<commit_message>
Mod: aggiunto punto mancante (4)
</commit_message>
<xml_diff>
--- a/Workspace/RAD/RAD_EWMS.docx
+++ b/Workspace/RAD/RAD_EWMS.docx
@@ -1863,7 +1863,7 @@
       <w:r>
         <w:fldChar w:fldCharType="separate"/>
       </w:r>
-      <w:hyperlink w:anchor="_Toc212581588" w:history="1">
+      <w:hyperlink w:anchor="_Toc212583018" w:history="1">
         <w:r>
           <w:rPr>
             <w:rStyle w:val="Collegamentoipertestuale"/>
@@ -1907,7 +1907,7 @@
             <w:noProof/>
             <w:webHidden/>
           </w:rPr>
-          <w:instrText xml:space="preserve"> PAGEREF _Toc212581588 \h </w:instrText>
+          <w:instrText xml:space="preserve"> PAGEREF _Toc212583018 \h </w:instrText>
         </w:r>
         <w:r>
           <w:rPr>
@@ -1952,7 +1952,7 @@
           <w14:ligatures w14:val="standardContextual"/>
         </w:rPr>
       </w:pPr>
-      <w:hyperlink w:anchor="_Toc212581589" w:history="1">
+      <w:hyperlink w:anchor="_Toc212583019" w:history="1">
         <w:r>
           <w:rPr>
             <w:rStyle w:val="Collegamentoipertestuale"/>
@@ -1996,7 +1996,7 @@
             <w:noProof/>
             <w:webHidden/>
           </w:rPr>
-          <w:instrText xml:space="preserve"> PAGEREF _Toc212581589 \h </w:instrText>
+          <w:instrText xml:space="preserve"> PAGEREF _Toc212583019 \h </w:instrText>
         </w:r>
         <w:r>
           <w:rPr>
@@ -2041,7 +2041,7 @@
           <w14:ligatures w14:val="standardContextual"/>
         </w:rPr>
       </w:pPr>
-      <w:hyperlink w:anchor="_Toc212581590" w:history="1">
+      <w:hyperlink w:anchor="_Toc212583020" w:history="1">
         <w:r>
           <w:rPr>
             <w:rStyle w:val="Collegamentoipertestuale"/>
@@ -2085,7 +2085,7 @@
             <w:noProof/>
             <w:webHidden/>
           </w:rPr>
-          <w:instrText xml:space="preserve"> PAGEREF _Toc212581590 \h </w:instrText>
+          <w:instrText xml:space="preserve"> PAGEREF _Toc212583020 \h </w:instrText>
         </w:r>
         <w:r>
           <w:rPr>
@@ -2130,7 +2130,7 @@
           <w14:ligatures w14:val="standardContextual"/>
         </w:rPr>
       </w:pPr>
-      <w:hyperlink w:anchor="_Toc212581591" w:history="1">
+      <w:hyperlink w:anchor="_Toc212583021" w:history="1">
         <w:r>
           <w:rPr>
             <w:rStyle w:val="Collegamentoipertestuale"/>
@@ -2174,7 +2174,7 @@
             <w:noProof/>
             <w:webHidden/>
           </w:rPr>
-          <w:instrText xml:space="preserve"> PAGEREF _Toc212581591 \h </w:instrText>
+          <w:instrText xml:space="preserve"> PAGEREF _Toc212583021 \h </w:instrText>
         </w:r>
         <w:r>
           <w:rPr>
@@ -2219,7 +2219,7 @@
           <w:lang w:eastAsia="it-IT"/>
         </w:rPr>
       </w:pPr>
-      <w:hyperlink w:anchor="_Toc212581592" w:history="1">
+      <w:hyperlink w:anchor="_Toc212583022" w:history="1">
         <w:r>
           <w:rPr>
             <w:rStyle w:val="Collegamentoipertestuale"/>
@@ -2247,7 +2247,7 @@
             <w:noProof/>
             <w:webHidden/>
           </w:rPr>
-          <w:instrText xml:space="preserve"> PAGEREF _Toc212581592 \h </w:instrText>
+          <w:instrText xml:space="preserve"> PAGEREF _Toc212583022 \h </w:instrText>
         </w:r>
         <w:r>
           <w:rPr>
@@ -2292,7 +2292,7 @@
           <w:lang w:eastAsia="it-IT"/>
         </w:rPr>
       </w:pPr>
-      <w:hyperlink w:anchor="_Toc212581593" w:history="1">
+      <w:hyperlink w:anchor="_Toc212583023" w:history="1">
         <w:r>
           <w:rPr>
             <w:rStyle w:val="Collegamentoipertestuale"/>
@@ -2320,7 +2320,7 @@
             <w:noProof/>
             <w:webHidden/>
           </w:rPr>
-          <w:instrText xml:space="preserve"> PAGEREF _Toc212581593 \h </w:instrText>
+          <w:instrText xml:space="preserve"> PAGEREF _Toc212583023 \h </w:instrText>
         </w:r>
         <w:r>
           <w:rPr>
@@ -2365,7 +2365,7 @@
           <w:lang w:eastAsia="it-IT"/>
         </w:rPr>
       </w:pPr>
-      <w:hyperlink w:anchor="_Toc212581594" w:history="1">
+      <w:hyperlink w:anchor="_Toc212583024" w:history="1">
         <w:r>
           <w:rPr>
             <w:rStyle w:val="Collegamentoipertestuale"/>
@@ -2392,7 +2392,7 @@
             <w:noProof/>
             <w:webHidden/>
           </w:rPr>
-          <w:instrText xml:space="preserve"> PAGEREF _Toc212581594 \h </w:instrText>
+          <w:instrText xml:space="preserve"> PAGEREF _Toc212583024 \h </w:instrText>
         </w:r>
         <w:r>
           <w:rPr>
@@ -2437,7 +2437,7 @@
           <w:lang w:eastAsia="it-IT"/>
         </w:rPr>
       </w:pPr>
-      <w:hyperlink w:anchor="_Toc212581595" w:history="1">
+      <w:hyperlink w:anchor="_Toc212583025" w:history="1">
         <w:r>
           <w:rPr>
             <w:rStyle w:val="Collegamentoipertestuale"/>
@@ -2464,7 +2464,7 @@
             <w:noProof/>
             <w:webHidden/>
           </w:rPr>
-          <w:instrText xml:space="preserve"> PAGEREF _Toc212581595 \h </w:instrText>
+          <w:instrText xml:space="preserve"> PAGEREF _Toc212583025 \h </w:instrText>
         </w:r>
         <w:r>
           <w:rPr>
@@ -2509,7 +2509,7 @@
           <w:lang w:eastAsia="it-IT"/>
         </w:rPr>
       </w:pPr>
-      <w:hyperlink w:anchor="_Toc212581596" w:history="1">
+      <w:hyperlink w:anchor="_Toc212583026" w:history="1">
         <w:r>
           <w:rPr>
             <w:rStyle w:val="Collegamentoipertestuale"/>
@@ -2537,7 +2537,7 @@
             <w:noProof/>
             <w:webHidden/>
           </w:rPr>
-          <w:instrText xml:space="preserve"> PAGEREF _Toc212581596 \h </w:instrText>
+          <w:instrText xml:space="preserve"> PAGEREF _Toc212583026 \h </w:instrText>
         </w:r>
         <w:r>
           <w:rPr>
@@ -2582,7 +2582,7 @@
           <w:lang w:eastAsia="it-IT"/>
         </w:rPr>
       </w:pPr>
-      <w:hyperlink w:anchor="_Toc212581597" w:history="1">
+      <w:hyperlink w:anchor="_Toc212583027" w:history="1">
         <w:r>
           <w:rPr>
             <w:rStyle w:val="Collegamentoipertestuale"/>
@@ -2609,7 +2609,7 @@
             <w:noProof/>
             <w:webHidden/>
           </w:rPr>
-          <w:instrText xml:space="preserve"> PAGEREF _Toc212581597 \h </w:instrText>
+          <w:instrText xml:space="preserve"> PAGEREF _Toc212583027 \h </w:instrText>
         </w:r>
         <w:r>
           <w:rPr>
@@ -2654,7 +2654,7 @@
           <w14:ligatures w14:val="standardContextual"/>
         </w:rPr>
       </w:pPr>
-      <w:hyperlink w:anchor="_Toc212581598" w:history="1">
+      <w:hyperlink w:anchor="_Toc212583028" w:history="1">
         <w:r>
           <w:rPr>
             <w:rStyle w:val="Collegamentoipertestuale"/>
@@ -2698,7 +2698,7 @@
             <w:noProof/>
             <w:webHidden/>
           </w:rPr>
-          <w:instrText xml:space="preserve"> PAGEREF _Toc212581598 \h </w:instrText>
+          <w:instrText xml:space="preserve"> PAGEREF _Toc212583028 \h </w:instrText>
         </w:r>
         <w:r>
           <w:rPr>
@@ -2743,7 +2743,7 @@
           <w14:ligatures w14:val="standardContextual"/>
         </w:rPr>
       </w:pPr>
-      <w:hyperlink w:anchor="_Toc212581599" w:history="1">
+      <w:hyperlink w:anchor="_Toc212583029" w:history="1">
         <w:r>
           <w:rPr>
             <w:rStyle w:val="Collegamentoipertestuale"/>
@@ -2787,7 +2787,7 @@
             <w:noProof/>
             <w:webHidden/>
           </w:rPr>
-          <w:instrText xml:space="preserve"> PAGEREF _Toc212581599 \h </w:instrText>
+          <w:instrText xml:space="preserve"> PAGEREF _Toc212583029 \h </w:instrText>
         </w:r>
         <w:r>
           <w:rPr>
@@ -2820,9 +2820,9 @@
     </w:p>
     <w:p>
       <w:pPr>
-        <w:pStyle w:val="Sommario1"/>
+        <w:pStyle w:val="Sommario2"/>
         <w:tabs>
-          <w:tab w:val="left" w:pos="440"/>
+          <w:tab w:val="left" w:pos="1132"/>
         </w:tabs>
         <w:rPr>
           <w:rFonts w:asciiTheme="minorHAnsi" w:eastAsiaTheme="minorEastAsia" w:hAnsiTheme="minorHAnsi" w:cstheme="minorBidi"/>
@@ -2832,13 +2832,14 @@
           <w14:ligatures w14:val="standardContextual"/>
         </w:rPr>
       </w:pPr>
-      <w:hyperlink w:anchor="_Toc212581600" w:history="1">
+      <w:hyperlink w:anchor="_Toc212583030" w:history="1">
         <w:r>
           <w:rPr>
             <w:rStyle w:val="Collegamentoipertestuale"/>
             <w:noProof/>
-          </w:rPr>
-          <w:t>2.</w:t>
+            <w:lang w:val="en-GB"/>
+          </w:rPr>
+          <w:t>1.6</w:t>
         </w:r>
         <w:r>
           <w:rPr>
@@ -2854,8 +2855,9 @@
           <w:rPr>
             <w:rStyle w:val="Collegamentoipertestuale"/>
             <w:noProof/>
-          </w:rPr>
-          <w:t>Sistema attuale</w:t>
+            <w:lang w:val="en-GB"/>
+          </w:rPr>
+          <w:t>Overview</w:t>
         </w:r>
         <w:r>
           <w:rPr>
@@ -2876,7 +2878,7 @@
             <w:noProof/>
             <w:webHidden/>
           </w:rPr>
-          <w:instrText xml:space="preserve"> PAGEREF _Toc212581600 \h </w:instrText>
+          <w:instrText xml:space="preserve"> PAGEREF _Toc212583030 \h </w:instrText>
         </w:r>
         <w:r>
           <w:rPr>
@@ -2921,13 +2923,13 @@
           <w14:ligatures w14:val="standardContextual"/>
         </w:rPr>
       </w:pPr>
-      <w:hyperlink w:anchor="_Toc212581601" w:history="1">
+      <w:hyperlink w:anchor="_Toc212583031" w:history="1">
         <w:r>
           <w:rPr>
             <w:rStyle w:val="Collegamentoipertestuale"/>
             <w:noProof/>
           </w:rPr>
-          <w:t>3.</w:t>
+          <w:t>2.</w:t>
         </w:r>
         <w:r>
           <w:rPr>
@@ -2944,7 +2946,7 @@
             <w:rStyle w:val="Collegamentoipertestuale"/>
             <w:noProof/>
           </w:rPr>
-          <w:t>Sistema proposto</w:t>
+          <w:t>Sistema attuale</w:t>
         </w:r>
         <w:r>
           <w:rPr>
@@ -2965,7 +2967,7 @@
             <w:noProof/>
             <w:webHidden/>
           </w:rPr>
-          <w:instrText xml:space="preserve"> PAGEREF _Toc212581601 \h </w:instrText>
+          <w:instrText xml:space="preserve"> PAGEREF _Toc212583031 \h </w:instrText>
         </w:r>
         <w:r>
           <w:rPr>
@@ -2998,9 +3000,9 @@
     </w:p>
     <w:p>
       <w:pPr>
-        <w:pStyle w:val="Sommario2"/>
+        <w:pStyle w:val="Sommario1"/>
         <w:tabs>
-          <w:tab w:val="left" w:pos="1132"/>
+          <w:tab w:val="left" w:pos="440"/>
         </w:tabs>
         <w:rPr>
           <w:rFonts w:asciiTheme="minorHAnsi" w:eastAsiaTheme="minorEastAsia" w:hAnsiTheme="minorHAnsi" w:cstheme="minorBidi"/>
@@ -3010,13 +3012,13 @@
           <w14:ligatures w14:val="standardContextual"/>
         </w:rPr>
       </w:pPr>
-      <w:hyperlink w:anchor="_Toc212581602" w:history="1">
+      <w:hyperlink w:anchor="_Toc212583032" w:history="1">
         <w:r>
           <w:rPr>
             <w:rStyle w:val="Collegamentoipertestuale"/>
             <w:noProof/>
           </w:rPr>
-          <w:t>3.1</w:t>
+          <w:t>3.</w:t>
         </w:r>
         <w:r>
           <w:rPr>
@@ -3033,7 +3035,7 @@
             <w:rStyle w:val="Collegamentoipertestuale"/>
             <w:noProof/>
           </w:rPr>
-          <w:t>Overview</w:t>
+          <w:t>Sistema proposto</w:t>
         </w:r>
         <w:r>
           <w:rPr>
@@ -3054,7 +3056,7 @@
             <w:noProof/>
             <w:webHidden/>
           </w:rPr>
-          <w:instrText xml:space="preserve"> PAGEREF _Toc212581602 \h </w:instrText>
+          <w:instrText xml:space="preserve"> PAGEREF _Toc212583032 \h </w:instrText>
         </w:r>
         <w:r>
           <w:rPr>
@@ -3099,13 +3101,13 @@
           <w14:ligatures w14:val="standardContextual"/>
         </w:rPr>
       </w:pPr>
-      <w:hyperlink w:anchor="_Toc212581603" w:history="1">
+      <w:hyperlink w:anchor="_Toc212583033" w:history="1">
         <w:r>
           <w:rPr>
             <w:rStyle w:val="Collegamentoipertestuale"/>
             <w:noProof/>
           </w:rPr>
-          <w:t>3.2</w:t>
+          <w:t>3.1</w:t>
         </w:r>
         <w:r>
           <w:rPr>
@@ -3122,7 +3124,7 @@
             <w:rStyle w:val="Collegamentoipertestuale"/>
             <w:noProof/>
           </w:rPr>
-          <w:t>Requisiti funzionali</w:t>
+          <w:t>Overview</w:t>
         </w:r>
         <w:r>
           <w:rPr>
@@ -3143,7 +3145,7 @@
             <w:noProof/>
             <w:webHidden/>
           </w:rPr>
-          <w:instrText xml:space="preserve"> PAGEREF _Toc212581603 \h </w:instrText>
+          <w:instrText xml:space="preserve"> PAGEREF _Toc212583033 \h </w:instrText>
         </w:r>
         <w:r>
           <w:rPr>
@@ -3188,13 +3190,13 @@
           <w14:ligatures w14:val="standardContextual"/>
         </w:rPr>
       </w:pPr>
-      <w:hyperlink w:anchor="_Toc212581604" w:history="1">
+      <w:hyperlink w:anchor="_Toc212583034" w:history="1">
         <w:r>
           <w:rPr>
             <w:rStyle w:val="Collegamentoipertestuale"/>
             <w:noProof/>
           </w:rPr>
-          <w:t>3.3</w:t>
+          <w:t>3.2</w:t>
         </w:r>
         <w:r>
           <w:rPr>
@@ -3211,6 +3213,95 @@
             <w:rStyle w:val="Collegamentoipertestuale"/>
             <w:noProof/>
           </w:rPr>
+          <w:t>Requisiti funzionali</w:t>
+        </w:r>
+        <w:r>
+          <w:rPr>
+            <w:noProof/>
+            <w:webHidden/>
+          </w:rPr>
+          <w:tab/>
+        </w:r>
+        <w:r>
+          <w:rPr>
+            <w:noProof/>
+            <w:webHidden/>
+          </w:rPr>
+          <w:fldChar w:fldCharType="begin"/>
+        </w:r>
+        <w:r>
+          <w:rPr>
+            <w:noProof/>
+            <w:webHidden/>
+          </w:rPr>
+          <w:instrText xml:space="preserve"> PAGEREF _Toc212583034 \h </w:instrText>
+        </w:r>
+        <w:r>
+          <w:rPr>
+            <w:noProof/>
+            <w:webHidden/>
+          </w:rPr>
+        </w:r>
+        <w:r>
+          <w:rPr>
+            <w:noProof/>
+            <w:webHidden/>
+          </w:rPr>
+          <w:fldChar w:fldCharType="separate"/>
+        </w:r>
+        <w:r>
+          <w:rPr>
+            <w:noProof/>
+            <w:webHidden/>
+          </w:rPr>
+          <w:t>10</w:t>
+        </w:r>
+        <w:r>
+          <w:rPr>
+            <w:noProof/>
+            <w:webHidden/>
+          </w:rPr>
+          <w:fldChar w:fldCharType="end"/>
+        </w:r>
+      </w:hyperlink>
+    </w:p>
+    <w:p>
+      <w:pPr>
+        <w:pStyle w:val="Sommario2"/>
+        <w:tabs>
+          <w:tab w:val="left" w:pos="1132"/>
+        </w:tabs>
+        <w:rPr>
+          <w:rFonts w:asciiTheme="minorHAnsi" w:eastAsiaTheme="minorEastAsia" w:hAnsiTheme="minorHAnsi" w:cstheme="minorBidi"/>
+          <w:noProof/>
+          <w:kern w:val="2"/>
+          <w:lang w:eastAsia="it-IT"/>
+          <w14:ligatures w14:val="standardContextual"/>
+        </w:rPr>
+      </w:pPr>
+      <w:hyperlink w:anchor="_Toc212583035" w:history="1">
+        <w:r>
+          <w:rPr>
+            <w:rStyle w:val="Collegamentoipertestuale"/>
+            <w:noProof/>
+          </w:rPr>
+          <w:t>3.3</w:t>
+        </w:r>
+        <w:r>
+          <w:rPr>
+            <w:rFonts w:asciiTheme="minorHAnsi" w:eastAsiaTheme="minorEastAsia" w:hAnsiTheme="minorHAnsi" w:cstheme="minorBidi"/>
+            <w:noProof/>
+            <w:kern w:val="2"/>
+            <w:lang w:eastAsia="it-IT"/>
+            <w14:ligatures w14:val="standardContextual"/>
+          </w:rPr>
+          <w:tab/>
+        </w:r>
+        <w:r>
+          <w:rPr>
+            <w:rStyle w:val="Collegamentoipertestuale"/>
+            <w:noProof/>
+          </w:rPr>
           <w:t>Requisiti non funzionali</w:t>
         </w:r>
         <w:r>
@@ -3232,7 +3323,7 @@
             <w:noProof/>
             <w:webHidden/>
           </w:rPr>
-          <w:instrText xml:space="preserve"> PAGEREF _Toc212581604 \h </w:instrText>
+          <w:instrText xml:space="preserve"> PAGEREF _Toc212583035 \h </w:instrText>
         </w:r>
         <w:r>
           <w:rPr>
@@ -3252,7 +3343,7 @@
             <w:noProof/>
             <w:webHidden/>
           </w:rPr>
-          <w:t>10</w:t>
+          <w:t>11</w:t>
         </w:r>
         <w:r>
           <w:rPr>
@@ -3278,7 +3369,7 @@
           <w:lang w:eastAsia="it-IT"/>
         </w:rPr>
       </w:pPr>
-      <w:hyperlink w:anchor="_Toc212581605" w:history="1">
+      <w:hyperlink w:anchor="_Toc212583036" w:history="1">
         <w:r>
           <w:rPr>
             <w:rStyle w:val="Collegamentoipertestuale"/>
@@ -3322,7 +3413,7 @@
             <w:noProof/>
             <w:webHidden/>
           </w:rPr>
-          <w:instrText xml:space="preserve"> PAGEREF _Toc212581605 \h </w:instrText>
+          <w:instrText xml:space="preserve"> PAGEREF _Toc212583036 \h </w:instrText>
         </w:r>
         <w:r>
           <w:rPr>
@@ -3342,7 +3433,7 @@
             <w:noProof/>
             <w:webHidden/>
           </w:rPr>
-          <w:t>10</w:t>
+          <w:t>11</w:t>
         </w:r>
         <w:r>
           <w:rPr>
@@ -3368,7 +3459,7 @@
           <w:lang w:eastAsia="it-IT"/>
         </w:rPr>
       </w:pPr>
-      <w:hyperlink w:anchor="_Toc212581606" w:history="1">
+      <w:hyperlink w:anchor="_Toc212583037" w:history="1">
         <w:r>
           <w:rPr>
             <w:rStyle w:val="Collegamentoipertestuale"/>
@@ -3412,7 +3503,7 @@
             <w:noProof/>
             <w:webHidden/>
           </w:rPr>
-          <w:instrText xml:space="preserve"> PAGEREF _Toc212581606 \h </w:instrText>
+          <w:instrText xml:space="preserve"> PAGEREF _Toc212583037 \h </w:instrText>
         </w:r>
         <w:r>
           <w:rPr>
@@ -3432,7 +3523,7 @@
             <w:noProof/>
             <w:webHidden/>
           </w:rPr>
-          <w:t>10</w:t>
+          <w:t>11</w:t>
         </w:r>
         <w:r>
           <w:rPr>
@@ -3458,7 +3549,7 @@
           <w:lang w:eastAsia="it-IT"/>
         </w:rPr>
       </w:pPr>
-      <w:hyperlink w:anchor="_Toc212581607" w:history="1">
+      <w:hyperlink w:anchor="_Toc212583038" w:history="1">
         <w:r>
           <w:rPr>
             <w:rStyle w:val="Collegamentoipertestuale"/>
@@ -3502,7 +3593,7 @@
             <w:noProof/>
             <w:webHidden/>
           </w:rPr>
-          <w:instrText xml:space="preserve"> PAGEREF _Toc212581607 \h </w:instrText>
+          <w:instrText xml:space="preserve"> PAGEREF _Toc212583038 \h </w:instrText>
         </w:r>
         <w:r>
           <w:rPr>
@@ -3548,7 +3639,7 @@
           <w:lang w:eastAsia="it-IT"/>
         </w:rPr>
       </w:pPr>
-      <w:hyperlink w:anchor="_Toc212581608" w:history="1">
+      <w:hyperlink w:anchor="_Toc212583039" w:history="1">
         <w:r>
           <w:rPr>
             <w:rStyle w:val="Collegamentoipertestuale"/>
@@ -3592,7 +3683,7 @@
             <w:noProof/>
             <w:webHidden/>
           </w:rPr>
-          <w:instrText xml:space="preserve"> PAGEREF _Toc212581608 \h </w:instrText>
+          <w:instrText xml:space="preserve"> PAGEREF _Toc212583039 \h </w:instrText>
         </w:r>
         <w:r>
           <w:rPr>
@@ -3638,7 +3729,7 @@
           <w:lang w:eastAsia="it-IT"/>
         </w:rPr>
       </w:pPr>
-      <w:hyperlink w:anchor="_Toc212581609" w:history="1">
+      <w:hyperlink w:anchor="_Toc212583040" w:history="1">
         <w:r>
           <w:rPr>
             <w:rStyle w:val="Collegamentoipertestuale"/>
@@ -3682,7 +3773,7 @@
             <w:noProof/>
             <w:webHidden/>
           </w:rPr>
-          <w:instrText xml:space="preserve"> PAGEREF _Toc212581609 \h </w:instrText>
+          <w:instrText xml:space="preserve"> PAGEREF _Toc212583040 \h </w:instrText>
         </w:r>
         <w:r>
           <w:rPr>
@@ -3702,7 +3793,7 @@
             <w:noProof/>
             <w:webHidden/>
           </w:rPr>
-          <w:t>11</w:t>
+          <w:t>12</w:t>
         </w:r>
         <w:r>
           <w:rPr>
@@ -3728,7 +3819,7 @@
           <w:lang w:eastAsia="it-IT"/>
         </w:rPr>
       </w:pPr>
-      <w:hyperlink w:anchor="_Toc212581610" w:history="1">
+      <w:hyperlink w:anchor="_Toc212583041" w:history="1">
         <w:r>
           <w:rPr>
             <w:rStyle w:val="Collegamentoipertestuale"/>
@@ -3772,7 +3863,7 @@
             <w:noProof/>
             <w:webHidden/>
           </w:rPr>
-          <w:instrText xml:space="preserve"> PAGEREF _Toc212581610 \h </w:instrText>
+          <w:instrText xml:space="preserve"> PAGEREF _Toc212583041 \h </w:instrText>
         </w:r>
         <w:r>
           <w:rPr>
@@ -3818,7 +3909,7 @@
           <w:lang w:eastAsia="it-IT"/>
         </w:rPr>
       </w:pPr>
-      <w:hyperlink w:anchor="_Toc212581611" w:history="1">
+      <w:hyperlink w:anchor="_Toc212583042" w:history="1">
         <w:r>
           <w:rPr>
             <w:rStyle w:val="Collegamentoipertestuale"/>
@@ -3862,7 +3953,7 @@
             <w:noProof/>
             <w:webHidden/>
           </w:rPr>
-          <w:instrText xml:space="preserve"> PAGEREF _Toc212581611 \h </w:instrText>
+          <w:instrText xml:space="preserve"> PAGEREF _Toc212583042 \h </w:instrText>
         </w:r>
         <w:r>
           <w:rPr>
@@ -3882,7 +3973,7 @@
             <w:noProof/>
             <w:webHidden/>
           </w:rPr>
-          <w:t>12</w:t>
+          <w:t>13</w:t>
         </w:r>
         <w:r>
           <w:rPr>
@@ -3908,7 +3999,7 @@
           <w:lang w:eastAsia="it-IT"/>
         </w:rPr>
       </w:pPr>
-      <w:hyperlink w:anchor="_Toc212581612" w:history="1">
+      <w:hyperlink w:anchor="_Toc212583043" w:history="1">
         <w:r>
           <w:rPr>
             <w:rStyle w:val="Collegamentoipertestuale"/>
@@ -3952,7 +4043,7 @@
             <w:noProof/>
             <w:webHidden/>
           </w:rPr>
-          <w:instrText xml:space="preserve"> PAGEREF _Toc212581612 \h </w:instrText>
+          <w:instrText xml:space="preserve"> PAGEREF _Toc212583043 \h </w:instrText>
         </w:r>
         <w:r>
           <w:rPr>
@@ -3997,7 +4088,7 @@
           <w14:ligatures w14:val="standardContextual"/>
         </w:rPr>
       </w:pPr>
-      <w:hyperlink w:anchor="_Toc212581613" w:history="1">
+      <w:hyperlink w:anchor="_Toc212583044" w:history="1">
         <w:r>
           <w:rPr>
             <w:rStyle w:val="Collegamentoipertestuale"/>
@@ -4041,7 +4132,7 @@
             <w:noProof/>
             <w:webHidden/>
           </w:rPr>
-          <w:instrText xml:space="preserve"> PAGEREF _Toc212581613 \h </w:instrText>
+          <w:instrText xml:space="preserve"> PAGEREF _Toc212583044 \h </w:instrText>
         </w:r>
         <w:r>
           <w:rPr>
@@ -4061,7 +4152,7 @@
             <w:noProof/>
             <w:webHidden/>
           </w:rPr>
-          <w:t>13</w:t>
+          <w:t>14</w:t>
         </w:r>
         <w:r>
           <w:rPr>
@@ -4087,7 +4178,7 @@
           <w:lang w:eastAsia="it-IT"/>
         </w:rPr>
       </w:pPr>
-      <w:hyperlink w:anchor="_Toc212581614" w:history="1">
+      <w:hyperlink w:anchor="_Toc212583045" w:history="1">
         <w:r>
           <w:rPr>
             <w:rStyle w:val="Collegamentoipertestuale"/>
@@ -4131,7 +4222,7 @@
             <w:noProof/>
             <w:webHidden/>
           </w:rPr>
-          <w:instrText xml:space="preserve"> PAGEREF _Toc212581614 \h </w:instrText>
+          <w:instrText xml:space="preserve"> PAGEREF _Toc212583045 \h </w:instrText>
         </w:r>
         <w:r>
           <w:rPr>
@@ -4151,7 +4242,7 @@
             <w:noProof/>
             <w:webHidden/>
           </w:rPr>
-          <w:t>13</w:t>
+          <w:t>14</w:t>
         </w:r>
         <w:r>
           <w:rPr>
@@ -4177,7 +4268,7 @@
           <w:lang w:eastAsia="it-IT"/>
         </w:rPr>
       </w:pPr>
-      <w:hyperlink w:anchor="_Toc212581615" w:history="1">
+      <w:hyperlink w:anchor="_Toc212583046" w:history="1">
         <w:r>
           <w:rPr>
             <w:rStyle w:val="Collegamentoipertestuale"/>
@@ -4221,7 +4312,7 @@
             <w:noProof/>
             <w:webHidden/>
           </w:rPr>
-          <w:instrText xml:space="preserve"> PAGEREF _Toc212581615 \h </w:instrText>
+          <w:instrText xml:space="preserve"> PAGEREF _Toc212583046 \h </w:instrText>
         </w:r>
         <w:r>
           <w:rPr>
@@ -4241,7 +4332,7 @@
             <w:noProof/>
             <w:webHidden/>
           </w:rPr>
-          <w:t>18</w:t>
+          <w:t>19</w:t>
         </w:r>
         <w:r>
           <w:rPr>
@@ -4267,7 +4358,7 @@
           <w:lang w:eastAsia="it-IT"/>
         </w:rPr>
       </w:pPr>
-      <w:hyperlink w:anchor="_Toc212581616" w:history="1">
+      <w:hyperlink w:anchor="_Toc212583047" w:history="1">
         <w:r>
           <w:rPr>
             <w:rStyle w:val="Collegamentoipertestuale"/>
@@ -4315,7 +4406,7 @@
             <w:noProof/>
             <w:webHidden/>
           </w:rPr>
-          <w:instrText xml:space="preserve"> PAGEREF _Toc212581616 \h </w:instrText>
+          <w:instrText xml:space="preserve"> PAGEREF _Toc212583047 \h </w:instrText>
         </w:r>
         <w:r>
           <w:rPr>
@@ -4335,7 +4426,7 @@
             <w:noProof/>
             <w:webHidden/>
           </w:rPr>
-          <w:t>33</w:t>
+          <w:t>34</w:t>
         </w:r>
         <w:r>
           <w:rPr>
@@ -4361,7 +4452,7 @@
           <w:lang w:eastAsia="it-IT"/>
         </w:rPr>
       </w:pPr>
-      <w:hyperlink w:anchor="_Toc212581617" w:history="1">
+      <w:hyperlink w:anchor="_Toc212583048" w:history="1">
         <w:r>
           <w:rPr>
             <w:rStyle w:val="Collegamentoipertestuale"/>
@@ -4409,7 +4500,7 @@
             <w:noProof/>
             <w:webHidden/>
           </w:rPr>
-          <w:instrText xml:space="preserve"> PAGEREF _Toc212581617 \h </w:instrText>
+          <w:instrText xml:space="preserve"> PAGEREF _Toc212583048 \h </w:instrText>
         </w:r>
         <w:r>
           <w:rPr>
@@ -4429,7 +4520,7 @@
             <w:noProof/>
             <w:webHidden/>
           </w:rPr>
-          <w:t>33</w:t>
+          <w:t>34</w:t>
         </w:r>
         <w:r>
           <w:rPr>
@@ -4455,7 +4546,7 @@
           <w:lang w:eastAsia="it-IT"/>
         </w:rPr>
       </w:pPr>
-      <w:hyperlink w:anchor="_Toc212581618" w:history="1">
+      <w:hyperlink w:anchor="_Toc212583049" w:history="1">
         <w:r>
           <w:rPr>
             <w:rStyle w:val="Collegamentoipertestuale"/>
@@ -4501,7 +4592,7 @@
             <w:noProof/>
             <w:webHidden/>
           </w:rPr>
-          <w:instrText xml:space="preserve"> PAGEREF _Toc212581618 \h </w:instrText>
+          <w:instrText xml:space="preserve"> PAGEREF _Toc212583049 \h </w:instrText>
         </w:r>
         <w:r>
           <w:rPr>
@@ -4521,7 +4612,98 @@
             <w:noProof/>
             <w:webHidden/>
           </w:rPr>
-          <w:t>34</w:t>
+          <w:t>35</w:t>
+        </w:r>
+        <w:r>
+          <w:rPr>
+            <w:noProof/>
+            <w:webHidden/>
+          </w:rPr>
+          <w:fldChar w:fldCharType="end"/>
+        </w:r>
+      </w:hyperlink>
+    </w:p>
+    <w:p>
+      <w:pPr>
+        <w:pStyle w:val="Sommario1"/>
+        <w:tabs>
+          <w:tab w:val="left" w:pos="440"/>
+        </w:tabs>
+        <w:rPr>
+          <w:rFonts w:asciiTheme="minorHAnsi" w:eastAsiaTheme="minorEastAsia" w:hAnsiTheme="minorHAnsi" w:cstheme="minorBidi"/>
+          <w:noProof/>
+          <w:kern w:val="2"/>
+          <w:lang w:eastAsia="it-IT"/>
+          <w14:ligatures w14:val="standardContextual"/>
+        </w:rPr>
+      </w:pPr>
+      <w:hyperlink w:anchor="_Toc212583050" w:history="1">
+        <w:r>
+          <w:rPr>
+            <w:rStyle w:val="Collegamentoipertestuale"/>
+            <w:noProof/>
+            <w:lang w:val="en-GB"/>
+          </w:rPr>
+          <w:t>4.</w:t>
+        </w:r>
+        <w:r>
+          <w:rPr>
+            <w:rFonts w:asciiTheme="minorHAnsi" w:eastAsiaTheme="minorEastAsia" w:hAnsiTheme="minorHAnsi" w:cstheme="minorBidi"/>
+            <w:noProof/>
+            <w:kern w:val="2"/>
+            <w:lang w:eastAsia="it-IT"/>
+            <w14:ligatures w14:val="standardContextual"/>
+          </w:rPr>
+          <w:tab/>
+        </w:r>
+        <w:r>
+          <w:rPr>
+            <w:rStyle w:val="Collegamentoipertestuale"/>
+            <w:noProof/>
+            <w:lang w:val="en-GB"/>
+          </w:rPr>
+          <w:t>Glossario</w:t>
+        </w:r>
+        <w:r>
+          <w:rPr>
+            <w:noProof/>
+            <w:webHidden/>
+          </w:rPr>
+          <w:tab/>
+        </w:r>
+        <w:r>
+          <w:rPr>
+            <w:noProof/>
+            <w:webHidden/>
+          </w:rPr>
+          <w:fldChar w:fldCharType="begin"/>
+        </w:r>
+        <w:r>
+          <w:rPr>
+            <w:noProof/>
+            <w:webHidden/>
+          </w:rPr>
+          <w:instrText xml:space="preserve"> PAGEREF _Toc212583050 \h </w:instrText>
+        </w:r>
+        <w:r>
+          <w:rPr>
+            <w:noProof/>
+            <w:webHidden/>
+          </w:rPr>
+        </w:r>
+        <w:r>
+          <w:rPr>
+            <w:noProof/>
+            <w:webHidden/>
+          </w:rPr>
+          <w:fldChar w:fldCharType="separate"/>
+        </w:r>
+        <w:r>
+          <w:rPr>
+            <w:noProof/>
+            <w:webHidden/>
+          </w:rPr>
+          <w:t>43</w:t>
         </w:r>
         <w:r>
           <w:rPr>
@@ -4563,7 +4745,7 @@
         </w:numPr>
         <w:ind w:left="284"/>
       </w:pPr>
-      <w:bookmarkStart w:id="1" w:name="_Toc212581588"/>
+      <w:bookmarkStart w:id="1" w:name="_Toc212583018"/>
       <w:r>
         <w:lastRenderedPageBreak/>
         <w:t>Introduzione</w:t>
@@ -4579,7 +4761,7 @@
           <w:numId w:val="8"/>
         </w:numPr>
       </w:pPr>
-      <w:bookmarkStart w:id="2" w:name="_Toc212581589"/>
+      <w:bookmarkStart w:id="2" w:name="_Toc212583019"/>
       <w:r>
         <w:t>Scopo del sistema</w:t>
       </w:r>
@@ -4603,7 +4785,6 @@
           <w:kern w:val="1"/>
           <w:sz w:val="24"/>
           <w:szCs w:val="24"/>
-          <w:lang/>
           <w14:ligatures w14:val="none"/>
         </w:rPr>
       </w:pPr>
@@ -4613,7 +4794,6 @@
           <w:kern w:val="1"/>
           <w:sz w:val="24"/>
           <w:szCs w:val="24"/>
-          <w:lang/>
           <w14:ligatures w14:val="none"/>
         </w:rPr>
         <w:t xml:space="preserve">Il prodotto mira a migliorare efficienza organizzativa dell’azienda, </w:t>
@@ -4627,7 +4807,6 @@
             <w:sz w:val="24"/>
             <w:szCs w:val="24"/>
             <w:u w:val="single"/>
-            <w:lang/>
             <w14:ligatures w14:val="none"/>
           </w:rPr>
           <w:t>come evidenziato da studi sul task management</w:t>
@@ -4639,7 +4818,6 @@
           <w:kern w:val="1"/>
           <w:sz w:val="24"/>
           <w:szCs w:val="24"/>
-          <w:lang/>
           <w14:ligatures w14:val="none"/>
         </w:rPr>
         <w:t>, ad esempio, la possibilità di definire chiaramente le responsabilità e pianificare in anticipo ogni attività, permette di consegnare dei progetti di elevata qualità con un tempo medio di produzione minore.</w:t>
@@ -4660,7 +4838,7 @@
           <w:numId w:val="8"/>
         </w:numPr>
       </w:pPr>
-      <w:bookmarkStart w:id="3" w:name="_Toc212581590"/>
+      <w:bookmarkStart w:id="3" w:name="_Toc212583020"/>
       <w:r>
         <w:t>Ambito del sistema</w:t>
       </w:r>
@@ -4681,7 +4859,6 @@
           <w:kern w:val="1"/>
           <w:sz w:val="24"/>
           <w:szCs w:val="24"/>
-          <w:lang/>
           <w14:ligatures w14:val="none"/>
         </w:rPr>
       </w:pPr>
@@ -4691,7 +4868,6 @@
           <w:kern w:val="1"/>
           <w:sz w:val="24"/>
           <w:szCs w:val="24"/>
-          <w:lang/>
           <w14:ligatures w14:val="none"/>
         </w:rPr>
         <w:t>Lo scopo del progetto è quello di fornire un ambiente centralizzato, familiare e user-friendly, dove supervisori e dipendenti possono monitorare e contribuire ai task in modo chiaro e collaborativo, ottimizzando il flusso di lavoro, la riduzione di errori e la trasparenza nei processi lavorativi e le loro scadenze.</w:t>
@@ -4706,7 +4882,7 @@
           <w:numId w:val="8"/>
         </w:numPr>
       </w:pPr>
-      <w:bookmarkStart w:id="4" w:name="_Toc212581591"/>
+      <w:bookmarkStart w:id="4" w:name="_Toc212583021"/>
       <w:r>
         <w:t>Obiettivi e criteri di successo del progetto</w:t>
       </w:r>
@@ -4753,27 +4929,7 @@
           <w:szCs w:val="24"/>
           <w14:ligatures w14:val="none"/>
         </w:rPr>
-        <w:t>, ovvero degli standard per garantire il successo del prodotto e la soddisfazione dei nostri utenti finali.</w:t>
-      </w:r>
-      <w:r>
-        <w:rPr>
-          <w:rFonts w:ascii="Times New Roman" w:eastAsia="MS Mincho" w:hAnsi="Times New Roman" w:cs="Times New Roman"/>
-          <w:kern w:val="0"/>
-          <w:sz w:val="24"/>
-          <w:szCs w:val="24"/>
-          <w14:ligatures w14:val="none"/>
-        </w:rPr>
-        <w:t xml:space="preserve"> </w:t>
-      </w:r>
-      <w:r>
-        <w:rPr>
-          <w:rFonts w:ascii="Times New Roman" w:eastAsia="MS Mincho" w:hAnsi="Times New Roman" w:cs="Times New Roman"/>
-          <w:kern w:val="0"/>
-          <w:sz w:val="24"/>
-          <w:szCs w:val="24"/>
-          <w14:ligatures w14:val="none"/>
-        </w:rPr>
-        <w:t>Questi criteri servono a valutare l’efficienza e I risultati del prodotto, in modo da monitorarne i progressi per facilitare eventuali migliorie e modifiche.</w:t>
+        <w:t>, ovvero degli standard per garantire il successo del prodotto e la soddisfazione dei nostri utenti finali. Questi criteri servono a valutare l’efficienza e I risultati del prodotto, in modo da monitorarne i progressi per facilitare eventuali migliorie e modifiche.</w:t>
       </w:r>
       <w:r>
         <w:rPr>
@@ -4794,7 +4950,7 @@
           <w:szCs w:val="24"/>
         </w:rPr>
       </w:pPr>
-      <w:bookmarkStart w:id="5" w:name="_Toc212581592"/>
+      <w:bookmarkStart w:id="5" w:name="_Toc212583022"/>
       <w:r>
         <w:rPr>
           <w:rFonts w:eastAsia="MS Mincho"/>
@@ -4835,9 +4991,13 @@
           <w:szCs w:val="24"/>
           <w14:ligatures w14:val="none"/>
         </w:rPr>
-        <w:t xml:space="preserve">Il nostro prodotto punta a </w:t>
-      </w:r>
-      <w:r>
+        <w:t>Il nostro prodotto punta a garantire una disponibilità annua media ≥ 90%, in caso di errori dev’essere capace di gestire in maniera opportune le eccezioni e ripristinare il sistema in uno stato stabile e coerente nel minor tempo possibile.</w:t>
+      </w:r>
+    </w:p>
+    <w:p>
+      <w:pPr>
+        <w:spacing w:after="200" w:line="276" w:lineRule="auto"/>
+        <w:ind w:left="426"/>
         <w:rPr>
           <w:rFonts w:ascii="Times New Roman" w:eastAsia="MS Mincho" w:hAnsi="Times New Roman" w:cs="Times New Roman"/>
           <w:kern w:val="0"/>
@@ -4845,8 +5005,7 @@
           <w:szCs w:val="24"/>
           <w14:ligatures w14:val="none"/>
         </w:rPr>
-        <w:t>garantire</w:t>
-      </w:r>
+      </w:pPr>
       <w:r>
         <w:rPr>
           <w:rFonts w:ascii="Times New Roman" w:eastAsia="MS Mincho" w:hAnsi="Times New Roman" w:cs="Times New Roman"/>
@@ -4855,9 +5014,13 @@
           <w:szCs w:val="24"/>
           <w14:ligatures w14:val="none"/>
         </w:rPr>
-        <w:t xml:space="preserve"> una disponibilità annua media ≥ 90%, in caso di errori dev’essere capace di gestire in maniera opportune le eccezioni e ripristinare il sistema in uno stato stabile e coerente nel minor tempo </w:t>
-      </w:r>
-      <w:r>
+        <w:t>Prevediamo un’attesa media di 3 ore per la risoluzione di problemi di piccola taglia e fino a 96 ore per eventuali problemi critici nel sistema.</w:t>
+      </w:r>
+    </w:p>
+    <w:p>
+      <w:pPr>
+        <w:spacing w:after="200" w:line="276" w:lineRule="auto"/>
+        <w:ind w:left="426"/>
         <w:rPr>
           <w:rFonts w:ascii="Times New Roman" w:eastAsia="MS Mincho" w:hAnsi="Times New Roman" w:cs="Times New Roman"/>
           <w:kern w:val="0"/>
@@ -4865,9 +5028,12 @@
           <w:szCs w:val="24"/>
           <w14:ligatures w14:val="none"/>
         </w:rPr>
-        <w:t>possibile</w:t>
-      </w:r>
-      <w:r>
+      </w:pPr>
+    </w:p>
+    <w:p>
+      <w:pPr>
+        <w:spacing w:after="200" w:line="276" w:lineRule="auto"/>
+        <w:ind w:left="426"/>
         <w:rPr>
           <w:rFonts w:ascii="Times New Roman" w:eastAsia="MS Mincho" w:hAnsi="Times New Roman" w:cs="Times New Roman"/>
           <w:kern w:val="0"/>
@@ -4875,8 +5041,7 @@
           <w:szCs w:val="24"/>
           <w14:ligatures w14:val="none"/>
         </w:rPr>
-        <w:t>.</w:t>
-      </w:r>
+      </w:pPr>
     </w:p>
     <w:p>
       <w:pPr>
@@ -4890,75 +5055,6 @@
           <w14:ligatures w14:val="none"/>
         </w:rPr>
       </w:pPr>
-      <w:r>
-        <w:rPr>
-          <w:rFonts w:ascii="Times New Roman" w:eastAsia="MS Mincho" w:hAnsi="Times New Roman" w:cs="Times New Roman"/>
-          <w:kern w:val="0"/>
-          <w:sz w:val="24"/>
-          <w:szCs w:val="24"/>
-          <w14:ligatures w14:val="none"/>
-        </w:rPr>
-        <w:t xml:space="preserve">Prevediamo un’attesa media di 3 ore per la risoluzione di problemi di piccola taglia e fino a 96 ore per eventuali </w:t>
-      </w:r>
-      <w:r>
-        <w:rPr>
-          <w:rFonts w:ascii="Times New Roman" w:eastAsia="MS Mincho" w:hAnsi="Times New Roman" w:cs="Times New Roman"/>
-          <w:kern w:val="0"/>
-          <w:sz w:val="24"/>
-          <w:szCs w:val="24"/>
-          <w14:ligatures w14:val="none"/>
-        </w:rPr>
-        <w:t>problemi</w:t>
-      </w:r>
-      <w:r>
-        <w:rPr>
-          <w:rFonts w:ascii="Times New Roman" w:eastAsia="MS Mincho" w:hAnsi="Times New Roman" w:cs="Times New Roman"/>
-          <w:kern w:val="0"/>
-          <w:sz w:val="24"/>
-          <w:szCs w:val="24"/>
-          <w14:ligatures w14:val="none"/>
-        </w:rPr>
-        <w:t xml:space="preserve"> critici nel sistema.</w:t>
-      </w:r>
-    </w:p>
-    <w:p>
-      <w:pPr>
-        <w:spacing w:after="200" w:line="276" w:lineRule="auto"/>
-        <w:ind w:left="426"/>
-        <w:rPr>
-          <w:rFonts w:ascii="Times New Roman" w:eastAsia="MS Mincho" w:hAnsi="Times New Roman" w:cs="Times New Roman"/>
-          <w:kern w:val="0"/>
-          <w:sz w:val="24"/>
-          <w:szCs w:val="24"/>
-          <w14:ligatures w14:val="none"/>
-        </w:rPr>
-      </w:pPr>
-    </w:p>
-    <w:p>
-      <w:pPr>
-        <w:spacing w:after="200" w:line="276" w:lineRule="auto"/>
-        <w:ind w:left="426"/>
-        <w:rPr>
-          <w:rFonts w:ascii="Times New Roman" w:eastAsia="MS Mincho" w:hAnsi="Times New Roman" w:cs="Times New Roman"/>
-          <w:kern w:val="0"/>
-          <w:sz w:val="24"/>
-          <w:szCs w:val="24"/>
-          <w14:ligatures w14:val="none"/>
-        </w:rPr>
-      </w:pPr>
-    </w:p>
-    <w:p>
-      <w:pPr>
-        <w:spacing w:after="200" w:line="276" w:lineRule="auto"/>
-        <w:ind w:left="426"/>
-        <w:rPr>
-          <w:rFonts w:ascii="Times New Roman" w:eastAsia="MS Mincho" w:hAnsi="Times New Roman" w:cs="Times New Roman"/>
-          <w:kern w:val="0"/>
-          <w:sz w:val="24"/>
-          <w:szCs w:val="24"/>
-          <w14:ligatures w14:val="none"/>
-        </w:rPr>
-      </w:pPr>
     </w:p>
     <w:p>
       <w:pPr>
@@ -4970,7 +5066,7 @@
           <w:szCs w:val="24"/>
         </w:rPr>
       </w:pPr>
-      <w:bookmarkStart w:id="6" w:name="_Toc212581593"/>
+      <w:bookmarkStart w:id="6" w:name="_Toc212583023"/>
       <w:r>
         <w:rPr>
           <w:rFonts w:eastAsia="MS Mincho"/>
@@ -5114,9 +5210,13 @@
           <w:szCs w:val="24"/>
           <w14:ligatures w14:val="none"/>
         </w:rPr>
-        <w:t xml:space="preserve">Questi tempi sono stimati su un picco di carico ≤ 200 utenti che contemporaneamente utilizzano il </w:t>
-      </w:r>
-      <w:r>
+        <w:t>Questi tempi sono stimati su un picco di carico ≤ 200 utenti che contemporaneamente utilizzano il servizio; quindi, l’utilizzo del prodotto è indicato per le piccole e medie aziende.</w:t>
+      </w:r>
+    </w:p>
+    <w:p>
+      <w:pPr>
+        <w:spacing w:after="200" w:line="276" w:lineRule="auto"/>
+        <w:ind w:left="426"/>
         <w:rPr>
           <w:rFonts w:ascii="Times New Roman" w:eastAsia="MS Mincho" w:hAnsi="Times New Roman" w:cs="Times New Roman"/>
           <w:kern w:val="0"/>
@@ -5124,8 +5224,7 @@
           <w:szCs w:val="24"/>
           <w14:ligatures w14:val="none"/>
         </w:rPr>
-        <w:t>servizio; quindi,</w:t>
-      </w:r>
+      </w:pPr>
       <w:r>
         <w:rPr>
           <w:rFonts w:ascii="Times New Roman" w:eastAsia="MS Mincho" w:hAnsi="Times New Roman" w:cs="Times New Roman"/>
@@ -5134,49 +5233,6 @@
           <w:szCs w:val="24"/>
           <w14:ligatures w14:val="none"/>
         </w:rPr>
-        <w:t xml:space="preserve"> l’utilizzo del prodotto è indicato per </w:t>
-      </w:r>
-      <w:r>
-        <w:rPr>
-          <w:rFonts w:ascii="Times New Roman" w:eastAsia="MS Mincho" w:hAnsi="Times New Roman" w:cs="Times New Roman"/>
-          <w:kern w:val="0"/>
-          <w:sz w:val="24"/>
-          <w:szCs w:val="24"/>
-          <w14:ligatures w14:val="none"/>
-        </w:rPr>
-        <w:t>le piccole</w:t>
-      </w:r>
-      <w:r>
-        <w:rPr>
-          <w:rFonts w:ascii="Times New Roman" w:eastAsia="MS Mincho" w:hAnsi="Times New Roman" w:cs="Times New Roman"/>
-          <w:kern w:val="0"/>
-          <w:sz w:val="24"/>
-          <w:szCs w:val="24"/>
-          <w14:ligatures w14:val="none"/>
-        </w:rPr>
-        <w:t xml:space="preserve"> e medie aziende.</w:t>
-      </w:r>
-    </w:p>
-    <w:p>
-      <w:pPr>
-        <w:spacing w:after="200" w:line="276" w:lineRule="auto"/>
-        <w:ind w:left="426"/>
-        <w:rPr>
-          <w:rFonts w:ascii="Times New Roman" w:eastAsia="MS Mincho" w:hAnsi="Times New Roman" w:cs="Times New Roman"/>
-          <w:kern w:val="0"/>
-          <w:sz w:val="24"/>
-          <w:szCs w:val="24"/>
-          <w14:ligatures w14:val="none"/>
-        </w:rPr>
-      </w:pPr>
-      <w:r>
-        <w:rPr>
-          <w:rFonts w:ascii="Times New Roman" w:eastAsia="MS Mincho" w:hAnsi="Times New Roman" w:cs="Times New Roman"/>
-          <w:kern w:val="0"/>
-          <w:sz w:val="24"/>
-          <w:szCs w:val="24"/>
-          <w14:ligatures w14:val="none"/>
-        </w:rPr>
         <w:t>Il producing team non garantisce la fault tolerance del Sistema su un carico maggiore di quello indicato, di conseguenze non verranno assunte le responsabilità per danni causati da un utilizzo improprio del Sistema.</w:t>
       </w:r>
     </w:p>
@@ -5190,7 +5246,7 @@
           <w:szCs w:val="24"/>
         </w:rPr>
       </w:pPr>
-      <w:bookmarkStart w:id="7" w:name="_Toc212581594"/>
+      <w:bookmarkStart w:id="7" w:name="_Toc212583024"/>
       <w:r>
         <w:rPr>
           <w:sz w:val="24"/>
@@ -5229,7 +5285,7 @@
           <w:szCs w:val="24"/>
         </w:rPr>
       </w:pPr>
-      <w:bookmarkStart w:id="8" w:name="_Toc212581595"/>
+      <w:bookmarkStart w:id="8" w:name="_Toc212583025"/>
       <w:r>
         <w:rPr>
           <w:sz w:val="24"/>
@@ -5443,23 +5499,7 @@
           <w:sz w:val="24"/>
           <w:szCs w:val="24"/>
         </w:rPr>
-        <w:t xml:space="preserve">, vengono </w:t>
-      </w:r>
-      <w:r>
-        <w:rPr>
-          <w:rFonts w:ascii="Times New Roman" w:hAnsi="Times New Roman" w:cs="Times New Roman"/>
-          <w:sz w:val="24"/>
-          <w:szCs w:val="24"/>
-        </w:rPr>
-        <w:t>effettuati</w:t>
-      </w:r>
-      <w:r>
-        <w:rPr>
-          <w:rFonts w:ascii="Times New Roman" w:hAnsi="Times New Roman" w:cs="Times New Roman"/>
-          <w:sz w:val="24"/>
-          <w:szCs w:val="24"/>
-        </w:rPr>
-        <w:t xml:space="preserve"> test sulle performance che influenzeranno poi la calibrazione del sistema e il tuning iterativo.</w:t>
+        <w:t>, vengono effettuati test sulle performance che influenzeranno poi la calibrazione del sistema e il tuning iterativo.</w:t>
       </w:r>
     </w:p>
     <w:p>
@@ -5640,7 +5680,7 @@
           <w:szCs w:val="24"/>
         </w:rPr>
       </w:pPr>
-      <w:bookmarkStart w:id="9" w:name="_Toc212581596"/>
+      <w:bookmarkStart w:id="9" w:name="_Toc212583026"/>
       <w:r>
         <w:rPr>
           <w:rFonts w:cs="Times New Roman"/>
@@ -5761,17 +5801,6 @@
           <w14:ligatures w14:val="none"/>
         </w:rPr>
         <w:tab/>
-      </w:r>
-      <w:r>
-        <w:rPr>
-          <w:rFonts w:ascii="Times New Roman" w:eastAsia="MS Mincho" w:hAnsi="Times New Roman" w:cs="Times New Roman"/>
-          <w:b/>
-          <w:bCs/>
-          <w:kern w:val="0"/>
-          <w:sz w:val="24"/>
-          <w:szCs w:val="24"/>
-          <w14:ligatures w14:val="none"/>
-        </w:rPr>
         <w:t>Milestone 2 – Architettura e infrastruttura</w:t>
       </w:r>
       <w:r>
@@ -5858,17 +5887,6 @@
           <w14:ligatures w14:val="none"/>
         </w:rPr>
         <w:tab/>
-      </w:r>
-      <w:r>
-        <w:rPr>
-          <w:rFonts w:ascii="Times New Roman" w:eastAsia="MS Mincho" w:hAnsi="Times New Roman" w:cs="Times New Roman"/>
-          <w:b/>
-          <w:bCs/>
-          <w:kern w:val="0"/>
-          <w:sz w:val="24"/>
-          <w:szCs w:val="24"/>
-          <w14:ligatures w14:val="none"/>
-        </w:rPr>
         <w:t>Milestone 3 – Sviluppo MVP</w:t>
       </w:r>
       <w:r>
@@ -5933,17 +5951,6 @@
           <w14:ligatures w14:val="none"/>
         </w:rPr>
         <w:tab/>
-      </w:r>
-      <w:r>
-        <w:rPr>
-          <w:rFonts w:ascii="Times New Roman" w:eastAsia="MS Mincho" w:hAnsi="Times New Roman" w:cs="Times New Roman"/>
-          <w:b/>
-          <w:bCs/>
-          <w:kern w:val="0"/>
-          <w:sz w:val="24"/>
-          <w:szCs w:val="24"/>
-          <w14:ligatures w14:val="none"/>
-        </w:rPr>
         <w:t>Milestone 4 – Test qualità</w:t>
       </w:r>
       <w:r>
@@ -6020,17 +6027,6 @@
           <w14:ligatures w14:val="none"/>
         </w:rPr>
         <w:tab/>
-      </w:r>
-      <w:r>
-        <w:rPr>
-          <w:rFonts w:ascii="Times New Roman" w:eastAsia="MS Mincho" w:hAnsi="Times New Roman" w:cs="Times New Roman"/>
-          <w:b/>
-          <w:bCs/>
-          <w:kern w:val="0"/>
-          <w:sz w:val="24"/>
-          <w:szCs w:val="24"/>
-          <w14:ligatures w14:val="none"/>
-        </w:rPr>
         <w:t>Milestone 5 – Pilot aziendale</w:t>
       </w:r>
       <w:r>
@@ -6095,17 +6091,6 @@
           <w14:ligatures w14:val="none"/>
         </w:rPr>
         <w:tab/>
-      </w:r>
-      <w:r>
-        <w:rPr>
-          <w:rFonts w:ascii="Times New Roman" w:eastAsia="MS Mincho" w:hAnsi="Times New Roman" w:cs="Times New Roman"/>
-          <w:b/>
-          <w:bCs/>
-          <w:kern w:val="0"/>
-          <w:sz w:val="24"/>
-          <w:szCs w:val="24"/>
-          <w14:ligatures w14:val="none"/>
-        </w:rPr>
         <w:t>Milestone 6 – Go-live</w:t>
       </w:r>
       <w:r>
@@ -6171,17 +6156,6 @@
           <w14:ligatures w14:val="none"/>
         </w:rPr>
         <w:tab/>
-      </w:r>
-      <w:r>
-        <w:rPr>
-          <w:rFonts w:ascii="Times New Roman" w:eastAsia="MS Mincho" w:hAnsi="Times New Roman" w:cs="Times New Roman"/>
-          <w:b/>
-          <w:bCs/>
-          <w:kern w:val="0"/>
-          <w:sz w:val="24"/>
-          <w:szCs w:val="24"/>
-          <w14:ligatures w14:val="none"/>
-        </w:rPr>
         <w:t>Milestone 7 – Iterazione e scale-up</w:t>
       </w:r>
       <w:r>
@@ -6255,7 +6229,7 @@
           <w:szCs w:val="24"/>
         </w:rPr>
       </w:pPr>
-      <w:bookmarkStart w:id="10" w:name="_Toc212581597"/>
+      <w:bookmarkStart w:id="10" w:name="_Toc212583027"/>
       <w:r>
         <w:rPr>
           <w:sz w:val="24"/>
@@ -6295,7 +6269,7 @@
           <w:numId w:val="8"/>
         </w:numPr>
       </w:pPr>
-      <w:bookmarkStart w:id="11" w:name="_Toc212581598"/>
+      <w:bookmarkStart w:id="11" w:name="_Toc212583028"/>
       <w:r>
         <w:t>Definizione, acronimi e abbreviazioni</w:t>
       </w:r>
@@ -7117,7 +7091,7 @@
           <w:numId w:val="8"/>
         </w:numPr>
       </w:pPr>
-      <w:bookmarkStart w:id="12" w:name="_Toc212581599"/>
+      <w:bookmarkStart w:id="12" w:name="_Toc212583029"/>
       <w:r>
         <w:lastRenderedPageBreak/>
         <w:t>Riferimenti</w:t>
@@ -7250,6 +7224,373 @@
           <w:lang w:val="en-GB"/>
         </w:rPr>
         <w:br/>
+      </w:r>
+    </w:p>
+    <w:p>
+      <w:pPr>
+        <w:rPr>
+          <w:lang w:val="en-GB"/>
+        </w:rPr>
+      </w:pPr>
+    </w:p>
+    <w:p>
+      <w:pPr>
+        <w:pStyle w:val="Titolo2"/>
+        <w:numPr>
+          <w:ilvl w:val="1"/>
+          <w:numId w:val="8"/>
+        </w:numPr>
+        <w:rPr>
+          <w:lang w:val="en-GB"/>
+        </w:rPr>
+      </w:pPr>
+      <w:bookmarkStart w:id="13" w:name="_Toc212583030"/>
+      <w:r>
+        <w:rPr>
+          <w:lang w:val="en-GB"/>
+        </w:rPr>
+        <w:t>Overview</w:t>
+      </w:r>
+      <w:bookmarkEnd w:id="13"/>
+    </w:p>
+    <w:p>
+      <w:pPr>
+        <w:rPr>
+          <w:lang w:val="en-GB"/>
+        </w:rPr>
+      </w:pPr>
+    </w:p>
+    <w:p>
+      <w:pPr>
+        <w:rPr>
+          <w:rFonts w:ascii="Times New Roman" w:hAnsi="Times New Roman" w:cs="Times New Roman"/>
+          <w:sz w:val="24"/>
+          <w:szCs w:val="24"/>
+        </w:rPr>
+      </w:pPr>
+      <w:r>
+        <w:rPr>
+          <w:rFonts w:ascii="Times New Roman" w:hAnsi="Times New Roman" w:cs="Times New Roman"/>
+          <w:sz w:val="24"/>
+          <w:szCs w:val="24"/>
+        </w:rPr>
+        <w:t>Questo documento di Analisi dei Requisiti (RAD) è strutturato per fornire una descrizione completa e sistematica del sistema proposto, come richiesto dalle parti interessate.</w:t>
+      </w:r>
+    </w:p>
+    <w:p>
+      <w:pPr>
+        <w:rPr>
+          <w:rFonts w:ascii="Times New Roman" w:hAnsi="Times New Roman" w:cs="Times New Roman"/>
+          <w:sz w:val="24"/>
+          <w:szCs w:val="24"/>
+        </w:rPr>
+      </w:pPr>
+      <w:r>
+        <w:rPr>
+          <w:rFonts w:ascii="Times New Roman" w:hAnsi="Times New Roman" w:cs="Times New Roman"/>
+          <w:sz w:val="24"/>
+          <w:szCs w:val="24"/>
+        </w:rPr>
+        <w:t>Il documento è organizzato nelle seguenti sezioni principali:</w:t>
+      </w:r>
+    </w:p>
+    <w:p>
+      <w:pPr>
+        <w:numPr>
+          <w:ilvl w:val="0"/>
+          <w:numId w:val="34"/>
+        </w:numPr>
+        <w:rPr>
+          <w:rFonts w:ascii="Times New Roman" w:hAnsi="Times New Roman" w:cs="Times New Roman"/>
+          <w:sz w:val="24"/>
+          <w:szCs w:val="24"/>
+        </w:rPr>
+      </w:pPr>
+      <w:r>
+        <w:rPr>
+          <w:rFonts w:ascii="Times New Roman" w:hAnsi="Times New Roman" w:cs="Times New Roman"/>
+          <w:b/>
+          <w:bCs/>
+          <w:sz w:val="24"/>
+          <w:szCs w:val="24"/>
+        </w:rPr>
+        <w:t>Sezione 1: Introduzione.</w:t>
+      </w:r>
+      <w:r>
+        <w:rPr>
+          <w:rFonts w:ascii="Times New Roman" w:hAnsi="Times New Roman" w:cs="Times New Roman"/>
+          <w:sz w:val="24"/>
+          <w:szCs w:val="24"/>
+        </w:rPr>
+        <w:t xml:space="preserve"> Questa sezione stabilisce il contesto del progetto, definisce lo scopo, gli obiettivi e i criteri di successo, e fornisce le definizioni e le abbreviazioni utilizzate in tutto il documento.</w:t>
+      </w:r>
+    </w:p>
+    <w:p>
+      <w:pPr>
+        <w:numPr>
+          <w:ilvl w:val="0"/>
+          <w:numId w:val="34"/>
+        </w:numPr>
+        <w:rPr>
+          <w:rFonts w:ascii="Times New Roman" w:hAnsi="Times New Roman" w:cs="Times New Roman"/>
+          <w:sz w:val="24"/>
+          <w:szCs w:val="24"/>
+        </w:rPr>
+      </w:pPr>
+      <w:r>
+        <w:rPr>
+          <w:rFonts w:ascii="Times New Roman" w:hAnsi="Times New Roman" w:cs="Times New Roman"/>
+          <w:b/>
+          <w:bCs/>
+          <w:sz w:val="24"/>
+          <w:szCs w:val="24"/>
+        </w:rPr>
+        <w:t>Sezione 2: Sistema Corrente.</w:t>
+      </w:r>
+      <w:r>
+        <w:rPr>
+          <w:rFonts w:ascii="Times New Roman" w:hAnsi="Times New Roman" w:cs="Times New Roman"/>
+          <w:sz w:val="24"/>
+          <w:szCs w:val="24"/>
+        </w:rPr>
+        <w:t xml:space="preserve"> Questa sezione descrive lo stato attuale del sistema o del processo aziendale che il nuovo sistema proposto intende sostituire o migliorare. Serve a definire il problema da risolvere.</w:t>
+      </w:r>
+    </w:p>
+    <w:p>
+      <w:pPr>
+        <w:numPr>
+          <w:ilvl w:val="0"/>
+          <w:numId w:val="34"/>
+        </w:numPr>
+        <w:rPr>
+          <w:rFonts w:ascii="Times New Roman" w:hAnsi="Times New Roman" w:cs="Times New Roman"/>
+          <w:sz w:val="24"/>
+          <w:szCs w:val="24"/>
+        </w:rPr>
+      </w:pPr>
+      <w:r>
+        <w:rPr>
+          <w:rFonts w:ascii="Times New Roman" w:hAnsi="Times New Roman" w:cs="Times New Roman"/>
+          <w:b/>
+          <w:bCs/>
+          <w:sz w:val="24"/>
+          <w:szCs w:val="24"/>
+        </w:rPr>
+        <w:t>Sezione 3: Sistema Proposto.</w:t>
+      </w:r>
+      <w:r>
+        <w:rPr>
+          <w:rFonts w:ascii="Times New Roman" w:hAnsi="Times New Roman" w:cs="Times New Roman"/>
+          <w:sz w:val="24"/>
+          <w:szCs w:val="24"/>
+        </w:rPr>
+        <w:t xml:space="preserve"> Questa è la sezione centrale del documento.</w:t>
+      </w:r>
+    </w:p>
+    <w:p>
+      <w:pPr>
+        <w:numPr>
+          <w:ilvl w:val="1"/>
+          <w:numId w:val="34"/>
+        </w:numPr>
+        <w:rPr>
+          <w:rFonts w:ascii="Times New Roman" w:hAnsi="Times New Roman" w:cs="Times New Roman"/>
+          <w:sz w:val="24"/>
+          <w:szCs w:val="24"/>
+        </w:rPr>
+      </w:pPr>
+      <w:r>
+        <w:rPr>
+          <w:rFonts w:ascii="Times New Roman" w:hAnsi="Times New Roman" w:cs="Times New Roman"/>
+          <w:sz w:val="24"/>
+          <w:szCs w:val="24"/>
+        </w:rPr>
+        <w:t xml:space="preserve">Il punto </w:t>
+      </w:r>
+      <w:r>
+        <w:rPr>
+          <w:rFonts w:ascii="Times New Roman" w:hAnsi="Times New Roman" w:cs="Times New Roman"/>
+          <w:b/>
+          <w:bCs/>
+          <w:sz w:val="24"/>
+          <w:szCs w:val="24"/>
+        </w:rPr>
+        <w:t>3.1 (</w:t>
+      </w:r>
+      <w:proofErr w:type="spellStart"/>
+      <w:r>
+        <w:rPr>
+          <w:rFonts w:ascii="Times New Roman" w:hAnsi="Times New Roman" w:cs="Times New Roman"/>
+          <w:b/>
+          <w:bCs/>
+          <w:sz w:val="24"/>
+          <w:szCs w:val="24"/>
+        </w:rPr>
+        <w:t>Overview</w:t>
+      </w:r>
+      <w:proofErr w:type="spellEnd"/>
+      <w:r>
+        <w:rPr>
+          <w:rFonts w:ascii="Times New Roman" w:hAnsi="Times New Roman" w:cs="Times New Roman"/>
+          <w:b/>
+          <w:bCs/>
+          <w:sz w:val="24"/>
+          <w:szCs w:val="24"/>
+        </w:rPr>
+        <w:t>)</w:t>
+      </w:r>
+      <w:r>
+        <w:rPr>
+          <w:rFonts w:ascii="Times New Roman" w:hAnsi="Times New Roman" w:cs="Times New Roman"/>
+          <w:sz w:val="24"/>
+          <w:szCs w:val="24"/>
+        </w:rPr>
+        <w:t xml:space="preserve"> fornisce una visione d'insieme del sistema target ad alto livello.</w:t>
+      </w:r>
+    </w:p>
+    <w:p>
+      <w:pPr>
+        <w:numPr>
+          <w:ilvl w:val="1"/>
+          <w:numId w:val="34"/>
+        </w:numPr>
+        <w:rPr>
+          <w:rFonts w:ascii="Times New Roman" w:hAnsi="Times New Roman" w:cs="Times New Roman"/>
+          <w:sz w:val="24"/>
+          <w:szCs w:val="24"/>
+        </w:rPr>
+      </w:pPr>
+      <w:r>
+        <w:rPr>
+          <w:rFonts w:ascii="Times New Roman" w:hAnsi="Times New Roman" w:cs="Times New Roman"/>
+          <w:sz w:val="24"/>
+          <w:szCs w:val="24"/>
+        </w:rPr>
+        <w:t xml:space="preserve">I punti </w:t>
+      </w:r>
+      <w:r>
+        <w:rPr>
+          <w:rFonts w:ascii="Times New Roman" w:hAnsi="Times New Roman" w:cs="Times New Roman"/>
+          <w:b/>
+          <w:bCs/>
+          <w:sz w:val="24"/>
+          <w:szCs w:val="24"/>
+        </w:rPr>
+        <w:t>3.2 (Requisiti Funzionali)</w:t>
+      </w:r>
+      <w:r>
+        <w:rPr>
+          <w:rFonts w:ascii="Times New Roman" w:hAnsi="Times New Roman" w:cs="Times New Roman"/>
+          <w:sz w:val="24"/>
+          <w:szCs w:val="24"/>
+        </w:rPr>
+        <w:t xml:space="preserve"> e </w:t>
+      </w:r>
+      <w:r>
+        <w:rPr>
+          <w:rFonts w:ascii="Times New Roman" w:hAnsi="Times New Roman" w:cs="Times New Roman"/>
+          <w:b/>
+          <w:bCs/>
+          <w:sz w:val="24"/>
+          <w:szCs w:val="24"/>
+        </w:rPr>
+        <w:t>3.3 (Requisiti Non Funzionali)</w:t>
+      </w:r>
+      <w:r>
+        <w:rPr>
+          <w:rFonts w:ascii="Times New Roman" w:hAnsi="Times New Roman" w:cs="Times New Roman"/>
+          <w:sz w:val="24"/>
+          <w:szCs w:val="24"/>
+        </w:rPr>
+        <w:t xml:space="preserve"> definiscono i requisiti specifici che il sistema deve soddisfare.</w:t>
+      </w:r>
+    </w:p>
+    <w:p>
+      <w:pPr>
+        <w:numPr>
+          <w:ilvl w:val="1"/>
+          <w:numId w:val="34"/>
+        </w:numPr>
+        <w:rPr>
+          <w:rFonts w:ascii="Times New Roman" w:hAnsi="Times New Roman" w:cs="Times New Roman"/>
+          <w:sz w:val="24"/>
+          <w:szCs w:val="24"/>
+        </w:rPr>
+      </w:pPr>
+      <w:r>
+        <w:rPr>
+          <w:rFonts w:ascii="Times New Roman" w:hAnsi="Times New Roman" w:cs="Times New Roman"/>
+          <w:sz w:val="24"/>
+          <w:szCs w:val="24"/>
+        </w:rPr>
+        <w:t xml:space="preserve">Il punto </w:t>
+      </w:r>
+      <w:r>
+        <w:rPr>
+          <w:rFonts w:ascii="Times New Roman" w:hAnsi="Times New Roman" w:cs="Times New Roman"/>
+          <w:b/>
+          <w:bCs/>
+          <w:sz w:val="24"/>
+          <w:szCs w:val="24"/>
+        </w:rPr>
+        <w:t>3.4 (Modelli di Sistema)</w:t>
+      </w:r>
+      <w:r>
+        <w:rPr>
+          <w:rFonts w:ascii="Times New Roman" w:hAnsi="Times New Roman" w:cs="Times New Roman"/>
+          <w:sz w:val="24"/>
+          <w:szCs w:val="24"/>
+        </w:rPr>
+        <w:t xml:space="preserve"> illustra i modelli grafici e concettuali del sistema, inclusi i casi d'uso e i </w:t>
+      </w:r>
+      <w:proofErr w:type="spellStart"/>
+      <w:r>
+        <w:rPr>
+          <w:rFonts w:ascii="Times New Roman" w:hAnsi="Times New Roman" w:cs="Times New Roman"/>
+          <w:sz w:val="24"/>
+          <w:szCs w:val="24"/>
+        </w:rPr>
+        <w:t>mock</w:t>
+      </w:r>
+      <w:proofErr w:type="spellEnd"/>
+      <w:r>
+        <w:rPr>
+          <w:rFonts w:ascii="Times New Roman" w:hAnsi="Times New Roman" w:cs="Times New Roman"/>
+          <w:sz w:val="24"/>
+          <w:szCs w:val="24"/>
+        </w:rPr>
+        <w:t>-up dell'interfaccia utente.</w:t>
+      </w:r>
+    </w:p>
+    <w:p>
+      <w:pPr>
+        <w:numPr>
+          <w:ilvl w:val="0"/>
+          <w:numId w:val="34"/>
+        </w:numPr>
+        <w:rPr>
+          <w:rFonts w:ascii="Times New Roman" w:hAnsi="Times New Roman" w:cs="Times New Roman"/>
+          <w:sz w:val="24"/>
+          <w:szCs w:val="24"/>
+        </w:rPr>
+      </w:pPr>
+      <w:r>
+        <w:rPr>
+          <w:rFonts w:ascii="Times New Roman" w:hAnsi="Times New Roman" w:cs="Times New Roman"/>
+          <w:b/>
+          <w:bCs/>
+          <w:sz w:val="24"/>
+          <w:szCs w:val="24"/>
+        </w:rPr>
+        <w:t>Sezione 4: Glossario.</w:t>
+      </w:r>
+      <w:r>
+        <w:rPr>
+          <w:rFonts w:ascii="Times New Roman" w:hAnsi="Times New Roman" w:cs="Times New Roman"/>
+          <w:sz w:val="24"/>
+          <w:szCs w:val="24"/>
+        </w:rPr>
+        <w:t xml:space="preserve"> Questa sezione fornisce una lista completa dei termini tecnici e specifici del dominio utilizzati nel documento, insieme alle loro definizioni, garantendo una comprensione univoca.</w:t>
       </w:r>
     </w:p>
     <w:p/>
@@ -7262,11 +7603,12 @@
         </w:numPr>
         <w:ind w:left="284"/>
       </w:pPr>
-      <w:bookmarkStart w:id="13" w:name="_Toc212581600"/>
-      <w:r>
+      <w:bookmarkStart w:id="14" w:name="_Toc212583031"/>
+      <w:r>
+        <w:lastRenderedPageBreak/>
         <w:t>Sistema attuale</w:t>
       </w:r>
-      <w:bookmarkEnd w:id="13"/>
+      <w:bookmarkEnd w:id="14"/>
     </w:p>
     <w:p/>
     <w:p>
@@ -7462,7 +7804,6 @@
           <w:sz w:val="24"/>
           <w:szCs w:val="24"/>
         </w:rPr>
-        <w:lastRenderedPageBreak/>
         <w:t>Gestione Inefficace delle Scadenze</w:t>
       </w:r>
       <w:r>
@@ -7529,11 +7870,11 @@
         </w:numPr>
         <w:ind w:left="284"/>
       </w:pPr>
-      <w:bookmarkStart w:id="14" w:name="_Toc212581601"/>
+      <w:bookmarkStart w:id="15" w:name="_Toc212583032"/>
       <w:r>
         <w:t>Sistema proposto</w:t>
       </w:r>
-      <w:bookmarkEnd w:id="14"/>
+      <w:bookmarkEnd w:id="15"/>
     </w:p>
     <w:p>
       <w:pPr>
@@ -7543,12 +7884,12 @@
           <w:numId w:val="8"/>
         </w:numPr>
       </w:pPr>
-      <w:bookmarkStart w:id="15" w:name="_Toc212581602"/>
+      <w:bookmarkStart w:id="16" w:name="_Toc212583033"/>
       <w:proofErr w:type="spellStart"/>
       <w:r>
         <w:t>Overview</w:t>
       </w:r>
-      <w:bookmarkEnd w:id="15"/>
+      <w:bookmarkEnd w:id="16"/>
       <w:proofErr w:type="spellEnd"/>
     </w:p>
     <w:p/>
@@ -7563,7 +7904,6 @@
           <w:kern w:val="1"/>
           <w:sz w:val="24"/>
           <w:szCs w:val="24"/>
-          <w:lang/>
           <w14:ligatures w14:val="none"/>
         </w:rPr>
       </w:pPr>
@@ -7573,7 +7913,6 @@
           <w:kern w:val="1"/>
           <w:sz w:val="24"/>
           <w:szCs w:val="24"/>
-          <w:lang/>
           <w14:ligatures w14:val="none"/>
         </w:rPr>
         <w:t>E.W.M.S. è un sistema web programmato in Java facilmente accessibile via browser, rivolto alla gestione collaborativa di task e progetti.</w:t>
@@ -7590,7 +7929,6 @@
           <w:kern w:val="1"/>
           <w:sz w:val="24"/>
           <w:szCs w:val="24"/>
-          <w:lang/>
           <w14:ligatures w14:val="none"/>
         </w:rPr>
       </w:pPr>
@@ -7600,10 +7938,20 @@
           <w:kern w:val="1"/>
           <w:sz w:val="24"/>
           <w:szCs w:val="24"/>
-          <w:lang/>
           <w14:ligatures w14:val="none"/>
         </w:rPr>
-        <w:t>I benefici principali per un’azienda che integra il nostro prodotto sono maggiore visibilità delle attività in corso, riduzione del lavoro cartaceo o disorganizzato, notifiche automatiche di aggiornamento, e facile recupero delle informazioni storiche. In sintesi, lo strumento dovrebbe contribuire a una gestione del lavoro più trasparente e collaborativa, aumentando la soddisfazione degli utenti e dei decisori aziendali.</w:t>
+        <w:t xml:space="preserve">I benefici principali per un’azienda che integra il nostro prodotto sono maggiore visibilità delle </w:t>
+      </w:r>
+      <w:r>
+        <w:rPr>
+          <w:rFonts w:ascii="Times New Roman" w:eastAsia="Lucida Sans Unicode" w:hAnsi="Times New Roman" w:cs="Times New Roman"/>
+          <w:kern w:val="1"/>
+          <w:sz w:val="24"/>
+          <w:szCs w:val="24"/>
+          <w14:ligatures w14:val="none"/>
+        </w:rPr>
+        <w:lastRenderedPageBreak/>
+        <w:t>attività in corso, riduzione del lavoro cartaceo o disorganizzato, notifiche automatiche di aggiornamento, e facile recupero delle informazioni storiche. In sintesi, lo strumento dovrebbe contribuire a una gestione del lavoro più trasparente e collaborativa, aumentando la soddisfazione degli utenti e dei decisori aziendali.</w:t>
       </w:r>
     </w:p>
     <w:p/>
@@ -7615,11 +7963,11 @@
           <w:numId w:val="8"/>
         </w:numPr>
       </w:pPr>
-      <w:bookmarkStart w:id="16" w:name="_Toc212581603"/>
+      <w:bookmarkStart w:id="17" w:name="_Toc212583034"/>
       <w:r>
         <w:t>Requisiti funzionali</w:t>
       </w:r>
-      <w:bookmarkEnd w:id="16"/>
+      <w:bookmarkEnd w:id="17"/>
     </w:p>
     <w:p/>
     <w:p>
@@ -8348,7 +8696,6 @@
                 <w:szCs w:val="24"/>
                 <w14:ligatures w14:val="none"/>
               </w:rPr>
-              <w:lastRenderedPageBreak/>
               <w:t>RF_MK</w:t>
             </w:r>
           </w:p>
@@ -9025,6 +9372,7 @@
                 <w:szCs w:val="24"/>
                 <w14:ligatures w14:val="none"/>
               </w:rPr>
+              <w:lastRenderedPageBreak/>
               <w:t xml:space="preserve">Creazione, modifica e disattivazione degli account utente. </w:t>
             </w:r>
             <w:r>
@@ -9095,6 +9443,7 @@
                 <w:szCs w:val="24"/>
                 <w14:ligatures w14:val="none"/>
               </w:rPr>
+              <w:lastRenderedPageBreak/>
               <w:t>Gestore degli account</w:t>
             </w:r>
           </w:p>
@@ -9143,11 +9492,11 @@
           <w:numId w:val="8"/>
         </w:numPr>
       </w:pPr>
-      <w:bookmarkStart w:id="17" w:name="_Toc212581604"/>
+      <w:bookmarkStart w:id="18" w:name="_Toc212583035"/>
       <w:r>
         <w:t>Requisiti non funzionali</w:t>
       </w:r>
-      <w:bookmarkEnd w:id="17"/>
+      <w:bookmarkEnd w:id="18"/>
       <w:r>
         <w:br/>
       </w:r>
@@ -9161,11 +9510,11 @@
         </w:numPr>
         <w:ind w:left="1276"/>
       </w:pPr>
-      <w:bookmarkStart w:id="18" w:name="_Toc212581605"/>
+      <w:bookmarkStart w:id="19" w:name="_Toc212583036"/>
       <w:r>
         <w:t>Usabilità</w:t>
       </w:r>
-      <w:bookmarkEnd w:id="18"/>
+      <w:bookmarkEnd w:id="19"/>
     </w:p>
     <w:p>
       <w:pPr>
@@ -9200,11 +9549,11 @@
         </w:numPr>
         <w:ind w:left="1276"/>
       </w:pPr>
-      <w:bookmarkStart w:id="19" w:name="_Toc212581606"/>
+      <w:bookmarkStart w:id="20" w:name="_Toc212583037"/>
       <w:r>
         <w:t>Affidabilità</w:t>
       </w:r>
-      <w:bookmarkEnd w:id="19"/>
+      <w:bookmarkEnd w:id="20"/>
     </w:p>
     <w:p>
       <w:pPr>
@@ -9262,12 +9611,11 @@
         </w:numPr>
         <w:ind w:left="1276"/>
       </w:pPr>
-      <w:bookmarkStart w:id="20" w:name="_Toc212581607"/>
-      <w:r>
-        <w:lastRenderedPageBreak/>
+      <w:bookmarkStart w:id="21" w:name="_Toc212583038"/>
+      <w:r>
         <w:t>Performance</w:t>
       </w:r>
-      <w:bookmarkEnd w:id="20"/>
+      <w:bookmarkEnd w:id="21"/>
     </w:p>
     <w:p>
       <w:pPr>
@@ -9342,7 +9690,7 @@
         </w:numPr>
         <w:ind w:left="1276"/>
       </w:pPr>
-      <w:bookmarkStart w:id="21" w:name="_Toc212581608"/>
+      <w:bookmarkStart w:id="22" w:name="_Toc212583039"/>
       <w:proofErr w:type="spellStart"/>
       <w:r>
         <w:t>S</w:t>
@@ -9353,7 +9701,7 @@
       <w:r>
         <w:t>pportabilità</w:t>
       </w:r>
-      <w:bookmarkEnd w:id="21"/>
+      <w:bookmarkEnd w:id="22"/>
       <w:proofErr w:type="spellEnd"/>
     </w:p>
     <w:p/>
@@ -9463,6 +9811,7 @@
           <w:sz w:val="24"/>
           <w:szCs w:val="24"/>
         </w:rPr>
+        <w:lastRenderedPageBreak/>
         <w:t>Evolvibilità</w:t>
       </w:r>
       <w:proofErr w:type="spellEnd"/>
@@ -9560,11 +9909,11 @@
         </w:numPr>
         <w:ind w:left="1276"/>
       </w:pPr>
-      <w:bookmarkStart w:id="22" w:name="_Toc212581609"/>
+      <w:bookmarkStart w:id="23" w:name="_Toc212583040"/>
       <w:r>
         <w:t>Implementazione</w:t>
       </w:r>
-      <w:bookmarkEnd w:id="22"/>
+      <w:bookmarkEnd w:id="23"/>
     </w:p>
     <w:p/>
     <w:p>
@@ -9730,12 +10079,11 @@
         </w:numPr>
         <w:ind w:left="1276"/>
       </w:pPr>
-      <w:bookmarkStart w:id="23" w:name="_Toc212581610"/>
-      <w:r>
-        <w:lastRenderedPageBreak/>
+      <w:bookmarkStart w:id="24" w:name="_Toc212583041"/>
+      <w:r>
         <w:t>Interfaccia</w:t>
       </w:r>
-      <w:bookmarkEnd w:id="23"/>
+      <w:bookmarkEnd w:id="24"/>
     </w:p>
     <w:p>
       <w:pPr>
@@ -9910,6 +10258,7 @@
           <w:sz w:val="24"/>
           <w:szCs w:val="24"/>
         </w:rPr>
+        <w:lastRenderedPageBreak/>
         <w:t>Interfaccia di notifica</w:t>
       </w:r>
     </w:p>
@@ -10011,11 +10360,11 @@
         </w:numPr>
         <w:ind w:left="1276"/>
       </w:pPr>
-      <w:bookmarkStart w:id="24" w:name="_Toc212581611"/>
+      <w:bookmarkStart w:id="25" w:name="_Toc212583042"/>
       <w:r>
         <w:t>Packaging</w:t>
       </w:r>
-      <w:bookmarkEnd w:id="24"/>
+      <w:bookmarkEnd w:id="25"/>
     </w:p>
     <w:p>
       <w:pPr>
@@ -10150,7 +10499,6 @@
           <w:sz w:val="24"/>
           <w:szCs w:val="24"/>
         </w:rPr>
-        <w:lastRenderedPageBreak/>
         <w:t>L'applicazione verrà avviata eseguendo il comando (java -</w:t>
       </w:r>
       <w:proofErr w:type="spellStart"/>
@@ -10182,11 +10530,11 @@
         </w:numPr>
         <w:ind w:left="1276"/>
       </w:pPr>
-      <w:bookmarkStart w:id="25" w:name="_Toc212581612"/>
+      <w:bookmarkStart w:id="26" w:name="_Toc212583043"/>
       <w:r>
         <w:t>Legale</w:t>
       </w:r>
-      <w:bookmarkEnd w:id="25"/>
+      <w:bookmarkEnd w:id="26"/>
     </w:p>
     <w:p/>
     <w:p>
@@ -10414,6 +10762,7 @@
           <w:sz w:val="24"/>
           <w:szCs w:val="24"/>
         </w:rPr>
+        <w:lastRenderedPageBreak/>
         <w:t>Il software è sviluppato in linguaggio Java</w:t>
       </w:r>
       <w:r>
@@ -10552,11 +10901,11 @@
           <w:numId w:val="8"/>
         </w:numPr>
       </w:pPr>
-      <w:bookmarkStart w:id="26" w:name="_Toc212581613"/>
+      <w:bookmarkStart w:id="27" w:name="_Toc212583044"/>
       <w:r>
         <w:t>Modelli del sistema</w:t>
       </w:r>
-      <w:bookmarkEnd w:id="26"/>
+      <w:bookmarkEnd w:id="27"/>
       <w:r>
         <w:br/>
       </w:r>
@@ -10570,11 +10919,11 @@
         </w:numPr>
         <w:ind w:left="1276"/>
       </w:pPr>
-      <w:bookmarkStart w:id="27" w:name="_Toc212581614"/>
+      <w:bookmarkStart w:id="28" w:name="_Toc212583045"/>
       <w:r>
         <w:t>Scenari</w:t>
       </w:r>
-      <w:bookmarkEnd w:id="27"/>
+      <w:bookmarkEnd w:id="28"/>
       <w:r>
         <w:br/>
       </w:r>
@@ -10676,16 +11025,7 @@
           <w:sz w:val="24"/>
           <w:szCs w:val="24"/>
         </w:rPr>
-        <w:t xml:space="preserve">Per assegnare il compito clicca sul pulsante “crea un nuovo task”, e visualizza la scheda per inserire le informazioni necessarie. Nel modulo di creazione del task compila i seguenti </w:t>
-      </w:r>
-      <w:r>
-        <w:rPr>
-          <w:rFonts w:ascii="Times New Roman" w:hAnsi="Times New Roman" w:cs="Times New Roman"/>
-          <w:sz w:val="24"/>
-          <w:szCs w:val="24"/>
-        </w:rPr>
-        <w:lastRenderedPageBreak/>
-        <w:t xml:space="preserve">campi: </w:t>
+        <w:t xml:space="preserve">Per assegnare il compito clicca sul pulsante “crea un nuovo task”, e visualizza la scheda per inserire le informazioni necessarie. Nel modulo di creazione del task compila i seguenti campi: </w:t>
       </w:r>
       <w:r>
         <w:rPr>
@@ -10837,25 +11177,7 @@
           <w:sz w:val="24"/>
           <w:szCs w:val="24"/>
         </w:rPr>
-        <w:t xml:space="preserve">: Predisporre il report dettagliato delle spese sostenute nella settimana 6-10 ottobre 2025, includendo ricevute, note spese, e riepilogo analitico. Il report deve essere </w:t>
-      </w:r>
-      <w:proofErr w:type="spellStart"/>
-      <w:r>
-        <w:rPr>
-          <w:rFonts w:ascii="Times New Roman" w:hAnsi="Times New Roman" w:cs="Times New Roman"/>
-          <w:sz w:val="24"/>
-          <w:szCs w:val="24"/>
-        </w:rPr>
-        <w:t>inviato</w:t>
-      </w:r>
-      <w:proofErr w:type="spellEnd"/>
-      <w:r>
-        <w:rPr>
-          <w:rFonts w:ascii="Times New Roman" w:hAnsi="Times New Roman" w:cs="Times New Roman"/>
-          <w:sz w:val="24"/>
-          <w:szCs w:val="24"/>
-        </w:rPr>
-        <w:t xml:space="preserve"> alla mia mail entro la scadenza indicata. </w:t>
+        <w:t xml:space="preserve">: Predisporre il report dettagliato delle spese sostenute nella settimana 6-10 ottobre 2025, includendo ricevute, note spese, e riepilogo analitico. Il report deve essere inviato alla mia mail entro la scadenza indicata. </w:t>
       </w:r>
     </w:p>
     <w:p>
@@ -10901,6 +11223,14 @@
           <w:szCs w:val="24"/>
         </w:rPr>
         <w:br/>
+      </w:r>
+      <w:r>
+        <w:rPr>
+          <w:rFonts w:ascii="Times New Roman" w:hAnsi="Times New Roman" w:cs="Times New Roman"/>
+          <w:sz w:val="24"/>
+          <w:szCs w:val="24"/>
+        </w:rPr>
+        <w:lastRenderedPageBreak/>
         <w:t>Dopo aver completato l’inserimento, Mario clicca su conferma per inviare il task al dipendente, il sistema registra l’attività e ritorna poi alla homepage. Il dipendente Giorgio Verdi effettuerà l’accesso tramite le proprie credenziali e troverà il task assegnato nella sua pagina principale.</w:t>
       </w:r>
     </w:p>
@@ -10927,7 +11257,7 @@
           <w:szCs w:val="24"/>
         </w:rPr>
       </w:pPr>
-      <w:bookmarkStart w:id="28" w:name="_Toc211368408"/>
+      <w:bookmarkStart w:id="29" w:name="_Toc211368408"/>
       <w:r>
         <w:rPr>
           <w:rFonts w:ascii="Times New Roman" w:hAnsi="Times New Roman" w:cs="Times New Roman"/>
@@ -10940,7 +11270,7 @@
         </w:rPr>
         <w:t>Completamento di un task</w:t>
       </w:r>
-      <w:bookmarkEnd w:id="28"/>
+      <w:bookmarkEnd w:id="29"/>
     </w:p>
     <w:p>
       <w:pPr>
@@ -11059,7 +11389,6 @@
           <w:sz w:val="24"/>
           <w:szCs w:val="24"/>
         </w:rPr>
-        <w:lastRenderedPageBreak/>
         <w:t>Completato il compito assegnato il dipendente Giorgio Verdi clicca sull’apposito bottone presente nella barra di navigazione della home “in elaborazione” per filtrare i task, qui trova il task n°111 e apre la pagina principale del task, clicca l’apposito bottone “completa”, il sistema invia un pop-up di conferma, il dipendente conferma cliccando sul bottone “sì” e il sistema cambia lo stato del task in “completato” e ritorna alla pagina principale.</w:t>
       </w:r>
     </w:p>
@@ -11086,7 +11415,7 @@
           <w:szCs w:val="24"/>
         </w:rPr>
       </w:pPr>
-      <w:bookmarkStart w:id="29" w:name="_Toc211368409"/>
+      <w:bookmarkStart w:id="30" w:name="_Toc211368409"/>
       <w:r>
         <w:rPr>
           <w:rFonts w:ascii="Times New Roman" w:hAnsi="Times New Roman" w:cs="Times New Roman"/>
@@ -11099,7 +11428,7 @@
         </w:rPr>
         <w:t>Sospensione di un task</w:t>
       </w:r>
-      <w:bookmarkEnd w:id="29"/>
+      <w:bookmarkEnd w:id="30"/>
     </w:p>
     <w:p>
       <w:pPr>
@@ -11184,7 +11513,16 @@
           <w:szCs w:val="24"/>
         </w:rPr>
         <w:br/>
-        <w:t xml:space="preserve">Una volta autenticato, viene reindirizzato alla homepage della piattaforma, dove ha accesso alla lista dei task assegnati. Dalla barra di navigazione, clicca su “In elaborazione” per filtrare i task attualmente in corso. </w:t>
+        <w:t xml:space="preserve">Una volta autenticato, viene reindirizzato alla homepage della piattaforma, dove ha accesso </w:t>
+      </w:r>
+      <w:r>
+        <w:rPr>
+          <w:rFonts w:ascii="Times New Roman" w:hAnsi="Times New Roman" w:cs="Times New Roman"/>
+          <w:sz w:val="24"/>
+          <w:szCs w:val="24"/>
+        </w:rPr>
+        <w:lastRenderedPageBreak/>
+        <w:t xml:space="preserve">alla lista dei task assegnati. Dalla barra di navigazione, clicca su “In elaborazione” per filtrare i task attualmente in corso. </w:t>
       </w:r>
     </w:p>
     <w:p>
@@ -11422,7 +11760,6 @@
           <w:sz w:val="24"/>
           <w:szCs w:val="24"/>
         </w:rPr>
-        <w:lastRenderedPageBreak/>
         <w:t>La motivazione inserita dal dipendente</w:t>
       </w:r>
     </w:p>
@@ -11468,7 +11805,7 @@
           <w:szCs w:val="24"/>
         </w:rPr>
       </w:pPr>
-      <w:bookmarkStart w:id="30" w:name="_Toc211368410"/>
+      <w:bookmarkStart w:id="31" w:name="_Toc211368410"/>
       <w:r>
         <w:rPr>
           <w:rFonts w:ascii="Times New Roman" w:hAnsi="Times New Roman" w:cs="Times New Roman"/>
@@ -11481,7 +11818,7 @@
         </w:rPr>
         <w:t>Eliminazione di un task</w:t>
       </w:r>
-      <w:bookmarkEnd w:id="30"/>
+      <w:bookmarkEnd w:id="31"/>
     </w:p>
     <w:p>
       <w:pPr>
@@ -11582,6 +11919,7 @@
           <w:sz w:val="24"/>
           <w:szCs w:val="24"/>
         </w:rPr>
+        <w:lastRenderedPageBreak/>
         <w:t>Dalla homepage, utilizza il filtro dei task per individuare il task n°111, precedentemente assegnato a Giorgio Verdi. Una volta localizzato, clicca sul nome del task per accedere alla pagina di dettaglio.</w:t>
       </w:r>
     </w:p>
@@ -11828,7 +12166,6 @@
           <w:sz w:val="24"/>
           <w:szCs w:val="24"/>
         </w:rPr>
-        <w:lastRenderedPageBreak/>
         <w:br/>
         <w:t>Il sistema riporta quindi Mario Rossi alla homepage, con un messaggio di conferma che l’eliminazione è avvenuta con successo.</w:t>
       </w:r>
@@ -12016,6 +12353,7 @@
           <w:sz w:val="24"/>
           <w:szCs w:val="24"/>
         </w:rPr>
+        <w:lastRenderedPageBreak/>
         <w:t>Cognome</w:t>
       </w:r>
       <w:r>
@@ -12358,6 +12696,96 @@
     </w:p>
     <w:p>
       <w:pPr>
+        <w:ind w:left="567"/>
+        <w:rPr>
+          <w:rFonts w:ascii="Times New Roman" w:hAnsi="Times New Roman" w:cs="Times New Roman"/>
+          <w:sz w:val="24"/>
+          <w:szCs w:val="24"/>
+        </w:rPr>
+      </w:pPr>
+    </w:p>
+    <w:p>
+      <w:pPr>
+        <w:ind w:left="567"/>
+        <w:rPr>
+          <w:rFonts w:ascii="Times New Roman" w:hAnsi="Times New Roman" w:cs="Times New Roman"/>
+          <w:sz w:val="24"/>
+          <w:szCs w:val="24"/>
+        </w:rPr>
+      </w:pPr>
+    </w:p>
+    <w:p>
+      <w:pPr>
+        <w:ind w:left="567"/>
+        <w:rPr>
+          <w:rFonts w:ascii="Times New Roman" w:hAnsi="Times New Roman" w:cs="Times New Roman"/>
+          <w:sz w:val="24"/>
+          <w:szCs w:val="24"/>
+        </w:rPr>
+      </w:pPr>
+    </w:p>
+    <w:p>
+      <w:pPr>
+        <w:ind w:left="567"/>
+        <w:rPr>
+          <w:rFonts w:ascii="Times New Roman" w:hAnsi="Times New Roman" w:cs="Times New Roman"/>
+          <w:sz w:val="24"/>
+          <w:szCs w:val="24"/>
+        </w:rPr>
+      </w:pPr>
+    </w:p>
+    <w:p>
+      <w:pPr>
+        <w:ind w:left="567"/>
+        <w:rPr>
+          <w:rFonts w:ascii="Times New Roman" w:hAnsi="Times New Roman" w:cs="Times New Roman"/>
+          <w:sz w:val="24"/>
+          <w:szCs w:val="24"/>
+        </w:rPr>
+      </w:pPr>
+    </w:p>
+    <w:p>
+      <w:pPr>
+        <w:ind w:left="567"/>
+        <w:rPr>
+          <w:rFonts w:ascii="Times New Roman" w:hAnsi="Times New Roman" w:cs="Times New Roman"/>
+          <w:sz w:val="24"/>
+          <w:szCs w:val="24"/>
+        </w:rPr>
+      </w:pPr>
+    </w:p>
+    <w:p>
+      <w:pPr>
+        <w:ind w:left="567"/>
+        <w:rPr>
+          <w:rFonts w:ascii="Times New Roman" w:hAnsi="Times New Roman" w:cs="Times New Roman"/>
+          <w:sz w:val="24"/>
+          <w:szCs w:val="24"/>
+        </w:rPr>
+      </w:pPr>
+    </w:p>
+    <w:p>
+      <w:pPr>
+        <w:ind w:left="567"/>
+        <w:rPr>
+          <w:rFonts w:ascii="Times New Roman" w:hAnsi="Times New Roman" w:cs="Times New Roman"/>
+          <w:sz w:val="24"/>
+          <w:szCs w:val="24"/>
+        </w:rPr>
+      </w:pPr>
+    </w:p>
+    <w:p>
+      <w:pPr>
+        <w:ind w:left="567"/>
+        <w:rPr>
+          <w:rFonts w:ascii="Times New Roman" w:hAnsi="Times New Roman" w:cs="Times New Roman"/>
+          <w:sz w:val="24"/>
+          <w:szCs w:val="24"/>
+        </w:rPr>
+      </w:pPr>
+    </w:p>
+    <w:p>
+      <w:pPr>
         <w:pStyle w:val="Titolo3"/>
         <w:numPr>
           <w:ilvl w:val="2"/>
@@ -12365,12 +12793,12 @@
         </w:numPr>
         <w:ind w:left="1276"/>
       </w:pPr>
-      <w:bookmarkStart w:id="31" w:name="_Toc212581615"/>
+      <w:bookmarkStart w:id="32" w:name="_Toc212583046"/>
       <w:r>
         <w:lastRenderedPageBreak/>
         <w:t>Modello casi d’uso</w:t>
       </w:r>
-      <w:bookmarkEnd w:id="31"/>
+      <w:bookmarkEnd w:id="32"/>
       <w:r>
         <w:br/>
       </w:r>
@@ -12433,9 +12861,9 @@
           <w:szCs w:val="24"/>
         </w:rPr>
         <w:drawing>
-          <wp:inline distT="0" distB="0" distL="0" distR="0" wp14:anchorId="4EB80B21" wp14:editId="5C65D24D">
-            <wp:extent cx="5554450" cy="5143500"/>
-            <wp:effectExtent l="0" t="0" r="8255" b="0"/>
+          <wp:inline distT="0" distB="0" distL="0" distR="0" wp14:anchorId="4EB80B21" wp14:editId="4ABE22B2">
+            <wp:extent cx="5505076" cy="5097780"/>
+            <wp:effectExtent l="0" t="0" r="635" b="7620"/>
             <wp:docPr id="46399302" name="Elemento grafico 1"/>
             <wp:cNvGraphicFramePr>
               <a:graphicFrameLocks xmlns:a="http://schemas.openxmlformats.org/drawingml/2006/main" noChangeAspect="1"/>
@@ -12462,7 +12890,7 @@
                   <pic:spPr>
                     <a:xfrm>
                       <a:off x="0" y="0"/>
-                      <a:ext cx="5558654" cy="5147393"/>
+                      <a:ext cx="5517863" cy="5109621"/>
                     </a:xfrm>
                     <a:prstGeom prst="rect">
                       <a:avLst/>
@@ -22842,7 +23270,7 @@
           <w:iCs/>
         </w:rPr>
       </w:pPr>
-      <w:bookmarkStart w:id="32" w:name="_Toc212581616"/>
+      <w:bookmarkStart w:id="33" w:name="_Toc212583047"/>
       <w:r>
         <w:rPr>
           <w:i/>
@@ -22850,7 +23278,7 @@
         </w:rPr>
         <w:t>Modello oggetti</w:t>
       </w:r>
-      <w:bookmarkEnd w:id="32"/>
+      <w:bookmarkEnd w:id="33"/>
     </w:p>
     <w:p>
       <w:pPr>
@@ -22865,7 +23293,7 @@
           <w:iCs/>
         </w:rPr>
       </w:pPr>
-      <w:bookmarkStart w:id="33" w:name="_Toc212581617"/>
+      <w:bookmarkStart w:id="34" w:name="_Toc212583048"/>
       <w:r>
         <w:rPr>
           <w:i/>
@@ -22873,7 +23301,7 @@
         </w:rPr>
         <w:t>Modello dinamico</w:t>
       </w:r>
-      <w:bookmarkEnd w:id="33"/>
+      <w:bookmarkEnd w:id="34"/>
     </w:p>
     <w:p/>
     <w:p/>
@@ -22892,7 +23320,7 @@
           <w:lang w:val="en-GB"/>
         </w:rPr>
       </w:pPr>
-      <w:bookmarkStart w:id="34" w:name="_Toc212581618"/>
+      <w:bookmarkStart w:id="35" w:name="_Toc212583049"/>
       <w:r>
         <w:rPr>
           <w:lang w:val="en-GB"/>
@@ -22912,7 +23340,7 @@
         </w:rPr>
         <w:t xml:space="preserve"> screen mock-ups</w:t>
       </w:r>
-      <w:bookmarkEnd w:id="34"/>
+      <w:bookmarkEnd w:id="35"/>
     </w:p>
     <w:p>
       <w:pPr>
@@ -23313,7 +23741,7 @@
           <w:lang w:val="en-GB"/>
         </w:rPr>
         <w:drawing>
-          <wp:inline distT="0" distB="0" distL="0" distR="0" wp14:anchorId="5683C9BF" wp14:editId="75E729D8">
+          <wp:inline distT="0" distB="0" distL="0" distR="0" wp14:anchorId="5683C9BF" wp14:editId="2D3AC230">
             <wp:extent cx="5440680" cy="3400354"/>
             <wp:effectExtent l="0" t="0" r="7620" b="0"/>
             <wp:docPr id="660034319" name="Immagine 2" descr="Immagine che contiene testo, schermata, numero, Carattere&#10;&#10;Il contenuto generato dall'IA potrebbe non essere corretto."/>
@@ -23429,7 +23857,7 @@
           <w:lang w:val="en-GB"/>
         </w:rPr>
         <w:drawing>
-          <wp:inline distT="0" distB="0" distL="0" distR="0" wp14:anchorId="41BD6075" wp14:editId="334B96DB">
+          <wp:inline distT="0" distB="0" distL="0" distR="0" wp14:anchorId="41BD6075" wp14:editId="6E6ED6FE">
             <wp:extent cx="5620629" cy="3512820"/>
             <wp:effectExtent l="0" t="0" r="0" b="0"/>
             <wp:docPr id="699662393" name="Immagine 3" descr="Immagine che contiene testo, schermata, numero, Carattere&#10;&#10;Il contenuto generato dall'IA potrebbe non essere corretto."/>
@@ -23660,7 +24088,7 @@
           <w:noProof/>
         </w:rPr>
         <w:drawing>
-          <wp:inline distT="0" distB="0" distL="0" distR="0" wp14:anchorId="4812A537" wp14:editId="492D8589">
+          <wp:inline distT="0" distB="0" distL="0" distR="0" wp14:anchorId="4812A537" wp14:editId="4E780BF0">
             <wp:extent cx="5478780" cy="3424166"/>
             <wp:effectExtent l="0" t="0" r="7620" b="5080"/>
             <wp:docPr id="197746461" name="Immagine 2" descr="Immagine che contiene testo, schermata, Carattere, logo&#10;&#10;Il contenuto generato dall'IA potrebbe non essere corretto."/>
@@ -23745,7 +24173,7 @@
           <w:noProof/>
         </w:rPr>
         <w:drawing>
-          <wp:inline distT="0" distB="0" distL="0" distR="0" wp14:anchorId="756B1DC4" wp14:editId="4734A1BC">
+          <wp:inline distT="0" distB="0" distL="0" distR="0" wp14:anchorId="756B1DC4" wp14:editId="21E7A37F">
             <wp:extent cx="5852282" cy="3657600"/>
             <wp:effectExtent l="0" t="0" r="0" b="0"/>
             <wp:docPr id="1927465388" name="Immagine 5" descr="Immagine che contiene testo, schermata, Carattere, logo&#10;&#10;Il contenuto generato dall'IA potrebbe non essere corretto."/>
@@ -23867,7 +24295,7 @@
           <w:noProof/>
         </w:rPr>
         <w:drawing>
-          <wp:inline distT="0" distB="0" distL="0" distR="0" wp14:anchorId="06C6EDE0" wp14:editId="153D3CC4">
+          <wp:inline distT="0" distB="0" distL="0" distR="0" wp14:anchorId="06C6EDE0" wp14:editId="367AD91B">
             <wp:extent cx="6119495" cy="3824605"/>
             <wp:effectExtent l="0" t="0" r="0" b="4445"/>
             <wp:docPr id="698000308" name="Immagine 6" descr="Immagine che contiene testo, schermata, Carattere, logo&#10;&#10;Il contenuto generato dall'IA potrebbe non essere corretto."/>
@@ -23944,7 +24372,7 @@
           <w:noProof/>
         </w:rPr>
         <w:drawing>
-          <wp:inline distT="0" distB="0" distL="0" distR="0" wp14:anchorId="5901C17C" wp14:editId="459C38D6">
+          <wp:inline distT="0" distB="0" distL="0" distR="0" wp14:anchorId="5901C17C" wp14:editId="23A2C561">
             <wp:extent cx="6119495" cy="3824605"/>
             <wp:effectExtent l="0" t="0" r="0" b="4445"/>
             <wp:docPr id="2029521408" name="Immagine 7" descr="Immagine che contiene testo, schermata, Carattere, logo&#10;&#10;Il contenuto generato dall'IA potrebbe non essere corretto."/>
@@ -24075,7 +24503,7 @@
           <w:lang w:val="en-GB"/>
         </w:rPr>
         <w:drawing>
-          <wp:inline distT="0" distB="0" distL="0" distR="0" wp14:anchorId="6540F779" wp14:editId="6701B2C8">
+          <wp:inline distT="0" distB="0" distL="0" distR="0" wp14:anchorId="6540F779" wp14:editId="6BFB52C2">
             <wp:extent cx="5669280" cy="3543226"/>
             <wp:effectExtent l="0" t="0" r="7620" b="635"/>
             <wp:docPr id="1389287593" name="Immagine 8" descr="Immagine che contiene testo, schermata, Carattere&#10;&#10;Il contenuto generato dall'IA potrebbe non essere corretto."/>
@@ -24198,7 +24626,7 @@
           <w:lang w:val="en-GB"/>
         </w:rPr>
         <w:drawing>
-          <wp:inline distT="0" distB="0" distL="0" distR="0" wp14:anchorId="4C86F219" wp14:editId="59B08C40">
+          <wp:inline distT="0" distB="0" distL="0" distR="0" wp14:anchorId="4C86F219" wp14:editId="5EF1594A">
             <wp:extent cx="5356860" cy="3347968"/>
             <wp:effectExtent l="0" t="0" r="0" b="5080"/>
             <wp:docPr id="2028525728" name="Immagine 4" descr="Immagine che contiene testo, schermata, Carattere&#10;&#10;Il contenuto generato dall'IA potrebbe non essere corretto."/>
@@ -24286,7 +24714,7 @@
           <w:lang w:val="en-GB"/>
         </w:rPr>
         <w:drawing>
-          <wp:inline distT="0" distB="0" distL="0" distR="0" wp14:anchorId="1122F37E" wp14:editId="0C6513CB">
+          <wp:inline distT="0" distB="0" distL="0" distR="0" wp14:anchorId="1122F37E" wp14:editId="6824983D">
             <wp:extent cx="5494020" cy="3433691"/>
             <wp:effectExtent l="0" t="0" r="0" b="0"/>
             <wp:docPr id="738396581" name="Immagine 10" descr="Immagine che contiene testo, schermata, software, Carattere&#10;&#10;Il contenuto generato dall'IA potrebbe non essere corretto."/>
@@ -24385,7 +24813,7 @@
           <w:lang w:val="en-GB"/>
         </w:rPr>
         <w:drawing>
-          <wp:inline distT="0" distB="0" distL="0" distR="0" wp14:anchorId="0A1DE7E4" wp14:editId="663EA5A2">
+          <wp:inline distT="0" distB="0" distL="0" distR="0" wp14:anchorId="0A1DE7E4" wp14:editId="5BC3230D">
             <wp:extent cx="4714366" cy="3977640"/>
             <wp:effectExtent l="0" t="0" r="0" b="3810"/>
             <wp:docPr id="1344844995" name="Immagine 12" descr="Immagine che contiene testo, schermata, Carattere, logo&#10;&#10;Il contenuto generato dall'IA potrebbe non essere corretto."/>
@@ -24790,32 +25218,31 @@
     </w:p>
     <w:p>
       <w:pPr>
-        <w:ind w:firstLine="567"/>
-        <w:rPr>
-          <w:rFonts w:ascii="Times New Roman" w:hAnsi="Times New Roman" w:cs="Times New Roman"/>
-          <w:b/>
-          <w:bCs/>
+        <w:pStyle w:val="Titolo1"/>
+        <w:rPr>
           <w:lang w:val="en-GB"/>
         </w:rPr>
       </w:pPr>
     </w:p>
     <w:p>
       <w:pPr>
-        <w:ind w:firstLine="567"/>
-        <w:rPr>
-          <w:rFonts w:ascii="Times New Roman" w:hAnsi="Times New Roman" w:cs="Times New Roman"/>
-          <w:b/>
-          <w:bCs/>
+        <w:pStyle w:val="Titolo1"/>
+        <w:numPr>
+          <w:ilvl w:val="0"/>
+          <w:numId w:val="8"/>
+        </w:numPr>
+        <w:rPr>
           <w:lang w:val="en-GB"/>
         </w:rPr>
       </w:pPr>
-    </w:p>
-    <w:p>
-      <w:pPr>
+      <w:bookmarkStart w:id="36" w:name="_Toc212583050"/>
+      <w:r>
         <w:rPr>
           <w:lang w:val="en-GB"/>
         </w:rPr>
-      </w:pPr>
+        <w:t>Glossario</w:t>
+      </w:r>
+      <w:bookmarkEnd w:id="36"/>
     </w:p>
     <w:p>
       <w:pPr>
@@ -24823,26 +25250,529 @@
           <w:lang w:val="en-GB"/>
         </w:rPr>
       </w:pPr>
-      <w:r>
-        <w:rPr>
-          <w:lang w:val="en-GB"/>
-        </w:rPr>
-        <w:br/>
-      </w:r>
-      <w:r>
-        <w:rPr>
-          <w:lang w:val="en-GB"/>
-        </w:rPr>
-        <w:br/>
-      </w:r>
-    </w:p>
-    <w:p>
-      <w:pPr>
-        <w:rPr>
-          <w:lang w:val="en-GB"/>
-        </w:rPr>
-      </w:pPr>
-    </w:p>
+    </w:p>
+    <w:p>
+      <w:pPr>
+        <w:ind w:left="284"/>
+        <w:rPr>
+          <w:rFonts w:ascii="Times New Roman" w:hAnsi="Times New Roman" w:cs="Times New Roman"/>
+          <w:sz w:val="24"/>
+          <w:szCs w:val="24"/>
+        </w:rPr>
+      </w:pPr>
+      <w:r>
+        <w:rPr>
+          <w:rFonts w:ascii="Times New Roman" w:hAnsi="Times New Roman" w:cs="Times New Roman"/>
+          <w:b/>
+          <w:sz w:val="24"/>
+          <w:szCs w:val="24"/>
+        </w:rPr>
+        <w:t xml:space="preserve">Adoption Rate: </w:t>
+      </w:r>
+      <w:r>
+        <w:rPr>
+          <w:rFonts w:ascii="Times New Roman" w:hAnsi="Times New Roman" w:cs="Times New Roman"/>
+          <w:sz w:val="24"/>
+          <w:szCs w:val="24"/>
+        </w:rPr>
+        <w:t>Percentuale di utenti che adottano attivamente il sistema rispetto al totale degli utenti potenziali.</w:t>
+      </w:r>
+    </w:p>
+    <w:p>
+      <w:pPr>
+        <w:ind w:left="284"/>
+        <w:rPr>
+          <w:rFonts w:ascii="Times New Roman" w:hAnsi="Times New Roman" w:cs="Times New Roman"/>
+          <w:sz w:val="24"/>
+          <w:szCs w:val="24"/>
+        </w:rPr>
+      </w:pPr>
+      <w:proofErr w:type="spellStart"/>
+      <w:r>
+        <w:rPr>
+          <w:rFonts w:ascii="Times New Roman" w:hAnsi="Times New Roman" w:cs="Times New Roman"/>
+          <w:b/>
+          <w:sz w:val="24"/>
+          <w:szCs w:val="24"/>
+        </w:rPr>
+        <w:t>Availability</w:t>
+      </w:r>
+      <w:proofErr w:type="spellEnd"/>
+      <w:r>
+        <w:rPr>
+          <w:rFonts w:ascii="Times New Roman" w:hAnsi="Times New Roman" w:cs="Times New Roman"/>
+          <w:b/>
+          <w:sz w:val="24"/>
+          <w:szCs w:val="24"/>
+        </w:rPr>
+        <w:t xml:space="preserve"> (Disponibilità): </w:t>
+      </w:r>
+      <w:r>
+        <w:rPr>
+          <w:rFonts w:ascii="Times New Roman" w:hAnsi="Times New Roman" w:cs="Times New Roman"/>
+          <w:sz w:val="24"/>
+          <w:szCs w:val="24"/>
+        </w:rPr>
+        <w:t>Percentuale di tempo in cui il sistema è operativo e accessibile agli utenti.</w:t>
+      </w:r>
+    </w:p>
+    <w:p>
+      <w:pPr>
+        <w:ind w:left="284"/>
+        <w:rPr>
+          <w:rFonts w:ascii="Times New Roman" w:hAnsi="Times New Roman" w:cs="Times New Roman"/>
+          <w:sz w:val="24"/>
+          <w:szCs w:val="24"/>
+        </w:rPr>
+      </w:pPr>
+      <w:r>
+        <w:rPr>
+          <w:rFonts w:ascii="Times New Roman" w:hAnsi="Times New Roman" w:cs="Times New Roman"/>
+          <w:b/>
+          <w:sz w:val="24"/>
+          <w:szCs w:val="24"/>
+        </w:rPr>
+        <w:t xml:space="preserve">Backup: </w:t>
+      </w:r>
+      <w:r>
+        <w:rPr>
+          <w:rFonts w:ascii="Times New Roman" w:hAnsi="Times New Roman" w:cs="Times New Roman"/>
+          <w:sz w:val="24"/>
+          <w:szCs w:val="24"/>
+        </w:rPr>
+        <w:t>Copia di sicurezza dei dati eseguita periodicamente per garantire il ripristino in caso di perdita.</w:t>
+      </w:r>
+    </w:p>
+    <w:p>
+      <w:pPr>
+        <w:ind w:left="284"/>
+        <w:rPr>
+          <w:rFonts w:ascii="Times New Roman" w:hAnsi="Times New Roman" w:cs="Times New Roman"/>
+          <w:sz w:val="24"/>
+          <w:szCs w:val="24"/>
+        </w:rPr>
+      </w:pPr>
+      <w:proofErr w:type="spellStart"/>
+      <w:r>
+        <w:rPr>
+          <w:rFonts w:ascii="Times New Roman" w:hAnsi="Times New Roman" w:cs="Times New Roman"/>
+          <w:b/>
+          <w:sz w:val="24"/>
+          <w:szCs w:val="24"/>
+        </w:rPr>
+        <w:t>Failover</w:t>
+      </w:r>
+      <w:proofErr w:type="spellEnd"/>
+      <w:r>
+        <w:rPr>
+          <w:rFonts w:ascii="Times New Roman" w:hAnsi="Times New Roman" w:cs="Times New Roman"/>
+          <w:b/>
+          <w:sz w:val="24"/>
+          <w:szCs w:val="24"/>
+        </w:rPr>
+        <w:t xml:space="preserve">: </w:t>
+      </w:r>
+      <w:r>
+        <w:rPr>
+          <w:rFonts w:ascii="Times New Roman" w:hAnsi="Times New Roman" w:cs="Times New Roman"/>
+          <w:sz w:val="24"/>
+          <w:szCs w:val="24"/>
+        </w:rPr>
+        <w:t>Procedura automatica che trasferisce l’attività del sistema a un componente di riserva in caso di guasto.</w:t>
+      </w:r>
+    </w:p>
+    <w:p>
+      <w:pPr>
+        <w:ind w:left="284"/>
+        <w:rPr>
+          <w:rFonts w:ascii="Times New Roman" w:hAnsi="Times New Roman" w:cs="Times New Roman"/>
+          <w:sz w:val="24"/>
+          <w:szCs w:val="24"/>
+        </w:rPr>
+      </w:pPr>
+      <w:r>
+        <w:rPr>
+          <w:rFonts w:ascii="Times New Roman" w:hAnsi="Times New Roman" w:cs="Times New Roman"/>
+          <w:b/>
+          <w:sz w:val="24"/>
+          <w:szCs w:val="24"/>
+        </w:rPr>
+        <w:t xml:space="preserve">Load Balancing: </w:t>
+      </w:r>
+      <w:r>
+        <w:rPr>
+          <w:rFonts w:ascii="Times New Roman" w:hAnsi="Times New Roman" w:cs="Times New Roman"/>
+          <w:sz w:val="24"/>
+          <w:szCs w:val="24"/>
+        </w:rPr>
+        <w:t>Distribuzione del carico di lavoro tra più server per migliorare prestazioni e disponibilità.</w:t>
+      </w:r>
+    </w:p>
+    <w:p>
+      <w:pPr>
+        <w:ind w:left="284"/>
+        <w:rPr>
+          <w:rFonts w:ascii="Times New Roman" w:hAnsi="Times New Roman" w:cs="Times New Roman"/>
+          <w:sz w:val="24"/>
+          <w:szCs w:val="24"/>
+        </w:rPr>
+      </w:pPr>
+      <w:r>
+        <w:rPr>
+          <w:rFonts w:ascii="Times New Roman" w:hAnsi="Times New Roman" w:cs="Times New Roman"/>
+          <w:b/>
+          <w:sz w:val="24"/>
+          <w:szCs w:val="24"/>
+        </w:rPr>
+        <w:t xml:space="preserve">Milestone: </w:t>
+      </w:r>
+      <w:r>
+        <w:rPr>
+          <w:rFonts w:ascii="Times New Roman" w:hAnsi="Times New Roman" w:cs="Times New Roman"/>
+          <w:sz w:val="24"/>
+          <w:szCs w:val="24"/>
+        </w:rPr>
+        <w:t>Punto intermedio di controllo che segna il completamento di una fase significativa del progetto.</w:t>
+      </w:r>
+    </w:p>
+    <w:p>
+      <w:pPr>
+        <w:ind w:left="284"/>
+        <w:rPr>
+          <w:rFonts w:ascii="Times New Roman" w:hAnsi="Times New Roman" w:cs="Times New Roman"/>
+          <w:sz w:val="24"/>
+          <w:szCs w:val="24"/>
+        </w:rPr>
+      </w:pPr>
+      <w:proofErr w:type="spellStart"/>
+      <w:r>
+        <w:rPr>
+          <w:rFonts w:ascii="Times New Roman" w:hAnsi="Times New Roman" w:cs="Times New Roman"/>
+          <w:b/>
+          <w:sz w:val="24"/>
+          <w:szCs w:val="24"/>
+        </w:rPr>
+        <w:t>Penetration</w:t>
+      </w:r>
+      <w:proofErr w:type="spellEnd"/>
+      <w:r>
+        <w:rPr>
+          <w:rFonts w:ascii="Times New Roman" w:hAnsi="Times New Roman" w:cs="Times New Roman"/>
+          <w:b/>
+          <w:sz w:val="24"/>
+          <w:szCs w:val="24"/>
+        </w:rPr>
+        <w:t xml:space="preserve"> Testing: </w:t>
+      </w:r>
+      <w:r>
+        <w:rPr>
+          <w:rFonts w:ascii="Times New Roman" w:hAnsi="Times New Roman" w:cs="Times New Roman"/>
+          <w:sz w:val="24"/>
+          <w:szCs w:val="24"/>
+        </w:rPr>
+        <w:t>Test di sicurezza volto a individuare vulnerabilità simulando attacchi reali.</w:t>
+      </w:r>
+    </w:p>
+    <w:p>
+      <w:pPr>
+        <w:ind w:left="284"/>
+        <w:rPr>
+          <w:rFonts w:ascii="Times New Roman" w:hAnsi="Times New Roman" w:cs="Times New Roman"/>
+          <w:sz w:val="24"/>
+          <w:szCs w:val="24"/>
+        </w:rPr>
+      </w:pPr>
+      <w:proofErr w:type="spellStart"/>
+      <w:r>
+        <w:rPr>
+          <w:rFonts w:ascii="Times New Roman" w:hAnsi="Times New Roman" w:cs="Times New Roman"/>
+          <w:b/>
+          <w:sz w:val="24"/>
+          <w:szCs w:val="24"/>
+        </w:rPr>
+        <w:lastRenderedPageBreak/>
+        <w:t>Piloting</w:t>
+      </w:r>
+      <w:proofErr w:type="spellEnd"/>
+      <w:r>
+        <w:rPr>
+          <w:rFonts w:ascii="Times New Roman" w:hAnsi="Times New Roman" w:cs="Times New Roman"/>
+          <w:b/>
+          <w:sz w:val="24"/>
+          <w:szCs w:val="24"/>
+        </w:rPr>
+        <w:t xml:space="preserve">: </w:t>
+      </w:r>
+      <w:r>
+        <w:rPr>
+          <w:rFonts w:ascii="Times New Roman" w:hAnsi="Times New Roman" w:cs="Times New Roman"/>
+          <w:sz w:val="24"/>
+          <w:szCs w:val="24"/>
+        </w:rPr>
+        <w:t>Fase di prova del sistema in ambiente controllato con un gruppo limitato di utenti per raccogliere feedback.</w:t>
+      </w:r>
+    </w:p>
+    <w:p>
+      <w:pPr>
+        <w:ind w:left="284"/>
+        <w:rPr>
+          <w:rFonts w:ascii="Times New Roman" w:hAnsi="Times New Roman" w:cs="Times New Roman"/>
+          <w:sz w:val="24"/>
+          <w:szCs w:val="24"/>
+        </w:rPr>
+      </w:pPr>
+      <w:proofErr w:type="spellStart"/>
+      <w:r>
+        <w:rPr>
+          <w:rFonts w:ascii="Times New Roman" w:hAnsi="Times New Roman" w:cs="Times New Roman"/>
+          <w:b/>
+          <w:sz w:val="24"/>
+          <w:szCs w:val="24"/>
+        </w:rPr>
+        <w:t>Redundancy</w:t>
+      </w:r>
+      <w:proofErr w:type="spellEnd"/>
+      <w:r>
+        <w:rPr>
+          <w:rFonts w:ascii="Times New Roman" w:hAnsi="Times New Roman" w:cs="Times New Roman"/>
+          <w:b/>
+          <w:sz w:val="24"/>
+          <w:szCs w:val="24"/>
+        </w:rPr>
+        <w:t xml:space="preserve"> (Ridondanza): </w:t>
+      </w:r>
+      <w:r>
+        <w:rPr>
+          <w:rFonts w:ascii="Times New Roman" w:hAnsi="Times New Roman" w:cs="Times New Roman"/>
+          <w:sz w:val="24"/>
+          <w:szCs w:val="24"/>
+        </w:rPr>
+        <w:t>Duplicazione di componenti critici per aumentare l’affidabilità e ridurre i tempi di inattività.</w:t>
+      </w:r>
+    </w:p>
+    <w:p>
+      <w:pPr>
+        <w:ind w:left="284"/>
+        <w:rPr>
+          <w:rFonts w:ascii="Times New Roman" w:hAnsi="Times New Roman" w:cs="Times New Roman"/>
+          <w:sz w:val="24"/>
+          <w:szCs w:val="24"/>
+        </w:rPr>
+      </w:pPr>
+      <w:r>
+        <w:rPr>
+          <w:rFonts w:ascii="Times New Roman" w:hAnsi="Times New Roman" w:cs="Times New Roman"/>
+          <w:b/>
+          <w:sz w:val="24"/>
+          <w:szCs w:val="24"/>
+        </w:rPr>
+        <w:t xml:space="preserve">Scalabilità: </w:t>
+      </w:r>
+      <w:r>
+        <w:rPr>
+          <w:rFonts w:ascii="Times New Roman" w:hAnsi="Times New Roman" w:cs="Times New Roman"/>
+          <w:sz w:val="24"/>
+          <w:szCs w:val="24"/>
+        </w:rPr>
+        <w:t>Capacità del sistema di aumentare le prestazioni in risposta a una maggiore domanda, aggiungendo risorse.</w:t>
+      </w:r>
+    </w:p>
+    <w:p>
+      <w:pPr>
+        <w:ind w:left="284"/>
+        <w:rPr>
+          <w:rFonts w:ascii="Times New Roman" w:hAnsi="Times New Roman" w:cs="Times New Roman"/>
+          <w:sz w:val="24"/>
+          <w:szCs w:val="24"/>
+        </w:rPr>
+      </w:pPr>
+      <w:r>
+        <w:rPr>
+          <w:rFonts w:ascii="Times New Roman" w:hAnsi="Times New Roman" w:cs="Times New Roman"/>
+          <w:b/>
+          <w:sz w:val="24"/>
+          <w:szCs w:val="24"/>
+        </w:rPr>
+        <w:t xml:space="preserve">Stakeholder: </w:t>
+      </w:r>
+      <w:r>
+        <w:rPr>
+          <w:rFonts w:ascii="Times New Roman" w:hAnsi="Times New Roman" w:cs="Times New Roman"/>
+          <w:sz w:val="24"/>
+          <w:szCs w:val="24"/>
+        </w:rPr>
+        <w:t>Individuo o gruppo interessato ai risultati del progetto (dipendenti, supervisori, management, direzione).</w:t>
+      </w:r>
+    </w:p>
+    <w:p>
+      <w:pPr>
+        <w:ind w:left="284"/>
+        <w:rPr>
+          <w:rFonts w:ascii="Times New Roman" w:hAnsi="Times New Roman" w:cs="Times New Roman"/>
+          <w:sz w:val="24"/>
+          <w:szCs w:val="24"/>
+        </w:rPr>
+      </w:pPr>
+      <w:r>
+        <w:rPr>
+          <w:rFonts w:ascii="Times New Roman" w:hAnsi="Times New Roman" w:cs="Times New Roman"/>
+          <w:b/>
+          <w:sz w:val="24"/>
+          <w:szCs w:val="24"/>
+        </w:rPr>
+        <w:t xml:space="preserve">Testing (QA): </w:t>
+      </w:r>
+      <w:r>
+        <w:rPr>
+          <w:rFonts w:ascii="Times New Roman" w:hAnsi="Times New Roman" w:cs="Times New Roman"/>
+          <w:sz w:val="24"/>
+          <w:szCs w:val="24"/>
+        </w:rPr>
+        <w:t>Processo di verifica e validazione della qualità del software per assicurare che soddisfi i requisiti.</w:t>
+      </w:r>
+    </w:p>
+    <w:p>
+      <w:pPr>
+        <w:ind w:left="284"/>
+        <w:rPr>
+          <w:rFonts w:ascii="Times New Roman" w:hAnsi="Times New Roman" w:cs="Times New Roman"/>
+          <w:sz w:val="24"/>
+          <w:szCs w:val="24"/>
+        </w:rPr>
+      </w:pPr>
+      <w:r>
+        <w:rPr>
+          <w:rFonts w:ascii="Times New Roman" w:hAnsi="Times New Roman" w:cs="Times New Roman"/>
+          <w:b/>
+          <w:sz w:val="24"/>
+          <w:szCs w:val="24"/>
+        </w:rPr>
+        <w:t>Three-</w:t>
+      </w:r>
+      <w:proofErr w:type="spellStart"/>
+      <w:r>
+        <w:rPr>
+          <w:rFonts w:ascii="Times New Roman" w:hAnsi="Times New Roman" w:cs="Times New Roman"/>
+          <w:b/>
+          <w:sz w:val="24"/>
+          <w:szCs w:val="24"/>
+        </w:rPr>
+        <w:t>Tier</w:t>
+      </w:r>
+      <w:proofErr w:type="spellEnd"/>
+      <w:r>
+        <w:rPr>
+          <w:rFonts w:ascii="Times New Roman" w:hAnsi="Times New Roman" w:cs="Times New Roman"/>
+          <w:b/>
+          <w:sz w:val="24"/>
+          <w:szCs w:val="24"/>
+        </w:rPr>
+        <w:t xml:space="preserve"> Architecture: </w:t>
+      </w:r>
+      <w:r>
+        <w:rPr>
+          <w:rFonts w:ascii="Times New Roman" w:hAnsi="Times New Roman" w:cs="Times New Roman"/>
+          <w:sz w:val="24"/>
+          <w:szCs w:val="24"/>
+        </w:rPr>
+        <w:t>Architettura software suddivisa in tre livelli: interfaccia utente (client), logica applicativa (server) e dati (database).</w:t>
+      </w:r>
+    </w:p>
+    <w:p>
+      <w:pPr>
+        <w:ind w:left="284"/>
+        <w:rPr>
+          <w:rFonts w:ascii="Times New Roman" w:hAnsi="Times New Roman" w:cs="Times New Roman"/>
+          <w:sz w:val="24"/>
+          <w:szCs w:val="24"/>
+        </w:rPr>
+      </w:pPr>
+      <w:proofErr w:type="spellStart"/>
+      <w:r>
+        <w:rPr>
+          <w:rFonts w:ascii="Times New Roman" w:hAnsi="Times New Roman" w:cs="Times New Roman"/>
+          <w:b/>
+          <w:sz w:val="24"/>
+          <w:szCs w:val="24"/>
+        </w:rPr>
+        <w:t>Uptime</w:t>
+      </w:r>
+      <w:proofErr w:type="spellEnd"/>
+      <w:r>
+        <w:rPr>
+          <w:rFonts w:ascii="Times New Roman" w:hAnsi="Times New Roman" w:cs="Times New Roman"/>
+          <w:b/>
+          <w:sz w:val="24"/>
+          <w:szCs w:val="24"/>
+        </w:rPr>
+        <w:t xml:space="preserve">: </w:t>
+      </w:r>
+      <w:r>
+        <w:rPr>
+          <w:rFonts w:ascii="Times New Roman" w:hAnsi="Times New Roman" w:cs="Times New Roman"/>
+          <w:sz w:val="24"/>
+          <w:szCs w:val="24"/>
+        </w:rPr>
+        <w:t>Tempo totale in cui il sistema è operativo in un determinato periodo.</w:t>
+      </w:r>
+    </w:p>
+    <w:p>
+      <w:pPr>
+        <w:ind w:left="284"/>
+        <w:rPr>
+          <w:rFonts w:ascii="Times New Roman" w:hAnsi="Times New Roman" w:cs="Times New Roman"/>
+          <w:sz w:val="24"/>
+          <w:szCs w:val="24"/>
+        </w:rPr>
+      </w:pPr>
+      <w:r>
+        <w:rPr>
+          <w:rFonts w:ascii="Times New Roman" w:hAnsi="Times New Roman" w:cs="Times New Roman"/>
+          <w:b/>
+          <w:sz w:val="24"/>
+          <w:szCs w:val="24"/>
+        </w:rPr>
+        <w:t xml:space="preserve">User </w:t>
+      </w:r>
+      <w:proofErr w:type="spellStart"/>
+      <w:r>
+        <w:rPr>
+          <w:rFonts w:ascii="Times New Roman" w:hAnsi="Times New Roman" w:cs="Times New Roman"/>
+          <w:b/>
+          <w:sz w:val="24"/>
+          <w:szCs w:val="24"/>
+        </w:rPr>
+        <w:t>Acceptance</w:t>
+      </w:r>
+      <w:proofErr w:type="spellEnd"/>
+      <w:r>
+        <w:rPr>
+          <w:rFonts w:ascii="Times New Roman" w:hAnsi="Times New Roman" w:cs="Times New Roman"/>
+          <w:b/>
+          <w:sz w:val="24"/>
+          <w:szCs w:val="24"/>
+        </w:rPr>
+        <w:t xml:space="preserve"> Testing (UAT): </w:t>
+      </w:r>
+      <w:r>
+        <w:rPr>
+          <w:rFonts w:ascii="Times New Roman" w:hAnsi="Times New Roman" w:cs="Times New Roman"/>
+          <w:sz w:val="24"/>
+          <w:szCs w:val="24"/>
+        </w:rPr>
+        <w:t>Test finale condotto dagli utenti per verificare che il sistema soddisfi i requisiti operativi e funzionali.</w:t>
+      </w:r>
+    </w:p>
+    <w:p>
+      <w:pPr>
+        <w:rPr>
+          <w:rFonts w:ascii="Times New Roman" w:hAnsi="Times New Roman" w:cs="Times New Roman"/>
+          <w:sz w:val="24"/>
+          <w:szCs w:val="24"/>
+        </w:rPr>
+      </w:pPr>
+    </w:p>
+    <w:p/>
     <w:sectPr>
       <w:footnotePr>
         <w:pos w:val="beneathText"/>
@@ -25687,6 +26617,155 @@
     </w:lvl>
   </w:abstractNum>
   <w:abstractNum w:abstractNumId="4" w15:restartNumberingAfterBreak="0">
+    <w:nsid w:val="187D357C"/>
+    <w:multiLevelType w:val="multilevel"/>
+    <w:tmpl w:val="42C8620E"/>
+    <w:lvl w:ilvl="0">
+      <w:start w:val="1"/>
+      <w:numFmt w:val="bullet"/>
+      <w:lvlText w:val=""/>
+      <w:lvlJc w:val="left"/>
+      <w:pPr>
+        <w:tabs>
+          <w:tab w:val="num" w:pos="720"/>
+        </w:tabs>
+        <w:ind w:left="720" w:hanging="360"/>
+      </w:pPr>
+      <w:rPr>
+        <w:rFonts w:ascii="Symbol" w:hAnsi="Symbol" w:hint="default"/>
+        <w:sz w:val="20"/>
+      </w:rPr>
+    </w:lvl>
+    <w:lvl w:ilvl="1">
+      <w:start w:val="1"/>
+      <w:numFmt w:val="bullet"/>
+      <w:lvlText w:val="o"/>
+      <w:lvlJc w:val="left"/>
+      <w:pPr>
+        <w:tabs>
+          <w:tab w:val="num" w:pos="1440"/>
+        </w:tabs>
+        <w:ind w:left="1440" w:hanging="360"/>
+      </w:pPr>
+      <w:rPr>
+        <w:rFonts w:ascii="Courier New" w:hAnsi="Courier New" w:hint="default"/>
+        <w:sz w:val="20"/>
+      </w:rPr>
+    </w:lvl>
+    <w:lvl w:ilvl="2" w:tentative="1">
+      <w:start w:val="1"/>
+      <w:numFmt w:val="bullet"/>
+      <w:lvlText w:val=""/>
+      <w:lvlJc w:val="left"/>
+      <w:pPr>
+        <w:tabs>
+          <w:tab w:val="num" w:pos="2160"/>
+        </w:tabs>
+        <w:ind w:left="2160" w:hanging="360"/>
+      </w:pPr>
+      <w:rPr>
+        <w:rFonts w:ascii="Wingdings" w:hAnsi="Wingdings" w:hint="default"/>
+        <w:sz w:val="20"/>
+      </w:rPr>
+    </w:lvl>
+    <w:lvl w:ilvl="3" w:tentative="1">
+      <w:start w:val="1"/>
+      <w:numFmt w:val="bullet"/>
+      <w:lvlText w:val=""/>
+      <w:lvlJc w:val="left"/>
+      <w:pPr>
+        <w:tabs>
+          <w:tab w:val="num" w:pos="2880"/>
+        </w:tabs>
+        <w:ind w:left="2880" w:hanging="360"/>
+      </w:pPr>
+      <w:rPr>
+        <w:rFonts w:ascii="Wingdings" w:hAnsi="Wingdings" w:hint="default"/>
+        <w:sz w:val="20"/>
+      </w:rPr>
+    </w:lvl>
+    <w:lvl w:ilvl="4" w:tentative="1">
+      <w:start w:val="1"/>
+      <w:numFmt w:val="bullet"/>
+      <w:lvlText w:val=""/>
+      <w:lvlJc w:val="left"/>
+      <w:pPr>
+        <w:tabs>
+          <w:tab w:val="num" w:pos="3600"/>
+        </w:tabs>
+        <w:ind w:left="3600" w:hanging="360"/>
+      </w:pPr>
+      <w:rPr>
+        <w:rFonts w:ascii="Wingdings" w:hAnsi="Wingdings" w:hint="default"/>
+        <w:sz w:val="20"/>
+      </w:rPr>
+    </w:lvl>
+    <w:lvl w:ilvl="5" w:tentative="1">
+      <w:start w:val="1"/>
+      <w:numFmt w:val="bullet"/>
+      <w:lvlText w:val=""/>
+      <w:lvlJc w:val="left"/>
+      <w:pPr>
+        <w:tabs>
+          <w:tab w:val="num" w:pos="4320"/>
+        </w:tabs>
+        <w:ind w:left="4320" w:hanging="360"/>
+      </w:pPr>
+      <w:rPr>
+        <w:rFonts w:ascii="Wingdings" w:hAnsi="Wingdings" w:hint="default"/>
+        <w:sz w:val="20"/>
+      </w:rPr>
+    </w:lvl>
+    <w:lvl w:ilvl="6" w:tentative="1">
+      <w:start w:val="1"/>
+      <w:numFmt w:val="bullet"/>
+      <w:lvlText w:val=""/>
+      <w:lvlJc w:val="left"/>
+      <w:pPr>
+        <w:tabs>
+          <w:tab w:val="num" w:pos="5040"/>
+        </w:tabs>
+        <w:ind w:left="5040" w:hanging="360"/>
+      </w:pPr>
+      <w:rPr>
+        <w:rFonts w:ascii="Wingdings" w:hAnsi="Wingdings" w:hint="default"/>
+        <w:sz w:val="20"/>
+      </w:rPr>
+    </w:lvl>
+    <w:lvl w:ilvl="7" w:tentative="1">
+      <w:start w:val="1"/>
+      <w:numFmt w:val="bullet"/>
+      <w:lvlText w:val=""/>
+      <w:lvlJc w:val="left"/>
+      <w:pPr>
+        <w:tabs>
+          <w:tab w:val="num" w:pos="5760"/>
+        </w:tabs>
+        <w:ind w:left="5760" w:hanging="360"/>
+      </w:pPr>
+      <w:rPr>
+        <w:rFonts w:ascii="Wingdings" w:hAnsi="Wingdings" w:hint="default"/>
+        <w:sz w:val="20"/>
+      </w:rPr>
+    </w:lvl>
+    <w:lvl w:ilvl="8" w:tentative="1">
+      <w:start w:val="1"/>
+      <w:numFmt w:val="bullet"/>
+      <w:lvlText w:val=""/>
+      <w:lvlJc w:val="left"/>
+      <w:pPr>
+        <w:tabs>
+          <w:tab w:val="num" w:pos="6480"/>
+        </w:tabs>
+        <w:ind w:left="6480" w:hanging="360"/>
+      </w:pPr>
+      <w:rPr>
+        <w:rFonts w:ascii="Wingdings" w:hAnsi="Wingdings" w:hint="default"/>
+        <w:sz w:val="20"/>
+      </w:rPr>
+    </w:lvl>
+  </w:abstractNum>
+  <w:abstractNum w:abstractNumId="5" w15:restartNumberingAfterBreak="0">
     <w:nsid w:val="1A881173"/>
     <w:multiLevelType w:val="hybridMultilevel"/>
     <w:tmpl w:val="1CF0A8A6"/>
@@ -25777,7 +26856,7 @@
       </w:pPr>
     </w:lvl>
   </w:abstractNum>
-  <w:abstractNum w:abstractNumId="5" w15:restartNumberingAfterBreak="0">
+  <w:abstractNum w:abstractNumId="6" w15:restartNumberingAfterBreak="0">
     <w:nsid w:val="1C565105"/>
     <w:multiLevelType w:val="hybridMultilevel"/>
     <w:tmpl w:val="117416FC"/>
@@ -25866,7 +26945,7 @@
       </w:pPr>
     </w:lvl>
   </w:abstractNum>
-  <w:abstractNum w:abstractNumId="6" w15:restartNumberingAfterBreak="0">
+  <w:abstractNum w:abstractNumId="7" w15:restartNumberingAfterBreak="0">
     <w:nsid w:val="24644B8E"/>
     <w:multiLevelType w:val="hybridMultilevel"/>
     <w:tmpl w:val="FE7225C2"/>
@@ -25978,7 +27057,7 @@
       </w:rPr>
     </w:lvl>
   </w:abstractNum>
-  <w:abstractNum w:abstractNumId="7" w15:restartNumberingAfterBreak="0">
+  <w:abstractNum w:abstractNumId="8" w15:restartNumberingAfterBreak="0">
     <w:nsid w:val="2C9A3FCC"/>
     <w:multiLevelType w:val="hybridMultilevel"/>
     <w:tmpl w:val="45B0E342"/>
@@ -26067,7 +27146,7 @@
       </w:pPr>
     </w:lvl>
   </w:abstractNum>
-  <w:abstractNum w:abstractNumId="8" w15:restartNumberingAfterBreak="0">
+  <w:abstractNum w:abstractNumId="9" w15:restartNumberingAfterBreak="0">
     <w:nsid w:val="2EAF2F2C"/>
     <w:multiLevelType w:val="hybridMultilevel"/>
     <w:tmpl w:val="FD6CC0C8"/>
@@ -26158,7 +27237,7 @@
       </w:pPr>
     </w:lvl>
   </w:abstractNum>
-  <w:abstractNum w:abstractNumId="9" w15:restartNumberingAfterBreak="0">
+  <w:abstractNum w:abstractNumId="10" w15:restartNumberingAfterBreak="0">
     <w:nsid w:val="2FA86AD8"/>
     <w:multiLevelType w:val="hybridMultilevel"/>
     <w:tmpl w:val="2DF21548"/>
@@ -26247,7 +27326,7 @@
       </w:pPr>
     </w:lvl>
   </w:abstractNum>
-  <w:abstractNum w:abstractNumId="10" w15:restartNumberingAfterBreak="0">
+  <w:abstractNum w:abstractNumId="11" w15:restartNumberingAfterBreak="0">
     <w:nsid w:val="31444544"/>
     <w:multiLevelType w:val="hybridMultilevel"/>
     <w:tmpl w:val="B2201C80"/>
@@ -26336,7 +27415,7 @@
       </w:pPr>
     </w:lvl>
   </w:abstractNum>
-  <w:abstractNum w:abstractNumId="11" w15:restartNumberingAfterBreak="0">
+  <w:abstractNum w:abstractNumId="12" w15:restartNumberingAfterBreak="0">
     <w:nsid w:val="31A66018"/>
     <w:multiLevelType w:val="hybridMultilevel"/>
     <w:tmpl w:val="B8681214"/>
@@ -26425,7 +27504,7 @@
       </w:pPr>
     </w:lvl>
   </w:abstractNum>
-  <w:abstractNum w:abstractNumId="12" w15:restartNumberingAfterBreak="0">
+  <w:abstractNum w:abstractNumId="13" w15:restartNumberingAfterBreak="0">
     <w:nsid w:val="3ED76EB6"/>
     <w:multiLevelType w:val="hybridMultilevel"/>
     <w:tmpl w:val="4F0CE1E8"/>
@@ -26514,7 +27593,7 @@
       </w:pPr>
     </w:lvl>
   </w:abstractNum>
-  <w:abstractNum w:abstractNumId="13" w15:restartNumberingAfterBreak="0">
+  <w:abstractNum w:abstractNumId="14" w15:restartNumberingAfterBreak="0">
     <w:nsid w:val="3F833319"/>
     <w:multiLevelType w:val="hybridMultilevel"/>
     <w:tmpl w:val="DD466E7C"/>
@@ -26603,7 +27682,7 @@
       </w:pPr>
     </w:lvl>
   </w:abstractNum>
-  <w:abstractNum w:abstractNumId="14" w15:restartNumberingAfterBreak="0">
+  <w:abstractNum w:abstractNumId="15" w15:restartNumberingAfterBreak="0">
     <w:nsid w:val="3FA71A30"/>
     <w:multiLevelType w:val="multilevel"/>
     <w:tmpl w:val="945AB19C"/>
@@ -26716,7 +27795,93 @@
       </w:pPr>
     </w:lvl>
   </w:abstractNum>
-  <w:abstractNum w:abstractNumId="15" w15:restartNumberingAfterBreak="0">
+  <w:abstractNum w:abstractNumId="16" w15:restartNumberingAfterBreak="0">
+    <w:nsid w:val="403D2A4A"/>
+    <w:multiLevelType w:val="hybridMultilevel"/>
+    <w:tmpl w:val="48A2BACA"/>
+    <w:lvl w:ilvl="0" w:tplc="0410000F">
+      <w:start w:val="1"/>
+      <w:numFmt w:val="decimal"/>
+      <w:lvlText w:val="%1."/>
+      <w:lvlJc w:val="left"/>
+      <w:pPr>
+        <w:ind w:left="720" w:hanging="360"/>
+      </w:pPr>
+    </w:lvl>
+    <w:lvl w:ilvl="1" w:tplc="04100019" w:tentative="1">
+      <w:start w:val="1"/>
+      <w:numFmt w:val="lowerLetter"/>
+      <w:lvlText w:val="%2."/>
+      <w:lvlJc w:val="left"/>
+      <w:pPr>
+        <w:ind w:left="1440" w:hanging="360"/>
+      </w:pPr>
+    </w:lvl>
+    <w:lvl w:ilvl="2" w:tplc="0410001B" w:tentative="1">
+      <w:start w:val="1"/>
+      <w:numFmt w:val="lowerRoman"/>
+      <w:lvlText w:val="%3."/>
+      <w:lvlJc w:val="right"/>
+      <w:pPr>
+        <w:ind w:left="2160" w:hanging="180"/>
+      </w:pPr>
+    </w:lvl>
+    <w:lvl w:ilvl="3" w:tplc="0410000F" w:tentative="1">
+      <w:start w:val="1"/>
+      <w:numFmt w:val="decimal"/>
+      <w:lvlText w:val="%4."/>
+      <w:lvlJc w:val="left"/>
+      <w:pPr>
+        <w:ind w:left="2880" w:hanging="360"/>
+      </w:pPr>
+    </w:lvl>
+    <w:lvl w:ilvl="4" w:tplc="04100019" w:tentative="1">
+      <w:start w:val="1"/>
+      <w:numFmt w:val="lowerLetter"/>
+      <w:lvlText w:val="%5."/>
+      <w:lvlJc w:val="left"/>
+      <w:pPr>
+        <w:ind w:left="3600" w:hanging="360"/>
+      </w:pPr>
+    </w:lvl>
+    <w:lvl w:ilvl="5" w:tplc="0410001B" w:tentative="1">
+      <w:start w:val="1"/>
+      <w:numFmt w:val="lowerRoman"/>
+      <w:lvlText w:val="%6."/>
+      <w:lvlJc w:val="right"/>
+      <w:pPr>
+        <w:ind w:left="4320" w:hanging="180"/>
+      </w:pPr>
+    </w:lvl>
+    <w:lvl w:ilvl="6" w:tplc="0410000F" w:tentative="1">
+      <w:start w:val="1"/>
+      <w:numFmt w:val="decimal"/>
+      <w:lvlText w:val="%7."/>
+      <w:lvlJc w:val="left"/>
+      <w:pPr>
+        <w:ind w:left="5040" w:hanging="360"/>
+      </w:pPr>
+    </w:lvl>
+    <w:lvl w:ilvl="7" w:tplc="04100019" w:tentative="1">
+      <w:start w:val="1"/>
+      <w:numFmt w:val="lowerLetter"/>
+      <w:lvlText w:val="%8."/>
+      <w:lvlJc w:val="left"/>
+      <w:pPr>
+        <w:ind w:left="5760" w:hanging="360"/>
+      </w:pPr>
+    </w:lvl>
+    <w:lvl w:ilvl="8" w:tplc="0410001B" w:tentative="1">
+      <w:start w:val="1"/>
+      <w:numFmt w:val="lowerRoman"/>
+      <w:lvlText w:val="%9."/>
+      <w:lvlJc w:val="right"/>
+      <w:pPr>
+        <w:ind w:left="6480" w:hanging="180"/>
+      </w:pPr>
+    </w:lvl>
+  </w:abstractNum>
+  <w:abstractNum w:abstractNumId="17" w15:restartNumberingAfterBreak="0">
     <w:nsid w:val="41286D66"/>
     <w:multiLevelType w:val="hybridMultilevel"/>
     <w:tmpl w:val="FBB012BC"/>
@@ -26807,7 +27972,7 @@
       </w:pPr>
     </w:lvl>
   </w:abstractNum>
-  <w:abstractNum w:abstractNumId="16" w15:restartNumberingAfterBreak="0">
+  <w:abstractNum w:abstractNumId="18" w15:restartNumberingAfterBreak="0">
     <w:nsid w:val="42F31A3D"/>
     <w:multiLevelType w:val="hybridMultilevel"/>
     <w:tmpl w:val="E5E62C26"/>
@@ -26896,7 +28061,7 @@
       </w:pPr>
     </w:lvl>
   </w:abstractNum>
-  <w:abstractNum w:abstractNumId="17" w15:restartNumberingAfterBreak="0">
+  <w:abstractNum w:abstractNumId="19" w15:restartNumberingAfterBreak="0">
     <w:nsid w:val="451A4382"/>
     <w:multiLevelType w:val="multilevel"/>
     <w:tmpl w:val="2D104870"/>
@@ -27045,7 +28210,7 @@
       </w:rPr>
     </w:lvl>
   </w:abstractNum>
-  <w:abstractNum w:abstractNumId="18" w15:restartNumberingAfterBreak="0">
+  <w:abstractNum w:abstractNumId="20" w15:restartNumberingAfterBreak="0">
     <w:nsid w:val="524C7EB1"/>
     <w:multiLevelType w:val="hybridMultilevel"/>
     <w:tmpl w:val="609EE8F2"/>
@@ -27158,7 +28323,7 @@
       </w:rPr>
     </w:lvl>
   </w:abstractNum>
-  <w:abstractNum w:abstractNumId="19" w15:restartNumberingAfterBreak="0">
+  <w:abstractNum w:abstractNumId="21" w15:restartNumberingAfterBreak="0">
     <w:nsid w:val="56885738"/>
     <w:multiLevelType w:val="hybridMultilevel"/>
     <w:tmpl w:val="A36849DC"/>
@@ -27247,7 +28412,7 @@
       </w:pPr>
     </w:lvl>
   </w:abstractNum>
-  <w:abstractNum w:abstractNumId="20" w15:restartNumberingAfterBreak="0">
+  <w:abstractNum w:abstractNumId="22" w15:restartNumberingAfterBreak="0">
     <w:nsid w:val="56F413B1"/>
     <w:multiLevelType w:val="hybridMultilevel"/>
     <w:tmpl w:val="B630F33C"/>
@@ -27362,7 +28527,7 @@
       </w:rPr>
     </w:lvl>
   </w:abstractNum>
-  <w:abstractNum w:abstractNumId="21" w15:restartNumberingAfterBreak="0">
+  <w:abstractNum w:abstractNumId="23" w15:restartNumberingAfterBreak="0">
     <w:nsid w:val="5817304E"/>
     <w:multiLevelType w:val="multilevel"/>
     <w:tmpl w:val="02F83922"/>
@@ -27507,7 +28672,7 @@
       </w:rPr>
     </w:lvl>
   </w:abstractNum>
-  <w:abstractNum w:abstractNumId="22" w15:restartNumberingAfterBreak="0">
+  <w:abstractNum w:abstractNumId="24" w15:restartNumberingAfterBreak="0">
     <w:nsid w:val="5BA919E6"/>
     <w:multiLevelType w:val="hybridMultilevel"/>
     <w:tmpl w:val="354ABB14"/>
@@ -27598,7 +28763,7 @@
       </w:pPr>
     </w:lvl>
   </w:abstractNum>
-  <w:abstractNum w:abstractNumId="23" w15:restartNumberingAfterBreak="0">
+  <w:abstractNum w:abstractNumId="25" w15:restartNumberingAfterBreak="0">
     <w:nsid w:val="5FEA4DC2"/>
     <w:multiLevelType w:val="hybridMultilevel"/>
     <w:tmpl w:val="02FAB426"/>
@@ -27689,7 +28854,7 @@
       </w:pPr>
     </w:lvl>
   </w:abstractNum>
-  <w:abstractNum w:abstractNumId="24" w15:restartNumberingAfterBreak="0">
+  <w:abstractNum w:abstractNumId="26" w15:restartNumberingAfterBreak="0">
     <w:nsid w:val="60573F85"/>
     <w:multiLevelType w:val="hybridMultilevel"/>
     <w:tmpl w:val="02389566"/>
@@ -27780,7 +28945,7 @@
       </w:pPr>
     </w:lvl>
   </w:abstractNum>
-  <w:abstractNum w:abstractNumId="25" w15:restartNumberingAfterBreak="0">
+  <w:abstractNum w:abstractNumId="27" w15:restartNumberingAfterBreak="0">
     <w:nsid w:val="69E83D08"/>
     <w:multiLevelType w:val="hybridMultilevel"/>
     <w:tmpl w:val="F5E262A2"/>
@@ -27871,7 +29036,7 @@
       </w:pPr>
     </w:lvl>
   </w:abstractNum>
-  <w:abstractNum w:abstractNumId="26" w15:restartNumberingAfterBreak="0">
+  <w:abstractNum w:abstractNumId="28" w15:restartNumberingAfterBreak="0">
     <w:nsid w:val="6D412EDD"/>
     <w:multiLevelType w:val="hybridMultilevel"/>
     <w:tmpl w:val="2ED64BC6"/>
@@ -27957,7 +29122,7 @@
       </w:pPr>
     </w:lvl>
   </w:abstractNum>
-  <w:abstractNum w:abstractNumId="27" w15:restartNumberingAfterBreak="0">
+  <w:abstractNum w:abstractNumId="29" w15:restartNumberingAfterBreak="0">
     <w:nsid w:val="7010583D"/>
     <w:multiLevelType w:val="multilevel"/>
     <w:tmpl w:val="E5A21B1C"/>
@@ -28078,7 +29243,7 @@
       </w:rPr>
     </w:lvl>
   </w:abstractNum>
-  <w:abstractNum w:abstractNumId="28" w15:restartNumberingAfterBreak="0">
+  <w:abstractNum w:abstractNumId="30" w15:restartNumberingAfterBreak="0">
     <w:nsid w:val="731662E0"/>
     <w:multiLevelType w:val="hybridMultilevel"/>
     <w:tmpl w:val="E6DC40C0"/>
@@ -28191,7 +29356,7 @@
       </w:rPr>
     </w:lvl>
   </w:abstractNum>
-  <w:abstractNum w:abstractNumId="29" w15:restartNumberingAfterBreak="0">
+  <w:abstractNum w:abstractNumId="31" w15:restartNumberingAfterBreak="0">
     <w:nsid w:val="73777F89"/>
     <w:multiLevelType w:val="hybridMultilevel"/>
     <w:tmpl w:val="DAC093B0"/>
@@ -28303,7 +29468,7 @@
       </w:rPr>
     </w:lvl>
   </w:abstractNum>
-  <w:abstractNum w:abstractNumId="30" w15:restartNumberingAfterBreak="0">
+  <w:abstractNum w:abstractNumId="32" w15:restartNumberingAfterBreak="0">
     <w:nsid w:val="7DBA18C3"/>
     <w:multiLevelType w:val="hybridMultilevel"/>
     <w:tmpl w:val="55622970"/>
@@ -28416,7 +29581,7 @@
       </w:rPr>
     </w:lvl>
   </w:abstractNum>
-  <w:abstractNum w:abstractNumId="31" w15:restartNumberingAfterBreak="0">
+  <w:abstractNum w:abstractNumId="33" w15:restartNumberingAfterBreak="0">
     <w:nsid w:val="7E38721B"/>
     <w:multiLevelType w:val="hybridMultilevel"/>
     <w:tmpl w:val="555623C6"/>
@@ -28508,67 +29673,67 @@
     </w:lvl>
   </w:abstractNum>
   <w:num w:numId="1" w16cid:durableId="254364697">
-    <w:abstractNumId w:val="16"/>
+    <w:abstractNumId w:val="18"/>
   </w:num>
   <w:num w:numId="2" w16cid:durableId="709258864">
-    <w:abstractNumId w:val="30"/>
+    <w:abstractNumId w:val="32"/>
   </w:num>
   <w:num w:numId="3" w16cid:durableId="2059426409">
-    <w:abstractNumId w:val="18"/>
+    <w:abstractNumId w:val="20"/>
   </w:num>
   <w:num w:numId="4" w16cid:durableId="1142649016">
-    <w:abstractNumId w:val="26"/>
+    <w:abstractNumId w:val="28"/>
   </w:num>
   <w:num w:numId="5" w16cid:durableId="611784743">
+    <w:abstractNumId w:val="31"/>
+  </w:num>
+  <w:num w:numId="6" w16cid:durableId="894001301">
+    <w:abstractNumId w:val="7"/>
+  </w:num>
+  <w:num w:numId="7" w16cid:durableId="1938168655">
+    <w:abstractNumId w:val="23"/>
+  </w:num>
+  <w:num w:numId="8" w16cid:durableId="255988899">
     <w:abstractNumId w:val="29"/>
   </w:num>
-  <w:num w:numId="6" w16cid:durableId="894001301">
-    <w:abstractNumId w:val="6"/>
-  </w:num>
-  <w:num w:numId="7" w16cid:durableId="1938168655">
-    <w:abstractNumId w:val="21"/>
-  </w:num>
-  <w:num w:numId="8" w16cid:durableId="255988899">
-    <w:abstractNumId w:val="27"/>
-  </w:num>
   <w:num w:numId="9" w16cid:durableId="719986220">
-    <w:abstractNumId w:val="14"/>
+    <w:abstractNumId w:val="15"/>
   </w:num>
   <w:num w:numId="10" w16cid:durableId="565065945">
-    <w:abstractNumId w:val="17"/>
+    <w:abstractNumId w:val="19"/>
   </w:num>
   <w:num w:numId="11" w16cid:durableId="1264921675">
-    <w:abstractNumId w:val="28"/>
+    <w:abstractNumId w:val="30"/>
   </w:num>
   <w:num w:numId="12" w16cid:durableId="1650472515">
     <w:abstractNumId w:val="2"/>
   </w:num>
   <w:num w:numId="13" w16cid:durableId="891968283">
-    <w:abstractNumId w:val="13"/>
+    <w:abstractNumId w:val="14"/>
   </w:num>
   <w:num w:numId="14" w16cid:durableId="1099332087">
-    <w:abstractNumId w:val="10"/>
+    <w:abstractNumId w:val="11"/>
   </w:num>
   <w:num w:numId="15" w16cid:durableId="1709910450">
-    <w:abstractNumId w:val="23"/>
+    <w:abstractNumId w:val="25"/>
   </w:num>
   <w:num w:numId="16" w16cid:durableId="1139306432">
-    <w:abstractNumId w:val="8"/>
+    <w:abstractNumId w:val="9"/>
   </w:num>
   <w:num w:numId="17" w16cid:durableId="957106407">
-    <w:abstractNumId w:val="15"/>
+    <w:abstractNumId w:val="17"/>
   </w:num>
   <w:num w:numId="18" w16cid:durableId="1084842139">
-    <w:abstractNumId w:val="4"/>
+    <w:abstractNumId w:val="5"/>
   </w:num>
   <w:num w:numId="19" w16cid:durableId="823620945">
-    <w:abstractNumId w:val="22"/>
+    <w:abstractNumId w:val="24"/>
   </w:num>
   <w:num w:numId="20" w16cid:durableId="754789483">
-    <w:abstractNumId w:val="19"/>
+    <w:abstractNumId w:val="21"/>
   </w:num>
   <w:num w:numId="21" w16cid:durableId="1969165981">
-    <w:abstractNumId w:val="24"/>
+    <w:abstractNumId w:val="26"/>
   </w:num>
   <w:num w:numId="22" w16cid:durableId="1574199260">
     <w:abstractNumId w:val="3"/>
@@ -28577,31 +29742,37 @@
     <w:abstractNumId w:val="1"/>
   </w:num>
   <w:num w:numId="24" w16cid:durableId="486635851">
-    <w:abstractNumId w:val="31"/>
+    <w:abstractNumId w:val="33"/>
   </w:num>
   <w:num w:numId="25" w16cid:durableId="487865570">
-    <w:abstractNumId w:val="11"/>
+    <w:abstractNumId w:val="12"/>
   </w:num>
   <w:num w:numId="26" w16cid:durableId="1461151644">
     <w:abstractNumId w:val="0"/>
   </w:num>
   <w:num w:numId="27" w16cid:durableId="477184016">
-    <w:abstractNumId w:val="25"/>
+    <w:abstractNumId w:val="27"/>
   </w:num>
   <w:num w:numId="28" w16cid:durableId="957184225">
-    <w:abstractNumId w:val="9"/>
+    <w:abstractNumId w:val="10"/>
   </w:num>
   <w:num w:numId="29" w16cid:durableId="1418476498">
-    <w:abstractNumId w:val="7"/>
+    <w:abstractNumId w:val="8"/>
   </w:num>
   <w:num w:numId="30" w16cid:durableId="733237516">
-    <w:abstractNumId w:val="5"/>
+    <w:abstractNumId w:val="6"/>
   </w:num>
   <w:num w:numId="31" w16cid:durableId="1271669435">
-    <w:abstractNumId w:val="12"/>
+    <w:abstractNumId w:val="13"/>
   </w:num>
   <w:num w:numId="32" w16cid:durableId="792942199">
-    <w:abstractNumId w:val="20"/>
+    <w:abstractNumId w:val="22"/>
+  </w:num>
+  <w:num w:numId="33" w16cid:durableId="1671829803">
+    <w:abstractNumId w:val="16"/>
+  </w:num>
+  <w:num w:numId="34" w16cid:durableId="110394062">
+    <w:abstractNumId w:val="4"/>
   </w:num>
 </w:numbering>
 </file>

</xml_diff>

<commit_message>
Add: aggiunta nuova cartella "punti singoli - seconda parte" e documento "oggetti" Mod: sistemati alcuni errori dei casi d'uso
</commit_message>
<xml_diff>
--- a/Workspace/RAD/RAD_EWMS.docx
+++ b/Workspace/RAD/RAD_EWMS.docx
@@ -146,26 +146,7 @@
           <w:lang w:val="en-GB"/>
         </w:rPr>
         <w:br/>
-      </w:r>
-      <w:proofErr w:type="spellStart"/>
-      <w:r>
-        <w:rPr>
-          <w:rFonts w:ascii="Arial" w:hAnsi="Arial"/>
-          <w:b/>
-          <w:sz w:val="36"/>
-          <w:lang w:val="en-GB"/>
-        </w:rPr>
-        <w:t>Versione</w:t>
-      </w:r>
-      <w:proofErr w:type="spellEnd"/>
-      <w:r>
-        <w:rPr>
-          <w:rFonts w:ascii="Arial" w:hAnsi="Arial"/>
-          <w:b/>
-          <w:sz w:val="36"/>
-          <w:lang w:val="en-GB"/>
-        </w:rPr>
-        <w:t xml:space="preserve"> </w:t>
+        <w:t xml:space="preserve">Versione </w:t>
       </w:r>
       <w:r>
         <w:rPr>
@@ -1011,23 +992,13 @@
           <w:sz w:val="32"/>
         </w:rPr>
       </w:pPr>
-      <w:proofErr w:type="spellStart"/>
       <w:r>
         <w:rPr>
           <w:rFonts w:ascii="Arial" w:hAnsi="Arial"/>
           <w:b/>
           <w:sz w:val="32"/>
         </w:rPr>
-        <w:t>Revision</w:t>
-      </w:r>
-      <w:proofErr w:type="spellEnd"/>
-      <w:r>
-        <w:rPr>
-          <w:rFonts w:ascii="Arial" w:hAnsi="Arial"/>
-          <w:b/>
-          <w:sz w:val="32"/>
-        </w:rPr>
-        <w:t xml:space="preserve"> History</w:t>
+        <w:t>Revision History</w:t>
       </w:r>
       <w:r>
         <w:rPr>
@@ -1237,35 +1208,7 @@
               <w:rPr>
                 <w:sz w:val="20"/>
               </w:rPr>
-              <w:t xml:space="preserve">Rilascio </w:t>
-            </w:r>
-            <w:proofErr w:type="spellStart"/>
-            <w:r>
-              <w:rPr>
-                <w:sz w:val="20"/>
-              </w:rPr>
-              <w:t>requirement</w:t>
-            </w:r>
-            <w:proofErr w:type="spellEnd"/>
-            <w:r>
-              <w:rPr>
-                <w:sz w:val="20"/>
-              </w:rPr>
-              <w:t xml:space="preserve"> </w:t>
-            </w:r>
-            <w:proofErr w:type="spellStart"/>
-            <w:r>
-              <w:rPr>
-                <w:sz w:val="20"/>
-              </w:rPr>
-              <w:t>elicitation</w:t>
-            </w:r>
-            <w:proofErr w:type="spellEnd"/>
-            <w:r>
-              <w:rPr>
-                <w:sz w:val="20"/>
-              </w:rPr>
-              <w:t xml:space="preserve"> del progetto EWMS</w:t>
+              <w:t>Rilascio requirement elicitation del progetto EWMS</w:t>
             </w:r>
           </w:p>
         </w:tc>
@@ -4907,29 +4850,7 @@
           <w:szCs w:val="24"/>
           <w14:ligatures w14:val="none"/>
         </w:rPr>
-        <w:t xml:space="preserve">Per la realizzazione di E.W.M.S. riteniamo necessario stabilire dei Key Performance </w:t>
-      </w:r>
-      <w:proofErr w:type="spellStart"/>
-      <w:r>
-        <w:rPr>
-          <w:rFonts w:ascii="Times New Roman" w:eastAsia="MS Mincho" w:hAnsi="Times New Roman" w:cs="Times New Roman"/>
-          <w:kern w:val="0"/>
-          <w:sz w:val="24"/>
-          <w:szCs w:val="24"/>
-          <w14:ligatures w14:val="none"/>
-        </w:rPr>
-        <w:t>Indicator</w:t>
-      </w:r>
-      <w:proofErr w:type="spellEnd"/>
-      <w:r>
-        <w:rPr>
-          <w:rFonts w:ascii="Times New Roman" w:eastAsia="MS Mincho" w:hAnsi="Times New Roman" w:cs="Times New Roman"/>
-          <w:kern w:val="0"/>
-          <w:sz w:val="24"/>
-          <w:szCs w:val="24"/>
-          <w14:ligatures w14:val="none"/>
-        </w:rPr>
-        <w:t>, ovvero degli standard per garantire il successo del prodotto e la soddisfazione dei nostri utenti finali. Questi criteri servono a valutare l’efficienza e I risultati del prodotto, in modo da monitorarne i progressi per facilitare eventuali migliorie e modifiche.</w:t>
+        <w:t>Per la realizzazione di E.W.M.S. riteniamo necessario stabilire dei Key Performance Indicator, ovvero degli standard per garantire il successo del prodotto e la soddisfazione dei nostri utenti finali. Questi criteri servono a valutare l’efficienza e I risultati del prodotto, in modo da monitorarne i progressi per facilitare eventuali migliorie e modifiche.</w:t>
       </w:r>
       <w:r>
         <w:rPr>
@@ -5137,29 +5058,7 @@
           <w:szCs w:val="24"/>
           <w14:ligatures w14:val="none"/>
         </w:rPr>
-        <w:t xml:space="preserve">API critiche: tempo di attesa ≤ 3000 </w:t>
-      </w:r>
-      <w:proofErr w:type="spellStart"/>
-      <w:r>
-        <w:rPr>
-          <w:rFonts w:ascii="Times New Roman" w:eastAsia="MS Mincho" w:hAnsi="Times New Roman" w:cs="Times New Roman"/>
-          <w:kern w:val="0"/>
-          <w:sz w:val="24"/>
-          <w:szCs w:val="24"/>
-          <w14:ligatures w14:val="none"/>
-        </w:rPr>
-        <w:t>ms</w:t>
-      </w:r>
-      <w:proofErr w:type="spellEnd"/>
-      <w:r>
-        <w:rPr>
-          <w:rFonts w:ascii="Times New Roman" w:eastAsia="MS Mincho" w:hAnsi="Times New Roman" w:cs="Times New Roman"/>
-          <w:kern w:val="0"/>
-          <w:sz w:val="24"/>
-          <w:szCs w:val="24"/>
-          <w14:ligatures w14:val="none"/>
-        </w:rPr>
-        <w:t>;</w:t>
+        <w:t>API critiche: tempo di attesa ≤ 3000 ms;</w:t>
       </w:r>
     </w:p>
     <w:p>
@@ -5347,16 +5246,7 @@
           <w:sz w:val="24"/>
           <w:szCs w:val="24"/>
         </w:rPr>
-        <w:t xml:space="preserve">Verrà garantita tramite progettazione di ridondanza e un’architettura modulare, secondo il principio di </w:t>
-      </w:r>
-      <w:proofErr w:type="spellStart"/>
-      <w:r>
-        <w:rPr>
-          <w:rFonts w:ascii="Times New Roman" w:hAnsi="Times New Roman" w:cs="Times New Roman"/>
-          <w:sz w:val="24"/>
-          <w:szCs w:val="24"/>
-        </w:rPr>
-        <w:t>Separat</w:t>
+        <w:t>Verrà garantita tramite progettazione di ridondanza e un’architettura modulare, secondo il principio di Separat</w:t>
       </w:r>
       <w:r>
         <w:rPr>
@@ -5372,52 +5262,7 @@
           <w:sz w:val="24"/>
           <w:szCs w:val="24"/>
         </w:rPr>
-        <w:t>on</w:t>
-      </w:r>
-      <w:proofErr w:type="spellEnd"/>
-      <w:r>
-        <w:rPr>
-          <w:rFonts w:ascii="Times New Roman" w:hAnsi="Times New Roman" w:cs="Times New Roman"/>
-          <w:sz w:val="24"/>
-          <w:szCs w:val="24"/>
-        </w:rPr>
-        <w:t xml:space="preserve"> of </w:t>
-      </w:r>
-      <w:proofErr w:type="spellStart"/>
-      <w:r>
-        <w:rPr>
-          <w:rFonts w:ascii="Times New Roman" w:hAnsi="Times New Roman" w:cs="Times New Roman"/>
-          <w:sz w:val="24"/>
-          <w:szCs w:val="24"/>
-        </w:rPr>
-        <w:t>Concerns</w:t>
-      </w:r>
-      <w:proofErr w:type="spellEnd"/>
-      <w:r>
-        <w:rPr>
-          <w:rFonts w:ascii="Times New Roman" w:hAnsi="Times New Roman" w:cs="Times New Roman"/>
-          <w:sz w:val="24"/>
-          <w:szCs w:val="24"/>
-        </w:rPr>
-        <w:t xml:space="preserve">, in modo da non interrompere la disponibilità del sistema anche in caso di errori o danneggiamento su alcuni nodi dell’architettura e </w:t>
-      </w:r>
-      <w:proofErr w:type="spellStart"/>
-      <w:r>
-        <w:rPr>
-          <w:rFonts w:ascii="Times New Roman" w:hAnsi="Times New Roman" w:cs="Times New Roman"/>
-          <w:sz w:val="24"/>
-          <w:szCs w:val="24"/>
-        </w:rPr>
-        <w:t>failover</w:t>
-      </w:r>
-      <w:proofErr w:type="spellEnd"/>
-      <w:r>
-        <w:rPr>
-          <w:rFonts w:ascii="Times New Roman" w:hAnsi="Times New Roman" w:cs="Times New Roman"/>
-          <w:sz w:val="24"/>
-          <w:szCs w:val="24"/>
-        </w:rPr>
-        <w:t>.</w:t>
+        <w:t>on of Concerns, in modo da non interrompere la disponibilità del sistema anche in caso di errori o danneggiamento su alcuni nodi dell’architettura e failover.</w:t>
       </w:r>
     </w:p>
     <w:p>
@@ -5481,25 +5326,7 @@
           <w:sz w:val="24"/>
           <w:szCs w:val="24"/>
         </w:rPr>
-        <w:t xml:space="preserve">Identificazione di API critiche, ottimizzazioni della gestione dei dati e delle </w:t>
-      </w:r>
-      <w:proofErr w:type="spellStart"/>
-      <w:r>
-        <w:rPr>
-          <w:rFonts w:ascii="Times New Roman" w:hAnsi="Times New Roman" w:cs="Times New Roman"/>
-          <w:sz w:val="24"/>
-          <w:szCs w:val="24"/>
-        </w:rPr>
-        <w:t>response</w:t>
-      </w:r>
-      <w:proofErr w:type="spellEnd"/>
-      <w:r>
-        <w:rPr>
-          <w:rFonts w:ascii="Times New Roman" w:hAnsi="Times New Roman" w:cs="Times New Roman"/>
-          <w:sz w:val="24"/>
-          <w:szCs w:val="24"/>
-        </w:rPr>
-        <w:t>, vengono effettuati test sulle performance che influenzeranno poi la calibrazione del sistema e il tuning iterativo.</w:t>
+        <w:t>Identificazione di API critiche, ottimizzazioni della gestione dei dati e delle response, vengono effettuati test sulle performance che influenzeranno poi la calibrazione del sistema e il tuning iterativo.</w:t>
       </w:r>
     </w:p>
     <w:p>
@@ -5590,43 +5417,7 @@
           <w:sz w:val="24"/>
           <w:szCs w:val="24"/>
         </w:rPr>
-        <w:t xml:space="preserve">La scrittura del codice sarà revisionata per evidenziare eventuali vulnerabilità nel programma, saranno gestito il </w:t>
-      </w:r>
-      <w:proofErr w:type="spellStart"/>
-      <w:r>
-        <w:rPr>
-          <w:rFonts w:ascii="Times New Roman" w:hAnsi="Times New Roman" w:cs="Times New Roman"/>
-          <w:sz w:val="24"/>
-          <w:szCs w:val="24"/>
-        </w:rPr>
-        <w:t>patching</w:t>
-      </w:r>
-      <w:proofErr w:type="spellEnd"/>
-      <w:r>
-        <w:rPr>
-          <w:rFonts w:ascii="Times New Roman" w:hAnsi="Times New Roman" w:cs="Times New Roman"/>
-          <w:sz w:val="24"/>
-          <w:szCs w:val="24"/>
-        </w:rPr>
-        <w:t xml:space="preserve"> e verranno effettuati dei </w:t>
-      </w:r>
-      <w:proofErr w:type="spellStart"/>
-      <w:r>
-        <w:rPr>
-          <w:rFonts w:ascii="Times New Roman" w:hAnsi="Times New Roman" w:cs="Times New Roman"/>
-          <w:sz w:val="24"/>
-          <w:szCs w:val="24"/>
-        </w:rPr>
-        <w:t>penetration</w:t>
-      </w:r>
-      <w:proofErr w:type="spellEnd"/>
-      <w:r>
-        <w:rPr>
-          <w:rFonts w:ascii="Times New Roman" w:hAnsi="Times New Roman" w:cs="Times New Roman"/>
-          <w:sz w:val="24"/>
-          <w:szCs w:val="24"/>
-        </w:rPr>
-        <w:t xml:space="preserve"> testing per constatare il grado di sicurezza del codice.</w:t>
+        <w:t>La scrittura del codice sarà revisionata per evidenziare eventuali vulnerabilità nel programma, saranno gestito il patching e verranno effettuati dei penetration testing per constatare il grado di sicurezza del codice.</w:t>
       </w:r>
     </w:p>
     <w:p>
@@ -5644,25 +5435,7 @@
           <w:sz w:val="24"/>
           <w:szCs w:val="24"/>
         </w:rPr>
-        <w:t xml:space="preserve">Verranno inoltre effettuati backup automatici del database e test periodici sulla durabilità dei dati, verranno anche stabilite le modalità di </w:t>
-      </w:r>
-      <w:proofErr w:type="spellStart"/>
-      <w:r>
-        <w:rPr>
-          <w:rFonts w:ascii="Times New Roman" w:hAnsi="Times New Roman" w:cs="Times New Roman"/>
-          <w:sz w:val="24"/>
-          <w:szCs w:val="24"/>
-        </w:rPr>
-        <w:t>versioning</w:t>
-      </w:r>
-      <w:proofErr w:type="spellEnd"/>
-      <w:r>
-        <w:rPr>
-          <w:rFonts w:ascii="Times New Roman" w:hAnsi="Times New Roman" w:cs="Times New Roman"/>
-          <w:sz w:val="24"/>
-          <w:szCs w:val="24"/>
-        </w:rPr>
-        <w:t xml:space="preserve"> dei dati e piani di migrazione.</w:t>
+        <w:t>Verranno inoltre effettuati backup automatici del database e test periodici sulla durabilità dei dati, verranno anche stabilite le modalità di versioning dei dati e piani di migrazione.</w:t>
       </w:r>
     </w:p>
     <w:p>
@@ -5823,29 +5596,7 @@
           <w:szCs w:val="24"/>
           <w14:ligatures w14:val="none"/>
         </w:rPr>
-        <w:t xml:space="preserve">Definizione deployment </w:t>
-      </w:r>
-      <w:proofErr w:type="spellStart"/>
-      <w:r>
-        <w:rPr>
-          <w:rFonts w:ascii="Times New Roman" w:eastAsia="MS Mincho" w:hAnsi="Times New Roman" w:cs="Times New Roman"/>
-          <w:kern w:val="0"/>
-          <w:sz w:val="24"/>
-          <w:szCs w:val="24"/>
-          <w14:ligatures w14:val="none"/>
-        </w:rPr>
-        <w:t>three-tier</w:t>
-      </w:r>
-      <w:proofErr w:type="spellEnd"/>
-      <w:r>
-        <w:rPr>
-          <w:rFonts w:ascii="Times New Roman" w:eastAsia="MS Mincho" w:hAnsi="Times New Roman" w:cs="Times New Roman"/>
-          <w:kern w:val="0"/>
-          <w:sz w:val="24"/>
-          <w:szCs w:val="24"/>
-          <w14:ligatures w14:val="none"/>
-        </w:rPr>
-        <w:t>, ambiente server classico e database SQL gestito; predisposizione monitoring e backup.</w:t>
+        <w:t>Definizione deployment three-tier, ambiente server classico e database SQL gestito; predisposizione monitoring e backup.</w:t>
       </w:r>
       <w:r>
         <w:rPr>
@@ -5965,7 +5716,6 @@
         </w:rPr>
         <w:t xml:space="preserve">: </w:t>
       </w:r>
-      <w:proofErr w:type="spellStart"/>
       <w:r>
         <w:rPr>
           <w:rFonts w:ascii="Times New Roman" w:eastAsia="MS Mincho" w:hAnsi="Times New Roman" w:cs="Times New Roman"/>
@@ -5974,18 +5724,7 @@
           <w:szCs w:val="24"/>
           <w14:ligatures w14:val="none"/>
         </w:rPr>
-        <w:t>Penetration</w:t>
-      </w:r>
-      <w:proofErr w:type="spellEnd"/>
-      <w:r>
-        <w:rPr>
-          <w:rFonts w:ascii="Times New Roman" w:eastAsia="MS Mincho" w:hAnsi="Times New Roman" w:cs="Times New Roman"/>
-          <w:kern w:val="0"/>
-          <w:sz w:val="24"/>
-          <w:szCs w:val="24"/>
-          <w14:ligatures w14:val="none"/>
-        </w:rPr>
-        <w:t xml:space="preserve"> test, test di carico, test di usabilità e raccolta metriche sulla soddisfazione degli utenti (SUS).</w:t>
+        <w:t>Penetration test, test di carico, test di usabilità e raccolta metriche sulla soddisfazione degli utenti (SUS).</w:t>
       </w:r>
       <w:r>
         <w:rPr>
@@ -6306,7 +6045,6 @@
                 <w14:ligatures w14:val="none"/>
               </w:rPr>
             </w:pPr>
-            <w:proofErr w:type="spellStart"/>
             <w:r>
               <w:rPr>
                 <w:rFonts w:ascii="Times New Roman" w:eastAsia="MS Mincho" w:hAnsi="Times New Roman" w:cs="Times New Roman"/>
@@ -6318,7 +6056,6 @@
               </w:rPr>
               <w:t>Acronimo</w:t>
             </w:r>
-            <w:proofErr w:type="spellEnd"/>
           </w:p>
         </w:tc>
         <w:tc>
@@ -6337,7 +6074,6 @@
                 <w14:ligatures w14:val="none"/>
               </w:rPr>
             </w:pPr>
-            <w:proofErr w:type="spellStart"/>
             <w:r>
               <w:rPr>
                 <w:rFonts w:ascii="Times New Roman" w:eastAsia="MS Mincho" w:hAnsi="Times New Roman" w:cs="Times New Roman"/>
@@ -6347,33 +6083,8 @@
                 <w:lang w:val="en-US"/>
                 <w14:ligatures w14:val="none"/>
               </w:rPr>
-              <w:t>Significato</w:t>
+              <w:t>Significato Esteso</w:t>
             </w:r>
-            <w:proofErr w:type="spellEnd"/>
-            <w:r>
-              <w:rPr>
-                <w:rFonts w:ascii="Times New Roman" w:eastAsia="MS Mincho" w:hAnsi="Times New Roman" w:cs="Times New Roman"/>
-                <w:kern w:val="0"/>
-                <w:sz w:val="24"/>
-                <w:szCs w:val="24"/>
-                <w:lang w:val="en-US"/>
-                <w14:ligatures w14:val="none"/>
-              </w:rPr>
-              <w:t xml:space="preserve"> </w:t>
-            </w:r>
-            <w:proofErr w:type="spellStart"/>
-            <w:r>
-              <w:rPr>
-                <w:rFonts w:ascii="Times New Roman" w:eastAsia="MS Mincho" w:hAnsi="Times New Roman" w:cs="Times New Roman"/>
-                <w:kern w:val="0"/>
-                <w:sz w:val="24"/>
-                <w:szCs w:val="24"/>
-                <w:lang w:val="en-US"/>
-                <w14:ligatures w14:val="none"/>
-              </w:rPr>
-              <w:t>Esteso</w:t>
-            </w:r>
-            <w:proofErr w:type="spellEnd"/>
           </w:p>
         </w:tc>
         <w:tc>
@@ -6392,7 +6103,6 @@
                 <w14:ligatures w14:val="none"/>
               </w:rPr>
             </w:pPr>
-            <w:proofErr w:type="spellStart"/>
             <w:r>
               <w:rPr>
                 <w:rFonts w:ascii="Times New Roman" w:eastAsia="MS Mincho" w:hAnsi="Times New Roman" w:cs="Times New Roman"/>
@@ -6404,7 +6114,6 @@
               </w:rPr>
               <w:t>Descrizione</w:t>
             </w:r>
-            <w:proofErr w:type="spellEnd"/>
           </w:p>
         </w:tc>
       </w:tr>
@@ -6657,7 +6366,6 @@
                 <w14:ligatures w14:val="none"/>
               </w:rPr>
             </w:pPr>
-            <w:proofErr w:type="spellStart"/>
             <w:r>
               <w:rPr>
                 <w:rFonts w:ascii="Times New Roman" w:eastAsia="MS Mincho" w:hAnsi="Times New Roman" w:cs="Times New Roman"/>
@@ -6667,67 +6375,7 @@
                 <w:lang w:val="en-US"/>
                 <w14:ligatures w14:val="none"/>
               </w:rPr>
-              <w:t>Indicatore</w:t>
-            </w:r>
-            <w:proofErr w:type="spellEnd"/>
-            <w:r>
-              <w:rPr>
-                <w:rFonts w:ascii="Times New Roman" w:eastAsia="MS Mincho" w:hAnsi="Times New Roman" w:cs="Times New Roman"/>
-                <w:kern w:val="0"/>
-                <w:sz w:val="24"/>
-                <w:szCs w:val="24"/>
-                <w:lang w:val="en-US"/>
-                <w14:ligatures w14:val="none"/>
-              </w:rPr>
-              <w:t xml:space="preserve"> </w:t>
-            </w:r>
-            <w:proofErr w:type="spellStart"/>
-            <w:r>
-              <w:rPr>
-                <w:rFonts w:ascii="Times New Roman" w:eastAsia="MS Mincho" w:hAnsi="Times New Roman" w:cs="Times New Roman"/>
-                <w:kern w:val="0"/>
-                <w:sz w:val="24"/>
-                <w:szCs w:val="24"/>
-                <w:lang w:val="en-US"/>
-                <w14:ligatures w14:val="none"/>
-              </w:rPr>
-              <w:t>chiave</w:t>
-            </w:r>
-            <w:proofErr w:type="spellEnd"/>
-            <w:r>
-              <w:rPr>
-                <w:rFonts w:ascii="Times New Roman" w:eastAsia="MS Mincho" w:hAnsi="Times New Roman" w:cs="Times New Roman"/>
-                <w:kern w:val="0"/>
-                <w:sz w:val="24"/>
-                <w:szCs w:val="24"/>
-                <w:lang w:val="en-US"/>
-                <w14:ligatures w14:val="none"/>
-              </w:rPr>
-              <w:t xml:space="preserve"> di </w:t>
-            </w:r>
-            <w:proofErr w:type="spellStart"/>
-            <w:r>
-              <w:rPr>
-                <w:rFonts w:ascii="Times New Roman" w:eastAsia="MS Mincho" w:hAnsi="Times New Roman" w:cs="Times New Roman"/>
-                <w:kern w:val="0"/>
-                <w:sz w:val="24"/>
-                <w:szCs w:val="24"/>
-                <w:lang w:val="en-US"/>
-                <w14:ligatures w14:val="none"/>
-              </w:rPr>
-              <w:t>prestazione</w:t>
-            </w:r>
-            <w:proofErr w:type="spellEnd"/>
-            <w:r>
-              <w:rPr>
-                <w:rFonts w:ascii="Times New Roman" w:eastAsia="MS Mincho" w:hAnsi="Times New Roman" w:cs="Times New Roman"/>
-                <w:kern w:val="0"/>
-                <w:sz w:val="24"/>
-                <w:szCs w:val="24"/>
-                <w:lang w:val="en-US"/>
-                <w14:ligatures w14:val="none"/>
-              </w:rPr>
-              <w:t>.</w:t>
+              <w:t>Indicatore chiave di prestazione.</w:t>
             </w:r>
           </w:p>
         </w:tc>
@@ -7194,27 +6842,7 @@
           <w:szCs w:val="24"/>
           <w:lang w:val="en-GB"/>
         </w:rPr>
-        <w:t xml:space="preserve">[REF-4] Team di Progetto, </w:t>
-      </w:r>
-      <w:proofErr w:type="spellStart"/>
-      <w:r>
-        <w:rPr>
-          <w:rFonts w:ascii="Times New Roman" w:hAnsi="Times New Roman" w:cs="Times New Roman"/>
-          <w:sz w:val="24"/>
-          <w:szCs w:val="24"/>
-          <w:lang w:val="en-GB"/>
-        </w:rPr>
-        <w:t>RAD_start_meeting</w:t>
-      </w:r>
-      <w:proofErr w:type="spellEnd"/>
-      <w:r>
-        <w:rPr>
-          <w:rFonts w:ascii="Times New Roman" w:hAnsi="Times New Roman" w:cs="Times New Roman"/>
-          <w:sz w:val="24"/>
-          <w:szCs w:val="24"/>
-          <w:lang w:val="en-GB"/>
-        </w:rPr>
-        <w:t xml:space="preserve"> (21 Ottobre 2025)</w:t>
+        <w:t>[REF-4] Team di Progetto, RAD_start_meeting (21 Ottobre 2025)</w:t>
       </w:r>
       <w:r>
         <w:rPr>
@@ -7415,29 +7043,7 @@
           <w:sz w:val="24"/>
           <w:szCs w:val="24"/>
         </w:rPr>
-        <w:t>3.1 (</w:t>
-      </w:r>
-      <w:proofErr w:type="spellStart"/>
-      <w:r>
-        <w:rPr>
-          <w:rFonts w:ascii="Times New Roman" w:hAnsi="Times New Roman" w:cs="Times New Roman"/>
-          <w:b/>
-          <w:bCs/>
-          <w:sz w:val="24"/>
-          <w:szCs w:val="24"/>
-        </w:rPr>
-        <w:t>Overview</w:t>
-      </w:r>
-      <w:proofErr w:type="spellEnd"/>
-      <w:r>
-        <w:rPr>
-          <w:rFonts w:ascii="Times New Roman" w:hAnsi="Times New Roman" w:cs="Times New Roman"/>
-          <w:b/>
-          <w:bCs/>
-          <w:sz w:val="24"/>
-          <w:szCs w:val="24"/>
-        </w:rPr>
-        <w:t>)</w:t>
+        <w:t>3.1 (Overview)</w:t>
       </w:r>
       <w:r>
         <w:rPr>
@@ -7541,25 +7147,7 @@
           <w:sz w:val="24"/>
           <w:szCs w:val="24"/>
         </w:rPr>
-        <w:t xml:space="preserve"> illustra i modelli grafici e concettuali del sistema, inclusi i casi d'uso e i </w:t>
-      </w:r>
-      <w:proofErr w:type="spellStart"/>
-      <w:r>
-        <w:rPr>
-          <w:rFonts w:ascii="Times New Roman" w:hAnsi="Times New Roman" w:cs="Times New Roman"/>
-          <w:sz w:val="24"/>
-          <w:szCs w:val="24"/>
-        </w:rPr>
-        <w:t>mock</w:t>
-      </w:r>
-      <w:proofErr w:type="spellEnd"/>
-      <w:r>
-        <w:rPr>
-          <w:rFonts w:ascii="Times New Roman" w:hAnsi="Times New Roman" w:cs="Times New Roman"/>
-          <w:sz w:val="24"/>
-          <w:szCs w:val="24"/>
-        </w:rPr>
-        <w:t>-up dell'interfaccia utente.</w:t>
+        <w:t xml:space="preserve"> illustra i modelli grafici e concettuali del sistema, inclusi i casi d'uso e i mock-up dell'interfaccia utente.</w:t>
       </w:r>
     </w:p>
     <w:p>
@@ -7812,25 +7400,7 @@
           <w:sz w:val="24"/>
           <w:szCs w:val="24"/>
         </w:rPr>
-        <w:t xml:space="preserve">: Senza un calendario condiviso e automatizzato, il monitoraggio delle scadenze è un processo manuale e soggetto a errori. Non vi è un modo semplice per avere una visione d'insieme delle consegne future a livello di </w:t>
-      </w:r>
-      <w:proofErr w:type="gramStart"/>
-      <w:r>
-        <w:rPr>
-          <w:rFonts w:ascii="Times New Roman" w:hAnsi="Times New Roman" w:cs="Times New Roman"/>
-          <w:sz w:val="24"/>
-          <w:szCs w:val="24"/>
-        </w:rPr>
-        <w:t>team</w:t>
-      </w:r>
-      <w:proofErr w:type="gramEnd"/>
-      <w:r>
-        <w:rPr>
-          <w:rFonts w:ascii="Times New Roman" w:hAnsi="Times New Roman" w:cs="Times New Roman"/>
-          <w:sz w:val="24"/>
-          <w:szCs w:val="24"/>
-        </w:rPr>
-        <w:t xml:space="preserve"> o individuale.</w:t>
+        <w:t>: Senza un calendario condiviso e automatizzato, il monitoraggio delle scadenze è un processo manuale e soggetto a errori. Non vi è un modo semplice per avere una visione d'insieme delle consegne future a livello di team o individuale.</w:t>
       </w:r>
     </w:p>
     <w:p>
@@ -7885,12 +7455,10 @@
         </w:numPr>
       </w:pPr>
       <w:bookmarkStart w:id="16" w:name="_Toc212583033"/>
-      <w:proofErr w:type="spellStart"/>
       <w:r>
         <w:t>Overview</w:t>
       </w:r>
       <w:bookmarkEnd w:id="16"/>
-      <w:proofErr w:type="spellEnd"/>
     </w:p>
     <w:p/>
     <w:p>
@@ -9691,7 +9259,6 @@
         <w:ind w:left="1276"/>
       </w:pPr>
       <w:bookmarkStart w:id="22" w:name="_Toc212583039"/>
-      <w:proofErr w:type="spellStart"/>
       <w:r>
         <w:t>S</w:t>
       </w:r>
@@ -9702,7 +9269,6 @@
         <w:t>pportabilità</w:t>
       </w:r>
       <w:bookmarkEnd w:id="22"/>
-      <w:proofErr w:type="spellEnd"/>
     </w:p>
     <w:p/>
     <w:p>
@@ -9751,43 +9317,7 @@
           <w:sz w:val="24"/>
           <w:szCs w:val="24"/>
         </w:rPr>
-        <w:t xml:space="preserve"> La manutenzione sarà esclusivamente </w:t>
-      </w:r>
-      <w:proofErr w:type="gramStart"/>
-      <w:r>
-        <w:rPr>
-          <w:rFonts w:ascii="Times New Roman" w:hAnsi="Times New Roman" w:cs="Times New Roman"/>
-          <w:sz w:val="24"/>
-          <w:szCs w:val="24"/>
-        </w:rPr>
-        <w:t>dal team</w:t>
-      </w:r>
-      <w:proofErr w:type="gramEnd"/>
-      <w:r>
-        <w:rPr>
-          <w:rFonts w:ascii="Times New Roman" w:hAnsi="Times New Roman" w:cs="Times New Roman"/>
-          <w:sz w:val="24"/>
-          <w:szCs w:val="24"/>
-        </w:rPr>
-        <w:t xml:space="preserve"> di sviluppo originale. Per facilitare questo processo, il codice sorgente dovrà aderire rigorosamente agli standard di codifica e alla guida di stile concordati internamente </w:t>
-      </w:r>
-      <w:proofErr w:type="gramStart"/>
-      <w:r>
-        <w:rPr>
-          <w:rFonts w:ascii="Times New Roman" w:hAnsi="Times New Roman" w:cs="Times New Roman"/>
-          <w:sz w:val="24"/>
-          <w:szCs w:val="24"/>
-        </w:rPr>
-        <w:t>al team</w:t>
-      </w:r>
-      <w:proofErr w:type="gramEnd"/>
-      <w:r>
-        <w:rPr>
-          <w:rFonts w:ascii="Times New Roman" w:hAnsi="Times New Roman" w:cs="Times New Roman"/>
-          <w:sz w:val="24"/>
-          <w:szCs w:val="24"/>
-        </w:rPr>
-        <w:t>. Tutta la documentazione tecnica (es. commenti nel codice, file README) dovrà essere mantenuta aggiornata per facilitare la diagnosi e la correzione di bug.</w:t>
+        <w:t xml:space="preserve"> La manutenzione sarà esclusivamente dal team di sviluppo originale. Per facilitare questo processo, il codice sorgente dovrà aderire rigorosamente agli standard di codifica e alla guida di stile concordati internamente al team. Tutta la documentazione tecnica (es. commenti nel codice, file README) dovrà essere mantenuta aggiornata per facilitare la diagnosi e la correzione di bug.</w:t>
       </w:r>
     </w:p>
     <w:p>
@@ -9802,7 +9332,6 @@
           <w:szCs w:val="24"/>
         </w:rPr>
       </w:pPr>
-      <w:proofErr w:type="spellStart"/>
       <w:r>
         <w:rPr>
           <w:rFonts w:ascii="Times New Roman" w:hAnsi="Times New Roman" w:cs="Times New Roman"/>
@@ -9812,18 +9341,7 @@
           <w:szCs w:val="24"/>
         </w:rPr>
         <w:lastRenderedPageBreak/>
-        <w:t>Evolvibilità</w:t>
-      </w:r>
-      <w:proofErr w:type="spellEnd"/>
-      <w:r>
-        <w:rPr>
-          <w:rFonts w:ascii="Times New Roman" w:hAnsi="Times New Roman" w:cs="Times New Roman"/>
-          <w:b/>
-          <w:bCs/>
-          <w:sz w:val="24"/>
-          <w:szCs w:val="24"/>
-        </w:rPr>
-        <w:t xml:space="preserve">: </w:t>
+        <w:t xml:space="preserve">Evolvibilità: </w:t>
       </w:r>
       <w:r>
         <w:rPr>
@@ -9846,53 +9364,23 @@
           <w:szCs w:val="24"/>
         </w:rPr>
       </w:pPr>
-      <w:proofErr w:type="spellStart"/>
-      <w:r>
-        <w:rPr>
-          <w:rFonts w:ascii="Times New Roman" w:hAnsi="Times New Roman" w:cs="Times New Roman"/>
-          <w:b/>
-          <w:bCs/>
-          <w:sz w:val="24"/>
-          <w:szCs w:val="24"/>
-        </w:rPr>
-        <w:t>Installabilità</w:t>
-      </w:r>
-      <w:proofErr w:type="spellEnd"/>
-      <w:r>
-        <w:rPr>
-          <w:rFonts w:ascii="Times New Roman" w:hAnsi="Times New Roman" w:cs="Times New Roman"/>
-          <w:b/>
-          <w:bCs/>
-          <w:sz w:val="24"/>
-          <w:szCs w:val="24"/>
-        </w:rPr>
-        <w:t xml:space="preserve"> e Portabilità:</w:t>
-      </w:r>
-      <w:r>
-        <w:rPr>
-          <w:rFonts w:ascii="Times New Roman" w:hAnsi="Times New Roman" w:cs="Times New Roman"/>
-          <w:sz w:val="24"/>
-          <w:szCs w:val="24"/>
-        </w:rPr>
-        <w:t xml:space="preserve"> Non sono previsti requisiti di portabilità. Il sistema è progettato per essere eseguito esclusivamente sull'ambiente hardware e software di destinazione definito (come specificato nella sezione 3.3.5 </w:t>
-      </w:r>
-      <w:proofErr w:type="spellStart"/>
-      <w:r>
-        <w:rPr>
-          <w:rFonts w:ascii="Times New Roman" w:hAnsi="Times New Roman" w:cs="Times New Roman"/>
-          <w:sz w:val="24"/>
-          <w:szCs w:val="24"/>
-        </w:rPr>
-        <w:t>Implementation</w:t>
-      </w:r>
-      <w:proofErr w:type="spellEnd"/>
-      <w:r>
-        <w:rPr>
-          <w:rFonts w:ascii="Times New Roman" w:hAnsi="Times New Roman" w:cs="Times New Roman"/>
-          <w:sz w:val="24"/>
-          <w:szCs w:val="24"/>
-        </w:rPr>
-        <w:t>) e non è richiesta la capacità di migrazione o installazione su piattaforme differenti.</w:t>
+      <w:r>
+        <w:rPr>
+          <w:rFonts w:ascii="Times New Roman" w:hAnsi="Times New Roman" w:cs="Times New Roman"/>
+          <w:b/>
+          <w:bCs/>
+          <w:sz w:val="24"/>
+          <w:szCs w:val="24"/>
+        </w:rPr>
+        <w:t>Installabilità e Portabilità:</w:t>
+      </w:r>
+      <w:r>
+        <w:rPr>
+          <w:rFonts w:ascii="Times New Roman" w:hAnsi="Times New Roman" w:cs="Times New Roman"/>
+          <w:sz w:val="24"/>
+          <w:szCs w:val="24"/>
+        </w:rPr>
+        <w:t xml:space="preserve"> Non sono previsti requisiti di portabilità. Il sistema è progettato per essere eseguito esclusivamente sull'ambiente hardware e software di destinazione definito (come specificato nella sezione 3.3.5 Implementation) e non è richiesta la capacità di migrazione o installazione su piattaforme differenti.</w:t>
       </w:r>
     </w:p>
     <w:p>
@@ -9931,43 +9419,7 @@
           <w:sz w:val="24"/>
           <w:szCs w:val="24"/>
         </w:rPr>
-        <w:t>L'intero sistema EWMS sarà progettato seguendo un'architettura a tre livelli (</w:t>
-      </w:r>
-      <w:proofErr w:type="spellStart"/>
-      <w:r>
-        <w:rPr>
-          <w:rFonts w:ascii="Times New Roman" w:hAnsi="Times New Roman" w:cs="Times New Roman"/>
-          <w:sz w:val="24"/>
-          <w:szCs w:val="24"/>
-        </w:rPr>
-        <w:t>three-tier</w:t>
-      </w:r>
-      <w:proofErr w:type="spellEnd"/>
-      <w:r>
-        <w:rPr>
-          <w:rFonts w:ascii="Times New Roman" w:hAnsi="Times New Roman" w:cs="Times New Roman"/>
-          <w:sz w:val="24"/>
-          <w:szCs w:val="24"/>
-        </w:rPr>
-        <w:t>) e aderirà al design pattern Model-</w:t>
-      </w:r>
-      <w:proofErr w:type="spellStart"/>
-      <w:r>
-        <w:rPr>
-          <w:rFonts w:ascii="Times New Roman" w:hAnsi="Times New Roman" w:cs="Times New Roman"/>
-          <w:sz w:val="24"/>
-          <w:szCs w:val="24"/>
-        </w:rPr>
-        <w:t>View</w:t>
-      </w:r>
-      <w:proofErr w:type="spellEnd"/>
-      <w:r>
-        <w:rPr>
-          <w:rFonts w:ascii="Times New Roman" w:hAnsi="Times New Roman" w:cs="Times New Roman"/>
-          <w:sz w:val="24"/>
-          <w:szCs w:val="24"/>
-        </w:rPr>
-        <w:t>-Controller (MVC). Questo vincolo fondamentale definisce la struttura dell'intero software e guida le decisioni implementative.</w:t>
+        <w:t>L'intero sistema EWMS sarà progettato seguendo un'architettura a tre livelli (three-tier) e aderirà al design pattern Model-View-Controller (MVC). Questo vincolo fondamentale definisce la struttura dell'intero software e guida le decisioni implementative.</w:t>
       </w:r>
     </w:p>
     <w:p>
@@ -10003,43 +9455,7 @@
           <w:sz w:val="24"/>
           <w:szCs w:val="24"/>
         </w:rPr>
-        <w:t xml:space="preserve">Per quanto riguarda i vincoli imposti </w:t>
-      </w:r>
-      <w:proofErr w:type="gramStart"/>
-      <w:r>
-        <w:rPr>
-          <w:rFonts w:ascii="Times New Roman" w:hAnsi="Times New Roman" w:cs="Times New Roman"/>
-          <w:sz w:val="24"/>
-          <w:szCs w:val="24"/>
-        </w:rPr>
-        <w:t>dal team</w:t>
-      </w:r>
-      <w:proofErr w:type="gramEnd"/>
-      <w:r>
-        <w:rPr>
-          <w:rFonts w:ascii="Times New Roman" w:hAnsi="Times New Roman" w:cs="Times New Roman"/>
-          <w:sz w:val="24"/>
-          <w:szCs w:val="24"/>
-        </w:rPr>
-        <w:t xml:space="preserve"> di manutenzione, coincidendo questo con </w:t>
-      </w:r>
-      <w:proofErr w:type="gramStart"/>
-      <w:r>
-        <w:rPr>
-          <w:rFonts w:ascii="Times New Roman" w:hAnsi="Times New Roman" w:cs="Times New Roman"/>
-          <w:sz w:val="24"/>
-          <w:szCs w:val="24"/>
-        </w:rPr>
-        <w:t>il team</w:t>
-      </w:r>
-      <w:proofErr w:type="gramEnd"/>
-      <w:r>
-        <w:rPr>
-          <w:rFonts w:ascii="Times New Roman" w:hAnsi="Times New Roman" w:cs="Times New Roman"/>
-          <w:sz w:val="24"/>
-          <w:szCs w:val="24"/>
-        </w:rPr>
-        <w:t xml:space="preserve"> di sviluppo, si stabiliscono requisiti auto-imposti per garantire la manutenibilità (coerentemente con la sez. 3.3.4). </w:t>
+        <w:t xml:space="preserve">Per quanto riguarda i vincoli imposti dal team di manutenzione, coincidendo questo con il team di sviluppo, si stabiliscono requisiti auto-imposti per garantire la manutenibilità (coerentemente con la sez. 3.3.4). </w:t>
       </w:r>
       <w:r>
         <w:rPr>
@@ -10048,25 +9464,7 @@
           <w:szCs w:val="24"/>
         </w:rPr>
         <w:br/>
-        <w:t xml:space="preserve">L'uso di un sistema di controllo di versione </w:t>
-      </w:r>
-      <w:proofErr w:type="spellStart"/>
-      <w:r>
-        <w:rPr>
-          <w:rFonts w:ascii="Times New Roman" w:hAnsi="Times New Roman" w:cs="Times New Roman"/>
-          <w:sz w:val="24"/>
-          <w:szCs w:val="24"/>
-        </w:rPr>
-        <w:t>Git</w:t>
-      </w:r>
-      <w:proofErr w:type="spellEnd"/>
-      <w:r>
-        <w:rPr>
-          <w:rFonts w:ascii="Times New Roman" w:hAnsi="Times New Roman" w:cs="Times New Roman"/>
-          <w:sz w:val="24"/>
-          <w:szCs w:val="24"/>
-        </w:rPr>
-        <w:t xml:space="preserve"> è obbligatorio per tracciare tutte le modifiche. </w:t>
+        <w:t xml:space="preserve">L'uso di un sistema di controllo di versione Git è obbligatorio per tracciare tutte le modifiche. </w:t>
       </w:r>
     </w:p>
     <w:p/>
@@ -10186,25 +9584,7 @@
           <w:sz w:val="24"/>
           <w:szCs w:val="24"/>
         </w:rPr>
-        <w:t xml:space="preserve">Interfaccia database: il sistema si interfaccia con il database aziendale (RBMS) utilizzando lo standard JDBC (Java Database Connectivity) per leggere e scrivere tutti i dati relativi </w:t>
-      </w:r>
-      <w:proofErr w:type="gramStart"/>
-      <w:r>
-        <w:rPr>
-          <w:rFonts w:ascii="Times New Roman" w:hAnsi="Times New Roman" w:cs="Times New Roman"/>
-          <w:sz w:val="24"/>
-          <w:szCs w:val="24"/>
-        </w:rPr>
-        <w:t>a</w:t>
-      </w:r>
-      <w:proofErr w:type="gramEnd"/>
-      <w:r>
-        <w:rPr>
-          <w:rFonts w:ascii="Times New Roman" w:hAnsi="Times New Roman" w:cs="Times New Roman"/>
-          <w:sz w:val="24"/>
-          <w:szCs w:val="24"/>
-        </w:rPr>
-        <w:t xml:space="preserve"> account, task, notifiche di sistema. </w:t>
+        <w:t xml:space="preserve">Interfaccia database: il sistema si interfaccia con il database aziendale (RBMS) utilizzando lo standard JDBC (Java Database Connectivity) per leggere e scrivere tutti i dati relativi a account, task, notifiche di sistema. </w:t>
       </w:r>
     </w:p>
     <w:p>
@@ -10279,7 +9659,6 @@
         </w:rPr>
         <w:t xml:space="preserve">(Il sistema implementerà un'interfaccia basata su </w:t>
       </w:r>
-      <w:proofErr w:type="spellStart"/>
       <w:r>
         <w:rPr>
           <w:rFonts w:ascii="Times New Roman" w:hAnsi="Times New Roman" w:cs="Times New Roman"/>
@@ -10290,7 +9669,6 @@
         </w:rPr>
         <w:t>WebSocket</w:t>
       </w:r>
-      <w:proofErr w:type="spellEnd"/>
       <w:r>
         <w:rPr>
           <w:rFonts w:ascii="Times New Roman" w:hAnsi="Times New Roman" w:cs="Times New Roman"/>
@@ -10463,61 +9841,25 @@
           <w:sz w:val="24"/>
           <w:szCs w:val="24"/>
         </w:rPr>
-        <w:t>La connessione al database aziendale e la porta del server saranno specificate in un file di proprietà esterno (</w:t>
-      </w:r>
-      <w:proofErr w:type="spellStart"/>
-      <w:r>
-        <w:rPr>
-          <w:rFonts w:ascii="Times New Roman" w:hAnsi="Times New Roman" w:cs="Times New Roman"/>
-          <w:sz w:val="24"/>
-          <w:szCs w:val="24"/>
-        </w:rPr>
-        <w:t>application.properties</w:t>
-      </w:r>
-      <w:proofErr w:type="spellEnd"/>
-      <w:r>
-        <w:rPr>
-          <w:rFonts w:ascii="Times New Roman" w:hAnsi="Times New Roman" w:cs="Times New Roman"/>
-          <w:sz w:val="24"/>
-          <w:szCs w:val="24"/>
-        </w:rPr>
-        <w:t>) posizionato nella stessa directory del file JAR.</w:t>
-      </w:r>
-    </w:p>
-    <w:p>
-      <w:pPr>
-        <w:ind w:left="567"/>
-        <w:rPr>
-          <w:rFonts w:ascii="Times New Roman" w:hAnsi="Times New Roman" w:cs="Times New Roman"/>
-          <w:sz w:val="24"/>
-          <w:szCs w:val="24"/>
-        </w:rPr>
-      </w:pPr>
-      <w:r>
-        <w:rPr>
-          <w:rFonts w:ascii="Times New Roman" w:hAnsi="Times New Roman" w:cs="Times New Roman"/>
-          <w:sz w:val="24"/>
-          <w:szCs w:val="24"/>
-        </w:rPr>
-        <w:t>L'applicazione verrà avviata eseguendo il comando (java -</w:t>
-      </w:r>
-      <w:proofErr w:type="spellStart"/>
-      <w:r>
-        <w:rPr>
-          <w:rFonts w:ascii="Times New Roman" w:hAnsi="Times New Roman" w:cs="Times New Roman"/>
-          <w:sz w:val="24"/>
-          <w:szCs w:val="24"/>
-        </w:rPr>
-        <w:t>jar</w:t>
-      </w:r>
-      <w:proofErr w:type="spellEnd"/>
-      <w:r>
-        <w:rPr>
-          <w:rFonts w:ascii="Times New Roman" w:hAnsi="Times New Roman" w:cs="Times New Roman"/>
-          <w:sz w:val="24"/>
-          <w:szCs w:val="24"/>
-        </w:rPr>
-        <w:t xml:space="preserve"> EasyWorkManagement.jar) sul server.</w:t>
+        <w:t>La connessione al database aziendale e la porta del server saranno specificate in un file di proprietà esterno (application.properties) posizionato nella stessa directory del file JAR.</w:t>
+      </w:r>
+    </w:p>
+    <w:p>
+      <w:pPr>
+        <w:ind w:left="567"/>
+        <w:rPr>
+          <w:rFonts w:ascii="Times New Roman" w:hAnsi="Times New Roman" w:cs="Times New Roman"/>
+          <w:sz w:val="24"/>
+          <w:szCs w:val="24"/>
+        </w:rPr>
+      </w:pPr>
+      <w:r>
+        <w:rPr>
+          <w:rFonts w:ascii="Times New Roman" w:hAnsi="Times New Roman" w:cs="Times New Roman"/>
+          <w:sz w:val="24"/>
+          <w:szCs w:val="24"/>
+        </w:rPr>
+        <w:t>L'applicazione verrà avviata eseguendo il comando (java -jar EasyWorkManagement.jar) sul server.</w:t>
       </w:r>
     </w:p>
     <w:p/>
@@ -10582,18 +9924,24 @@
           <w:sz w:val="24"/>
           <w:szCs w:val="24"/>
         </w:rPr>
-        <w:t xml:space="preserve">un opportuno algoritmo di cifratura (AES, </w:t>
-      </w:r>
-      <w:proofErr w:type="spellStart"/>
-      <w:r>
-        <w:rPr>
-          <w:rFonts w:ascii="Times New Roman" w:hAnsi="Times New Roman" w:cs="Times New Roman"/>
-          <w:sz w:val="24"/>
-          <w:szCs w:val="24"/>
-        </w:rPr>
-        <w:t>scrypt</w:t>
-      </w:r>
-      <w:proofErr w:type="spellEnd"/>
+        <w:t>un opportuno algoritmo di cifratura (AES, scrypt, bcrypt).</w:t>
+      </w:r>
+      <w:r>
+        <w:rPr>
+          <w:rFonts w:ascii="Times New Roman" w:hAnsi="Times New Roman" w:cs="Times New Roman"/>
+          <w:sz w:val="24"/>
+          <w:szCs w:val="24"/>
+        </w:rPr>
+        <w:t xml:space="preserve"> </w:t>
+      </w:r>
+      <w:r>
+        <w:rPr>
+          <w:rFonts w:ascii="Times New Roman" w:hAnsi="Times New Roman" w:cs="Times New Roman"/>
+          <w:sz w:val="24"/>
+          <w:szCs w:val="24"/>
+        </w:rPr>
+        <w:t>L'accesso alle informazioni sarà profilato in base al ruolo (Supervisore, Dipendente)</w:t>
+      </w:r>
       <w:r>
         <w:rPr>
           <w:rFonts w:ascii="Times New Roman" w:hAnsi="Times New Roman" w:cs="Times New Roman"/>
@@ -10602,48 +9950,6 @@
         </w:rPr>
         <w:t xml:space="preserve">, </w:t>
       </w:r>
-      <w:proofErr w:type="spellStart"/>
-      <w:r>
-        <w:rPr>
-          <w:rFonts w:ascii="Times New Roman" w:hAnsi="Times New Roman" w:cs="Times New Roman"/>
-          <w:sz w:val="24"/>
-          <w:szCs w:val="24"/>
-        </w:rPr>
-        <w:t>bcrypt</w:t>
-      </w:r>
-      <w:proofErr w:type="spellEnd"/>
-      <w:r>
-        <w:rPr>
-          <w:rFonts w:ascii="Times New Roman" w:hAnsi="Times New Roman" w:cs="Times New Roman"/>
-          <w:sz w:val="24"/>
-          <w:szCs w:val="24"/>
-        </w:rPr>
-        <w:t>).</w:t>
-      </w:r>
-      <w:r>
-        <w:rPr>
-          <w:rFonts w:ascii="Times New Roman" w:hAnsi="Times New Roman" w:cs="Times New Roman"/>
-          <w:sz w:val="24"/>
-          <w:szCs w:val="24"/>
-        </w:rPr>
-        <w:t xml:space="preserve"> </w:t>
-      </w:r>
-      <w:r>
-        <w:rPr>
-          <w:rFonts w:ascii="Times New Roman" w:hAnsi="Times New Roman" w:cs="Times New Roman"/>
-          <w:sz w:val="24"/>
-          <w:szCs w:val="24"/>
-        </w:rPr>
-        <w:t>L'accesso alle informazioni sarà profilato in base al ruolo (Supervisore, Dipendente)</w:t>
-      </w:r>
-      <w:r>
-        <w:rPr>
-          <w:rFonts w:ascii="Times New Roman" w:hAnsi="Times New Roman" w:cs="Times New Roman"/>
-          <w:sz w:val="24"/>
-          <w:szCs w:val="24"/>
-        </w:rPr>
-        <w:t xml:space="preserve">, </w:t>
-      </w:r>
       <w:r>
         <w:rPr>
           <w:rFonts w:ascii="Times New Roman" w:hAnsi="Times New Roman" w:cs="Times New Roman"/>
@@ -10668,44 +9974,16 @@
           <w:sz w:val="24"/>
           <w:szCs w:val="24"/>
         </w:rPr>
-        <w:t xml:space="preserve">. Sarà inoltre richiesto al sistema di prevenire </w:t>
-      </w:r>
-      <w:proofErr w:type="spellStart"/>
-      <w:r>
-        <w:rPr>
-          <w:rFonts w:ascii="Times New Roman" w:hAnsi="Times New Roman" w:cs="Times New Roman"/>
-          <w:sz w:val="24"/>
-          <w:szCs w:val="24"/>
-        </w:rPr>
-        <w:t>sql</w:t>
-      </w:r>
-      <w:proofErr w:type="spellEnd"/>
-      <w:r>
-        <w:rPr>
-          <w:rFonts w:ascii="Times New Roman" w:hAnsi="Times New Roman" w:cs="Times New Roman"/>
-          <w:sz w:val="24"/>
-          <w:szCs w:val="24"/>
-        </w:rPr>
-        <w:t>-injection</w:t>
-      </w:r>
-      <w:r>
-        <w:rPr>
-          <w:rFonts w:ascii="Times New Roman" w:hAnsi="Times New Roman" w:cs="Times New Roman"/>
-          <w:sz w:val="24"/>
-          <w:szCs w:val="24"/>
-        </w:rPr>
-        <w:t xml:space="preserve"> utilizzando </w:t>
-      </w:r>
-      <w:proofErr w:type="spellStart"/>
-      <w:r>
-        <w:rPr>
-          <w:rFonts w:ascii="Times New Roman" w:hAnsi="Times New Roman" w:cs="Times New Roman"/>
-          <w:sz w:val="24"/>
-          <w:szCs w:val="24"/>
-        </w:rPr>
-        <w:t>prepared-statement</w:t>
-      </w:r>
-      <w:proofErr w:type="spellEnd"/>
+        <w:t>. Sarà inoltre richiesto al sistema di prevenire sql-injection</w:t>
+      </w:r>
+      <w:r>
+        <w:rPr>
+          <w:rFonts w:ascii="Times New Roman" w:hAnsi="Times New Roman" w:cs="Times New Roman"/>
+          <w:sz w:val="24"/>
+          <w:szCs w:val="24"/>
+        </w:rPr>
+        <w:t xml:space="preserve"> utilizzando prepared-statement</w:t>
+      </w:r>
       <w:r>
         <w:rPr>
           <w:rFonts w:ascii="Times New Roman" w:hAnsi="Times New Roman" w:cs="Times New Roman"/>
@@ -10829,7 +10107,6 @@
           <w:szCs w:val="24"/>
         </w:rPr>
       </w:pPr>
-      <w:proofErr w:type="gramStart"/>
       <w:r>
         <w:rPr>
           <w:rFonts w:ascii="Times New Roman" w:hAnsi="Times New Roman" w:cs="Times New Roman"/>
@@ -10840,7 +10117,6 @@
         </w:rPr>
         <w:t>Copyright</w:t>
       </w:r>
-      <w:proofErr w:type="gramEnd"/>
     </w:p>
     <w:p>
       <w:pPr>
@@ -12221,25 +11497,7 @@
           <w:sz w:val="24"/>
           <w:szCs w:val="24"/>
         </w:rPr>
-        <w:t xml:space="preserve">Il gestore degli account Andrea </w:t>
-      </w:r>
-      <w:proofErr w:type="spellStart"/>
-      <w:r>
-        <w:rPr>
-          <w:rFonts w:ascii="Times New Roman" w:hAnsi="Times New Roman" w:cs="Times New Roman"/>
-          <w:sz w:val="24"/>
-          <w:szCs w:val="24"/>
-        </w:rPr>
-        <w:t>Adiletta</w:t>
-      </w:r>
-      <w:proofErr w:type="spellEnd"/>
-      <w:r>
-        <w:rPr>
-          <w:rFonts w:ascii="Times New Roman" w:hAnsi="Times New Roman" w:cs="Times New Roman"/>
-          <w:sz w:val="24"/>
-          <w:szCs w:val="24"/>
-        </w:rPr>
-        <w:t xml:space="preserve"> deve registrare un nuovo account, per la nuova dipendente assunta Giulia Ferrari.</w:t>
+        <w:t>Il gestore degli account Andrea Adiletta deve registrare un nuovo account, per la nuova dipendente assunta Giulia Ferrari.</w:t>
       </w:r>
     </w:p>
     <w:p>
@@ -12402,7 +11660,6 @@
           <w:szCs w:val="24"/>
         </w:rPr>
       </w:pPr>
-      <w:proofErr w:type="gramStart"/>
       <w:r>
         <w:rPr>
           <w:rFonts w:ascii="Times New Roman" w:hAnsi="Times New Roman" w:cs="Times New Roman"/>
@@ -12413,7 +11670,6 @@
         </w:rPr>
         <w:t>Email</w:t>
       </w:r>
-      <w:proofErr w:type="gramEnd"/>
       <w:r>
         <w:rPr>
           <w:rFonts w:ascii="Times New Roman" w:hAnsi="Times New Roman" w:cs="Times New Roman"/>
@@ -13115,7 +12371,6 @@
         </w:rPr>
         <w:t xml:space="preserve">Entry </w:t>
       </w:r>
-      <w:proofErr w:type="spellStart"/>
       <w:r>
         <w:rPr>
           <w:rFonts w:ascii="Times New Roman" w:hAnsi="Times New Roman" w:cs="Times New Roman"/>
@@ -13136,7 +12391,6 @@
         </w:rPr>
         <w:t>ondition</w:t>
       </w:r>
-      <w:proofErr w:type="spellEnd"/>
       <w:r>
         <w:rPr>
           <w:rFonts w:ascii="Times New Roman" w:hAnsi="Times New Roman" w:cs="Times New Roman"/>
@@ -13355,25 +12609,93 @@
           <w:sz w:val="24"/>
           <w:szCs w:val="24"/>
         </w:rPr>
-        <w:t xml:space="preserve">Exit </w:t>
-      </w:r>
-      <w:proofErr w:type="spellStart"/>
-      <w:r>
-        <w:rPr>
-          <w:rFonts w:ascii="Times New Roman" w:hAnsi="Times New Roman" w:cs="Times New Roman"/>
-          <w:b/>
-          <w:bCs/>
-          <w:sz w:val="24"/>
-          <w:szCs w:val="24"/>
-        </w:rPr>
-        <w:t>condition</w:t>
-      </w:r>
-      <w:proofErr w:type="spellEnd"/>
-      <w:r>
-        <w:rPr>
-          <w:rFonts w:ascii="Times New Roman" w:hAnsi="Times New Roman" w:cs="Times New Roman"/>
-          <w:b/>
-          <w:bCs/>
+        <w:t xml:space="preserve">Exit condition: </w:t>
+      </w:r>
+      <w:r>
+        <w:rPr>
+          <w:rFonts w:ascii="Times New Roman" w:hAnsi="Times New Roman" w:cs="Times New Roman"/>
+          <w:sz w:val="24"/>
+          <w:szCs w:val="24"/>
+        </w:rPr>
+        <w:t>L’utente è autenticato e si trova nella sua pagina principale</w:t>
+      </w:r>
+      <w:r>
+        <w:rPr>
+          <w:rFonts w:ascii="Times New Roman" w:hAnsi="Times New Roman" w:cs="Times New Roman"/>
+          <w:sz w:val="24"/>
+          <w:szCs w:val="24"/>
+        </w:rPr>
+        <w:t xml:space="preserve"> (MU_HPD | MU_HPS | MU_HPG)</w:t>
+      </w:r>
+      <w:r>
+        <w:rPr>
+          <w:rFonts w:ascii="Times New Roman" w:hAnsi="Times New Roman" w:cs="Times New Roman"/>
+          <w:sz w:val="24"/>
+          <w:szCs w:val="24"/>
+        </w:rPr>
+        <w:t>.</w:t>
+      </w:r>
+    </w:p>
+    <w:p>
+      <w:pPr>
+        <w:ind w:left="567"/>
+        <w:rPr>
+          <w:rFonts w:ascii="Times New Roman" w:hAnsi="Times New Roman" w:cs="Times New Roman"/>
+          <w:sz w:val="24"/>
+          <w:szCs w:val="24"/>
+        </w:rPr>
+      </w:pPr>
+    </w:p>
+    <w:p>
+      <w:pPr>
+        <w:ind w:left="567"/>
+        <w:rPr>
+          <w:rFonts w:ascii="Times New Roman" w:hAnsi="Times New Roman" w:cs="Times New Roman"/>
+          <w:sz w:val="24"/>
+          <w:szCs w:val="24"/>
+        </w:rPr>
+      </w:pPr>
+      <w:r>
+        <w:rPr>
+          <w:rFonts w:ascii="Times New Roman" w:hAnsi="Times New Roman" w:cs="Times New Roman"/>
+          <w:b/>
+          <w:bCs/>
+          <w:sz w:val="24"/>
+          <w:szCs w:val="24"/>
+        </w:rPr>
+        <w:t>Flussi alternativi/Eccezioni:</w:t>
+      </w:r>
+      <w:r>
+        <w:rPr>
+          <w:rFonts w:ascii="Times New Roman" w:hAnsi="Times New Roman" w:cs="Times New Roman"/>
+          <w:sz w:val="24"/>
+          <w:szCs w:val="24"/>
+        </w:rPr>
+        <w:t xml:space="preserve"> </w:t>
+      </w:r>
+    </w:p>
+    <w:p>
+      <w:pPr>
+        <w:ind w:left="567"/>
+        <w:rPr>
+          <w:rFonts w:ascii="Times New Roman" w:hAnsi="Times New Roman" w:cs="Times New Roman"/>
+          <w:sz w:val="24"/>
+          <w:szCs w:val="24"/>
+        </w:rPr>
+      </w:pPr>
+      <w:r>
+        <w:rPr>
+          <w:rFonts w:ascii="Times New Roman" w:hAnsi="Times New Roman" w:cs="Times New Roman"/>
+          <w:b/>
+          <w:bCs/>
+          <w:sz w:val="24"/>
+          <w:szCs w:val="24"/>
+        </w:rPr>
+        <w:t>UC 1.1 Autenticazione fallita</w:t>
+      </w:r>
+      <w:r>
+        <w:rPr>
+          <w:rFonts w:ascii="Times New Roman" w:hAnsi="Times New Roman" w:cs="Times New Roman"/>
           <w:sz w:val="24"/>
           <w:szCs w:val="24"/>
         </w:rPr>
@@ -13385,96 +12707,6 @@
           <w:sz w:val="24"/>
           <w:szCs w:val="24"/>
         </w:rPr>
-        <w:t>L’utente è autenticato e si trova nella sua pagina principale</w:t>
-      </w:r>
-      <w:r>
-        <w:rPr>
-          <w:rFonts w:ascii="Times New Roman" w:hAnsi="Times New Roman" w:cs="Times New Roman"/>
-          <w:sz w:val="24"/>
-          <w:szCs w:val="24"/>
-        </w:rPr>
-        <w:t xml:space="preserve"> (MU_HPD | MU_HPS | MU_HPG)</w:t>
-      </w:r>
-      <w:r>
-        <w:rPr>
-          <w:rFonts w:ascii="Times New Roman" w:hAnsi="Times New Roman" w:cs="Times New Roman"/>
-          <w:sz w:val="24"/>
-          <w:szCs w:val="24"/>
-        </w:rPr>
-        <w:t>.</w:t>
-      </w:r>
-    </w:p>
-    <w:p>
-      <w:pPr>
-        <w:ind w:left="567"/>
-        <w:rPr>
-          <w:rFonts w:ascii="Times New Roman" w:hAnsi="Times New Roman" w:cs="Times New Roman"/>
-          <w:sz w:val="24"/>
-          <w:szCs w:val="24"/>
-        </w:rPr>
-      </w:pPr>
-    </w:p>
-    <w:p>
-      <w:pPr>
-        <w:ind w:left="567"/>
-        <w:rPr>
-          <w:rFonts w:ascii="Times New Roman" w:hAnsi="Times New Roman" w:cs="Times New Roman"/>
-          <w:sz w:val="24"/>
-          <w:szCs w:val="24"/>
-        </w:rPr>
-      </w:pPr>
-      <w:r>
-        <w:rPr>
-          <w:rFonts w:ascii="Times New Roman" w:hAnsi="Times New Roman" w:cs="Times New Roman"/>
-          <w:b/>
-          <w:bCs/>
-          <w:sz w:val="24"/>
-          <w:szCs w:val="24"/>
-        </w:rPr>
-        <w:t>Flussi alternativi/Eccezioni:</w:t>
-      </w:r>
-      <w:r>
-        <w:rPr>
-          <w:rFonts w:ascii="Times New Roman" w:hAnsi="Times New Roman" w:cs="Times New Roman"/>
-          <w:sz w:val="24"/>
-          <w:szCs w:val="24"/>
-        </w:rPr>
-        <w:t xml:space="preserve"> </w:t>
-      </w:r>
-    </w:p>
-    <w:p>
-      <w:pPr>
-        <w:ind w:left="567"/>
-        <w:rPr>
-          <w:rFonts w:ascii="Times New Roman" w:hAnsi="Times New Roman" w:cs="Times New Roman"/>
-          <w:sz w:val="24"/>
-          <w:szCs w:val="24"/>
-        </w:rPr>
-      </w:pPr>
-      <w:r>
-        <w:rPr>
-          <w:rFonts w:ascii="Times New Roman" w:hAnsi="Times New Roman" w:cs="Times New Roman"/>
-          <w:b/>
-          <w:bCs/>
-          <w:sz w:val="24"/>
-          <w:szCs w:val="24"/>
-        </w:rPr>
-        <w:t>UC 1.1 Autenticazione fallita</w:t>
-      </w:r>
-      <w:r>
-        <w:rPr>
-          <w:rFonts w:ascii="Times New Roman" w:hAnsi="Times New Roman" w:cs="Times New Roman"/>
-          <w:sz w:val="24"/>
-          <w:szCs w:val="24"/>
-        </w:rPr>
-        <w:t xml:space="preserve">: </w:t>
-      </w:r>
-      <w:r>
-        <w:rPr>
-          <w:rFonts w:ascii="Times New Roman" w:hAnsi="Times New Roman" w:cs="Times New Roman"/>
-          <w:sz w:val="24"/>
-          <w:szCs w:val="24"/>
-        </w:rPr>
         <w:t xml:space="preserve">al </w:t>
       </w:r>
       <w:r>
@@ -13703,47 +12935,41 @@
           <w:sz w:val="24"/>
           <w:szCs w:val="24"/>
         </w:rPr>
-        <w:t xml:space="preserve">Entry </w:t>
-      </w:r>
-      <w:proofErr w:type="spellStart"/>
-      <w:r>
-        <w:rPr>
-          <w:rFonts w:ascii="Times New Roman" w:hAnsi="Times New Roman" w:cs="Times New Roman"/>
-          <w:b/>
-          <w:bCs/>
-          <w:sz w:val="24"/>
-          <w:szCs w:val="24"/>
-        </w:rPr>
-        <w:t>condition</w:t>
-      </w:r>
-      <w:proofErr w:type="spellEnd"/>
-      <w:r>
-        <w:rPr>
-          <w:rFonts w:ascii="Times New Roman" w:hAnsi="Times New Roman" w:cs="Times New Roman"/>
-          <w:b/>
-          <w:bCs/>
-          <w:sz w:val="24"/>
-          <w:szCs w:val="24"/>
-        </w:rPr>
-        <w:t>:</w:t>
-      </w:r>
-    </w:p>
-    <w:p>
-      <w:pPr>
-        <w:ind w:left="567"/>
-        <w:rPr>
-          <w:rFonts w:ascii="Times New Roman" w:hAnsi="Times New Roman" w:cs="Times New Roman"/>
-          <w:sz w:val="24"/>
-          <w:szCs w:val="24"/>
-        </w:rPr>
-      </w:pPr>
-      <w:r>
-        <w:rPr>
-          <w:rFonts w:ascii="Times New Roman" w:hAnsi="Times New Roman" w:cs="Times New Roman"/>
-          <w:sz w:val="24"/>
-          <w:szCs w:val="24"/>
-        </w:rPr>
-        <w:t xml:space="preserve">L’utente è autenticato. </w:t>
+        <w:t>Entry condition:</w:t>
+      </w:r>
+    </w:p>
+    <w:p>
+      <w:pPr>
+        <w:ind w:left="567"/>
+        <w:rPr>
+          <w:rFonts w:ascii="Times New Roman" w:hAnsi="Times New Roman" w:cs="Times New Roman"/>
+          <w:sz w:val="24"/>
+          <w:szCs w:val="24"/>
+        </w:rPr>
+      </w:pPr>
+      <w:r>
+        <w:rPr>
+          <w:rFonts w:ascii="Times New Roman" w:hAnsi="Times New Roman" w:cs="Times New Roman"/>
+          <w:sz w:val="24"/>
+          <w:szCs w:val="24"/>
+        </w:rPr>
+        <w:t>L’utente è</w:t>
+      </w:r>
+      <w:r>
+        <w:rPr>
+          <w:rFonts w:ascii="Times New Roman" w:hAnsi="Times New Roman" w:cs="Times New Roman"/>
+          <w:sz w:val="24"/>
+          <w:szCs w:val="24"/>
+        </w:rPr>
+        <w:t xml:space="preserve"> sulla propria pagina profilo</w:t>
+      </w:r>
+      <w:r>
+        <w:rPr>
+          <w:rFonts w:ascii="Times New Roman" w:hAnsi="Times New Roman" w:cs="Times New Roman"/>
+          <w:sz w:val="24"/>
+          <w:szCs w:val="24"/>
+        </w:rPr>
+        <w:t xml:space="preserve">. </w:t>
       </w:r>
     </w:p>
     <w:p>
@@ -13866,29 +13092,7 @@
           <w:sz w:val="24"/>
           <w:szCs w:val="24"/>
         </w:rPr>
-        <w:t xml:space="preserve">Exit </w:t>
-      </w:r>
-      <w:proofErr w:type="spellStart"/>
-      <w:r>
-        <w:rPr>
-          <w:rFonts w:ascii="Times New Roman" w:hAnsi="Times New Roman" w:cs="Times New Roman"/>
-          <w:b/>
-          <w:bCs/>
-          <w:sz w:val="24"/>
-          <w:szCs w:val="24"/>
-        </w:rPr>
-        <w:t>condition</w:t>
-      </w:r>
-      <w:proofErr w:type="spellEnd"/>
-      <w:r>
-        <w:rPr>
-          <w:rFonts w:ascii="Times New Roman" w:hAnsi="Times New Roman" w:cs="Times New Roman"/>
-          <w:b/>
-          <w:bCs/>
-          <w:sz w:val="24"/>
-          <w:szCs w:val="24"/>
-        </w:rPr>
-        <w:t>:</w:t>
+        <w:t>Exit condition:</w:t>
       </w:r>
     </w:p>
     <w:p>
@@ -14142,29 +13346,7 @@
           <w:szCs w:val="24"/>
         </w:rPr>
         <w:br/>
-        <w:t xml:space="preserve">Entry </w:t>
-      </w:r>
-      <w:proofErr w:type="spellStart"/>
-      <w:r>
-        <w:rPr>
-          <w:rFonts w:ascii="Times New Roman" w:hAnsi="Times New Roman" w:cs="Times New Roman"/>
-          <w:b/>
-          <w:bCs/>
-          <w:sz w:val="24"/>
-          <w:szCs w:val="24"/>
-        </w:rPr>
-        <w:t>condition</w:t>
-      </w:r>
-      <w:proofErr w:type="spellEnd"/>
-      <w:r>
-        <w:rPr>
-          <w:rFonts w:ascii="Times New Roman" w:hAnsi="Times New Roman" w:cs="Times New Roman"/>
-          <w:b/>
-          <w:bCs/>
-          <w:sz w:val="24"/>
-          <w:szCs w:val="24"/>
-        </w:rPr>
-        <w:t xml:space="preserve">: </w:t>
+        <w:t xml:space="preserve">Entry condition: </w:t>
       </w:r>
     </w:p>
     <w:p>
@@ -14291,29 +13473,7 @@
           <w:sz w:val="24"/>
           <w:szCs w:val="24"/>
         </w:rPr>
-        <w:t xml:space="preserve">Exit </w:t>
-      </w:r>
-      <w:proofErr w:type="spellStart"/>
-      <w:r>
-        <w:rPr>
-          <w:rFonts w:ascii="Times New Roman" w:hAnsi="Times New Roman" w:cs="Times New Roman"/>
-          <w:b/>
-          <w:bCs/>
-          <w:sz w:val="24"/>
-          <w:szCs w:val="24"/>
-        </w:rPr>
-        <w:t>condition</w:t>
-      </w:r>
-      <w:proofErr w:type="spellEnd"/>
-      <w:r>
-        <w:rPr>
-          <w:rFonts w:ascii="Times New Roman" w:hAnsi="Times New Roman" w:cs="Times New Roman"/>
-          <w:b/>
-          <w:bCs/>
-          <w:sz w:val="24"/>
-          <w:szCs w:val="24"/>
-        </w:rPr>
-        <w:t>:</w:t>
+        <w:t>Exit condition:</w:t>
       </w:r>
     </w:p>
     <w:p>
@@ -14548,20 +13708,8 @@
           <w:sz w:val="24"/>
           <w:szCs w:val="24"/>
         </w:rPr>
-        <w:t xml:space="preserve">Entry </w:t>
-      </w:r>
-      <w:proofErr w:type="spellStart"/>
-      <w:r>
-        <w:rPr>
-          <w:rFonts w:ascii="Times New Roman" w:hAnsi="Times New Roman" w:cs="Times New Roman"/>
-          <w:b/>
-          <w:bCs/>
-          <w:sz w:val="24"/>
-          <w:szCs w:val="24"/>
-        </w:rPr>
-        <w:t>condition</w:t>
-      </w:r>
-      <w:proofErr w:type="spellEnd"/>
+        <w:t>Entry condition</w:t>
+      </w:r>
       <w:r>
         <w:rPr>
           <w:rFonts w:ascii="Times New Roman" w:hAnsi="Times New Roman" w:cs="Times New Roman"/>
@@ -14848,20 +13996,8 @@
           <w:sz w:val="24"/>
           <w:szCs w:val="24"/>
         </w:rPr>
-        <w:t xml:space="preserve">Exit </w:t>
-      </w:r>
-      <w:proofErr w:type="spellStart"/>
-      <w:r>
-        <w:rPr>
-          <w:rFonts w:ascii="Times New Roman" w:hAnsi="Times New Roman" w:cs="Times New Roman"/>
-          <w:b/>
-          <w:bCs/>
-          <w:sz w:val="24"/>
-          <w:szCs w:val="24"/>
-        </w:rPr>
-        <w:t>condition</w:t>
-      </w:r>
-      <w:proofErr w:type="spellEnd"/>
+        <w:t>Exit condition</w:t>
+      </w:r>
       <w:r>
         <w:rPr>
           <w:rFonts w:ascii="Times New Roman" w:hAnsi="Times New Roman" w:cs="Times New Roman"/>
@@ -15237,29 +14373,7 @@
           <w:sz w:val="24"/>
           <w:szCs w:val="24"/>
         </w:rPr>
-        <w:t xml:space="preserve">Entry </w:t>
-      </w:r>
-      <w:proofErr w:type="spellStart"/>
-      <w:r>
-        <w:rPr>
-          <w:rFonts w:ascii="Times New Roman" w:hAnsi="Times New Roman" w:cs="Times New Roman"/>
-          <w:b/>
-          <w:bCs/>
-          <w:sz w:val="24"/>
-          <w:szCs w:val="24"/>
-        </w:rPr>
-        <w:t>condition</w:t>
-      </w:r>
-      <w:proofErr w:type="spellEnd"/>
-      <w:r>
-        <w:rPr>
-          <w:rFonts w:ascii="Times New Roman" w:hAnsi="Times New Roman" w:cs="Times New Roman"/>
-          <w:b/>
-          <w:bCs/>
-          <w:sz w:val="24"/>
-          <w:szCs w:val="24"/>
-        </w:rPr>
-        <w:t>:</w:t>
+        <w:t>Entry condition:</w:t>
       </w:r>
     </w:p>
     <w:p>
@@ -15361,26 +14475,16 @@
           <w:sz w:val="24"/>
           <w:szCs w:val="24"/>
         </w:rPr>
-        <w:t xml:space="preserve">Il sistema </w:t>
-      </w:r>
-      <w:r>
-        <w:rPr>
-          <w:rFonts w:ascii="Times New Roman" w:hAnsi="Times New Roman" w:cs="Times New Roman"/>
-          <w:sz w:val="24"/>
-          <w:szCs w:val="24"/>
-        </w:rPr>
-        <w:t xml:space="preserve">un </w:t>
-      </w:r>
-      <w:proofErr w:type="spellStart"/>
-      <w:r>
-        <w:rPr>
-          <w:rFonts w:ascii="Times New Roman" w:hAnsi="Times New Roman" w:cs="Times New Roman"/>
-          <w:sz w:val="24"/>
-          <w:szCs w:val="24"/>
-        </w:rPr>
-        <w:t>modal</w:t>
-      </w:r>
-      <w:proofErr w:type="spellEnd"/>
+        <w:t>Il sistema</w:t>
+      </w:r>
+      <w:r>
+        <w:rPr>
+          <w:rFonts w:ascii="Times New Roman" w:hAnsi="Times New Roman" w:cs="Times New Roman"/>
+          <w:sz w:val="24"/>
+          <w:szCs w:val="24"/>
+        </w:rPr>
+        <w:t xml:space="preserve"> apre</w:t>
+      </w:r>
       <w:r>
         <w:rPr>
           <w:rFonts w:ascii="Times New Roman" w:hAnsi="Times New Roman" w:cs="Times New Roman"/>
@@ -15395,6 +14499,14 @@
           <w:sz w:val="24"/>
           <w:szCs w:val="24"/>
         </w:rPr>
+        <w:t xml:space="preserve">un modal </w:t>
+      </w:r>
+      <w:r>
+        <w:rPr>
+          <w:rFonts w:ascii="Times New Roman" w:hAnsi="Times New Roman" w:cs="Times New Roman"/>
+          <w:sz w:val="24"/>
+          <w:szCs w:val="24"/>
+        </w:rPr>
         <w:t>dove verranno mostrate tutte le notifiche</w:t>
       </w:r>
     </w:p>
@@ -15417,29 +14529,7 @@
           <w:sz w:val="24"/>
           <w:szCs w:val="24"/>
         </w:rPr>
-        <w:t xml:space="preserve">Exit </w:t>
-      </w:r>
-      <w:proofErr w:type="spellStart"/>
-      <w:r>
-        <w:rPr>
-          <w:rFonts w:ascii="Times New Roman" w:hAnsi="Times New Roman" w:cs="Times New Roman"/>
-          <w:b/>
-          <w:bCs/>
-          <w:sz w:val="24"/>
-          <w:szCs w:val="24"/>
-        </w:rPr>
-        <w:t>condition</w:t>
-      </w:r>
-      <w:proofErr w:type="spellEnd"/>
-      <w:r>
-        <w:rPr>
-          <w:rFonts w:ascii="Times New Roman" w:hAnsi="Times New Roman" w:cs="Times New Roman"/>
-          <w:b/>
-          <w:bCs/>
-          <w:sz w:val="24"/>
-          <w:szCs w:val="24"/>
-        </w:rPr>
-        <w:t>:</w:t>
+        <w:t>Exit condition:</w:t>
       </w:r>
     </w:p>
     <w:p>
@@ -15745,29 +14835,7 @@
           <w:sz w:val="24"/>
           <w:szCs w:val="24"/>
         </w:rPr>
-        <w:t xml:space="preserve">Entry </w:t>
-      </w:r>
-      <w:proofErr w:type="spellStart"/>
-      <w:r>
-        <w:rPr>
-          <w:rFonts w:ascii="Times New Roman" w:hAnsi="Times New Roman" w:cs="Times New Roman"/>
-          <w:b/>
-          <w:bCs/>
-          <w:sz w:val="24"/>
-          <w:szCs w:val="24"/>
-        </w:rPr>
-        <w:t>condition</w:t>
-      </w:r>
-      <w:proofErr w:type="spellEnd"/>
-      <w:r>
-        <w:rPr>
-          <w:rFonts w:ascii="Times New Roman" w:hAnsi="Times New Roman" w:cs="Times New Roman"/>
-          <w:b/>
-          <w:bCs/>
-          <w:sz w:val="24"/>
-          <w:szCs w:val="24"/>
-        </w:rPr>
-        <w:t>:</w:t>
+        <w:t>Entry condition:</w:t>
       </w:r>
     </w:p>
     <w:p>
@@ -16032,29 +15100,7 @@
           <w:sz w:val="24"/>
           <w:szCs w:val="24"/>
         </w:rPr>
-        <w:t xml:space="preserve">Exit </w:t>
-      </w:r>
-      <w:proofErr w:type="spellStart"/>
-      <w:r>
-        <w:rPr>
-          <w:rFonts w:ascii="Times New Roman" w:hAnsi="Times New Roman" w:cs="Times New Roman"/>
-          <w:b/>
-          <w:bCs/>
-          <w:sz w:val="24"/>
-          <w:szCs w:val="24"/>
-        </w:rPr>
-        <w:t>condition</w:t>
-      </w:r>
-      <w:proofErr w:type="spellEnd"/>
-      <w:r>
-        <w:rPr>
-          <w:rFonts w:ascii="Times New Roman" w:hAnsi="Times New Roman" w:cs="Times New Roman"/>
-          <w:b/>
-          <w:bCs/>
-          <w:sz w:val="24"/>
-          <w:szCs w:val="24"/>
-        </w:rPr>
-        <w:t>:</w:t>
+        <w:t>Exit condition:</w:t>
       </w:r>
     </w:p>
     <w:p>
@@ -16389,29 +15435,7 @@
           <w:sz w:val="24"/>
           <w:szCs w:val="24"/>
         </w:rPr>
-        <w:t xml:space="preserve">Entry </w:t>
-      </w:r>
-      <w:proofErr w:type="spellStart"/>
-      <w:r>
-        <w:rPr>
-          <w:rFonts w:ascii="Times New Roman" w:hAnsi="Times New Roman" w:cs="Times New Roman"/>
-          <w:b/>
-          <w:bCs/>
-          <w:sz w:val="24"/>
-          <w:szCs w:val="24"/>
-        </w:rPr>
-        <w:t>condition</w:t>
-      </w:r>
-      <w:proofErr w:type="spellEnd"/>
-      <w:r>
-        <w:rPr>
-          <w:rFonts w:ascii="Times New Roman" w:hAnsi="Times New Roman" w:cs="Times New Roman"/>
-          <w:b/>
-          <w:bCs/>
-          <w:sz w:val="24"/>
-          <w:szCs w:val="24"/>
-        </w:rPr>
-        <w:t>:</w:t>
+        <w:t>Entry condition:</w:t>
       </w:r>
     </w:p>
     <w:p>
@@ -16649,29 +15673,7 @@
           <w:sz w:val="24"/>
           <w:szCs w:val="24"/>
         </w:rPr>
-        <w:t xml:space="preserve">Exit </w:t>
-      </w:r>
-      <w:proofErr w:type="spellStart"/>
-      <w:r>
-        <w:rPr>
-          <w:rFonts w:ascii="Times New Roman" w:hAnsi="Times New Roman" w:cs="Times New Roman"/>
-          <w:b/>
-          <w:bCs/>
-          <w:sz w:val="24"/>
-          <w:szCs w:val="24"/>
-        </w:rPr>
-        <w:t>condition</w:t>
-      </w:r>
-      <w:proofErr w:type="spellEnd"/>
-      <w:r>
-        <w:rPr>
-          <w:rFonts w:ascii="Times New Roman" w:hAnsi="Times New Roman" w:cs="Times New Roman"/>
-          <w:b/>
-          <w:bCs/>
-          <w:sz w:val="24"/>
-          <w:szCs w:val="24"/>
-        </w:rPr>
-        <w:t>:</w:t>
+        <w:t>Exit condition:</w:t>
       </w:r>
     </w:p>
     <w:p>
@@ -16937,29 +15939,7 @@
           <w:sz w:val="24"/>
           <w:szCs w:val="24"/>
         </w:rPr>
-        <w:t xml:space="preserve">Entry </w:t>
-      </w:r>
-      <w:proofErr w:type="spellStart"/>
-      <w:r>
-        <w:rPr>
-          <w:rFonts w:ascii="Times New Roman" w:hAnsi="Times New Roman" w:cs="Times New Roman"/>
-          <w:b/>
-          <w:bCs/>
-          <w:sz w:val="24"/>
-          <w:szCs w:val="24"/>
-        </w:rPr>
-        <w:t>condition</w:t>
-      </w:r>
-      <w:proofErr w:type="spellEnd"/>
-      <w:r>
-        <w:rPr>
-          <w:rFonts w:ascii="Times New Roman" w:hAnsi="Times New Roman" w:cs="Times New Roman"/>
-          <w:b/>
-          <w:bCs/>
-          <w:sz w:val="24"/>
-          <w:szCs w:val="24"/>
-        </w:rPr>
-        <w:t>:</w:t>
+        <w:t>Entry condition:</w:t>
       </w:r>
     </w:p>
     <w:p>
@@ -17216,29 +16196,7 @@
           <w:sz w:val="24"/>
           <w:szCs w:val="24"/>
         </w:rPr>
-        <w:t xml:space="preserve">Exit </w:t>
-      </w:r>
-      <w:proofErr w:type="spellStart"/>
-      <w:r>
-        <w:rPr>
-          <w:rFonts w:ascii="Times New Roman" w:hAnsi="Times New Roman" w:cs="Times New Roman"/>
-          <w:b/>
-          <w:bCs/>
-          <w:sz w:val="24"/>
-          <w:szCs w:val="24"/>
-        </w:rPr>
-        <w:t>condition</w:t>
-      </w:r>
-      <w:proofErr w:type="spellEnd"/>
-      <w:r>
-        <w:rPr>
-          <w:rFonts w:ascii="Times New Roman" w:hAnsi="Times New Roman" w:cs="Times New Roman"/>
-          <w:b/>
-          <w:bCs/>
-          <w:sz w:val="24"/>
-          <w:szCs w:val="24"/>
-        </w:rPr>
-        <w:t>:</w:t>
+        <w:t>Exit condition:</w:t>
       </w:r>
     </w:p>
     <w:p>
@@ -17528,29 +16486,7 @@
           <w:sz w:val="24"/>
           <w:szCs w:val="24"/>
         </w:rPr>
-        <w:t xml:space="preserve">Entry </w:t>
-      </w:r>
-      <w:proofErr w:type="spellStart"/>
-      <w:r>
-        <w:rPr>
-          <w:rFonts w:ascii="Times New Roman" w:hAnsi="Times New Roman" w:cs="Times New Roman"/>
-          <w:b/>
-          <w:bCs/>
-          <w:sz w:val="24"/>
-          <w:szCs w:val="24"/>
-        </w:rPr>
-        <w:t>condition</w:t>
-      </w:r>
-      <w:proofErr w:type="spellEnd"/>
-      <w:r>
-        <w:rPr>
-          <w:rFonts w:ascii="Times New Roman" w:hAnsi="Times New Roman" w:cs="Times New Roman"/>
-          <w:b/>
-          <w:bCs/>
-          <w:sz w:val="24"/>
-          <w:szCs w:val="24"/>
-        </w:rPr>
-        <w:t xml:space="preserve">: </w:t>
+        <w:t xml:space="preserve">Entry condition: </w:t>
       </w:r>
     </w:p>
     <w:p>
@@ -17778,29 +16714,7 @@
           <w:sz w:val="24"/>
           <w:szCs w:val="24"/>
         </w:rPr>
-        <w:t xml:space="preserve">Exit </w:t>
-      </w:r>
-      <w:proofErr w:type="spellStart"/>
-      <w:r>
-        <w:rPr>
-          <w:rFonts w:ascii="Times New Roman" w:hAnsi="Times New Roman" w:cs="Times New Roman"/>
-          <w:b/>
-          <w:bCs/>
-          <w:sz w:val="24"/>
-          <w:szCs w:val="24"/>
-        </w:rPr>
-        <w:t>condition</w:t>
-      </w:r>
-      <w:proofErr w:type="spellEnd"/>
-      <w:r>
-        <w:rPr>
-          <w:rFonts w:ascii="Times New Roman" w:hAnsi="Times New Roman" w:cs="Times New Roman"/>
-          <w:b/>
-          <w:bCs/>
-          <w:sz w:val="24"/>
-          <w:szCs w:val="24"/>
-        </w:rPr>
-        <w:t xml:space="preserve">: </w:t>
+        <w:t xml:space="preserve">Exit condition: </w:t>
       </w:r>
     </w:p>
     <w:p>
@@ -17984,29 +16898,7 @@
           <w:sz w:val="24"/>
           <w:szCs w:val="24"/>
         </w:rPr>
-        <w:t xml:space="preserve">Entry </w:t>
-      </w:r>
-      <w:proofErr w:type="spellStart"/>
-      <w:r>
-        <w:rPr>
-          <w:rFonts w:ascii="Times New Roman" w:hAnsi="Times New Roman" w:cs="Times New Roman"/>
-          <w:b/>
-          <w:bCs/>
-          <w:sz w:val="24"/>
-          <w:szCs w:val="24"/>
-        </w:rPr>
-        <w:t>condition</w:t>
-      </w:r>
-      <w:proofErr w:type="spellEnd"/>
-      <w:r>
-        <w:rPr>
-          <w:rFonts w:ascii="Times New Roman" w:hAnsi="Times New Roman" w:cs="Times New Roman"/>
-          <w:b/>
-          <w:bCs/>
-          <w:sz w:val="24"/>
-          <w:szCs w:val="24"/>
-        </w:rPr>
-        <w:t xml:space="preserve">: </w:t>
+        <w:t xml:space="preserve">Entry condition: </w:t>
       </w:r>
     </w:p>
     <w:p>
@@ -18156,29 +17048,7 @@
           <w:sz w:val="24"/>
           <w:szCs w:val="24"/>
         </w:rPr>
-        <w:t xml:space="preserve">Exit </w:t>
-      </w:r>
-      <w:proofErr w:type="spellStart"/>
-      <w:r>
-        <w:rPr>
-          <w:rFonts w:ascii="Times New Roman" w:hAnsi="Times New Roman" w:cs="Times New Roman"/>
-          <w:b/>
-          <w:bCs/>
-          <w:sz w:val="24"/>
-          <w:szCs w:val="24"/>
-        </w:rPr>
-        <w:t>condition</w:t>
-      </w:r>
-      <w:proofErr w:type="spellEnd"/>
-      <w:r>
-        <w:rPr>
-          <w:rFonts w:ascii="Times New Roman" w:hAnsi="Times New Roman" w:cs="Times New Roman"/>
-          <w:b/>
-          <w:bCs/>
-          <w:sz w:val="24"/>
-          <w:szCs w:val="24"/>
-        </w:rPr>
-        <w:t xml:space="preserve">: </w:t>
+        <w:t xml:space="preserve">Exit condition: </w:t>
       </w:r>
     </w:p>
     <w:p>
@@ -18382,29 +17252,7 @@
           <w:sz w:val="24"/>
           <w:szCs w:val="24"/>
         </w:rPr>
-        <w:t xml:space="preserve">Entry </w:t>
-      </w:r>
-      <w:proofErr w:type="spellStart"/>
-      <w:r>
-        <w:rPr>
-          <w:rFonts w:ascii="Times New Roman" w:hAnsi="Times New Roman" w:cs="Times New Roman"/>
-          <w:b/>
-          <w:bCs/>
-          <w:sz w:val="24"/>
-          <w:szCs w:val="24"/>
-        </w:rPr>
-        <w:t>condition</w:t>
-      </w:r>
-      <w:proofErr w:type="spellEnd"/>
-      <w:r>
-        <w:rPr>
-          <w:rFonts w:ascii="Times New Roman" w:hAnsi="Times New Roman" w:cs="Times New Roman"/>
-          <w:b/>
-          <w:bCs/>
-          <w:sz w:val="24"/>
-          <w:szCs w:val="24"/>
-        </w:rPr>
-        <w:t xml:space="preserve">: </w:t>
+        <w:t xml:space="preserve">Entry condition: </w:t>
       </w:r>
     </w:p>
     <w:p>
@@ -18591,29 +17439,7 @@
           <w:sz w:val="24"/>
           <w:szCs w:val="24"/>
         </w:rPr>
-        <w:t xml:space="preserve">Exit </w:t>
-      </w:r>
-      <w:proofErr w:type="spellStart"/>
-      <w:r>
-        <w:rPr>
-          <w:rFonts w:ascii="Times New Roman" w:hAnsi="Times New Roman" w:cs="Times New Roman"/>
-          <w:b/>
-          <w:bCs/>
-          <w:sz w:val="24"/>
-          <w:szCs w:val="24"/>
-        </w:rPr>
-        <w:t>condition</w:t>
-      </w:r>
-      <w:proofErr w:type="spellEnd"/>
-      <w:r>
-        <w:rPr>
-          <w:rFonts w:ascii="Times New Roman" w:hAnsi="Times New Roman" w:cs="Times New Roman"/>
-          <w:b/>
-          <w:bCs/>
-          <w:sz w:val="24"/>
-          <w:szCs w:val="24"/>
-        </w:rPr>
-        <w:t xml:space="preserve">: </w:t>
+        <w:t xml:space="preserve">Exit condition: </w:t>
       </w:r>
     </w:p>
     <w:p>
@@ -18831,29 +17657,7 @@
           <w:sz w:val="24"/>
           <w:szCs w:val="24"/>
         </w:rPr>
-        <w:t xml:space="preserve">Entry </w:t>
-      </w:r>
-      <w:proofErr w:type="spellStart"/>
-      <w:r>
-        <w:rPr>
-          <w:rFonts w:ascii="Times New Roman" w:hAnsi="Times New Roman" w:cs="Times New Roman"/>
-          <w:b/>
-          <w:bCs/>
-          <w:sz w:val="24"/>
-          <w:szCs w:val="24"/>
-        </w:rPr>
-        <w:t>condition</w:t>
-      </w:r>
-      <w:proofErr w:type="spellEnd"/>
-      <w:r>
-        <w:rPr>
-          <w:rFonts w:ascii="Times New Roman" w:hAnsi="Times New Roman" w:cs="Times New Roman"/>
-          <w:b/>
-          <w:bCs/>
-          <w:sz w:val="24"/>
-          <w:szCs w:val="24"/>
-        </w:rPr>
-        <w:t>:</w:t>
+        <w:t>Entry condition:</w:t>
       </w:r>
     </w:p>
     <w:p>
@@ -19007,29 +17811,7 @@
           <w:sz w:val="24"/>
           <w:szCs w:val="24"/>
         </w:rPr>
-        <w:t xml:space="preserve">Exit </w:t>
-      </w:r>
-      <w:proofErr w:type="spellStart"/>
-      <w:r>
-        <w:rPr>
-          <w:rFonts w:ascii="Times New Roman" w:hAnsi="Times New Roman" w:cs="Times New Roman"/>
-          <w:b/>
-          <w:bCs/>
-          <w:sz w:val="24"/>
-          <w:szCs w:val="24"/>
-        </w:rPr>
-        <w:t>condition</w:t>
-      </w:r>
-      <w:proofErr w:type="spellEnd"/>
-      <w:r>
-        <w:rPr>
-          <w:rFonts w:ascii="Times New Roman" w:hAnsi="Times New Roman" w:cs="Times New Roman"/>
-          <w:b/>
-          <w:bCs/>
-          <w:sz w:val="24"/>
-          <w:szCs w:val="24"/>
-        </w:rPr>
-        <w:t xml:space="preserve">: </w:t>
+        <w:t xml:space="preserve">Exit condition: </w:t>
       </w:r>
     </w:p>
     <w:p>
@@ -19372,29 +18154,7 @@
           <w:sz w:val="24"/>
           <w:szCs w:val="24"/>
         </w:rPr>
-        <w:t xml:space="preserve">Entry </w:t>
-      </w:r>
-      <w:proofErr w:type="spellStart"/>
-      <w:r>
-        <w:rPr>
-          <w:rFonts w:ascii="Times New Roman" w:hAnsi="Times New Roman" w:cs="Times New Roman"/>
-          <w:b/>
-          <w:bCs/>
-          <w:sz w:val="24"/>
-          <w:szCs w:val="24"/>
-        </w:rPr>
-        <w:t>condition</w:t>
-      </w:r>
-      <w:proofErr w:type="spellEnd"/>
-      <w:r>
-        <w:rPr>
-          <w:rFonts w:ascii="Times New Roman" w:hAnsi="Times New Roman" w:cs="Times New Roman"/>
-          <w:b/>
-          <w:bCs/>
-          <w:sz w:val="24"/>
-          <w:szCs w:val="24"/>
-        </w:rPr>
-        <w:t>:</w:t>
+        <w:t>Entry condition:</w:t>
       </w:r>
     </w:p>
     <w:p>
@@ -19630,29 +18390,7 @@
           <w:sz w:val="24"/>
           <w:szCs w:val="24"/>
         </w:rPr>
-        <w:t xml:space="preserve">Exit </w:t>
-      </w:r>
-      <w:proofErr w:type="spellStart"/>
-      <w:r>
-        <w:rPr>
-          <w:rFonts w:ascii="Times New Roman" w:hAnsi="Times New Roman" w:cs="Times New Roman"/>
-          <w:b/>
-          <w:bCs/>
-          <w:sz w:val="24"/>
-          <w:szCs w:val="24"/>
-        </w:rPr>
-        <w:t>condition</w:t>
-      </w:r>
-      <w:proofErr w:type="spellEnd"/>
-      <w:r>
-        <w:rPr>
-          <w:rFonts w:ascii="Times New Roman" w:hAnsi="Times New Roman" w:cs="Times New Roman"/>
-          <w:b/>
-          <w:bCs/>
-          <w:sz w:val="24"/>
-          <w:szCs w:val="24"/>
-        </w:rPr>
-        <w:t xml:space="preserve">: </w:t>
+        <w:t xml:space="preserve">Exit condition: </w:t>
       </w:r>
     </w:p>
     <w:p>
@@ -20067,29 +18805,7 @@
           <w:sz w:val="24"/>
           <w:szCs w:val="24"/>
         </w:rPr>
-        <w:t xml:space="preserve">Entry </w:t>
-      </w:r>
-      <w:proofErr w:type="spellStart"/>
-      <w:r>
-        <w:rPr>
-          <w:rFonts w:ascii="Times New Roman" w:hAnsi="Times New Roman" w:cs="Times New Roman"/>
-          <w:b/>
-          <w:bCs/>
-          <w:sz w:val="24"/>
-          <w:szCs w:val="24"/>
-        </w:rPr>
-        <w:t>condition</w:t>
-      </w:r>
-      <w:proofErr w:type="spellEnd"/>
-      <w:r>
-        <w:rPr>
-          <w:rFonts w:ascii="Times New Roman" w:hAnsi="Times New Roman" w:cs="Times New Roman"/>
-          <w:b/>
-          <w:bCs/>
-          <w:sz w:val="24"/>
-          <w:szCs w:val="24"/>
-        </w:rPr>
-        <w:t>:</w:t>
+        <w:t>Entry condition:</w:t>
       </w:r>
       <w:r>
         <w:rPr>
@@ -20128,7 +18844,6 @@
           <w:lang w:val="en-GB"/>
         </w:rPr>
       </w:pPr>
-      <w:proofErr w:type="spellStart"/>
       <w:r>
         <w:rPr>
           <w:rFonts w:ascii="Times New Roman" w:hAnsi="Times New Roman" w:cs="Times New Roman"/>
@@ -20138,43 +18853,7 @@
           <w:szCs w:val="24"/>
           <w:lang w:val="en-GB"/>
         </w:rPr>
-        <w:t>Flusso</w:t>
-      </w:r>
-      <w:proofErr w:type="spellEnd"/>
-      <w:r>
-        <w:rPr>
-          <w:rFonts w:ascii="Times New Roman" w:hAnsi="Times New Roman" w:cs="Times New Roman"/>
-          <w:b/>
-          <w:bCs/>
-          <w:sz w:val="24"/>
-          <w:szCs w:val="24"/>
-          <w:lang w:val="en-GB"/>
-        </w:rPr>
-        <w:t xml:space="preserve"> di </w:t>
-      </w:r>
-      <w:proofErr w:type="spellStart"/>
-      <w:r>
-        <w:rPr>
-          <w:rFonts w:ascii="Times New Roman" w:hAnsi="Times New Roman" w:cs="Times New Roman"/>
-          <w:b/>
-          <w:bCs/>
-          <w:sz w:val="24"/>
-          <w:szCs w:val="24"/>
-          <w:lang w:val="en-GB"/>
-        </w:rPr>
-        <w:t>eventi</w:t>
-      </w:r>
-      <w:proofErr w:type="spellEnd"/>
-      <w:r>
-        <w:rPr>
-          <w:rFonts w:ascii="Times New Roman" w:hAnsi="Times New Roman" w:cs="Times New Roman"/>
-          <w:b/>
-          <w:bCs/>
-          <w:sz w:val="24"/>
-          <w:szCs w:val="24"/>
-          <w:lang w:val="en-GB"/>
-        </w:rPr>
-        <w:t>:</w:t>
+        <w:t>Flusso di eventi:</w:t>
       </w:r>
       <w:r>
         <w:rPr>
@@ -20486,29 +19165,7 @@
           <w:sz w:val="24"/>
           <w:szCs w:val="24"/>
         </w:rPr>
-        <w:t xml:space="preserve">Exit </w:t>
-      </w:r>
-      <w:proofErr w:type="spellStart"/>
-      <w:r>
-        <w:rPr>
-          <w:rFonts w:ascii="Times New Roman" w:hAnsi="Times New Roman" w:cs="Times New Roman"/>
-          <w:b/>
-          <w:bCs/>
-          <w:sz w:val="24"/>
-          <w:szCs w:val="24"/>
-        </w:rPr>
-        <w:t>condition</w:t>
-      </w:r>
-      <w:proofErr w:type="spellEnd"/>
-      <w:r>
-        <w:rPr>
-          <w:rFonts w:ascii="Times New Roman" w:hAnsi="Times New Roman" w:cs="Times New Roman"/>
-          <w:b/>
-          <w:bCs/>
-          <w:sz w:val="24"/>
-          <w:szCs w:val="24"/>
-        </w:rPr>
-        <w:t>:</w:t>
+        <w:t>Exit condition:</w:t>
       </w:r>
     </w:p>
     <w:p>
@@ -20954,29 +19611,7 @@
           <w:sz w:val="24"/>
           <w:szCs w:val="24"/>
         </w:rPr>
-        <w:t xml:space="preserve">Entry </w:t>
-      </w:r>
-      <w:proofErr w:type="spellStart"/>
-      <w:r>
-        <w:rPr>
-          <w:rFonts w:ascii="Times New Roman" w:hAnsi="Times New Roman" w:cs="Times New Roman"/>
-          <w:b/>
-          <w:bCs/>
-          <w:sz w:val="24"/>
-          <w:szCs w:val="24"/>
-        </w:rPr>
-        <w:t>condition</w:t>
-      </w:r>
-      <w:proofErr w:type="spellEnd"/>
-      <w:r>
-        <w:rPr>
-          <w:rFonts w:ascii="Times New Roman" w:hAnsi="Times New Roman" w:cs="Times New Roman"/>
-          <w:b/>
-          <w:bCs/>
-          <w:sz w:val="24"/>
-          <w:szCs w:val="24"/>
-        </w:rPr>
-        <w:t xml:space="preserve">: </w:t>
+        <w:t xml:space="preserve">Entry condition: </w:t>
       </w:r>
     </w:p>
     <w:p>
@@ -21140,29 +19775,7 @@
           <w:sz w:val="24"/>
           <w:szCs w:val="24"/>
         </w:rPr>
-        <w:t xml:space="preserve">Exit </w:t>
-      </w:r>
-      <w:proofErr w:type="spellStart"/>
-      <w:r>
-        <w:rPr>
-          <w:rFonts w:ascii="Times New Roman" w:hAnsi="Times New Roman" w:cs="Times New Roman"/>
-          <w:b/>
-          <w:bCs/>
-          <w:sz w:val="24"/>
-          <w:szCs w:val="24"/>
-        </w:rPr>
-        <w:t>condition</w:t>
-      </w:r>
-      <w:proofErr w:type="spellEnd"/>
-      <w:r>
-        <w:rPr>
-          <w:rFonts w:ascii="Times New Roman" w:hAnsi="Times New Roman" w:cs="Times New Roman"/>
-          <w:b/>
-          <w:bCs/>
-          <w:sz w:val="24"/>
-          <w:szCs w:val="24"/>
-        </w:rPr>
-        <w:t xml:space="preserve">: </w:t>
+        <w:t xml:space="preserve">Exit condition: </w:t>
       </w:r>
     </w:p>
     <w:p>
@@ -21299,29 +19912,7 @@
           <w:sz w:val="24"/>
           <w:szCs w:val="24"/>
         </w:rPr>
-        <w:t xml:space="preserve">Entry </w:t>
-      </w:r>
-      <w:proofErr w:type="spellStart"/>
-      <w:r>
-        <w:rPr>
-          <w:rFonts w:ascii="Times New Roman" w:hAnsi="Times New Roman" w:cs="Times New Roman"/>
-          <w:b/>
-          <w:bCs/>
-          <w:sz w:val="24"/>
-          <w:szCs w:val="24"/>
-        </w:rPr>
-        <w:t>condition</w:t>
-      </w:r>
-      <w:proofErr w:type="spellEnd"/>
-      <w:r>
-        <w:rPr>
-          <w:rFonts w:ascii="Times New Roman" w:hAnsi="Times New Roman" w:cs="Times New Roman"/>
-          <w:b/>
-          <w:bCs/>
-          <w:sz w:val="24"/>
-          <w:szCs w:val="24"/>
-        </w:rPr>
-        <w:t xml:space="preserve">: </w:t>
+        <w:t xml:space="preserve">Entry condition: </w:t>
       </w:r>
     </w:p>
     <w:p>
@@ -21367,7 +19958,6 @@
           <w:szCs w:val="24"/>
         </w:rPr>
       </w:pPr>
-      <w:proofErr w:type="spellStart"/>
       <w:r>
         <w:rPr>
           <w:rFonts w:ascii="Times New Roman" w:hAnsi="Times New Roman" w:cs="Times New Roman"/>
@@ -21377,43 +19967,7 @@
           <w:szCs w:val="24"/>
           <w:lang w:val="en-GB"/>
         </w:rPr>
-        <w:t>Flusso</w:t>
-      </w:r>
-      <w:proofErr w:type="spellEnd"/>
-      <w:r>
-        <w:rPr>
-          <w:rFonts w:ascii="Times New Roman" w:hAnsi="Times New Roman" w:cs="Times New Roman"/>
-          <w:b/>
-          <w:bCs/>
-          <w:sz w:val="24"/>
-          <w:szCs w:val="24"/>
-          <w:lang w:val="en-GB"/>
-        </w:rPr>
-        <w:t xml:space="preserve"> di </w:t>
-      </w:r>
-      <w:proofErr w:type="spellStart"/>
-      <w:r>
-        <w:rPr>
-          <w:rFonts w:ascii="Times New Roman" w:hAnsi="Times New Roman" w:cs="Times New Roman"/>
-          <w:b/>
-          <w:bCs/>
-          <w:sz w:val="24"/>
-          <w:szCs w:val="24"/>
-          <w:lang w:val="en-GB"/>
-        </w:rPr>
-        <w:t>eventi</w:t>
-      </w:r>
-      <w:proofErr w:type="spellEnd"/>
-      <w:r>
-        <w:rPr>
-          <w:rFonts w:ascii="Times New Roman" w:hAnsi="Times New Roman" w:cs="Times New Roman"/>
-          <w:b/>
-          <w:bCs/>
-          <w:sz w:val="24"/>
-          <w:szCs w:val="24"/>
-          <w:lang w:val="en-GB"/>
-        </w:rPr>
-        <w:t>:</w:t>
+        <w:t>Flusso di eventi:</w:t>
       </w:r>
     </w:p>
     <w:p>
@@ -21567,29 +20121,7 @@
           <w:sz w:val="24"/>
           <w:szCs w:val="24"/>
         </w:rPr>
-        <w:t xml:space="preserve">Exit </w:t>
-      </w:r>
-      <w:proofErr w:type="spellStart"/>
-      <w:r>
-        <w:rPr>
-          <w:rFonts w:ascii="Times New Roman" w:hAnsi="Times New Roman" w:cs="Times New Roman"/>
-          <w:b/>
-          <w:bCs/>
-          <w:sz w:val="24"/>
-          <w:szCs w:val="24"/>
-        </w:rPr>
-        <w:t>condition</w:t>
-      </w:r>
-      <w:proofErr w:type="spellEnd"/>
-      <w:r>
-        <w:rPr>
-          <w:rFonts w:ascii="Times New Roman" w:hAnsi="Times New Roman" w:cs="Times New Roman"/>
-          <w:b/>
-          <w:bCs/>
-          <w:sz w:val="24"/>
-          <w:szCs w:val="24"/>
-        </w:rPr>
-        <w:t>:</w:t>
+        <w:t>Exit condition:</w:t>
       </w:r>
     </w:p>
     <w:p>
@@ -21806,7 +20338,6 @@
           <w:lang w:val="en-GB"/>
         </w:rPr>
       </w:pPr>
-      <w:proofErr w:type="spellStart"/>
       <w:r>
         <w:rPr>
           <w:rFonts w:ascii="Times New Roman" w:hAnsi="Times New Roman" w:cs="Times New Roman"/>
@@ -21823,37 +20354,7 @@
           <w:szCs w:val="24"/>
           <w:lang w:val="en-GB"/>
         </w:rPr>
-        <w:t>estore</w:t>
-      </w:r>
-      <w:proofErr w:type="spellEnd"/>
-      <w:r>
-        <w:rPr>
-          <w:rFonts w:ascii="Times New Roman" w:hAnsi="Times New Roman" w:cs="Times New Roman"/>
-          <w:sz w:val="24"/>
-          <w:szCs w:val="24"/>
-          <w:lang w:val="en-GB"/>
-        </w:rPr>
-        <w:t xml:space="preserve"> </w:t>
-      </w:r>
-      <w:proofErr w:type="spellStart"/>
-      <w:r>
-        <w:rPr>
-          <w:rFonts w:ascii="Times New Roman" w:hAnsi="Times New Roman" w:cs="Times New Roman"/>
-          <w:sz w:val="24"/>
-          <w:szCs w:val="24"/>
-          <w:lang w:val="en-GB"/>
-        </w:rPr>
-        <w:t>degli</w:t>
-      </w:r>
-      <w:proofErr w:type="spellEnd"/>
-      <w:r>
-        <w:rPr>
-          <w:rFonts w:ascii="Times New Roman" w:hAnsi="Times New Roman" w:cs="Times New Roman"/>
-          <w:sz w:val="24"/>
-          <w:szCs w:val="24"/>
-          <w:lang w:val="en-GB"/>
-        </w:rPr>
-        <w:t xml:space="preserve"> account</w:t>
+        <w:t>estore degli account</w:t>
       </w:r>
     </w:p>
     <w:p>
@@ -22111,29 +20612,7 @@
           <w:sz w:val="24"/>
           <w:szCs w:val="24"/>
         </w:rPr>
-        <w:t xml:space="preserve">Exit </w:t>
-      </w:r>
-      <w:proofErr w:type="spellStart"/>
-      <w:r>
-        <w:rPr>
-          <w:rFonts w:ascii="Times New Roman" w:hAnsi="Times New Roman" w:cs="Times New Roman"/>
-          <w:b/>
-          <w:bCs/>
-          <w:sz w:val="24"/>
-          <w:szCs w:val="24"/>
-        </w:rPr>
-        <w:t>condition</w:t>
-      </w:r>
-      <w:proofErr w:type="spellEnd"/>
-      <w:r>
-        <w:rPr>
-          <w:rFonts w:ascii="Times New Roman" w:hAnsi="Times New Roman" w:cs="Times New Roman"/>
-          <w:b/>
-          <w:bCs/>
-          <w:sz w:val="24"/>
-          <w:szCs w:val="24"/>
-        </w:rPr>
-        <w:t>:</w:t>
+        <w:t>Exit condition:</w:t>
       </w:r>
     </w:p>
     <w:p>
@@ -22369,29 +20848,7 @@
           <w:sz w:val="24"/>
           <w:szCs w:val="24"/>
         </w:rPr>
-        <w:t xml:space="preserve">Entry </w:t>
-      </w:r>
-      <w:proofErr w:type="spellStart"/>
-      <w:r>
-        <w:rPr>
-          <w:rFonts w:ascii="Times New Roman" w:hAnsi="Times New Roman" w:cs="Times New Roman"/>
-          <w:b/>
-          <w:bCs/>
-          <w:sz w:val="24"/>
-          <w:szCs w:val="24"/>
-        </w:rPr>
-        <w:t>condition</w:t>
-      </w:r>
-      <w:proofErr w:type="spellEnd"/>
-      <w:r>
-        <w:rPr>
-          <w:rFonts w:ascii="Times New Roman" w:hAnsi="Times New Roman" w:cs="Times New Roman"/>
-          <w:b/>
-          <w:bCs/>
-          <w:sz w:val="24"/>
-          <w:szCs w:val="24"/>
-        </w:rPr>
-        <w:t>:</w:t>
+        <w:t>Entry condition:</w:t>
       </w:r>
       <w:r>
         <w:rPr>
@@ -22619,29 +21076,7 @@
           <w:sz w:val="24"/>
           <w:szCs w:val="24"/>
         </w:rPr>
-        <w:t xml:space="preserve">Exit </w:t>
-      </w:r>
-      <w:proofErr w:type="spellStart"/>
-      <w:r>
-        <w:rPr>
-          <w:rFonts w:ascii="Times New Roman" w:hAnsi="Times New Roman" w:cs="Times New Roman"/>
-          <w:b/>
-          <w:bCs/>
-          <w:sz w:val="24"/>
-          <w:szCs w:val="24"/>
-        </w:rPr>
-        <w:t>condition</w:t>
-      </w:r>
-      <w:proofErr w:type="spellEnd"/>
-      <w:r>
-        <w:rPr>
-          <w:rFonts w:ascii="Times New Roman" w:hAnsi="Times New Roman" w:cs="Times New Roman"/>
-          <w:b/>
-          <w:bCs/>
-          <w:sz w:val="24"/>
-          <w:szCs w:val="24"/>
-        </w:rPr>
-        <w:t>:</w:t>
+        <w:t>Exit condition:</w:t>
       </w:r>
     </w:p>
     <w:p>
@@ -22910,29 +21345,7 @@
           <w:sz w:val="24"/>
           <w:szCs w:val="24"/>
         </w:rPr>
-        <w:t xml:space="preserve">Entry </w:t>
-      </w:r>
-      <w:proofErr w:type="spellStart"/>
-      <w:r>
-        <w:rPr>
-          <w:rFonts w:ascii="Times New Roman" w:hAnsi="Times New Roman" w:cs="Times New Roman"/>
-          <w:b/>
-          <w:bCs/>
-          <w:sz w:val="24"/>
-          <w:szCs w:val="24"/>
-        </w:rPr>
-        <w:t>condition</w:t>
-      </w:r>
-      <w:proofErr w:type="spellEnd"/>
-      <w:r>
-        <w:rPr>
-          <w:rFonts w:ascii="Times New Roman" w:hAnsi="Times New Roman" w:cs="Times New Roman"/>
-          <w:b/>
-          <w:bCs/>
-          <w:sz w:val="24"/>
-          <w:szCs w:val="24"/>
-        </w:rPr>
-        <w:t>:</w:t>
+        <w:t>Entry condition:</w:t>
       </w:r>
       <w:r>
         <w:rPr>
@@ -23128,29 +21541,7 @@
           <w:sz w:val="24"/>
           <w:szCs w:val="24"/>
         </w:rPr>
-        <w:t xml:space="preserve">Exit </w:t>
-      </w:r>
-      <w:proofErr w:type="spellStart"/>
-      <w:r>
-        <w:rPr>
-          <w:rFonts w:ascii="Times New Roman" w:hAnsi="Times New Roman" w:cs="Times New Roman"/>
-          <w:b/>
-          <w:bCs/>
-          <w:sz w:val="24"/>
-          <w:szCs w:val="24"/>
-        </w:rPr>
-        <w:t>condition</w:t>
-      </w:r>
-      <w:proofErr w:type="spellEnd"/>
-      <w:r>
-        <w:rPr>
-          <w:rFonts w:ascii="Times New Roman" w:hAnsi="Times New Roman" w:cs="Times New Roman"/>
-          <w:b/>
-          <w:bCs/>
-          <w:sz w:val="24"/>
-          <w:szCs w:val="24"/>
-        </w:rPr>
-        <w:t>:</w:t>
+        <w:t>Exit condition:</w:t>
       </w:r>
     </w:p>
     <w:p>
@@ -23702,10 +22093,12 @@
           <w:szCs w:val="24"/>
           <w:lang w:val="en-GB"/>
         </w:rPr>
-        <w:t xml:space="preserve">MU_HPD: Homepage </w:t>
-      </w:r>
-      <w:proofErr w:type="spellStart"/>
-      <w:r>
+        <w:t>MU_HPD: Homepage dipendente</w:t>
+      </w:r>
+    </w:p>
+    <w:p>
+      <w:pPr>
+        <w:ind w:firstLine="567"/>
         <w:rPr>
           <w:rFonts w:ascii="Times New Roman" w:hAnsi="Times New Roman" w:cs="Times New Roman"/>
           <w:b/>
@@ -23714,34 +22107,19 @@
           <w:szCs w:val="24"/>
           <w:lang w:val="en-GB"/>
         </w:rPr>
-        <w:t>dipendente</w:t>
-      </w:r>
-      <w:proofErr w:type="spellEnd"/>
-    </w:p>
-    <w:p>
-      <w:pPr>
-        <w:ind w:firstLine="567"/>
-        <w:rPr>
-          <w:rFonts w:ascii="Times New Roman" w:hAnsi="Times New Roman" w:cs="Times New Roman"/>
-          <w:b/>
-          <w:bCs/>
+      </w:pPr>
+      <w:r>
+        <w:rPr>
+          <w:rFonts w:ascii="Times New Roman" w:hAnsi="Times New Roman" w:cs="Times New Roman"/>
+          <w:b/>
+          <w:bCs/>
+          <w:noProof/>
           <w:sz w:val="24"/>
           <w:szCs w:val="24"/>
           <w:lang w:val="en-GB"/>
         </w:rPr>
-      </w:pPr>
-      <w:r>
-        <w:rPr>
-          <w:rFonts w:ascii="Times New Roman" w:hAnsi="Times New Roman" w:cs="Times New Roman"/>
-          <w:b/>
-          <w:bCs/>
-          <w:noProof/>
-          <w:sz w:val="24"/>
-          <w:szCs w:val="24"/>
-          <w:lang w:val="en-GB"/>
-        </w:rPr>
         <w:drawing>
-          <wp:inline distT="0" distB="0" distL="0" distR="0" wp14:anchorId="5683C9BF" wp14:editId="2D3AC230">
+          <wp:inline distT="0" distB="0" distL="0" distR="0" wp14:anchorId="5683C9BF" wp14:editId="6B613B1C">
             <wp:extent cx="5440680" cy="3400354"/>
             <wp:effectExtent l="0" t="0" r="7620" b="0"/>
             <wp:docPr id="660034319" name="Immagine 2" descr="Immagine che contiene testo, schermata, numero, Carattere&#10;&#10;Il contenuto generato dall'IA potrebbe non essere corretto."/>
@@ -23805,10 +22183,12 @@
           <w:lang w:val="en-GB"/>
         </w:rPr>
         <w:lastRenderedPageBreak/>
-        <w:t xml:space="preserve">MU_HPS: Homepage </w:t>
-      </w:r>
-      <w:proofErr w:type="spellStart"/>
-      <w:r>
+        <w:t>MU_HPS: Homepage supervisore</w:t>
+      </w:r>
+    </w:p>
+    <w:p>
+      <w:pPr>
+        <w:ind w:firstLine="567"/>
         <w:rPr>
           <w:rFonts w:ascii="Times New Roman" w:hAnsi="Times New Roman" w:cs="Times New Roman"/>
           <w:b/>
@@ -23817,9 +22197,7 @@
           <w:szCs w:val="24"/>
           <w:lang w:val="en-GB"/>
         </w:rPr>
-        <w:t>supervisore</w:t>
-      </w:r>
-      <w:proofErr w:type="spellEnd"/>
+      </w:pPr>
     </w:p>
     <w:p>
       <w:pPr>
@@ -23833,31 +22211,18 @@
           <w:lang w:val="en-GB"/>
         </w:rPr>
       </w:pPr>
-    </w:p>
-    <w:p>
-      <w:pPr>
-        <w:ind w:firstLine="567"/>
-        <w:rPr>
-          <w:rFonts w:ascii="Times New Roman" w:hAnsi="Times New Roman" w:cs="Times New Roman"/>
-          <w:b/>
-          <w:bCs/>
+      <w:r>
+        <w:rPr>
+          <w:rFonts w:ascii="Times New Roman" w:hAnsi="Times New Roman" w:cs="Times New Roman"/>
+          <w:b/>
+          <w:bCs/>
+          <w:noProof/>
           <w:sz w:val="24"/>
           <w:szCs w:val="24"/>
           <w:lang w:val="en-GB"/>
         </w:rPr>
-      </w:pPr>
-      <w:r>
-        <w:rPr>
-          <w:rFonts w:ascii="Times New Roman" w:hAnsi="Times New Roman" w:cs="Times New Roman"/>
-          <w:b/>
-          <w:bCs/>
-          <w:noProof/>
-          <w:sz w:val="24"/>
-          <w:szCs w:val="24"/>
-          <w:lang w:val="en-GB"/>
-        </w:rPr>
         <w:drawing>
-          <wp:inline distT="0" distB="0" distL="0" distR="0" wp14:anchorId="41BD6075" wp14:editId="6E6ED6FE">
+          <wp:inline distT="0" distB="0" distL="0" distR="0" wp14:anchorId="41BD6075" wp14:editId="1A849552">
             <wp:extent cx="5620629" cy="3512820"/>
             <wp:effectExtent l="0" t="0" r="0" b="0"/>
             <wp:docPr id="699662393" name="Immagine 3" descr="Immagine che contiene testo, schermata, numero, Carattere&#10;&#10;Il contenuto generato dall'IA potrebbe non essere corretto."/>
@@ -23940,47 +22305,7 @@
           <w:bCs/>
           <w:lang w:val="en-GB"/>
         </w:rPr>
-        <w:t xml:space="preserve">MU_HPG: Homepage </w:t>
-      </w:r>
-      <w:proofErr w:type="spellStart"/>
-      <w:r>
-        <w:rPr>
-          <w:rFonts w:ascii="Times New Roman" w:hAnsi="Times New Roman" w:cs="Times New Roman"/>
-          <w:b/>
-          <w:bCs/>
-          <w:lang w:val="en-GB"/>
-        </w:rPr>
-        <w:t>gestore</w:t>
-      </w:r>
-      <w:proofErr w:type="spellEnd"/>
-      <w:r>
-        <w:rPr>
-          <w:rFonts w:ascii="Times New Roman" w:hAnsi="Times New Roman" w:cs="Times New Roman"/>
-          <w:b/>
-          <w:bCs/>
-          <w:lang w:val="en-GB"/>
-        </w:rPr>
-        <w:t xml:space="preserve"> </w:t>
-      </w:r>
-      <w:proofErr w:type="spellStart"/>
-      <w:r>
-        <w:rPr>
-          <w:rFonts w:ascii="Times New Roman" w:hAnsi="Times New Roman" w:cs="Times New Roman"/>
-          <w:b/>
-          <w:bCs/>
-          <w:lang w:val="en-GB"/>
-        </w:rPr>
-        <w:t>degli</w:t>
-      </w:r>
-      <w:proofErr w:type="spellEnd"/>
-      <w:r>
-        <w:rPr>
-          <w:rFonts w:ascii="Times New Roman" w:hAnsi="Times New Roman" w:cs="Times New Roman"/>
-          <w:b/>
-          <w:bCs/>
-          <w:lang w:val="en-GB"/>
-        </w:rPr>
-        <w:t xml:space="preserve"> account</w:t>
+        <w:t>MU_HPG: Homepage gestore degli account</w:t>
       </w:r>
     </w:p>
     <w:p>
@@ -24088,7 +22413,7 @@
           <w:noProof/>
         </w:rPr>
         <w:drawing>
-          <wp:inline distT="0" distB="0" distL="0" distR="0" wp14:anchorId="4812A537" wp14:editId="4E780BF0">
+          <wp:inline distT="0" distB="0" distL="0" distR="0" wp14:anchorId="4812A537" wp14:editId="0997AAEA">
             <wp:extent cx="5478780" cy="3424166"/>
             <wp:effectExtent l="0" t="0" r="7620" b="5080"/>
             <wp:docPr id="197746461" name="Immagine 2" descr="Immagine che contiene testo, schermata, Carattere, logo&#10;&#10;Il contenuto generato dall'IA potrebbe non essere corretto."/>
@@ -24173,7 +22498,7 @@
           <w:noProof/>
         </w:rPr>
         <w:drawing>
-          <wp:inline distT="0" distB="0" distL="0" distR="0" wp14:anchorId="756B1DC4" wp14:editId="21E7A37F">
+          <wp:inline distT="0" distB="0" distL="0" distR="0" wp14:anchorId="756B1DC4" wp14:editId="63748ED0">
             <wp:extent cx="5852282" cy="3657600"/>
             <wp:effectExtent l="0" t="0" r="0" b="0"/>
             <wp:docPr id="1927465388" name="Immagine 5" descr="Immagine che contiene testo, schermata, Carattere, logo&#10;&#10;Il contenuto generato dall'IA potrebbe non essere corretto."/>
@@ -24295,7 +22620,7 @@
           <w:noProof/>
         </w:rPr>
         <w:drawing>
-          <wp:inline distT="0" distB="0" distL="0" distR="0" wp14:anchorId="06C6EDE0" wp14:editId="367AD91B">
+          <wp:inline distT="0" distB="0" distL="0" distR="0" wp14:anchorId="06C6EDE0" wp14:editId="04198E4B">
             <wp:extent cx="6119495" cy="3824605"/>
             <wp:effectExtent l="0" t="0" r="0" b="4445"/>
             <wp:docPr id="698000308" name="Immagine 6" descr="Immagine che contiene testo, schermata, Carattere, logo&#10;&#10;Il contenuto generato dall'IA potrebbe non essere corretto."/>
@@ -24372,7 +22697,7 @@
           <w:noProof/>
         </w:rPr>
         <w:drawing>
-          <wp:inline distT="0" distB="0" distL="0" distR="0" wp14:anchorId="5901C17C" wp14:editId="23A2C561">
+          <wp:inline distT="0" distB="0" distL="0" distR="0" wp14:anchorId="5901C17C" wp14:editId="6B3C51C3">
             <wp:extent cx="6119495" cy="3824605"/>
             <wp:effectExtent l="0" t="0" r="0" b="4445"/>
             <wp:docPr id="2029521408" name="Immagine 7" descr="Immagine che contiene testo, schermata, Carattere, logo&#10;&#10;Il contenuto generato dall'IA potrebbe non essere corretto."/>
@@ -24423,6 +22748,23 @@
           <w:bCs/>
         </w:rPr>
       </w:pPr>
+      <w:r>
+        <w:rPr>
+          <w:rFonts w:ascii="Times New Roman" w:hAnsi="Times New Roman" w:cs="Times New Roman"/>
+          <w:b/>
+          <w:bCs/>
+        </w:rPr>
+        <w:lastRenderedPageBreak/>
+        <w:t>MU_MPS: Scheda modifica p</w:t>
+      </w:r>
+      <w:r>
+        <w:rPr>
+          <w:rFonts w:ascii="Times New Roman" w:hAnsi="Times New Roman" w:cs="Times New Roman"/>
+          <w:b/>
+          <w:bCs/>
+        </w:rPr>
+        <w:t>assword</w:t>
+      </w:r>
     </w:p>
     <w:p>
       <w:pPr>
@@ -24431,6 +22773,65 @@
           <w:rFonts w:ascii="Times New Roman" w:hAnsi="Times New Roman" w:cs="Times New Roman"/>
           <w:b/>
           <w:bCs/>
+        </w:rPr>
+      </w:pPr>
+      <w:r>
+        <w:rPr>
+          <w:rFonts w:ascii="Times New Roman" w:hAnsi="Times New Roman" w:cs="Times New Roman"/>
+          <w:b/>
+          <w:bCs/>
+          <w:noProof/>
+        </w:rPr>
+        <w:drawing>
+          <wp:inline distT="0" distB="0" distL="0" distR="0" wp14:anchorId="00C29A67" wp14:editId="46E58080">
+            <wp:extent cx="5505450" cy="3440835"/>
+            <wp:effectExtent l="0" t="0" r="0" b="7620"/>
+            <wp:docPr id="988098751" name="Immagine 1" descr="Immagine che contiene testo, schermata, Carattere, design&#10;&#10;Il contenuto generato dall'IA potrebbe non essere corretto."/>
+            <wp:cNvGraphicFramePr>
+              <a:graphicFrameLocks xmlns:a="http://schemas.openxmlformats.org/drawingml/2006/main" noChangeAspect="1"/>
+            </wp:cNvGraphicFramePr>
+            <a:graphic xmlns:a="http://schemas.openxmlformats.org/drawingml/2006/main">
+              <a:graphicData uri="http://schemas.openxmlformats.org/drawingml/2006/picture">
+                <pic:pic xmlns:pic="http://schemas.openxmlformats.org/drawingml/2006/picture">
+                  <pic:nvPicPr>
+                    <pic:cNvPr id="988098751" name="Immagine 1" descr="Immagine che contiene testo, schermata, Carattere, design&#10;&#10;Il contenuto generato dall'IA potrebbe non essere corretto."/>
+                    <pic:cNvPicPr/>
+                  </pic:nvPicPr>
+                  <pic:blipFill>
+                    <a:blip r:embed="rId43" cstate="print">
+                      <a:extLst>
+                        <a:ext uri="{28A0092B-C50C-407E-A947-70E740481C1C}">
+                          <a14:useLocalDpi xmlns:a14="http://schemas.microsoft.com/office/drawing/2010/main" val="0"/>
+                        </a:ext>
+                      </a:extLst>
+                    </a:blip>
+                    <a:stretch>
+                      <a:fillRect/>
+                    </a:stretch>
+                  </pic:blipFill>
+                  <pic:spPr>
+                    <a:xfrm>
+                      <a:off x="0" y="0"/>
+                      <a:ext cx="5508634" cy="3442825"/>
+                    </a:xfrm>
+                    <a:prstGeom prst="rect">
+                      <a:avLst/>
+                    </a:prstGeom>
+                  </pic:spPr>
+                </pic:pic>
+              </a:graphicData>
+            </a:graphic>
+          </wp:inline>
+        </w:drawing>
+      </w:r>
+    </w:p>
+    <w:p>
+      <w:pPr>
+        <w:ind w:firstLine="567"/>
+        <w:rPr>
+          <w:rFonts w:ascii="Times New Roman" w:hAnsi="Times New Roman" w:cs="Times New Roman"/>
+          <w:b/>
+          <w:bCs/>
           <w:lang w:val="en-GB"/>
         </w:rPr>
       </w:pPr>
@@ -24441,9 +22842,8 @@
           <w:bCs/>
           <w:lang w:val="en-GB"/>
         </w:rPr>
-        <w:t xml:space="preserve">MU_STD: </w:t>
-      </w:r>
-      <w:proofErr w:type="spellStart"/>
+        <w:t>MU_STD: Scheda task dip</w:t>
+      </w:r>
       <w:r>
         <w:rPr>
           <w:rFonts w:ascii="Times New Roman" w:hAnsi="Times New Roman" w:cs="Times New Roman"/>
@@ -24451,38 +22851,8 @@
           <w:bCs/>
           <w:lang w:val="en-GB"/>
         </w:rPr>
-        <w:t>Scheda</w:t>
-      </w:r>
-      <w:proofErr w:type="spellEnd"/>
-      <w:r>
-        <w:rPr>
-          <w:rFonts w:ascii="Times New Roman" w:hAnsi="Times New Roman" w:cs="Times New Roman"/>
-          <w:b/>
-          <w:bCs/>
-          <w:lang w:val="en-GB"/>
-        </w:rPr>
-        <w:t xml:space="preserve"> task </w:t>
-      </w:r>
-      <w:proofErr w:type="spellStart"/>
-      <w:r>
-        <w:rPr>
-          <w:rFonts w:ascii="Times New Roman" w:hAnsi="Times New Roman" w:cs="Times New Roman"/>
-          <w:b/>
-          <w:bCs/>
-          <w:lang w:val="en-GB"/>
-        </w:rPr>
-        <w:t>dip</w:t>
-      </w:r>
-      <w:r>
-        <w:rPr>
-          <w:rFonts w:ascii="Times New Roman" w:hAnsi="Times New Roman" w:cs="Times New Roman"/>
-          <w:b/>
-          <w:bCs/>
-          <w:lang w:val="en-GB"/>
-        </w:rPr>
         <w:t>endente</w:t>
       </w:r>
-      <w:proofErr w:type="spellEnd"/>
     </w:p>
     <w:p>
       <w:pPr>
@@ -24503,7 +22873,7 @@
           <w:lang w:val="en-GB"/>
         </w:rPr>
         <w:drawing>
-          <wp:inline distT="0" distB="0" distL="0" distR="0" wp14:anchorId="6540F779" wp14:editId="6BFB52C2">
+          <wp:inline distT="0" distB="0" distL="0" distR="0" wp14:anchorId="6540F779" wp14:editId="642E9CA5">
             <wp:extent cx="5669280" cy="3543226"/>
             <wp:effectExtent l="0" t="0" r="7620" b="635"/>
             <wp:docPr id="1389287593" name="Immagine 8" descr="Immagine che contiene testo, schermata, Carattere&#10;&#10;Il contenuto generato dall'IA potrebbe non essere corretto."/>
@@ -24518,7 +22888,7 @@
                     <pic:cNvPicPr/>
                   </pic:nvPicPr>
                   <pic:blipFill>
-                    <a:blip r:embed="rId43" cstate="print">
+                    <a:blip r:embed="rId44" cstate="print">
                       <a:extLst>
                         <a:ext uri="{28A0092B-C50C-407E-A947-70E740481C1C}">
                           <a14:useLocalDpi xmlns:a14="http://schemas.microsoft.com/office/drawing/2010/main" val="0"/>
@@ -24566,26 +22936,28 @@
           <w:lang w:val="en-GB"/>
         </w:rPr>
       </w:pPr>
-      <w:r>
+    </w:p>
+    <w:p>
+      <w:pPr>
+        <w:ind w:firstLine="567"/>
         <w:rPr>
           <w:rFonts w:ascii="Times New Roman" w:hAnsi="Times New Roman" w:cs="Times New Roman"/>
           <w:b/>
           <w:bCs/>
           <w:lang w:val="en-GB"/>
         </w:rPr>
-        <w:t xml:space="preserve">MU_STS: </w:t>
-      </w:r>
-      <w:proofErr w:type="spellStart"/>
-      <w:r>
+      </w:pPr>
+    </w:p>
+    <w:p>
+      <w:pPr>
+        <w:ind w:firstLine="567"/>
         <w:rPr>
           <w:rFonts w:ascii="Times New Roman" w:hAnsi="Times New Roman" w:cs="Times New Roman"/>
           <w:b/>
           <w:bCs/>
           <w:lang w:val="en-GB"/>
         </w:rPr>
-        <w:t>Scheda</w:t>
-      </w:r>
-      <w:proofErr w:type="spellEnd"/>
+      </w:pPr>
       <w:r>
         <w:rPr>
           <w:rFonts w:ascii="Times New Roman" w:hAnsi="Times New Roman" w:cs="Times New Roman"/>
@@ -24593,19 +22965,9 @@
           <w:bCs/>
           <w:lang w:val="en-GB"/>
         </w:rPr>
-        <w:t xml:space="preserve"> task </w:t>
-      </w:r>
-      <w:proofErr w:type="spellStart"/>
-      <w:r>
-        <w:rPr>
-          <w:rFonts w:ascii="Times New Roman" w:hAnsi="Times New Roman" w:cs="Times New Roman"/>
-          <w:b/>
-          <w:bCs/>
-          <w:lang w:val="en-GB"/>
-        </w:rPr>
-        <w:t>supervisore</w:t>
-      </w:r>
-      <w:proofErr w:type="spellEnd"/>
+        <w:lastRenderedPageBreak/>
+        <w:t>MU_STS: Scheda task supervisore</w:t>
+      </w:r>
     </w:p>
     <w:p>
       <w:pPr>
@@ -24626,7 +22988,7 @@
           <w:lang w:val="en-GB"/>
         </w:rPr>
         <w:drawing>
-          <wp:inline distT="0" distB="0" distL="0" distR="0" wp14:anchorId="4C86F219" wp14:editId="5EF1594A">
+          <wp:inline distT="0" distB="0" distL="0" distR="0" wp14:anchorId="4C86F219" wp14:editId="708CCA02">
             <wp:extent cx="5356860" cy="3347968"/>
             <wp:effectExtent l="0" t="0" r="0" b="5080"/>
             <wp:docPr id="2028525728" name="Immagine 4" descr="Immagine che contiene testo, schermata, Carattere&#10;&#10;Il contenuto generato dall'IA potrebbe non essere corretto."/>
@@ -24641,7 +23003,7 @@
                     <pic:cNvPicPr/>
                   </pic:nvPicPr>
                   <pic:blipFill>
-                    <a:blip r:embed="rId44" cstate="print">
+                    <a:blip r:embed="rId45" cstate="print">
                       <a:extLst>
                         <a:ext uri="{28A0092B-C50C-407E-A947-70E740481C1C}">
                           <a14:useLocalDpi xmlns:a14="http://schemas.microsoft.com/office/drawing/2010/main" val="0"/>
@@ -24692,7 +23054,6 @@
           <w:b/>
           <w:bCs/>
         </w:rPr>
-        <w:lastRenderedPageBreak/>
         <w:t xml:space="preserve">MU_SCT: Scheda creazione task </w:t>
       </w:r>
     </w:p>
@@ -24714,7 +23075,7 @@
           <w:lang w:val="en-GB"/>
         </w:rPr>
         <w:drawing>
-          <wp:inline distT="0" distB="0" distL="0" distR="0" wp14:anchorId="1122F37E" wp14:editId="6824983D">
+          <wp:inline distT="0" distB="0" distL="0" distR="0" wp14:anchorId="1122F37E" wp14:editId="722AD726">
             <wp:extent cx="5494020" cy="3433691"/>
             <wp:effectExtent l="0" t="0" r="0" b="0"/>
             <wp:docPr id="738396581" name="Immagine 10" descr="Immagine che contiene testo, schermata, software, Carattere&#10;&#10;Il contenuto generato dall'IA potrebbe non essere corretto."/>
@@ -24729,7 +23090,7 @@
                     <pic:cNvPicPr/>
                   </pic:nvPicPr>
                   <pic:blipFill>
-                    <a:blip r:embed="rId45" cstate="print">
+                    <a:blip r:embed="rId46" cstate="print">
                       <a:extLst>
                         <a:ext uri="{28A0092B-C50C-407E-A947-70E740481C1C}">
                           <a14:useLocalDpi xmlns:a14="http://schemas.microsoft.com/office/drawing/2010/main" val="0"/>
@@ -24784,13 +23145,36 @@
           <w:noProof/>
         </w:rPr>
       </w:pPr>
-      <w:r>
+    </w:p>
+    <w:p>
+      <w:pPr>
+        <w:ind w:firstLine="567"/>
         <w:rPr>
           <w:rFonts w:ascii="Times New Roman" w:hAnsi="Times New Roman" w:cs="Times New Roman"/>
           <w:b/>
           <w:bCs/>
           <w:noProof/>
         </w:rPr>
+      </w:pPr>
+    </w:p>
+    <w:p>
+      <w:pPr>
+        <w:ind w:firstLine="567"/>
+        <w:rPr>
+          <w:rFonts w:ascii="Times New Roman" w:hAnsi="Times New Roman" w:cs="Times New Roman"/>
+          <w:b/>
+          <w:bCs/>
+          <w:noProof/>
+        </w:rPr>
+      </w:pPr>
+      <w:r>
+        <w:rPr>
+          <w:rFonts w:ascii="Times New Roman" w:hAnsi="Times New Roman" w:cs="Times New Roman"/>
+          <w:b/>
+          <w:bCs/>
+          <w:noProof/>
+        </w:rPr>
+        <w:lastRenderedPageBreak/>
         <w:t>MU_PC: Pop-up conferma</w:t>
       </w:r>
     </w:p>
@@ -24813,7 +23197,7 @@
           <w:lang w:val="en-GB"/>
         </w:rPr>
         <w:drawing>
-          <wp:inline distT="0" distB="0" distL="0" distR="0" wp14:anchorId="0A1DE7E4" wp14:editId="5BC3230D">
+          <wp:inline distT="0" distB="0" distL="0" distR="0" wp14:anchorId="0A1DE7E4" wp14:editId="50FF6DF9">
             <wp:extent cx="4714366" cy="3977640"/>
             <wp:effectExtent l="0" t="0" r="0" b="3810"/>
             <wp:docPr id="1344844995" name="Immagine 12" descr="Immagine che contiene testo, schermata, Carattere, logo&#10;&#10;Il contenuto generato dall'IA potrebbe non essere corretto."/>
@@ -24828,7 +23212,7 @@
                     <pic:cNvPicPr/>
                   </pic:nvPicPr>
                   <pic:blipFill>
-                    <a:blip r:embed="rId46" cstate="print">
+                    <a:blip r:embed="rId47" cstate="print">
                       <a:extLst>
                         <a:ext uri="{28A0092B-C50C-407E-A947-70E740481C1C}">
                           <a14:useLocalDpi xmlns:a14="http://schemas.microsoft.com/office/drawing/2010/main" val="0"/>
@@ -24871,7 +23255,6 @@
           <w:b/>
           <w:bCs/>
         </w:rPr>
-        <w:lastRenderedPageBreak/>
         <w:t>MU_PN</w:t>
       </w:r>
       <w:r>
@@ -24888,16 +23271,7 @@
           <w:b/>
           <w:bCs/>
         </w:rPr>
-        <w:t xml:space="preserve">: Pop-up </w:t>
-      </w:r>
-      <w:proofErr w:type="spellStart"/>
-      <w:r>
-        <w:rPr>
-          <w:rFonts w:ascii="Times New Roman" w:hAnsi="Times New Roman" w:cs="Times New Roman"/>
-          <w:b/>
-          <w:bCs/>
-        </w:rPr>
-        <w:t>notifi</w:t>
+        <w:t>: Pop-up notifi</w:t>
       </w:r>
       <w:r>
         <w:rPr>
@@ -24908,7 +23282,6 @@
         </w:rPr>
         <w:t>che</w:t>
       </w:r>
-      <w:proofErr w:type="spellEnd"/>
     </w:p>
     <w:p>
       <w:pPr>
@@ -24943,7 +23316,7 @@
                     <pic:cNvPicPr/>
                   </pic:nvPicPr>
                   <pic:blipFill>
-                    <a:blip r:embed="rId47" cstate="print">
+                    <a:blip r:embed="rId48" cstate="print">
                       <a:extLst>
                         <a:ext uri="{28A0092B-C50C-407E-A947-70E740481C1C}">
                           <a14:useLocalDpi xmlns:a14="http://schemas.microsoft.com/office/drawing/2010/main" val="0"/>
@@ -24977,16 +23350,6 @@
           <w:rFonts w:ascii="Times New Roman" w:hAnsi="Times New Roman" w:cs="Times New Roman"/>
           <w:b/>
           <w:bCs/>
-        </w:rPr>
-      </w:pPr>
-    </w:p>
-    <w:p>
-      <w:pPr>
-        <w:ind w:firstLine="567"/>
-        <w:rPr>
-          <w:rFonts w:ascii="Times New Roman" w:hAnsi="Times New Roman" w:cs="Times New Roman"/>
-          <w:b/>
-          <w:bCs/>
           <w:lang w:val="en-GB"/>
         </w:rPr>
       </w:pPr>
@@ -24997,6 +23360,7 @@
           <w:bCs/>
           <w:lang w:val="en-GB"/>
         </w:rPr>
+        <w:lastRenderedPageBreak/>
         <w:t>MU_PHT: Pop-up h</w:t>
       </w:r>
       <w:r>
@@ -25043,7 +23407,7 @@
                     <pic:cNvPicPr/>
                   </pic:nvPicPr>
                   <pic:blipFill>
-                    <a:blip r:embed="rId48" cstate="print">
+                    <a:blip r:embed="rId49" cstate="print">
                       <a:extLst>
                         <a:ext uri="{28A0092B-C50C-407E-A947-70E740481C1C}">
                           <a14:useLocalDpi xmlns:a14="http://schemas.microsoft.com/office/drawing/2010/main" val="0"/>
@@ -25109,28 +23473,7 @@
           <w:bCs/>
           <w:lang w:val="en-GB"/>
         </w:rPr>
-        <w:lastRenderedPageBreak/>
-        <w:t xml:space="preserve">MU_PET: Pop-up </w:t>
-      </w:r>
-      <w:proofErr w:type="spellStart"/>
-      <w:r>
-        <w:rPr>
-          <w:rFonts w:ascii="Times New Roman" w:hAnsi="Times New Roman" w:cs="Times New Roman"/>
-          <w:b/>
-          <w:bCs/>
-          <w:lang w:val="en-GB"/>
-        </w:rPr>
-        <w:t>eliminazione</w:t>
-      </w:r>
-      <w:proofErr w:type="spellEnd"/>
-      <w:r>
-        <w:rPr>
-          <w:rFonts w:ascii="Times New Roman" w:hAnsi="Times New Roman" w:cs="Times New Roman"/>
-          <w:b/>
-          <w:bCs/>
-          <w:lang w:val="en-GB"/>
-        </w:rPr>
-        <w:t xml:space="preserve"> task</w:t>
+        <w:t>MU_PET: Pop-up eliminazione task</w:t>
       </w:r>
     </w:p>
     <w:p>
@@ -25178,7 +23521,7 @@
                     <pic:cNvPicPr/>
                   </pic:nvPicPr>
                   <pic:blipFill>
-                    <a:blip r:embed="rId49" cstate="print">
+                    <a:blip r:embed="rId50" cstate="print">
                       <a:extLst>
                         <a:ext uri="{28A0092B-C50C-407E-A947-70E740481C1C}">
                           <a14:useLocalDpi xmlns:a14="http://schemas.microsoft.com/office/drawing/2010/main" val="0"/>
@@ -25204,25 +23547,24 @@
           </wp:inline>
         </w:drawing>
       </w:r>
-    </w:p>
-    <w:p>
-      <w:pPr>
-        <w:ind w:firstLine="567"/>
+      <w:r>
         <w:rPr>
           <w:rFonts w:ascii="Times New Roman" w:hAnsi="Times New Roman" w:cs="Times New Roman"/>
           <w:b/>
           <w:bCs/>
           <w:lang w:val="en-GB"/>
         </w:rPr>
-      </w:pPr>
-    </w:p>
-    <w:p>
-      <w:pPr>
-        <w:pStyle w:val="Titolo1"/>
-        <w:rPr>
+        <w:br/>
+      </w:r>
+      <w:r>
+        <w:rPr>
+          <w:rFonts w:ascii="Times New Roman" w:hAnsi="Times New Roman" w:cs="Times New Roman"/>
+          <w:b/>
+          <w:bCs/>
           <w:lang w:val="en-GB"/>
         </w:rPr>
-      </w:pPr>
+        <w:br/>
+      </w:r>
     </w:p>
     <w:p>
       <w:pPr>
@@ -25240,6 +23582,7 @@
         <w:rPr>
           <w:lang w:val="en-GB"/>
         </w:rPr>
+        <w:lastRenderedPageBreak/>
         <w:t>Glossario</w:t>
       </w:r>
       <w:bookmarkEnd w:id="36"/>
@@ -25287,25 +23630,14 @@
           <w:szCs w:val="24"/>
         </w:rPr>
       </w:pPr>
-      <w:proofErr w:type="spellStart"/>
-      <w:r>
-        <w:rPr>
-          <w:rFonts w:ascii="Times New Roman" w:hAnsi="Times New Roman" w:cs="Times New Roman"/>
-          <w:b/>
-          <w:sz w:val="24"/>
-          <w:szCs w:val="24"/>
-        </w:rPr>
-        <w:t>Availability</w:t>
-      </w:r>
-      <w:proofErr w:type="spellEnd"/>
-      <w:r>
-        <w:rPr>
-          <w:rFonts w:ascii="Times New Roman" w:hAnsi="Times New Roman" w:cs="Times New Roman"/>
-          <w:b/>
-          <w:sz w:val="24"/>
-          <w:szCs w:val="24"/>
-        </w:rPr>
-        <w:t xml:space="preserve"> (Disponibilità): </w:t>
+      <w:r>
+        <w:rPr>
+          <w:rFonts w:ascii="Times New Roman" w:hAnsi="Times New Roman" w:cs="Times New Roman"/>
+          <w:b/>
+          <w:sz w:val="24"/>
+          <w:szCs w:val="24"/>
+        </w:rPr>
+        <w:t xml:space="preserve">Availability (Disponibilità): </w:t>
       </w:r>
       <w:r>
         <w:rPr>
@@ -25352,25 +23684,14 @@
           <w:szCs w:val="24"/>
         </w:rPr>
       </w:pPr>
-      <w:proofErr w:type="spellStart"/>
-      <w:r>
-        <w:rPr>
-          <w:rFonts w:ascii="Times New Roman" w:hAnsi="Times New Roman" w:cs="Times New Roman"/>
-          <w:b/>
-          <w:sz w:val="24"/>
-          <w:szCs w:val="24"/>
-        </w:rPr>
-        <w:t>Failover</w:t>
-      </w:r>
-      <w:proofErr w:type="spellEnd"/>
-      <w:r>
-        <w:rPr>
-          <w:rFonts w:ascii="Times New Roman" w:hAnsi="Times New Roman" w:cs="Times New Roman"/>
-          <w:b/>
-          <w:sz w:val="24"/>
-          <w:szCs w:val="24"/>
-        </w:rPr>
-        <w:t xml:space="preserve">: </w:t>
+      <w:r>
+        <w:rPr>
+          <w:rFonts w:ascii="Times New Roman" w:hAnsi="Times New Roman" w:cs="Times New Roman"/>
+          <w:b/>
+          <w:sz w:val="24"/>
+          <w:szCs w:val="24"/>
+        </w:rPr>
+        <w:t xml:space="preserve">Failover: </w:t>
       </w:r>
       <w:r>
         <w:rPr>
@@ -25444,25 +23765,14 @@
           <w:szCs w:val="24"/>
         </w:rPr>
       </w:pPr>
-      <w:proofErr w:type="spellStart"/>
-      <w:r>
-        <w:rPr>
-          <w:rFonts w:ascii="Times New Roman" w:hAnsi="Times New Roman" w:cs="Times New Roman"/>
-          <w:b/>
-          <w:sz w:val="24"/>
-          <w:szCs w:val="24"/>
-        </w:rPr>
-        <w:t>Penetration</w:t>
-      </w:r>
-      <w:proofErr w:type="spellEnd"/>
-      <w:r>
-        <w:rPr>
-          <w:rFonts w:ascii="Times New Roman" w:hAnsi="Times New Roman" w:cs="Times New Roman"/>
-          <w:b/>
-          <w:sz w:val="24"/>
-          <w:szCs w:val="24"/>
-        </w:rPr>
-        <w:t xml:space="preserve"> Testing: </w:t>
+      <w:r>
+        <w:rPr>
+          <w:rFonts w:ascii="Times New Roman" w:hAnsi="Times New Roman" w:cs="Times New Roman"/>
+          <w:b/>
+          <w:sz w:val="24"/>
+          <w:szCs w:val="24"/>
+        </w:rPr>
+        <w:t xml:space="preserve">Penetration Testing: </w:t>
       </w:r>
       <w:r>
         <w:rPr>
@@ -25482,26 +23792,14 @@
           <w:szCs w:val="24"/>
         </w:rPr>
       </w:pPr>
-      <w:proofErr w:type="spellStart"/>
-      <w:r>
-        <w:rPr>
-          <w:rFonts w:ascii="Times New Roman" w:hAnsi="Times New Roman" w:cs="Times New Roman"/>
-          <w:b/>
-          <w:sz w:val="24"/>
-          <w:szCs w:val="24"/>
-        </w:rPr>
-        <w:lastRenderedPageBreak/>
-        <w:t>Piloting</w:t>
-      </w:r>
-      <w:proofErr w:type="spellEnd"/>
-      <w:r>
-        <w:rPr>
-          <w:rFonts w:ascii="Times New Roman" w:hAnsi="Times New Roman" w:cs="Times New Roman"/>
-          <w:b/>
-          <w:sz w:val="24"/>
-          <w:szCs w:val="24"/>
-        </w:rPr>
-        <w:t xml:space="preserve">: </w:t>
+      <w:r>
+        <w:rPr>
+          <w:rFonts w:ascii="Times New Roman" w:hAnsi="Times New Roman" w:cs="Times New Roman"/>
+          <w:b/>
+          <w:sz w:val="24"/>
+          <w:szCs w:val="24"/>
+        </w:rPr>
+        <w:t xml:space="preserve">Piloting: </w:t>
       </w:r>
       <w:r>
         <w:rPr>
@@ -25521,25 +23819,14 @@
           <w:szCs w:val="24"/>
         </w:rPr>
       </w:pPr>
-      <w:proofErr w:type="spellStart"/>
-      <w:r>
-        <w:rPr>
-          <w:rFonts w:ascii="Times New Roman" w:hAnsi="Times New Roman" w:cs="Times New Roman"/>
-          <w:b/>
-          <w:sz w:val="24"/>
-          <w:szCs w:val="24"/>
-        </w:rPr>
-        <w:t>Redundancy</w:t>
-      </w:r>
-      <w:proofErr w:type="spellEnd"/>
-      <w:r>
-        <w:rPr>
-          <w:rFonts w:ascii="Times New Roman" w:hAnsi="Times New Roman" w:cs="Times New Roman"/>
-          <w:b/>
-          <w:sz w:val="24"/>
-          <w:szCs w:val="24"/>
-        </w:rPr>
-        <w:t xml:space="preserve"> (Ridondanza): </w:t>
+      <w:r>
+        <w:rPr>
+          <w:rFonts w:ascii="Times New Roman" w:hAnsi="Times New Roman" w:cs="Times New Roman"/>
+          <w:b/>
+          <w:sz w:val="24"/>
+          <w:szCs w:val="24"/>
+        </w:rPr>
+        <w:t xml:space="preserve">Redundancy (Ridondanza): </w:t>
       </w:r>
       <w:r>
         <w:rPr>
@@ -25647,27 +23934,7 @@
           <w:sz w:val="24"/>
           <w:szCs w:val="24"/>
         </w:rPr>
-        <w:t>Three-</w:t>
-      </w:r>
-      <w:proofErr w:type="spellStart"/>
-      <w:r>
-        <w:rPr>
-          <w:rFonts w:ascii="Times New Roman" w:hAnsi="Times New Roman" w:cs="Times New Roman"/>
-          <w:b/>
-          <w:sz w:val="24"/>
-          <w:szCs w:val="24"/>
-        </w:rPr>
-        <w:t>Tier</w:t>
-      </w:r>
-      <w:proofErr w:type="spellEnd"/>
-      <w:r>
-        <w:rPr>
-          <w:rFonts w:ascii="Times New Roman" w:hAnsi="Times New Roman" w:cs="Times New Roman"/>
-          <w:b/>
-          <w:sz w:val="24"/>
-          <w:szCs w:val="24"/>
-        </w:rPr>
-        <w:t xml:space="preserve"> Architecture: </w:t>
+        <w:t xml:space="preserve">Three-Tier Architecture: </w:t>
       </w:r>
       <w:r>
         <w:rPr>
@@ -25687,25 +23954,14 @@
           <w:szCs w:val="24"/>
         </w:rPr>
       </w:pPr>
-      <w:proofErr w:type="spellStart"/>
-      <w:r>
-        <w:rPr>
-          <w:rFonts w:ascii="Times New Roman" w:hAnsi="Times New Roman" w:cs="Times New Roman"/>
-          <w:b/>
-          <w:sz w:val="24"/>
-          <w:szCs w:val="24"/>
-        </w:rPr>
-        <w:t>Uptime</w:t>
-      </w:r>
-      <w:proofErr w:type="spellEnd"/>
-      <w:r>
-        <w:rPr>
-          <w:rFonts w:ascii="Times New Roman" w:hAnsi="Times New Roman" w:cs="Times New Roman"/>
-          <w:b/>
-          <w:sz w:val="24"/>
-          <w:szCs w:val="24"/>
-        </w:rPr>
-        <w:t xml:space="preserve">: </w:t>
+      <w:r>
+        <w:rPr>
+          <w:rFonts w:ascii="Times New Roman" w:hAnsi="Times New Roman" w:cs="Times New Roman"/>
+          <w:b/>
+          <w:sz w:val="24"/>
+          <w:szCs w:val="24"/>
+        </w:rPr>
+        <w:t xml:space="preserve">Uptime: </w:t>
       </w:r>
       <w:r>
         <w:rPr>
@@ -25732,27 +23988,7 @@
           <w:sz w:val="24"/>
           <w:szCs w:val="24"/>
         </w:rPr>
-        <w:t xml:space="preserve">User </w:t>
-      </w:r>
-      <w:proofErr w:type="spellStart"/>
-      <w:r>
-        <w:rPr>
-          <w:rFonts w:ascii="Times New Roman" w:hAnsi="Times New Roman" w:cs="Times New Roman"/>
-          <w:b/>
-          <w:sz w:val="24"/>
-          <w:szCs w:val="24"/>
-        </w:rPr>
-        <w:t>Acceptance</w:t>
-      </w:r>
-      <w:proofErr w:type="spellEnd"/>
-      <w:r>
-        <w:rPr>
-          <w:rFonts w:ascii="Times New Roman" w:hAnsi="Times New Roman" w:cs="Times New Roman"/>
-          <w:b/>
-          <w:sz w:val="24"/>
-          <w:szCs w:val="24"/>
-        </w:rPr>
-        <w:t xml:space="preserve"> Testing (UAT): </w:t>
+        <w:t xml:space="preserve">User Acceptance Testing (UAT): </w:t>
       </w:r>
       <w:r>
         <w:rPr>
@@ -26145,42 +24381,12 @@
             </w:rPr>
             <w:t xml:space="preserve">Documento: </w:t>
           </w:r>
-          <w:proofErr w:type="spellStart"/>
           <w:r>
             <w:rPr>
               <w:sz w:val="20"/>
             </w:rPr>
-            <w:t>Requirement</w:t>
+            <w:t>Requirement analysis document</w:t>
           </w:r>
-          <w:proofErr w:type="spellEnd"/>
-          <w:r>
-            <w:rPr>
-              <w:sz w:val="20"/>
-            </w:rPr>
-            <w:t xml:space="preserve"> </w:t>
-          </w:r>
-          <w:proofErr w:type="spellStart"/>
-          <w:r>
-            <w:rPr>
-              <w:sz w:val="20"/>
-            </w:rPr>
-            <w:t>analysis</w:t>
-          </w:r>
-          <w:proofErr w:type="spellEnd"/>
-          <w:r>
-            <w:rPr>
-              <w:sz w:val="20"/>
-            </w:rPr>
-            <w:t xml:space="preserve"> </w:t>
-          </w:r>
-          <w:proofErr w:type="spellStart"/>
-          <w:r>
-            <w:rPr>
-              <w:sz w:val="20"/>
-            </w:rPr>
-            <w:t>document</w:t>
-          </w:r>
-          <w:proofErr w:type="spellEnd"/>
         </w:p>
       </w:tc>
       <w:tc>
@@ -30380,6 +28586,7 @@
   <w:style w:type="character" w:default="1" w:styleId="Carpredefinitoparagrafo">
     <w:name w:val="Default Paragraph Font"/>
     <w:uiPriority w:val="1"/>
+    <w:semiHidden/>
     <w:unhideWhenUsed/>
   </w:style>
   <w:style w:type="table" w:default="1" w:styleId="Tabellanormale">

</xml_diff>

<commit_message>
Mod: modificato il documento oggetti, aggiunti per ogni caso d'uso le possibili classi coinvolte
</commit_message>
<xml_diff>
--- a/Workspace/RAD/RAD_EWMS.docx
+++ b/Workspace/RAD/RAD_EWMS.docx
@@ -146,7 +146,26 @@
           <w:lang w:val="en-GB"/>
         </w:rPr>
         <w:br/>
-        <w:t xml:space="preserve">Versione </w:t>
+      </w:r>
+      <w:proofErr w:type="spellStart"/>
+      <w:r>
+        <w:rPr>
+          <w:rFonts w:ascii="Arial" w:hAnsi="Arial"/>
+          <w:b/>
+          <w:sz w:val="36"/>
+          <w:lang w:val="en-GB"/>
+        </w:rPr>
+        <w:t>Versione</w:t>
+      </w:r>
+      <w:proofErr w:type="spellEnd"/>
+      <w:r>
+        <w:rPr>
+          <w:rFonts w:ascii="Arial" w:hAnsi="Arial"/>
+          <w:b/>
+          <w:sz w:val="36"/>
+          <w:lang w:val="en-GB"/>
+        </w:rPr>
+        <w:t xml:space="preserve"> </w:t>
       </w:r>
       <w:r>
         <w:rPr>
@@ -992,13 +1011,23 @@
           <w:sz w:val="32"/>
         </w:rPr>
       </w:pPr>
+      <w:proofErr w:type="spellStart"/>
       <w:r>
         <w:rPr>
           <w:rFonts w:ascii="Arial" w:hAnsi="Arial"/>
           <w:b/>
           <w:sz w:val="32"/>
         </w:rPr>
-        <w:t>Revision History</w:t>
+        <w:t>Revision</w:t>
+      </w:r>
+      <w:proofErr w:type="spellEnd"/>
+      <w:r>
+        <w:rPr>
+          <w:rFonts w:ascii="Arial" w:hAnsi="Arial"/>
+          <w:b/>
+          <w:sz w:val="32"/>
+        </w:rPr>
+        <w:t xml:space="preserve"> History</w:t>
       </w:r>
       <w:r>
         <w:rPr>
@@ -1208,7 +1237,35 @@
               <w:rPr>
                 <w:sz w:val="20"/>
               </w:rPr>
-              <w:t>Rilascio requirement elicitation del progetto EWMS</w:t>
+              <w:t xml:space="preserve">Rilascio </w:t>
+            </w:r>
+            <w:proofErr w:type="spellStart"/>
+            <w:r>
+              <w:rPr>
+                <w:sz w:val="20"/>
+              </w:rPr>
+              <w:t>requirement</w:t>
+            </w:r>
+            <w:proofErr w:type="spellEnd"/>
+            <w:r>
+              <w:rPr>
+                <w:sz w:val="20"/>
+              </w:rPr>
+              <w:t xml:space="preserve"> </w:t>
+            </w:r>
+            <w:proofErr w:type="spellStart"/>
+            <w:r>
+              <w:rPr>
+                <w:sz w:val="20"/>
+              </w:rPr>
+              <w:t>elicitation</w:t>
+            </w:r>
+            <w:proofErr w:type="spellEnd"/>
+            <w:r>
+              <w:rPr>
+                <w:sz w:val="20"/>
+              </w:rPr>
+              <w:t xml:space="preserve"> del progetto EWMS</w:t>
             </w:r>
           </w:p>
         </w:tc>
@@ -4850,7 +4907,29 @@
           <w:szCs w:val="24"/>
           <w14:ligatures w14:val="none"/>
         </w:rPr>
-        <w:t>Per la realizzazione di E.W.M.S. riteniamo necessario stabilire dei Key Performance Indicator, ovvero degli standard per garantire il successo del prodotto e la soddisfazione dei nostri utenti finali. Questi criteri servono a valutare l’efficienza e I risultati del prodotto, in modo da monitorarne i progressi per facilitare eventuali migliorie e modifiche.</w:t>
+        <w:t xml:space="preserve">Per la realizzazione di E.W.M.S. riteniamo necessario stabilire dei Key Performance </w:t>
+      </w:r>
+      <w:proofErr w:type="spellStart"/>
+      <w:r>
+        <w:rPr>
+          <w:rFonts w:ascii="Times New Roman" w:eastAsia="MS Mincho" w:hAnsi="Times New Roman" w:cs="Times New Roman"/>
+          <w:kern w:val="0"/>
+          <w:sz w:val="24"/>
+          <w:szCs w:val="24"/>
+          <w14:ligatures w14:val="none"/>
+        </w:rPr>
+        <w:t>Indicator</w:t>
+      </w:r>
+      <w:proofErr w:type="spellEnd"/>
+      <w:r>
+        <w:rPr>
+          <w:rFonts w:ascii="Times New Roman" w:eastAsia="MS Mincho" w:hAnsi="Times New Roman" w:cs="Times New Roman"/>
+          <w:kern w:val="0"/>
+          <w:sz w:val="24"/>
+          <w:szCs w:val="24"/>
+          <w14:ligatures w14:val="none"/>
+        </w:rPr>
+        <w:t>, ovvero degli standard per garantire il successo del prodotto e la soddisfazione dei nostri utenti finali. Questi criteri servono a valutare l’efficienza e I risultati del prodotto, in modo da monitorarne i progressi per facilitare eventuali migliorie e modifiche.</w:t>
       </w:r>
       <w:r>
         <w:rPr>
@@ -5058,7 +5137,29 @@
           <w:szCs w:val="24"/>
           <w14:ligatures w14:val="none"/>
         </w:rPr>
-        <w:t>API critiche: tempo di attesa ≤ 3000 ms;</w:t>
+        <w:t xml:space="preserve">API critiche: tempo di attesa ≤ 3000 </w:t>
+      </w:r>
+      <w:proofErr w:type="spellStart"/>
+      <w:r>
+        <w:rPr>
+          <w:rFonts w:ascii="Times New Roman" w:eastAsia="MS Mincho" w:hAnsi="Times New Roman" w:cs="Times New Roman"/>
+          <w:kern w:val="0"/>
+          <w:sz w:val="24"/>
+          <w:szCs w:val="24"/>
+          <w14:ligatures w14:val="none"/>
+        </w:rPr>
+        <w:t>ms</w:t>
+      </w:r>
+      <w:proofErr w:type="spellEnd"/>
+      <w:r>
+        <w:rPr>
+          <w:rFonts w:ascii="Times New Roman" w:eastAsia="MS Mincho" w:hAnsi="Times New Roman" w:cs="Times New Roman"/>
+          <w:kern w:val="0"/>
+          <w:sz w:val="24"/>
+          <w:szCs w:val="24"/>
+          <w14:ligatures w14:val="none"/>
+        </w:rPr>
+        <w:t>;</w:t>
       </w:r>
     </w:p>
     <w:p>
@@ -5132,7 +5233,51 @@
           <w:szCs w:val="24"/>
           <w14:ligatures w14:val="none"/>
         </w:rPr>
-        <w:t>Il producing team non garantisce la fault tolerance del Sistema su un carico maggiore di quello indicato, di conseguenze non verranno assunte le responsabilità per danni causati da un utilizzo improprio del Sistema.</w:t>
+        <w:t xml:space="preserve">Il </w:t>
+      </w:r>
+      <w:proofErr w:type="spellStart"/>
+      <w:r>
+        <w:rPr>
+          <w:rFonts w:ascii="Times New Roman" w:eastAsia="MS Mincho" w:hAnsi="Times New Roman" w:cs="Times New Roman"/>
+          <w:kern w:val="0"/>
+          <w:sz w:val="24"/>
+          <w:szCs w:val="24"/>
+          <w14:ligatures w14:val="none"/>
+        </w:rPr>
+        <w:t>producing</w:t>
+      </w:r>
+      <w:proofErr w:type="spellEnd"/>
+      <w:r>
+        <w:rPr>
+          <w:rFonts w:ascii="Times New Roman" w:eastAsia="MS Mincho" w:hAnsi="Times New Roman" w:cs="Times New Roman"/>
+          <w:kern w:val="0"/>
+          <w:sz w:val="24"/>
+          <w:szCs w:val="24"/>
+          <w14:ligatures w14:val="none"/>
+        </w:rPr>
+        <w:t xml:space="preserve"> team non garantisce la fault </w:t>
+      </w:r>
+      <w:proofErr w:type="spellStart"/>
+      <w:r>
+        <w:rPr>
+          <w:rFonts w:ascii="Times New Roman" w:eastAsia="MS Mincho" w:hAnsi="Times New Roman" w:cs="Times New Roman"/>
+          <w:kern w:val="0"/>
+          <w:sz w:val="24"/>
+          <w:szCs w:val="24"/>
+          <w14:ligatures w14:val="none"/>
+        </w:rPr>
+        <w:t>tolerance</w:t>
+      </w:r>
+      <w:proofErr w:type="spellEnd"/>
+      <w:r>
+        <w:rPr>
+          <w:rFonts w:ascii="Times New Roman" w:eastAsia="MS Mincho" w:hAnsi="Times New Roman" w:cs="Times New Roman"/>
+          <w:kern w:val="0"/>
+          <w:sz w:val="24"/>
+          <w:szCs w:val="24"/>
+          <w14:ligatures w14:val="none"/>
+        </w:rPr>
+        <w:t xml:space="preserve"> del Sistema su un carico maggiore di quello indicato, di conseguenze non verranno assunte le responsabilità per danni causati da un utilizzo improprio del Sistema.</w:t>
       </w:r>
     </w:p>
     <w:p/>
@@ -5246,7 +5391,16 @@
           <w:sz w:val="24"/>
           <w:szCs w:val="24"/>
         </w:rPr>
-        <w:t>Verrà garantita tramite progettazione di ridondanza e un’architettura modulare, secondo il principio di Separat</w:t>
+        <w:t xml:space="preserve">Verrà garantita tramite progettazione di ridondanza e un’architettura modulare, secondo il principio di </w:t>
+      </w:r>
+      <w:proofErr w:type="spellStart"/>
+      <w:r>
+        <w:rPr>
+          <w:rFonts w:ascii="Times New Roman" w:hAnsi="Times New Roman" w:cs="Times New Roman"/>
+          <w:sz w:val="24"/>
+          <w:szCs w:val="24"/>
+        </w:rPr>
+        <w:t>Separat</w:t>
       </w:r>
       <w:r>
         <w:rPr>
@@ -5262,7 +5416,52 @@
           <w:sz w:val="24"/>
           <w:szCs w:val="24"/>
         </w:rPr>
-        <w:t>on of Concerns, in modo da non interrompere la disponibilità del sistema anche in caso di errori o danneggiamento su alcuni nodi dell’architettura e failover.</w:t>
+        <w:t>on</w:t>
+      </w:r>
+      <w:proofErr w:type="spellEnd"/>
+      <w:r>
+        <w:rPr>
+          <w:rFonts w:ascii="Times New Roman" w:hAnsi="Times New Roman" w:cs="Times New Roman"/>
+          <w:sz w:val="24"/>
+          <w:szCs w:val="24"/>
+        </w:rPr>
+        <w:t xml:space="preserve"> of </w:t>
+      </w:r>
+      <w:proofErr w:type="spellStart"/>
+      <w:r>
+        <w:rPr>
+          <w:rFonts w:ascii="Times New Roman" w:hAnsi="Times New Roman" w:cs="Times New Roman"/>
+          <w:sz w:val="24"/>
+          <w:szCs w:val="24"/>
+        </w:rPr>
+        <w:t>Concerns</w:t>
+      </w:r>
+      <w:proofErr w:type="spellEnd"/>
+      <w:r>
+        <w:rPr>
+          <w:rFonts w:ascii="Times New Roman" w:hAnsi="Times New Roman" w:cs="Times New Roman"/>
+          <w:sz w:val="24"/>
+          <w:szCs w:val="24"/>
+        </w:rPr>
+        <w:t xml:space="preserve">, in modo da non interrompere la disponibilità del sistema anche in caso di errori o danneggiamento su alcuni nodi dell’architettura e </w:t>
+      </w:r>
+      <w:proofErr w:type="spellStart"/>
+      <w:r>
+        <w:rPr>
+          <w:rFonts w:ascii="Times New Roman" w:hAnsi="Times New Roman" w:cs="Times New Roman"/>
+          <w:sz w:val="24"/>
+          <w:szCs w:val="24"/>
+        </w:rPr>
+        <w:t>failover</w:t>
+      </w:r>
+      <w:proofErr w:type="spellEnd"/>
+      <w:r>
+        <w:rPr>
+          <w:rFonts w:ascii="Times New Roman" w:hAnsi="Times New Roman" w:cs="Times New Roman"/>
+          <w:sz w:val="24"/>
+          <w:szCs w:val="24"/>
+        </w:rPr>
+        <w:t>.</w:t>
       </w:r>
     </w:p>
     <w:p>
@@ -5326,7 +5525,25 @@
           <w:sz w:val="24"/>
           <w:szCs w:val="24"/>
         </w:rPr>
-        <w:t>Identificazione di API critiche, ottimizzazioni della gestione dei dati e delle response, vengono effettuati test sulle performance che influenzeranno poi la calibrazione del sistema e il tuning iterativo.</w:t>
+        <w:t xml:space="preserve">Identificazione di API critiche, ottimizzazioni della gestione dei dati e delle </w:t>
+      </w:r>
+      <w:proofErr w:type="spellStart"/>
+      <w:r>
+        <w:rPr>
+          <w:rFonts w:ascii="Times New Roman" w:hAnsi="Times New Roman" w:cs="Times New Roman"/>
+          <w:sz w:val="24"/>
+          <w:szCs w:val="24"/>
+        </w:rPr>
+        <w:t>response</w:t>
+      </w:r>
+      <w:proofErr w:type="spellEnd"/>
+      <w:r>
+        <w:rPr>
+          <w:rFonts w:ascii="Times New Roman" w:hAnsi="Times New Roman" w:cs="Times New Roman"/>
+          <w:sz w:val="24"/>
+          <w:szCs w:val="24"/>
+        </w:rPr>
+        <w:t>, vengono effettuati test sulle performance che influenzeranno poi la calibrazione del sistema e il tuning iterativo.</w:t>
       </w:r>
     </w:p>
     <w:p>
@@ -5417,7 +5634,43 @@
           <w:sz w:val="24"/>
           <w:szCs w:val="24"/>
         </w:rPr>
-        <w:t>La scrittura del codice sarà revisionata per evidenziare eventuali vulnerabilità nel programma, saranno gestito il patching e verranno effettuati dei penetration testing per constatare il grado di sicurezza del codice.</w:t>
+        <w:t xml:space="preserve">La scrittura del codice sarà revisionata per evidenziare eventuali vulnerabilità nel programma, saranno gestito il </w:t>
+      </w:r>
+      <w:proofErr w:type="spellStart"/>
+      <w:r>
+        <w:rPr>
+          <w:rFonts w:ascii="Times New Roman" w:hAnsi="Times New Roman" w:cs="Times New Roman"/>
+          <w:sz w:val="24"/>
+          <w:szCs w:val="24"/>
+        </w:rPr>
+        <w:t>patching</w:t>
+      </w:r>
+      <w:proofErr w:type="spellEnd"/>
+      <w:r>
+        <w:rPr>
+          <w:rFonts w:ascii="Times New Roman" w:hAnsi="Times New Roman" w:cs="Times New Roman"/>
+          <w:sz w:val="24"/>
+          <w:szCs w:val="24"/>
+        </w:rPr>
+        <w:t xml:space="preserve"> e verranno effettuati dei </w:t>
+      </w:r>
+      <w:proofErr w:type="spellStart"/>
+      <w:r>
+        <w:rPr>
+          <w:rFonts w:ascii="Times New Roman" w:hAnsi="Times New Roman" w:cs="Times New Roman"/>
+          <w:sz w:val="24"/>
+          <w:szCs w:val="24"/>
+        </w:rPr>
+        <w:t>penetration</w:t>
+      </w:r>
+      <w:proofErr w:type="spellEnd"/>
+      <w:r>
+        <w:rPr>
+          <w:rFonts w:ascii="Times New Roman" w:hAnsi="Times New Roman" w:cs="Times New Roman"/>
+          <w:sz w:val="24"/>
+          <w:szCs w:val="24"/>
+        </w:rPr>
+        <w:t xml:space="preserve"> testing per constatare il grado di sicurezza del codice.</w:t>
       </w:r>
     </w:p>
     <w:p>
@@ -5435,7 +5688,25 @@
           <w:sz w:val="24"/>
           <w:szCs w:val="24"/>
         </w:rPr>
-        <w:t>Verranno inoltre effettuati backup automatici del database e test periodici sulla durabilità dei dati, verranno anche stabilite le modalità di versioning dei dati e piani di migrazione.</w:t>
+        <w:t xml:space="preserve">Verranno inoltre effettuati backup automatici del database e test periodici sulla durabilità dei dati, verranno anche stabilite le modalità di </w:t>
+      </w:r>
+      <w:proofErr w:type="spellStart"/>
+      <w:r>
+        <w:rPr>
+          <w:rFonts w:ascii="Times New Roman" w:hAnsi="Times New Roman" w:cs="Times New Roman"/>
+          <w:sz w:val="24"/>
+          <w:szCs w:val="24"/>
+        </w:rPr>
+        <w:t>versioning</w:t>
+      </w:r>
+      <w:proofErr w:type="spellEnd"/>
+      <w:r>
+        <w:rPr>
+          <w:rFonts w:ascii="Times New Roman" w:hAnsi="Times New Roman" w:cs="Times New Roman"/>
+          <w:sz w:val="24"/>
+          <w:szCs w:val="24"/>
+        </w:rPr>
+        <w:t xml:space="preserve"> dei dati e piani di migrazione.</w:t>
       </w:r>
     </w:p>
     <w:p>
@@ -5596,7 +5867,29 @@
           <w:szCs w:val="24"/>
           <w14:ligatures w14:val="none"/>
         </w:rPr>
-        <w:t>Definizione deployment three-tier, ambiente server classico e database SQL gestito; predisposizione monitoring e backup.</w:t>
+        <w:t xml:space="preserve">Definizione deployment </w:t>
+      </w:r>
+      <w:proofErr w:type="spellStart"/>
+      <w:r>
+        <w:rPr>
+          <w:rFonts w:ascii="Times New Roman" w:eastAsia="MS Mincho" w:hAnsi="Times New Roman" w:cs="Times New Roman"/>
+          <w:kern w:val="0"/>
+          <w:sz w:val="24"/>
+          <w:szCs w:val="24"/>
+          <w14:ligatures w14:val="none"/>
+        </w:rPr>
+        <w:t>three-tier</w:t>
+      </w:r>
+      <w:proofErr w:type="spellEnd"/>
+      <w:r>
+        <w:rPr>
+          <w:rFonts w:ascii="Times New Roman" w:eastAsia="MS Mincho" w:hAnsi="Times New Roman" w:cs="Times New Roman"/>
+          <w:kern w:val="0"/>
+          <w:sz w:val="24"/>
+          <w:szCs w:val="24"/>
+          <w14:ligatures w14:val="none"/>
+        </w:rPr>
+        <w:t>, ambiente server classico e database SQL gestito; predisposizione monitoring e backup.</w:t>
       </w:r>
       <w:r>
         <w:rPr>
@@ -5716,6 +6009,7 @@
         </w:rPr>
         <w:t xml:space="preserve">: </w:t>
       </w:r>
+      <w:proofErr w:type="spellStart"/>
       <w:r>
         <w:rPr>
           <w:rFonts w:ascii="Times New Roman" w:eastAsia="MS Mincho" w:hAnsi="Times New Roman" w:cs="Times New Roman"/>
@@ -5724,7 +6018,18 @@
           <w:szCs w:val="24"/>
           <w14:ligatures w14:val="none"/>
         </w:rPr>
-        <w:t>Penetration test, test di carico, test di usabilità e raccolta metriche sulla soddisfazione degli utenti (SUS).</w:t>
+        <w:t>Penetration</w:t>
+      </w:r>
+      <w:proofErr w:type="spellEnd"/>
+      <w:r>
+        <w:rPr>
+          <w:rFonts w:ascii="Times New Roman" w:eastAsia="MS Mincho" w:hAnsi="Times New Roman" w:cs="Times New Roman"/>
+          <w:kern w:val="0"/>
+          <w:sz w:val="24"/>
+          <w:szCs w:val="24"/>
+          <w14:ligatures w14:val="none"/>
+        </w:rPr>
+        <w:t xml:space="preserve"> test, test di carico, test di usabilità e raccolta metriche sulla soddisfazione degli utenti (SUS).</w:t>
       </w:r>
       <w:r>
         <w:rPr>
@@ -6045,6 +6350,7 @@
                 <w14:ligatures w14:val="none"/>
               </w:rPr>
             </w:pPr>
+            <w:proofErr w:type="spellStart"/>
             <w:r>
               <w:rPr>
                 <w:rFonts w:ascii="Times New Roman" w:eastAsia="MS Mincho" w:hAnsi="Times New Roman" w:cs="Times New Roman"/>
@@ -6056,6 +6362,7 @@
               </w:rPr>
               <w:t>Acronimo</w:t>
             </w:r>
+            <w:proofErr w:type="spellEnd"/>
           </w:p>
         </w:tc>
         <w:tc>
@@ -6074,6 +6381,7 @@
                 <w14:ligatures w14:val="none"/>
               </w:rPr>
             </w:pPr>
+            <w:proofErr w:type="spellStart"/>
             <w:r>
               <w:rPr>
                 <w:rFonts w:ascii="Times New Roman" w:eastAsia="MS Mincho" w:hAnsi="Times New Roman" w:cs="Times New Roman"/>
@@ -6083,8 +6391,33 @@
                 <w:lang w:val="en-US"/>
                 <w14:ligatures w14:val="none"/>
               </w:rPr>
-              <w:t>Significato Esteso</w:t>
+              <w:t>Significato</w:t>
             </w:r>
+            <w:proofErr w:type="spellEnd"/>
+            <w:r>
+              <w:rPr>
+                <w:rFonts w:ascii="Times New Roman" w:eastAsia="MS Mincho" w:hAnsi="Times New Roman" w:cs="Times New Roman"/>
+                <w:kern w:val="0"/>
+                <w:sz w:val="24"/>
+                <w:szCs w:val="24"/>
+                <w:lang w:val="en-US"/>
+                <w14:ligatures w14:val="none"/>
+              </w:rPr>
+              <w:t xml:space="preserve"> </w:t>
+            </w:r>
+            <w:proofErr w:type="spellStart"/>
+            <w:r>
+              <w:rPr>
+                <w:rFonts w:ascii="Times New Roman" w:eastAsia="MS Mincho" w:hAnsi="Times New Roman" w:cs="Times New Roman"/>
+                <w:kern w:val="0"/>
+                <w:sz w:val="24"/>
+                <w:szCs w:val="24"/>
+                <w:lang w:val="en-US"/>
+                <w14:ligatures w14:val="none"/>
+              </w:rPr>
+              <w:t>Esteso</w:t>
+            </w:r>
+            <w:proofErr w:type="spellEnd"/>
           </w:p>
         </w:tc>
         <w:tc>
@@ -6103,6 +6436,7 @@
                 <w14:ligatures w14:val="none"/>
               </w:rPr>
             </w:pPr>
+            <w:proofErr w:type="spellStart"/>
             <w:r>
               <w:rPr>
                 <w:rFonts w:ascii="Times New Roman" w:eastAsia="MS Mincho" w:hAnsi="Times New Roman" w:cs="Times New Roman"/>
@@ -6114,6 +6448,7 @@
               </w:rPr>
               <w:t>Descrizione</w:t>
             </w:r>
+            <w:proofErr w:type="spellEnd"/>
           </w:p>
         </w:tc>
       </w:tr>
@@ -6366,6 +6701,7 @@
                 <w14:ligatures w14:val="none"/>
               </w:rPr>
             </w:pPr>
+            <w:proofErr w:type="spellStart"/>
             <w:r>
               <w:rPr>
                 <w:rFonts w:ascii="Times New Roman" w:eastAsia="MS Mincho" w:hAnsi="Times New Roman" w:cs="Times New Roman"/>
@@ -6375,7 +6711,67 @@
                 <w:lang w:val="en-US"/>
                 <w14:ligatures w14:val="none"/>
               </w:rPr>
-              <w:t>Indicatore chiave di prestazione.</w:t>
+              <w:t>Indicatore</w:t>
+            </w:r>
+            <w:proofErr w:type="spellEnd"/>
+            <w:r>
+              <w:rPr>
+                <w:rFonts w:ascii="Times New Roman" w:eastAsia="MS Mincho" w:hAnsi="Times New Roman" w:cs="Times New Roman"/>
+                <w:kern w:val="0"/>
+                <w:sz w:val="24"/>
+                <w:szCs w:val="24"/>
+                <w:lang w:val="en-US"/>
+                <w14:ligatures w14:val="none"/>
+              </w:rPr>
+              <w:t xml:space="preserve"> </w:t>
+            </w:r>
+            <w:proofErr w:type="spellStart"/>
+            <w:r>
+              <w:rPr>
+                <w:rFonts w:ascii="Times New Roman" w:eastAsia="MS Mincho" w:hAnsi="Times New Roman" w:cs="Times New Roman"/>
+                <w:kern w:val="0"/>
+                <w:sz w:val="24"/>
+                <w:szCs w:val="24"/>
+                <w:lang w:val="en-US"/>
+                <w14:ligatures w14:val="none"/>
+              </w:rPr>
+              <w:t>chiave</w:t>
+            </w:r>
+            <w:proofErr w:type="spellEnd"/>
+            <w:r>
+              <w:rPr>
+                <w:rFonts w:ascii="Times New Roman" w:eastAsia="MS Mincho" w:hAnsi="Times New Roman" w:cs="Times New Roman"/>
+                <w:kern w:val="0"/>
+                <w:sz w:val="24"/>
+                <w:szCs w:val="24"/>
+                <w:lang w:val="en-US"/>
+                <w14:ligatures w14:val="none"/>
+              </w:rPr>
+              <w:t xml:space="preserve"> di </w:t>
+            </w:r>
+            <w:proofErr w:type="spellStart"/>
+            <w:r>
+              <w:rPr>
+                <w:rFonts w:ascii="Times New Roman" w:eastAsia="MS Mincho" w:hAnsi="Times New Roman" w:cs="Times New Roman"/>
+                <w:kern w:val="0"/>
+                <w:sz w:val="24"/>
+                <w:szCs w:val="24"/>
+                <w:lang w:val="en-US"/>
+                <w14:ligatures w14:val="none"/>
+              </w:rPr>
+              <w:t>prestazione</w:t>
+            </w:r>
+            <w:proofErr w:type="spellEnd"/>
+            <w:r>
+              <w:rPr>
+                <w:rFonts w:ascii="Times New Roman" w:eastAsia="MS Mincho" w:hAnsi="Times New Roman" w:cs="Times New Roman"/>
+                <w:kern w:val="0"/>
+                <w:sz w:val="24"/>
+                <w:szCs w:val="24"/>
+                <w:lang w:val="en-US"/>
+                <w14:ligatures w14:val="none"/>
+              </w:rPr>
+              <w:t>.</w:t>
             </w:r>
           </w:p>
         </w:tc>
@@ -6842,7 +7238,27 @@
           <w:szCs w:val="24"/>
           <w:lang w:val="en-GB"/>
         </w:rPr>
-        <w:t>[REF-4] Team di Progetto, RAD_start_meeting (21 Ottobre 2025)</w:t>
+        <w:t xml:space="preserve">[REF-4] Team di Progetto, </w:t>
+      </w:r>
+      <w:proofErr w:type="spellStart"/>
+      <w:r>
+        <w:rPr>
+          <w:rFonts w:ascii="Times New Roman" w:hAnsi="Times New Roman" w:cs="Times New Roman"/>
+          <w:sz w:val="24"/>
+          <w:szCs w:val="24"/>
+          <w:lang w:val="en-GB"/>
+        </w:rPr>
+        <w:t>RAD_start_meeting</w:t>
+      </w:r>
+      <w:proofErr w:type="spellEnd"/>
+      <w:r>
+        <w:rPr>
+          <w:rFonts w:ascii="Times New Roman" w:hAnsi="Times New Roman" w:cs="Times New Roman"/>
+          <w:sz w:val="24"/>
+          <w:szCs w:val="24"/>
+          <w:lang w:val="en-GB"/>
+        </w:rPr>
+        <w:t xml:space="preserve"> (21 Ottobre 2025)</w:t>
       </w:r>
       <w:r>
         <w:rPr>
@@ -7043,7 +7459,29 @@
           <w:sz w:val="24"/>
           <w:szCs w:val="24"/>
         </w:rPr>
-        <w:t>3.1 (Overview)</w:t>
+        <w:t>3.1 (</w:t>
+      </w:r>
+      <w:proofErr w:type="spellStart"/>
+      <w:r>
+        <w:rPr>
+          <w:rFonts w:ascii="Times New Roman" w:hAnsi="Times New Roman" w:cs="Times New Roman"/>
+          <w:b/>
+          <w:bCs/>
+          <w:sz w:val="24"/>
+          <w:szCs w:val="24"/>
+        </w:rPr>
+        <w:t>Overview</w:t>
+      </w:r>
+      <w:proofErr w:type="spellEnd"/>
+      <w:r>
+        <w:rPr>
+          <w:rFonts w:ascii="Times New Roman" w:hAnsi="Times New Roman" w:cs="Times New Roman"/>
+          <w:b/>
+          <w:bCs/>
+          <w:sz w:val="24"/>
+          <w:szCs w:val="24"/>
+        </w:rPr>
+        <w:t>)</w:t>
       </w:r>
       <w:r>
         <w:rPr>
@@ -7147,7 +7585,25 @@
           <w:sz w:val="24"/>
           <w:szCs w:val="24"/>
         </w:rPr>
-        <w:t xml:space="preserve"> illustra i modelli grafici e concettuali del sistema, inclusi i casi d'uso e i mock-up dell'interfaccia utente.</w:t>
+        <w:t xml:space="preserve"> illustra i modelli grafici e concettuali del sistema, inclusi i casi d'uso e i </w:t>
+      </w:r>
+      <w:proofErr w:type="spellStart"/>
+      <w:r>
+        <w:rPr>
+          <w:rFonts w:ascii="Times New Roman" w:hAnsi="Times New Roman" w:cs="Times New Roman"/>
+          <w:sz w:val="24"/>
+          <w:szCs w:val="24"/>
+        </w:rPr>
+        <w:t>mock</w:t>
+      </w:r>
+      <w:proofErr w:type="spellEnd"/>
+      <w:r>
+        <w:rPr>
+          <w:rFonts w:ascii="Times New Roman" w:hAnsi="Times New Roman" w:cs="Times New Roman"/>
+          <w:sz w:val="24"/>
+          <w:szCs w:val="24"/>
+        </w:rPr>
+        <w:t>-up dell'interfaccia utente.</w:t>
       </w:r>
     </w:p>
     <w:p>
@@ -7400,7 +7856,25 @@
           <w:sz w:val="24"/>
           <w:szCs w:val="24"/>
         </w:rPr>
-        <w:t>: Senza un calendario condiviso e automatizzato, il monitoraggio delle scadenze è un processo manuale e soggetto a errori. Non vi è un modo semplice per avere una visione d'insieme delle consegne future a livello di team o individuale.</w:t>
+        <w:t xml:space="preserve">: Senza un calendario condiviso e automatizzato, il monitoraggio delle scadenze è un processo manuale e soggetto a errori. Non vi è un modo semplice per avere una visione d'insieme delle consegne future a livello di </w:t>
+      </w:r>
+      <w:proofErr w:type="gramStart"/>
+      <w:r>
+        <w:rPr>
+          <w:rFonts w:ascii="Times New Roman" w:hAnsi="Times New Roman" w:cs="Times New Roman"/>
+          <w:sz w:val="24"/>
+          <w:szCs w:val="24"/>
+        </w:rPr>
+        <w:t>team</w:t>
+      </w:r>
+      <w:proofErr w:type="gramEnd"/>
+      <w:r>
+        <w:rPr>
+          <w:rFonts w:ascii="Times New Roman" w:hAnsi="Times New Roman" w:cs="Times New Roman"/>
+          <w:sz w:val="24"/>
+          <w:szCs w:val="24"/>
+        </w:rPr>
+        <w:t xml:space="preserve"> o individuale.</w:t>
       </w:r>
     </w:p>
     <w:p>
@@ -7455,10 +7929,12 @@
         </w:numPr>
       </w:pPr>
       <w:bookmarkStart w:id="16" w:name="_Toc212583033"/>
+      <w:proofErr w:type="spellStart"/>
       <w:r>
         <w:t>Overview</w:t>
       </w:r>
       <w:bookmarkEnd w:id="16"/>
+      <w:proofErr w:type="spellEnd"/>
     </w:p>
     <w:p/>
     <w:p>
@@ -9259,6 +9735,7 @@
         <w:ind w:left="1276"/>
       </w:pPr>
       <w:bookmarkStart w:id="22" w:name="_Toc212583039"/>
+      <w:proofErr w:type="spellStart"/>
       <w:r>
         <w:t>S</w:t>
       </w:r>
@@ -9269,6 +9746,7 @@
         <w:t>pportabilità</w:t>
       </w:r>
       <w:bookmarkEnd w:id="22"/>
+      <w:proofErr w:type="spellEnd"/>
     </w:p>
     <w:p/>
     <w:p>
@@ -9317,7 +9795,43 @@
           <w:sz w:val="24"/>
           <w:szCs w:val="24"/>
         </w:rPr>
-        <w:t xml:space="preserve"> La manutenzione sarà esclusivamente dal team di sviluppo originale. Per facilitare questo processo, il codice sorgente dovrà aderire rigorosamente agli standard di codifica e alla guida di stile concordati internamente al team. Tutta la documentazione tecnica (es. commenti nel codice, file README) dovrà essere mantenuta aggiornata per facilitare la diagnosi e la correzione di bug.</w:t>
+        <w:t xml:space="preserve"> La manutenzione sarà esclusivamente </w:t>
+      </w:r>
+      <w:proofErr w:type="gramStart"/>
+      <w:r>
+        <w:rPr>
+          <w:rFonts w:ascii="Times New Roman" w:hAnsi="Times New Roman" w:cs="Times New Roman"/>
+          <w:sz w:val="24"/>
+          <w:szCs w:val="24"/>
+        </w:rPr>
+        <w:t>dal team</w:t>
+      </w:r>
+      <w:proofErr w:type="gramEnd"/>
+      <w:r>
+        <w:rPr>
+          <w:rFonts w:ascii="Times New Roman" w:hAnsi="Times New Roman" w:cs="Times New Roman"/>
+          <w:sz w:val="24"/>
+          <w:szCs w:val="24"/>
+        </w:rPr>
+        <w:t xml:space="preserve"> di sviluppo originale. Per facilitare questo processo, il codice sorgente dovrà aderire rigorosamente agli standard di codifica e alla guida di stile concordati internamente </w:t>
+      </w:r>
+      <w:proofErr w:type="gramStart"/>
+      <w:r>
+        <w:rPr>
+          <w:rFonts w:ascii="Times New Roman" w:hAnsi="Times New Roman" w:cs="Times New Roman"/>
+          <w:sz w:val="24"/>
+          <w:szCs w:val="24"/>
+        </w:rPr>
+        <w:t>al team</w:t>
+      </w:r>
+      <w:proofErr w:type="gramEnd"/>
+      <w:r>
+        <w:rPr>
+          <w:rFonts w:ascii="Times New Roman" w:hAnsi="Times New Roman" w:cs="Times New Roman"/>
+          <w:sz w:val="24"/>
+          <w:szCs w:val="24"/>
+        </w:rPr>
+        <w:t>. Tutta la documentazione tecnica (es. commenti nel codice, file README) dovrà essere mantenuta aggiornata per facilitare la diagnosi e la correzione di bug.</w:t>
       </w:r>
     </w:p>
     <w:p>
@@ -9332,6 +9846,7 @@
           <w:szCs w:val="24"/>
         </w:rPr>
       </w:pPr>
+      <w:proofErr w:type="spellStart"/>
       <w:r>
         <w:rPr>
           <w:rFonts w:ascii="Times New Roman" w:hAnsi="Times New Roman" w:cs="Times New Roman"/>
@@ -9341,7 +9856,18 @@
           <w:szCs w:val="24"/>
         </w:rPr>
         <w:lastRenderedPageBreak/>
-        <w:t xml:space="preserve">Evolvibilità: </w:t>
+        <w:t>Evolvibilità</w:t>
+      </w:r>
+      <w:proofErr w:type="spellEnd"/>
+      <w:r>
+        <w:rPr>
+          <w:rFonts w:ascii="Times New Roman" w:hAnsi="Times New Roman" w:cs="Times New Roman"/>
+          <w:b/>
+          <w:bCs/>
+          <w:sz w:val="24"/>
+          <w:szCs w:val="24"/>
+        </w:rPr>
+        <w:t xml:space="preserve">: </w:t>
       </w:r>
       <w:r>
         <w:rPr>
@@ -9364,23 +9890,53 @@
           <w:szCs w:val="24"/>
         </w:rPr>
       </w:pPr>
-      <w:r>
-        <w:rPr>
-          <w:rFonts w:ascii="Times New Roman" w:hAnsi="Times New Roman" w:cs="Times New Roman"/>
-          <w:b/>
-          <w:bCs/>
-          <w:sz w:val="24"/>
-          <w:szCs w:val="24"/>
-        </w:rPr>
-        <w:t>Installabilità e Portabilità:</w:t>
-      </w:r>
-      <w:r>
-        <w:rPr>
-          <w:rFonts w:ascii="Times New Roman" w:hAnsi="Times New Roman" w:cs="Times New Roman"/>
-          <w:sz w:val="24"/>
-          <w:szCs w:val="24"/>
-        </w:rPr>
-        <w:t xml:space="preserve"> Non sono previsti requisiti di portabilità. Il sistema è progettato per essere eseguito esclusivamente sull'ambiente hardware e software di destinazione definito (come specificato nella sezione 3.3.5 Implementation) e non è richiesta la capacità di migrazione o installazione su piattaforme differenti.</w:t>
+      <w:proofErr w:type="spellStart"/>
+      <w:r>
+        <w:rPr>
+          <w:rFonts w:ascii="Times New Roman" w:hAnsi="Times New Roman" w:cs="Times New Roman"/>
+          <w:b/>
+          <w:bCs/>
+          <w:sz w:val="24"/>
+          <w:szCs w:val="24"/>
+        </w:rPr>
+        <w:t>Installabilità</w:t>
+      </w:r>
+      <w:proofErr w:type="spellEnd"/>
+      <w:r>
+        <w:rPr>
+          <w:rFonts w:ascii="Times New Roman" w:hAnsi="Times New Roman" w:cs="Times New Roman"/>
+          <w:b/>
+          <w:bCs/>
+          <w:sz w:val="24"/>
+          <w:szCs w:val="24"/>
+        </w:rPr>
+        <w:t xml:space="preserve"> e Portabilità:</w:t>
+      </w:r>
+      <w:r>
+        <w:rPr>
+          <w:rFonts w:ascii="Times New Roman" w:hAnsi="Times New Roman" w:cs="Times New Roman"/>
+          <w:sz w:val="24"/>
+          <w:szCs w:val="24"/>
+        </w:rPr>
+        <w:t xml:space="preserve"> Non sono previsti requisiti di portabilità. Il sistema è progettato per essere eseguito esclusivamente sull'ambiente hardware e software di destinazione definito (come specificato nella sezione 3.3.5 </w:t>
+      </w:r>
+      <w:proofErr w:type="spellStart"/>
+      <w:r>
+        <w:rPr>
+          <w:rFonts w:ascii="Times New Roman" w:hAnsi="Times New Roman" w:cs="Times New Roman"/>
+          <w:sz w:val="24"/>
+          <w:szCs w:val="24"/>
+        </w:rPr>
+        <w:t>Implementation</w:t>
+      </w:r>
+      <w:proofErr w:type="spellEnd"/>
+      <w:r>
+        <w:rPr>
+          <w:rFonts w:ascii="Times New Roman" w:hAnsi="Times New Roman" w:cs="Times New Roman"/>
+          <w:sz w:val="24"/>
+          <w:szCs w:val="24"/>
+        </w:rPr>
+        <w:t>) e non è richiesta la capacità di migrazione o installazione su piattaforme differenti.</w:t>
       </w:r>
     </w:p>
     <w:p>
@@ -9419,7 +9975,43 @@
           <w:sz w:val="24"/>
           <w:szCs w:val="24"/>
         </w:rPr>
-        <w:t>L'intero sistema EWMS sarà progettato seguendo un'architettura a tre livelli (three-tier) e aderirà al design pattern Model-View-Controller (MVC). Questo vincolo fondamentale definisce la struttura dell'intero software e guida le decisioni implementative.</w:t>
+        <w:t>L'intero sistema EWMS sarà progettato seguendo un'architettura a tre livelli (</w:t>
+      </w:r>
+      <w:proofErr w:type="spellStart"/>
+      <w:r>
+        <w:rPr>
+          <w:rFonts w:ascii="Times New Roman" w:hAnsi="Times New Roman" w:cs="Times New Roman"/>
+          <w:sz w:val="24"/>
+          <w:szCs w:val="24"/>
+        </w:rPr>
+        <w:t>three-tier</w:t>
+      </w:r>
+      <w:proofErr w:type="spellEnd"/>
+      <w:r>
+        <w:rPr>
+          <w:rFonts w:ascii="Times New Roman" w:hAnsi="Times New Roman" w:cs="Times New Roman"/>
+          <w:sz w:val="24"/>
+          <w:szCs w:val="24"/>
+        </w:rPr>
+        <w:t>) e aderirà al design pattern Model-</w:t>
+      </w:r>
+      <w:proofErr w:type="spellStart"/>
+      <w:r>
+        <w:rPr>
+          <w:rFonts w:ascii="Times New Roman" w:hAnsi="Times New Roman" w:cs="Times New Roman"/>
+          <w:sz w:val="24"/>
+          <w:szCs w:val="24"/>
+        </w:rPr>
+        <w:t>View</w:t>
+      </w:r>
+      <w:proofErr w:type="spellEnd"/>
+      <w:r>
+        <w:rPr>
+          <w:rFonts w:ascii="Times New Roman" w:hAnsi="Times New Roman" w:cs="Times New Roman"/>
+          <w:sz w:val="24"/>
+          <w:szCs w:val="24"/>
+        </w:rPr>
+        <w:t>-Controller (MVC). Questo vincolo fondamentale definisce la struttura dell'intero software e guida le decisioni implementative.</w:t>
       </w:r>
     </w:p>
     <w:p>
@@ -9455,7 +10047,43 @@
           <w:sz w:val="24"/>
           <w:szCs w:val="24"/>
         </w:rPr>
-        <w:t xml:space="preserve">Per quanto riguarda i vincoli imposti dal team di manutenzione, coincidendo questo con il team di sviluppo, si stabiliscono requisiti auto-imposti per garantire la manutenibilità (coerentemente con la sez. 3.3.4). </w:t>
+        <w:t xml:space="preserve">Per quanto riguarda i vincoli imposti </w:t>
+      </w:r>
+      <w:proofErr w:type="gramStart"/>
+      <w:r>
+        <w:rPr>
+          <w:rFonts w:ascii="Times New Roman" w:hAnsi="Times New Roman" w:cs="Times New Roman"/>
+          <w:sz w:val="24"/>
+          <w:szCs w:val="24"/>
+        </w:rPr>
+        <w:t>dal team</w:t>
+      </w:r>
+      <w:proofErr w:type="gramEnd"/>
+      <w:r>
+        <w:rPr>
+          <w:rFonts w:ascii="Times New Roman" w:hAnsi="Times New Roman" w:cs="Times New Roman"/>
+          <w:sz w:val="24"/>
+          <w:szCs w:val="24"/>
+        </w:rPr>
+        <w:t xml:space="preserve"> di manutenzione, coincidendo questo con </w:t>
+      </w:r>
+      <w:proofErr w:type="gramStart"/>
+      <w:r>
+        <w:rPr>
+          <w:rFonts w:ascii="Times New Roman" w:hAnsi="Times New Roman" w:cs="Times New Roman"/>
+          <w:sz w:val="24"/>
+          <w:szCs w:val="24"/>
+        </w:rPr>
+        <w:t>il team</w:t>
+      </w:r>
+      <w:proofErr w:type="gramEnd"/>
+      <w:r>
+        <w:rPr>
+          <w:rFonts w:ascii="Times New Roman" w:hAnsi="Times New Roman" w:cs="Times New Roman"/>
+          <w:sz w:val="24"/>
+          <w:szCs w:val="24"/>
+        </w:rPr>
+        <w:t xml:space="preserve"> di sviluppo, si stabiliscono requisiti auto-imposti per garantire la manutenibilità (coerentemente con la sez. 3.3.4). </w:t>
       </w:r>
       <w:r>
         <w:rPr>
@@ -9464,7 +10092,25 @@
           <w:szCs w:val="24"/>
         </w:rPr>
         <w:br/>
-        <w:t xml:space="preserve">L'uso di un sistema di controllo di versione Git è obbligatorio per tracciare tutte le modifiche. </w:t>
+        <w:t xml:space="preserve">L'uso di un sistema di controllo di versione </w:t>
+      </w:r>
+      <w:proofErr w:type="spellStart"/>
+      <w:r>
+        <w:rPr>
+          <w:rFonts w:ascii="Times New Roman" w:hAnsi="Times New Roman" w:cs="Times New Roman"/>
+          <w:sz w:val="24"/>
+          <w:szCs w:val="24"/>
+        </w:rPr>
+        <w:t>Git</w:t>
+      </w:r>
+      <w:proofErr w:type="spellEnd"/>
+      <w:r>
+        <w:rPr>
+          <w:rFonts w:ascii="Times New Roman" w:hAnsi="Times New Roman" w:cs="Times New Roman"/>
+          <w:sz w:val="24"/>
+          <w:szCs w:val="24"/>
+        </w:rPr>
+        <w:t xml:space="preserve"> è obbligatorio per tracciare tutte le modifiche. </w:t>
       </w:r>
     </w:p>
     <w:p/>
@@ -9584,7 +10230,25 @@
           <w:sz w:val="24"/>
           <w:szCs w:val="24"/>
         </w:rPr>
-        <w:t xml:space="preserve">Interfaccia database: il sistema si interfaccia con il database aziendale (RBMS) utilizzando lo standard JDBC (Java Database Connectivity) per leggere e scrivere tutti i dati relativi a account, task, notifiche di sistema. </w:t>
+        <w:t xml:space="preserve">Interfaccia database: il sistema si interfaccia con il database aziendale (RBMS) utilizzando lo standard JDBC (Java Database Connectivity) per leggere e scrivere tutti i dati relativi </w:t>
+      </w:r>
+      <w:proofErr w:type="gramStart"/>
+      <w:r>
+        <w:rPr>
+          <w:rFonts w:ascii="Times New Roman" w:hAnsi="Times New Roman" w:cs="Times New Roman"/>
+          <w:sz w:val="24"/>
+          <w:szCs w:val="24"/>
+        </w:rPr>
+        <w:t>a</w:t>
+      </w:r>
+      <w:proofErr w:type="gramEnd"/>
+      <w:r>
+        <w:rPr>
+          <w:rFonts w:ascii="Times New Roman" w:hAnsi="Times New Roman" w:cs="Times New Roman"/>
+          <w:sz w:val="24"/>
+          <w:szCs w:val="24"/>
+        </w:rPr>
+        <w:t xml:space="preserve"> account, task, notifiche di sistema. </w:t>
       </w:r>
     </w:p>
     <w:p>
@@ -9659,6 +10323,7 @@
         </w:rPr>
         <w:t xml:space="preserve">(Il sistema implementerà un'interfaccia basata su </w:t>
       </w:r>
+      <w:proofErr w:type="spellStart"/>
       <w:r>
         <w:rPr>
           <w:rFonts w:ascii="Times New Roman" w:hAnsi="Times New Roman" w:cs="Times New Roman"/>
@@ -9669,6 +10334,7 @@
         </w:rPr>
         <w:t>WebSocket</w:t>
       </w:r>
+      <w:proofErr w:type="spellEnd"/>
       <w:r>
         <w:rPr>
           <w:rFonts w:ascii="Times New Roman" w:hAnsi="Times New Roman" w:cs="Times New Roman"/>
@@ -9841,25 +10507,61 @@
           <w:sz w:val="24"/>
           <w:szCs w:val="24"/>
         </w:rPr>
-        <w:t>La connessione al database aziendale e la porta del server saranno specificate in un file di proprietà esterno (application.properties) posizionato nella stessa directory del file JAR.</w:t>
-      </w:r>
-    </w:p>
-    <w:p>
-      <w:pPr>
-        <w:ind w:left="567"/>
-        <w:rPr>
-          <w:rFonts w:ascii="Times New Roman" w:hAnsi="Times New Roman" w:cs="Times New Roman"/>
-          <w:sz w:val="24"/>
-          <w:szCs w:val="24"/>
-        </w:rPr>
-      </w:pPr>
-      <w:r>
-        <w:rPr>
-          <w:rFonts w:ascii="Times New Roman" w:hAnsi="Times New Roman" w:cs="Times New Roman"/>
-          <w:sz w:val="24"/>
-          <w:szCs w:val="24"/>
-        </w:rPr>
-        <w:t>L'applicazione verrà avviata eseguendo il comando (java -jar EasyWorkManagement.jar) sul server.</w:t>
+        <w:t>La connessione al database aziendale e la porta del server saranno specificate in un file di proprietà esterno (</w:t>
+      </w:r>
+      <w:proofErr w:type="spellStart"/>
+      <w:r>
+        <w:rPr>
+          <w:rFonts w:ascii="Times New Roman" w:hAnsi="Times New Roman" w:cs="Times New Roman"/>
+          <w:sz w:val="24"/>
+          <w:szCs w:val="24"/>
+        </w:rPr>
+        <w:t>application.properties</w:t>
+      </w:r>
+      <w:proofErr w:type="spellEnd"/>
+      <w:r>
+        <w:rPr>
+          <w:rFonts w:ascii="Times New Roman" w:hAnsi="Times New Roman" w:cs="Times New Roman"/>
+          <w:sz w:val="24"/>
+          <w:szCs w:val="24"/>
+        </w:rPr>
+        <w:t>) posizionato nella stessa directory del file JAR.</w:t>
+      </w:r>
+    </w:p>
+    <w:p>
+      <w:pPr>
+        <w:ind w:left="567"/>
+        <w:rPr>
+          <w:rFonts w:ascii="Times New Roman" w:hAnsi="Times New Roman" w:cs="Times New Roman"/>
+          <w:sz w:val="24"/>
+          <w:szCs w:val="24"/>
+        </w:rPr>
+      </w:pPr>
+      <w:r>
+        <w:rPr>
+          <w:rFonts w:ascii="Times New Roman" w:hAnsi="Times New Roman" w:cs="Times New Roman"/>
+          <w:sz w:val="24"/>
+          <w:szCs w:val="24"/>
+        </w:rPr>
+        <w:t>L'applicazione verrà avviata eseguendo il comando (java -</w:t>
+      </w:r>
+      <w:proofErr w:type="spellStart"/>
+      <w:r>
+        <w:rPr>
+          <w:rFonts w:ascii="Times New Roman" w:hAnsi="Times New Roman" w:cs="Times New Roman"/>
+          <w:sz w:val="24"/>
+          <w:szCs w:val="24"/>
+        </w:rPr>
+        <w:t>jar</w:t>
+      </w:r>
+      <w:proofErr w:type="spellEnd"/>
+      <w:r>
+        <w:rPr>
+          <w:rFonts w:ascii="Times New Roman" w:hAnsi="Times New Roman" w:cs="Times New Roman"/>
+          <w:sz w:val="24"/>
+          <w:szCs w:val="24"/>
+        </w:rPr>
+        <w:t xml:space="preserve"> EasyWorkManagement.jar) sul server.</w:t>
       </w:r>
     </w:p>
     <w:p/>
@@ -9924,7 +10626,43 @@
           <w:sz w:val="24"/>
           <w:szCs w:val="24"/>
         </w:rPr>
-        <w:t>un opportuno algoritmo di cifratura (AES, scrypt, bcrypt).</w:t>
+        <w:t xml:space="preserve">un opportuno algoritmo di cifratura (AES, </w:t>
+      </w:r>
+      <w:proofErr w:type="spellStart"/>
+      <w:r>
+        <w:rPr>
+          <w:rFonts w:ascii="Times New Roman" w:hAnsi="Times New Roman" w:cs="Times New Roman"/>
+          <w:sz w:val="24"/>
+          <w:szCs w:val="24"/>
+        </w:rPr>
+        <w:t>scrypt</w:t>
+      </w:r>
+      <w:proofErr w:type="spellEnd"/>
+      <w:r>
+        <w:rPr>
+          <w:rFonts w:ascii="Times New Roman" w:hAnsi="Times New Roman" w:cs="Times New Roman"/>
+          <w:sz w:val="24"/>
+          <w:szCs w:val="24"/>
+        </w:rPr>
+        <w:t xml:space="preserve">, </w:t>
+      </w:r>
+      <w:proofErr w:type="spellStart"/>
+      <w:r>
+        <w:rPr>
+          <w:rFonts w:ascii="Times New Roman" w:hAnsi="Times New Roman" w:cs="Times New Roman"/>
+          <w:sz w:val="24"/>
+          <w:szCs w:val="24"/>
+        </w:rPr>
+        <w:t>bcrypt</w:t>
+      </w:r>
+      <w:proofErr w:type="spellEnd"/>
+      <w:r>
+        <w:rPr>
+          <w:rFonts w:ascii="Times New Roman" w:hAnsi="Times New Roman" w:cs="Times New Roman"/>
+          <w:sz w:val="24"/>
+          <w:szCs w:val="24"/>
+        </w:rPr>
+        <w:t>).</w:t>
       </w:r>
       <w:r>
         <w:rPr>
@@ -9974,16 +10712,44 @@
           <w:sz w:val="24"/>
           <w:szCs w:val="24"/>
         </w:rPr>
-        <w:t>. Sarà inoltre richiesto al sistema di prevenire sql-injection</w:t>
-      </w:r>
-      <w:r>
-        <w:rPr>
-          <w:rFonts w:ascii="Times New Roman" w:hAnsi="Times New Roman" w:cs="Times New Roman"/>
-          <w:sz w:val="24"/>
-          <w:szCs w:val="24"/>
-        </w:rPr>
-        <w:t xml:space="preserve"> utilizzando prepared-statement</w:t>
-      </w:r>
+        <w:t xml:space="preserve">. Sarà inoltre richiesto al sistema di prevenire </w:t>
+      </w:r>
+      <w:proofErr w:type="spellStart"/>
+      <w:r>
+        <w:rPr>
+          <w:rFonts w:ascii="Times New Roman" w:hAnsi="Times New Roman" w:cs="Times New Roman"/>
+          <w:sz w:val="24"/>
+          <w:szCs w:val="24"/>
+        </w:rPr>
+        <w:t>sql</w:t>
+      </w:r>
+      <w:proofErr w:type="spellEnd"/>
+      <w:r>
+        <w:rPr>
+          <w:rFonts w:ascii="Times New Roman" w:hAnsi="Times New Roman" w:cs="Times New Roman"/>
+          <w:sz w:val="24"/>
+          <w:szCs w:val="24"/>
+        </w:rPr>
+        <w:t>-injection</w:t>
+      </w:r>
+      <w:r>
+        <w:rPr>
+          <w:rFonts w:ascii="Times New Roman" w:hAnsi="Times New Roman" w:cs="Times New Roman"/>
+          <w:sz w:val="24"/>
+          <w:szCs w:val="24"/>
+        </w:rPr>
+        <w:t xml:space="preserve"> utilizzando </w:t>
+      </w:r>
+      <w:proofErr w:type="spellStart"/>
+      <w:r>
+        <w:rPr>
+          <w:rFonts w:ascii="Times New Roman" w:hAnsi="Times New Roman" w:cs="Times New Roman"/>
+          <w:sz w:val="24"/>
+          <w:szCs w:val="24"/>
+        </w:rPr>
+        <w:t>prepared-statement</w:t>
+      </w:r>
+      <w:proofErr w:type="spellEnd"/>
       <w:r>
         <w:rPr>
           <w:rFonts w:ascii="Times New Roman" w:hAnsi="Times New Roman" w:cs="Times New Roman"/>
@@ -10107,6 +10873,7 @@
           <w:szCs w:val="24"/>
         </w:rPr>
       </w:pPr>
+      <w:proofErr w:type="gramStart"/>
       <w:r>
         <w:rPr>
           <w:rFonts w:ascii="Times New Roman" w:hAnsi="Times New Roman" w:cs="Times New Roman"/>
@@ -10117,6 +10884,7 @@
         </w:rPr>
         <w:t>Copyright</w:t>
       </w:r>
+      <w:proofErr w:type="gramEnd"/>
     </w:p>
     <w:p>
       <w:pPr>
@@ -10453,7 +11221,25 @@
           <w:sz w:val="24"/>
           <w:szCs w:val="24"/>
         </w:rPr>
-        <w:t xml:space="preserve">: Predisporre il report dettagliato delle spese sostenute nella settimana 6-10 ottobre 2025, includendo ricevute, note spese, e riepilogo analitico. Il report deve essere inviato alla mia mail entro la scadenza indicata. </w:t>
+        <w:t xml:space="preserve">: Predisporre il report dettagliato delle spese sostenute nella settimana 6-10 ottobre 2025, includendo ricevute, note spese, e riepilogo analitico. Il report deve essere </w:t>
+      </w:r>
+      <w:proofErr w:type="spellStart"/>
+      <w:r>
+        <w:rPr>
+          <w:rFonts w:ascii="Times New Roman" w:hAnsi="Times New Roman" w:cs="Times New Roman"/>
+          <w:sz w:val="24"/>
+          <w:szCs w:val="24"/>
+        </w:rPr>
+        <w:t>inviato</w:t>
+      </w:r>
+      <w:proofErr w:type="spellEnd"/>
+      <w:r>
+        <w:rPr>
+          <w:rFonts w:ascii="Times New Roman" w:hAnsi="Times New Roman" w:cs="Times New Roman"/>
+          <w:sz w:val="24"/>
+          <w:szCs w:val="24"/>
+        </w:rPr>
+        <w:t xml:space="preserve"> alla mia mail entro la scadenza indicata. </w:t>
       </w:r>
     </w:p>
     <w:p>
@@ -11497,7 +12283,25 @@
           <w:sz w:val="24"/>
           <w:szCs w:val="24"/>
         </w:rPr>
-        <w:t>Il gestore degli account Andrea Adiletta deve registrare un nuovo account, per la nuova dipendente assunta Giulia Ferrari.</w:t>
+        <w:t xml:space="preserve">Il gestore degli account Andrea </w:t>
+      </w:r>
+      <w:proofErr w:type="spellStart"/>
+      <w:r>
+        <w:rPr>
+          <w:rFonts w:ascii="Times New Roman" w:hAnsi="Times New Roman" w:cs="Times New Roman"/>
+          <w:sz w:val="24"/>
+          <w:szCs w:val="24"/>
+        </w:rPr>
+        <w:t>Adiletta</w:t>
+      </w:r>
+      <w:proofErr w:type="spellEnd"/>
+      <w:r>
+        <w:rPr>
+          <w:rFonts w:ascii="Times New Roman" w:hAnsi="Times New Roman" w:cs="Times New Roman"/>
+          <w:sz w:val="24"/>
+          <w:szCs w:val="24"/>
+        </w:rPr>
+        <w:t xml:space="preserve"> deve registrare un nuovo account, per la nuova dipendente assunta Giulia Ferrari.</w:t>
       </w:r>
     </w:p>
     <w:p>
@@ -11660,6 +12464,7 @@
           <w:szCs w:val="24"/>
         </w:rPr>
       </w:pPr>
+      <w:proofErr w:type="gramStart"/>
       <w:r>
         <w:rPr>
           <w:rFonts w:ascii="Times New Roman" w:hAnsi="Times New Roman" w:cs="Times New Roman"/>
@@ -11670,6 +12475,7 @@
         </w:rPr>
         <w:t>Email</w:t>
       </w:r>
+      <w:proofErr w:type="gramEnd"/>
       <w:r>
         <w:rPr>
           <w:rFonts w:ascii="Times New Roman" w:hAnsi="Times New Roman" w:cs="Times New Roman"/>
@@ -12371,6 +13177,7 @@
         </w:rPr>
         <w:t xml:space="preserve">Entry </w:t>
       </w:r>
+      <w:proofErr w:type="spellStart"/>
       <w:r>
         <w:rPr>
           <w:rFonts w:ascii="Times New Roman" w:hAnsi="Times New Roman" w:cs="Times New Roman"/>
@@ -12391,6 +13198,7 @@
         </w:rPr>
         <w:t>ondition</w:t>
       </w:r>
+      <w:proofErr w:type="spellEnd"/>
       <w:r>
         <w:rPr>
           <w:rFonts w:ascii="Times New Roman" w:hAnsi="Times New Roman" w:cs="Times New Roman"/>
@@ -12609,7 +13417,29 @@
           <w:sz w:val="24"/>
           <w:szCs w:val="24"/>
         </w:rPr>
-        <w:t xml:space="preserve">Exit condition: </w:t>
+        <w:t xml:space="preserve">Exit </w:t>
+      </w:r>
+      <w:proofErr w:type="spellStart"/>
+      <w:r>
+        <w:rPr>
+          <w:rFonts w:ascii="Times New Roman" w:hAnsi="Times New Roman" w:cs="Times New Roman"/>
+          <w:b/>
+          <w:bCs/>
+          <w:sz w:val="24"/>
+          <w:szCs w:val="24"/>
+        </w:rPr>
+        <w:t>condition</w:t>
+      </w:r>
+      <w:proofErr w:type="spellEnd"/>
+      <w:r>
+        <w:rPr>
+          <w:rFonts w:ascii="Times New Roman" w:hAnsi="Times New Roman" w:cs="Times New Roman"/>
+          <w:b/>
+          <w:bCs/>
+          <w:sz w:val="24"/>
+          <w:szCs w:val="24"/>
+        </w:rPr>
+        <w:t xml:space="preserve">: </w:t>
       </w:r>
       <w:r>
         <w:rPr>
@@ -12935,7 +13765,29 @@
           <w:sz w:val="24"/>
           <w:szCs w:val="24"/>
         </w:rPr>
-        <w:t>Entry condition:</w:t>
+        <w:t xml:space="preserve">Entry </w:t>
+      </w:r>
+      <w:proofErr w:type="spellStart"/>
+      <w:r>
+        <w:rPr>
+          <w:rFonts w:ascii="Times New Roman" w:hAnsi="Times New Roman" w:cs="Times New Roman"/>
+          <w:b/>
+          <w:bCs/>
+          <w:sz w:val="24"/>
+          <w:szCs w:val="24"/>
+        </w:rPr>
+        <w:t>condition</w:t>
+      </w:r>
+      <w:proofErr w:type="spellEnd"/>
+      <w:r>
+        <w:rPr>
+          <w:rFonts w:ascii="Times New Roman" w:hAnsi="Times New Roman" w:cs="Times New Roman"/>
+          <w:b/>
+          <w:bCs/>
+          <w:sz w:val="24"/>
+          <w:szCs w:val="24"/>
+        </w:rPr>
+        <w:t>:</w:t>
       </w:r>
     </w:p>
     <w:p>
@@ -13092,7 +13944,29 @@
           <w:sz w:val="24"/>
           <w:szCs w:val="24"/>
         </w:rPr>
-        <w:t>Exit condition:</w:t>
+        <w:t xml:space="preserve">Exit </w:t>
+      </w:r>
+      <w:proofErr w:type="spellStart"/>
+      <w:r>
+        <w:rPr>
+          <w:rFonts w:ascii="Times New Roman" w:hAnsi="Times New Roman" w:cs="Times New Roman"/>
+          <w:b/>
+          <w:bCs/>
+          <w:sz w:val="24"/>
+          <w:szCs w:val="24"/>
+        </w:rPr>
+        <w:t>condition</w:t>
+      </w:r>
+      <w:proofErr w:type="spellEnd"/>
+      <w:r>
+        <w:rPr>
+          <w:rFonts w:ascii="Times New Roman" w:hAnsi="Times New Roman" w:cs="Times New Roman"/>
+          <w:b/>
+          <w:bCs/>
+          <w:sz w:val="24"/>
+          <w:szCs w:val="24"/>
+        </w:rPr>
+        <w:t>:</w:t>
       </w:r>
     </w:p>
     <w:p>
@@ -13346,7 +14220,29 @@
           <w:szCs w:val="24"/>
         </w:rPr>
         <w:br/>
-        <w:t xml:space="preserve">Entry condition: </w:t>
+        <w:t xml:space="preserve">Entry </w:t>
+      </w:r>
+      <w:proofErr w:type="spellStart"/>
+      <w:r>
+        <w:rPr>
+          <w:rFonts w:ascii="Times New Roman" w:hAnsi="Times New Roman" w:cs="Times New Roman"/>
+          <w:b/>
+          <w:bCs/>
+          <w:sz w:val="24"/>
+          <w:szCs w:val="24"/>
+        </w:rPr>
+        <w:t>condition</w:t>
+      </w:r>
+      <w:proofErr w:type="spellEnd"/>
+      <w:r>
+        <w:rPr>
+          <w:rFonts w:ascii="Times New Roman" w:hAnsi="Times New Roman" w:cs="Times New Roman"/>
+          <w:b/>
+          <w:bCs/>
+          <w:sz w:val="24"/>
+          <w:szCs w:val="24"/>
+        </w:rPr>
+        <w:t xml:space="preserve">: </w:t>
       </w:r>
     </w:p>
     <w:p>
@@ -13473,7 +14369,29 @@
           <w:sz w:val="24"/>
           <w:szCs w:val="24"/>
         </w:rPr>
-        <w:t>Exit condition:</w:t>
+        <w:t xml:space="preserve">Exit </w:t>
+      </w:r>
+      <w:proofErr w:type="spellStart"/>
+      <w:r>
+        <w:rPr>
+          <w:rFonts w:ascii="Times New Roman" w:hAnsi="Times New Roman" w:cs="Times New Roman"/>
+          <w:b/>
+          <w:bCs/>
+          <w:sz w:val="24"/>
+          <w:szCs w:val="24"/>
+        </w:rPr>
+        <w:t>condition</w:t>
+      </w:r>
+      <w:proofErr w:type="spellEnd"/>
+      <w:r>
+        <w:rPr>
+          <w:rFonts w:ascii="Times New Roman" w:hAnsi="Times New Roman" w:cs="Times New Roman"/>
+          <w:b/>
+          <w:bCs/>
+          <w:sz w:val="24"/>
+          <w:szCs w:val="24"/>
+        </w:rPr>
+        <w:t>:</w:t>
       </w:r>
     </w:p>
     <w:p>
@@ -13708,8 +14626,20 @@
           <w:sz w:val="24"/>
           <w:szCs w:val="24"/>
         </w:rPr>
-        <w:t>Entry condition</w:t>
-      </w:r>
+        <w:t xml:space="preserve">Entry </w:t>
+      </w:r>
+      <w:proofErr w:type="spellStart"/>
+      <w:r>
+        <w:rPr>
+          <w:rFonts w:ascii="Times New Roman" w:hAnsi="Times New Roman" w:cs="Times New Roman"/>
+          <w:b/>
+          <w:bCs/>
+          <w:sz w:val="24"/>
+          <w:szCs w:val="24"/>
+        </w:rPr>
+        <w:t>condition</w:t>
+      </w:r>
+      <w:proofErr w:type="spellEnd"/>
       <w:r>
         <w:rPr>
           <w:rFonts w:ascii="Times New Roman" w:hAnsi="Times New Roman" w:cs="Times New Roman"/>
@@ -13996,8 +14926,20 @@
           <w:sz w:val="24"/>
           <w:szCs w:val="24"/>
         </w:rPr>
-        <w:t>Exit condition</w:t>
-      </w:r>
+        <w:t xml:space="preserve">Exit </w:t>
+      </w:r>
+      <w:proofErr w:type="spellStart"/>
+      <w:r>
+        <w:rPr>
+          <w:rFonts w:ascii="Times New Roman" w:hAnsi="Times New Roman" w:cs="Times New Roman"/>
+          <w:b/>
+          <w:bCs/>
+          <w:sz w:val="24"/>
+          <w:szCs w:val="24"/>
+        </w:rPr>
+        <w:t>condition</w:t>
+      </w:r>
+      <w:proofErr w:type="spellEnd"/>
       <w:r>
         <w:rPr>
           <w:rFonts w:ascii="Times New Roman" w:hAnsi="Times New Roman" w:cs="Times New Roman"/>
@@ -14373,7 +15315,29 @@
           <w:sz w:val="24"/>
           <w:szCs w:val="24"/>
         </w:rPr>
-        <w:t>Entry condition:</w:t>
+        <w:t xml:space="preserve">Entry </w:t>
+      </w:r>
+      <w:proofErr w:type="spellStart"/>
+      <w:r>
+        <w:rPr>
+          <w:rFonts w:ascii="Times New Roman" w:hAnsi="Times New Roman" w:cs="Times New Roman"/>
+          <w:b/>
+          <w:bCs/>
+          <w:sz w:val="24"/>
+          <w:szCs w:val="24"/>
+        </w:rPr>
+        <w:t>condition</w:t>
+      </w:r>
+      <w:proofErr w:type="spellEnd"/>
+      <w:r>
+        <w:rPr>
+          <w:rFonts w:ascii="Times New Roman" w:hAnsi="Times New Roman" w:cs="Times New Roman"/>
+          <w:b/>
+          <w:bCs/>
+          <w:sz w:val="24"/>
+          <w:szCs w:val="24"/>
+        </w:rPr>
+        <w:t>:</w:t>
       </w:r>
     </w:p>
     <w:p>
@@ -14499,7 +15463,25 @@
           <w:sz w:val="24"/>
           <w:szCs w:val="24"/>
         </w:rPr>
-        <w:t xml:space="preserve">un modal </w:t>
+        <w:t xml:space="preserve">un </w:t>
+      </w:r>
+      <w:proofErr w:type="spellStart"/>
+      <w:r>
+        <w:rPr>
+          <w:rFonts w:ascii="Times New Roman" w:hAnsi="Times New Roman" w:cs="Times New Roman"/>
+          <w:sz w:val="24"/>
+          <w:szCs w:val="24"/>
+        </w:rPr>
+        <w:t>modal</w:t>
+      </w:r>
+      <w:proofErr w:type="spellEnd"/>
+      <w:r>
+        <w:rPr>
+          <w:rFonts w:ascii="Times New Roman" w:hAnsi="Times New Roman" w:cs="Times New Roman"/>
+          <w:sz w:val="24"/>
+          <w:szCs w:val="24"/>
+        </w:rPr>
+        <w:t xml:space="preserve"> </w:t>
       </w:r>
       <w:r>
         <w:rPr>
@@ -14529,7 +15511,29 @@
           <w:sz w:val="24"/>
           <w:szCs w:val="24"/>
         </w:rPr>
-        <w:t>Exit condition:</w:t>
+        <w:t xml:space="preserve">Exit </w:t>
+      </w:r>
+      <w:proofErr w:type="spellStart"/>
+      <w:r>
+        <w:rPr>
+          <w:rFonts w:ascii="Times New Roman" w:hAnsi="Times New Roman" w:cs="Times New Roman"/>
+          <w:b/>
+          <w:bCs/>
+          <w:sz w:val="24"/>
+          <w:szCs w:val="24"/>
+        </w:rPr>
+        <w:t>condition</w:t>
+      </w:r>
+      <w:proofErr w:type="spellEnd"/>
+      <w:r>
+        <w:rPr>
+          <w:rFonts w:ascii="Times New Roman" w:hAnsi="Times New Roman" w:cs="Times New Roman"/>
+          <w:b/>
+          <w:bCs/>
+          <w:sz w:val="24"/>
+          <w:szCs w:val="24"/>
+        </w:rPr>
+        <w:t>:</w:t>
       </w:r>
     </w:p>
     <w:p>
@@ -14835,7 +15839,29 @@
           <w:sz w:val="24"/>
           <w:szCs w:val="24"/>
         </w:rPr>
-        <w:t>Entry condition:</w:t>
+        <w:t xml:space="preserve">Entry </w:t>
+      </w:r>
+      <w:proofErr w:type="spellStart"/>
+      <w:r>
+        <w:rPr>
+          <w:rFonts w:ascii="Times New Roman" w:hAnsi="Times New Roman" w:cs="Times New Roman"/>
+          <w:b/>
+          <w:bCs/>
+          <w:sz w:val="24"/>
+          <w:szCs w:val="24"/>
+        </w:rPr>
+        <w:t>condition</w:t>
+      </w:r>
+      <w:proofErr w:type="spellEnd"/>
+      <w:r>
+        <w:rPr>
+          <w:rFonts w:ascii="Times New Roman" w:hAnsi="Times New Roman" w:cs="Times New Roman"/>
+          <w:b/>
+          <w:bCs/>
+          <w:sz w:val="24"/>
+          <w:szCs w:val="24"/>
+        </w:rPr>
+        <w:t>:</w:t>
       </w:r>
     </w:p>
     <w:p>
@@ -15100,7 +16126,29 @@
           <w:sz w:val="24"/>
           <w:szCs w:val="24"/>
         </w:rPr>
-        <w:t>Exit condition:</w:t>
+        <w:t xml:space="preserve">Exit </w:t>
+      </w:r>
+      <w:proofErr w:type="spellStart"/>
+      <w:r>
+        <w:rPr>
+          <w:rFonts w:ascii="Times New Roman" w:hAnsi="Times New Roman" w:cs="Times New Roman"/>
+          <w:b/>
+          <w:bCs/>
+          <w:sz w:val="24"/>
+          <w:szCs w:val="24"/>
+        </w:rPr>
+        <w:t>condition</w:t>
+      </w:r>
+      <w:proofErr w:type="spellEnd"/>
+      <w:r>
+        <w:rPr>
+          <w:rFonts w:ascii="Times New Roman" w:hAnsi="Times New Roman" w:cs="Times New Roman"/>
+          <w:b/>
+          <w:bCs/>
+          <w:sz w:val="24"/>
+          <w:szCs w:val="24"/>
+        </w:rPr>
+        <w:t>:</w:t>
       </w:r>
     </w:p>
     <w:p>
@@ -15435,7 +16483,29 @@
           <w:sz w:val="24"/>
           <w:szCs w:val="24"/>
         </w:rPr>
-        <w:t>Entry condition:</w:t>
+        <w:t xml:space="preserve">Entry </w:t>
+      </w:r>
+      <w:proofErr w:type="spellStart"/>
+      <w:r>
+        <w:rPr>
+          <w:rFonts w:ascii="Times New Roman" w:hAnsi="Times New Roman" w:cs="Times New Roman"/>
+          <w:b/>
+          <w:bCs/>
+          <w:sz w:val="24"/>
+          <w:szCs w:val="24"/>
+        </w:rPr>
+        <w:t>condition</w:t>
+      </w:r>
+      <w:proofErr w:type="spellEnd"/>
+      <w:r>
+        <w:rPr>
+          <w:rFonts w:ascii="Times New Roman" w:hAnsi="Times New Roman" w:cs="Times New Roman"/>
+          <w:b/>
+          <w:bCs/>
+          <w:sz w:val="24"/>
+          <w:szCs w:val="24"/>
+        </w:rPr>
+        <w:t>:</w:t>
       </w:r>
     </w:p>
     <w:p>
@@ -15673,7 +16743,29 @@
           <w:sz w:val="24"/>
           <w:szCs w:val="24"/>
         </w:rPr>
-        <w:t>Exit condition:</w:t>
+        <w:t xml:space="preserve">Exit </w:t>
+      </w:r>
+      <w:proofErr w:type="spellStart"/>
+      <w:r>
+        <w:rPr>
+          <w:rFonts w:ascii="Times New Roman" w:hAnsi="Times New Roman" w:cs="Times New Roman"/>
+          <w:b/>
+          <w:bCs/>
+          <w:sz w:val="24"/>
+          <w:szCs w:val="24"/>
+        </w:rPr>
+        <w:t>condition</w:t>
+      </w:r>
+      <w:proofErr w:type="spellEnd"/>
+      <w:r>
+        <w:rPr>
+          <w:rFonts w:ascii="Times New Roman" w:hAnsi="Times New Roman" w:cs="Times New Roman"/>
+          <w:b/>
+          <w:bCs/>
+          <w:sz w:val="24"/>
+          <w:szCs w:val="24"/>
+        </w:rPr>
+        <w:t>:</w:t>
       </w:r>
     </w:p>
     <w:p>
@@ -15939,7 +17031,29 @@
           <w:sz w:val="24"/>
           <w:szCs w:val="24"/>
         </w:rPr>
-        <w:t>Entry condition:</w:t>
+        <w:t xml:space="preserve">Entry </w:t>
+      </w:r>
+      <w:proofErr w:type="spellStart"/>
+      <w:r>
+        <w:rPr>
+          <w:rFonts w:ascii="Times New Roman" w:hAnsi="Times New Roman" w:cs="Times New Roman"/>
+          <w:b/>
+          <w:bCs/>
+          <w:sz w:val="24"/>
+          <w:szCs w:val="24"/>
+        </w:rPr>
+        <w:t>condition</w:t>
+      </w:r>
+      <w:proofErr w:type="spellEnd"/>
+      <w:r>
+        <w:rPr>
+          <w:rFonts w:ascii="Times New Roman" w:hAnsi="Times New Roman" w:cs="Times New Roman"/>
+          <w:b/>
+          <w:bCs/>
+          <w:sz w:val="24"/>
+          <w:szCs w:val="24"/>
+        </w:rPr>
+        <w:t>:</w:t>
       </w:r>
     </w:p>
     <w:p>
@@ -16196,7 +17310,29 @@
           <w:sz w:val="24"/>
           <w:szCs w:val="24"/>
         </w:rPr>
-        <w:t>Exit condition:</w:t>
+        <w:t xml:space="preserve">Exit </w:t>
+      </w:r>
+      <w:proofErr w:type="spellStart"/>
+      <w:r>
+        <w:rPr>
+          <w:rFonts w:ascii="Times New Roman" w:hAnsi="Times New Roman" w:cs="Times New Roman"/>
+          <w:b/>
+          <w:bCs/>
+          <w:sz w:val="24"/>
+          <w:szCs w:val="24"/>
+        </w:rPr>
+        <w:t>condition</w:t>
+      </w:r>
+      <w:proofErr w:type="spellEnd"/>
+      <w:r>
+        <w:rPr>
+          <w:rFonts w:ascii="Times New Roman" w:hAnsi="Times New Roman" w:cs="Times New Roman"/>
+          <w:b/>
+          <w:bCs/>
+          <w:sz w:val="24"/>
+          <w:szCs w:val="24"/>
+        </w:rPr>
+        <w:t>:</w:t>
       </w:r>
     </w:p>
     <w:p>
@@ -16486,7 +17622,29 @@
           <w:sz w:val="24"/>
           <w:szCs w:val="24"/>
         </w:rPr>
-        <w:t xml:space="preserve">Entry condition: </w:t>
+        <w:t xml:space="preserve">Entry </w:t>
+      </w:r>
+      <w:proofErr w:type="spellStart"/>
+      <w:r>
+        <w:rPr>
+          <w:rFonts w:ascii="Times New Roman" w:hAnsi="Times New Roman" w:cs="Times New Roman"/>
+          <w:b/>
+          <w:bCs/>
+          <w:sz w:val="24"/>
+          <w:szCs w:val="24"/>
+        </w:rPr>
+        <w:t>condition</w:t>
+      </w:r>
+      <w:proofErr w:type="spellEnd"/>
+      <w:r>
+        <w:rPr>
+          <w:rFonts w:ascii="Times New Roman" w:hAnsi="Times New Roman" w:cs="Times New Roman"/>
+          <w:b/>
+          <w:bCs/>
+          <w:sz w:val="24"/>
+          <w:szCs w:val="24"/>
+        </w:rPr>
+        <w:t xml:space="preserve">: </w:t>
       </w:r>
     </w:p>
     <w:p>
@@ -16714,7 +17872,29 @@
           <w:sz w:val="24"/>
           <w:szCs w:val="24"/>
         </w:rPr>
-        <w:t xml:space="preserve">Exit condition: </w:t>
+        <w:t xml:space="preserve">Exit </w:t>
+      </w:r>
+      <w:proofErr w:type="spellStart"/>
+      <w:r>
+        <w:rPr>
+          <w:rFonts w:ascii="Times New Roman" w:hAnsi="Times New Roman" w:cs="Times New Roman"/>
+          <w:b/>
+          <w:bCs/>
+          <w:sz w:val="24"/>
+          <w:szCs w:val="24"/>
+        </w:rPr>
+        <w:t>condition</w:t>
+      </w:r>
+      <w:proofErr w:type="spellEnd"/>
+      <w:r>
+        <w:rPr>
+          <w:rFonts w:ascii="Times New Roman" w:hAnsi="Times New Roman" w:cs="Times New Roman"/>
+          <w:b/>
+          <w:bCs/>
+          <w:sz w:val="24"/>
+          <w:szCs w:val="24"/>
+        </w:rPr>
+        <w:t xml:space="preserve">: </w:t>
       </w:r>
     </w:p>
     <w:p>
@@ -16898,7 +18078,29 @@
           <w:sz w:val="24"/>
           <w:szCs w:val="24"/>
         </w:rPr>
-        <w:t xml:space="preserve">Entry condition: </w:t>
+        <w:t xml:space="preserve">Entry </w:t>
+      </w:r>
+      <w:proofErr w:type="spellStart"/>
+      <w:r>
+        <w:rPr>
+          <w:rFonts w:ascii="Times New Roman" w:hAnsi="Times New Roman" w:cs="Times New Roman"/>
+          <w:b/>
+          <w:bCs/>
+          <w:sz w:val="24"/>
+          <w:szCs w:val="24"/>
+        </w:rPr>
+        <w:t>condition</w:t>
+      </w:r>
+      <w:proofErr w:type="spellEnd"/>
+      <w:r>
+        <w:rPr>
+          <w:rFonts w:ascii="Times New Roman" w:hAnsi="Times New Roman" w:cs="Times New Roman"/>
+          <w:b/>
+          <w:bCs/>
+          <w:sz w:val="24"/>
+          <w:szCs w:val="24"/>
+        </w:rPr>
+        <w:t xml:space="preserve">: </w:t>
       </w:r>
     </w:p>
     <w:p>
@@ -17048,7 +18250,29 @@
           <w:sz w:val="24"/>
           <w:szCs w:val="24"/>
         </w:rPr>
-        <w:t xml:space="preserve">Exit condition: </w:t>
+        <w:t xml:space="preserve">Exit </w:t>
+      </w:r>
+      <w:proofErr w:type="spellStart"/>
+      <w:r>
+        <w:rPr>
+          <w:rFonts w:ascii="Times New Roman" w:hAnsi="Times New Roman" w:cs="Times New Roman"/>
+          <w:b/>
+          <w:bCs/>
+          <w:sz w:val="24"/>
+          <w:szCs w:val="24"/>
+        </w:rPr>
+        <w:t>condition</w:t>
+      </w:r>
+      <w:proofErr w:type="spellEnd"/>
+      <w:r>
+        <w:rPr>
+          <w:rFonts w:ascii="Times New Roman" w:hAnsi="Times New Roman" w:cs="Times New Roman"/>
+          <w:b/>
+          <w:bCs/>
+          <w:sz w:val="24"/>
+          <w:szCs w:val="24"/>
+        </w:rPr>
+        <w:t xml:space="preserve">: </w:t>
       </w:r>
     </w:p>
     <w:p>
@@ -17252,7 +18476,29 @@
           <w:sz w:val="24"/>
           <w:szCs w:val="24"/>
         </w:rPr>
-        <w:t xml:space="preserve">Entry condition: </w:t>
+        <w:t xml:space="preserve">Entry </w:t>
+      </w:r>
+      <w:proofErr w:type="spellStart"/>
+      <w:r>
+        <w:rPr>
+          <w:rFonts w:ascii="Times New Roman" w:hAnsi="Times New Roman" w:cs="Times New Roman"/>
+          <w:b/>
+          <w:bCs/>
+          <w:sz w:val="24"/>
+          <w:szCs w:val="24"/>
+        </w:rPr>
+        <w:t>condition</w:t>
+      </w:r>
+      <w:proofErr w:type="spellEnd"/>
+      <w:r>
+        <w:rPr>
+          <w:rFonts w:ascii="Times New Roman" w:hAnsi="Times New Roman" w:cs="Times New Roman"/>
+          <w:b/>
+          <w:bCs/>
+          <w:sz w:val="24"/>
+          <w:szCs w:val="24"/>
+        </w:rPr>
+        <w:t xml:space="preserve">: </w:t>
       </w:r>
     </w:p>
     <w:p>
@@ -17439,7 +18685,29 @@
           <w:sz w:val="24"/>
           <w:szCs w:val="24"/>
         </w:rPr>
-        <w:t xml:space="preserve">Exit condition: </w:t>
+        <w:t xml:space="preserve">Exit </w:t>
+      </w:r>
+      <w:proofErr w:type="spellStart"/>
+      <w:r>
+        <w:rPr>
+          <w:rFonts w:ascii="Times New Roman" w:hAnsi="Times New Roman" w:cs="Times New Roman"/>
+          <w:b/>
+          <w:bCs/>
+          <w:sz w:val="24"/>
+          <w:szCs w:val="24"/>
+        </w:rPr>
+        <w:t>condition</w:t>
+      </w:r>
+      <w:proofErr w:type="spellEnd"/>
+      <w:r>
+        <w:rPr>
+          <w:rFonts w:ascii="Times New Roman" w:hAnsi="Times New Roman" w:cs="Times New Roman"/>
+          <w:b/>
+          <w:bCs/>
+          <w:sz w:val="24"/>
+          <w:szCs w:val="24"/>
+        </w:rPr>
+        <w:t xml:space="preserve">: </w:t>
       </w:r>
     </w:p>
     <w:p>
@@ -17657,7 +18925,29 @@
           <w:sz w:val="24"/>
           <w:szCs w:val="24"/>
         </w:rPr>
-        <w:t>Entry condition:</w:t>
+        <w:t xml:space="preserve">Entry </w:t>
+      </w:r>
+      <w:proofErr w:type="spellStart"/>
+      <w:r>
+        <w:rPr>
+          <w:rFonts w:ascii="Times New Roman" w:hAnsi="Times New Roman" w:cs="Times New Roman"/>
+          <w:b/>
+          <w:bCs/>
+          <w:sz w:val="24"/>
+          <w:szCs w:val="24"/>
+        </w:rPr>
+        <w:t>condition</w:t>
+      </w:r>
+      <w:proofErr w:type="spellEnd"/>
+      <w:r>
+        <w:rPr>
+          <w:rFonts w:ascii="Times New Roman" w:hAnsi="Times New Roman" w:cs="Times New Roman"/>
+          <w:b/>
+          <w:bCs/>
+          <w:sz w:val="24"/>
+          <w:szCs w:val="24"/>
+        </w:rPr>
+        <w:t>:</w:t>
       </w:r>
     </w:p>
     <w:p>
@@ -17811,7 +19101,29 @@
           <w:sz w:val="24"/>
           <w:szCs w:val="24"/>
         </w:rPr>
-        <w:t xml:space="preserve">Exit condition: </w:t>
+        <w:t xml:space="preserve">Exit </w:t>
+      </w:r>
+      <w:proofErr w:type="spellStart"/>
+      <w:r>
+        <w:rPr>
+          <w:rFonts w:ascii="Times New Roman" w:hAnsi="Times New Roman" w:cs="Times New Roman"/>
+          <w:b/>
+          <w:bCs/>
+          <w:sz w:val="24"/>
+          <w:szCs w:val="24"/>
+        </w:rPr>
+        <w:t>condition</w:t>
+      </w:r>
+      <w:proofErr w:type="spellEnd"/>
+      <w:r>
+        <w:rPr>
+          <w:rFonts w:ascii="Times New Roman" w:hAnsi="Times New Roman" w:cs="Times New Roman"/>
+          <w:b/>
+          <w:bCs/>
+          <w:sz w:val="24"/>
+          <w:szCs w:val="24"/>
+        </w:rPr>
+        <w:t xml:space="preserve">: </w:t>
       </w:r>
     </w:p>
     <w:p>
@@ -18154,7 +19466,29 @@
           <w:sz w:val="24"/>
           <w:szCs w:val="24"/>
         </w:rPr>
-        <w:t>Entry condition:</w:t>
+        <w:t xml:space="preserve">Entry </w:t>
+      </w:r>
+      <w:proofErr w:type="spellStart"/>
+      <w:r>
+        <w:rPr>
+          <w:rFonts w:ascii="Times New Roman" w:hAnsi="Times New Roman" w:cs="Times New Roman"/>
+          <w:b/>
+          <w:bCs/>
+          <w:sz w:val="24"/>
+          <w:szCs w:val="24"/>
+        </w:rPr>
+        <w:t>condition</w:t>
+      </w:r>
+      <w:proofErr w:type="spellEnd"/>
+      <w:r>
+        <w:rPr>
+          <w:rFonts w:ascii="Times New Roman" w:hAnsi="Times New Roman" w:cs="Times New Roman"/>
+          <w:b/>
+          <w:bCs/>
+          <w:sz w:val="24"/>
+          <w:szCs w:val="24"/>
+        </w:rPr>
+        <w:t>:</w:t>
       </w:r>
     </w:p>
     <w:p>
@@ -18243,7 +19577,15 @@
           <w:sz w:val="24"/>
           <w:szCs w:val="24"/>
         </w:rPr>
-        <w:t>Il dipendente clicca sul pulsante “sospendi”</w:t>
+        <w:t xml:space="preserve">L’utente </w:t>
+      </w:r>
+      <w:r>
+        <w:rPr>
+          <w:rFonts w:ascii="Times New Roman" w:hAnsi="Times New Roman" w:cs="Times New Roman"/>
+          <w:sz w:val="24"/>
+          <w:szCs w:val="24"/>
+        </w:rPr>
+        <w:t>clicca sul pulsante “sospendi”</w:t>
       </w:r>
     </w:p>
     <w:p>
@@ -18293,7 +19635,15 @@
           <w:sz w:val="24"/>
           <w:szCs w:val="24"/>
         </w:rPr>
-        <w:t>Il dipendente inserisce il messaggio</w:t>
+        <w:t xml:space="preserve">L’utente </w:t>
+      </w:r>
+      <w:r>
+        <w:rPr>
+          <w:rFonts w:ascii="Times New Roman" w:hAnsi="Times New Roman" w:cs="Times New Roman"/>
+          <w:sz w:val="24"/>
+          <w:szCs w:val="24"/>
+        </w:rPr>
+        <w:t>inserisce il messaggio</w:t>
       </w:r>
     </w:p>
     <w:p>
@@ -18318,7 +19668,15 @@
           <w:sz w:val="24"/>
           <w:szCs w:val="24"/>
         </w:rPr>
-        <w:t>Il dipendente clicca sul pulsante conferma</w:t>
+        <w:t>L’utente</w:t>
+      </w:r>
+      <w:r>
+        <w:rPr>
+          <w:rFonts w:ascii="Times New Roman" w:hAnsi="Times New Roman" w:cs="Times New Roman"/>
+          <w:sz w:val="24"/>
+          <w:szCs w:val="24"/>
+        </w:rPr>
+        <w:t xml:space="preserve"> clicca sul pulsante conferma</w:t>
       </w:r>
     </w:p>
     <w:p>
@@ -18390,25 +19748,63 @@
           <w:sz w:val="24"/>
           <w:szCs w:val="24"/>
         </w:rPr>
-        <w:t xml:space="preserve">Exit condition: </w:t>
-      </w:r>
-    </w:p>
-    <w:p>
-      <w:pPr>
-        <w:ind w:left="567"/>
-        <w:rPr>
-          <w:rFonts w:ascii="Times New Roman" w:hAnsi="Times New Roman" w:cs="Times New Roman"/>
-          <w:sz w:val="24"/>
-          <w:szCs w:val="24"/>
-        </w:rPr>
-      </w:pPr>
-      <w:r>
-        <w:rPr>
-          <w:rFonts w:ascii="Times New Roman" w:hAnsi="Times New Roman" w:cs="Times New Roman"/>
-          <w:sz w:val="24"/>
-          <w:szCs w:val="24"/>
-        </w:rPr>
-        <w:t>Lo stato del task è stato cambiato in “sospeso” e il dipendente si trova sulla sua pagina principale</w:t>
+        <w:t xml:space="preserve">Exit </w:t>
+      </w:r>
+      <w:proofErr w:type="spellStart"/>
+      <w:r>
+        <w:rPr>
+          <w:rFonts w:ascii="Times New Roman" w:hAnsi="Times New Roman" w:cs="Times New Roman"/>
+          <w:b/>
+          <w:bCs/>
+          <w:sz w:val="24"/>
+          <w:szCs w:val="24"/>
+        </w:rPr>
+        <w:t>condition</w:t>
+      </w:r>
+      <w:proofErr w:type="spellEnd"/>
+      <w:r>
+        <w:rPr>
+          <w:rFonts w:ascii="Times New Roman" w:hAnsi="Times New Roman" w:cs="Times New Roman"/>
+          <w:b/>
+          <w:bCs/>
+          <w:sz w:val="24"/>
+          <w:szCs w:val="24"/>
+        </w:rPr>
+        <w:t xml:space="preserve">: </w:t>
+      </w:r>
+    </w:p>
+    <w:p>
+      <w:pPr>
+        <w:ind w:left="567"/>
+        <w:rPr>
+          <w:rFonts w:ascii="Times New Roman" w:hAnsi="Times New Roman" w:cs="Times New Roman"/>
+          <w:sz w:val="24"/>
+          <w:szCs w:val="24"/>
+        </w:rPr>
+      </w:pPr>
+      <w:r>
+        <w:rPr>
+          <w:rFonts w:ascii="Times New Roman" w:hAnsi="Times New Roman" w:cs="Times New Roman"/>
+          <w:sz w:val="24"/>
+          <w:szCs w:val="24"/>
+        </w:rPr>
+        <w:t xml:space="preserve">Lo stato del task è stato cambiato in “sospeso” e </w:t>
+      </w:r>
+      <w:r>
+        <w:rPr>
+          <w:rFonts w:ascii="Times New Roman" w:hAnsi="Times New Roman" w:cs="Times New Roman"/>
+          <w:sz w:val="24"/>
+          <w:szCs w:val="24"/>
+        </w:rPr>
+        <w:t>l’utente</w:t>
+      </w:r>
+      <w:r>
+        <w:rPr>
+          <w:rFonts w:ascii="Times New Roman" w:hAnsi="Times New Roman" w:cs="Times New Roman"/>
+          <w:sz w:val="24"/>
+          <w:szCs w:val="24"/>
+        </w:rPr>
+        <w:t xml:space="preserve"> si trova sulla sua pagina principale</w:t>
       </w:r>
       <w:r>
         <w:rPr>
@@ -18494,7 +19890,23 @@
           <w:sz w:val="24"/>
           <w:szCs w:val="24"/>
         </w:rPr>
-        <w:t>Al passo 4 il dipendente può decidere di non confermare e cliccare sul tasto “annulla”, gli eventuali dati inseriti non vengono salvati e l’utente rimane sulla scheda principale del task.</w:t>
+        <w:t xml:space="preserve">Al passo 4 </w:t>
+      </w:r>
+      <w:r>
+        <w:rPr>
+          <w:rFonts w:ascii="Times New Roman" w:hAnsi="Times New Roman" w:cs="Times New Roman"/>
+          <w:sz w:val="24"/>
+          <w:szCs w:val="24"/>
+        </w:rPr>
+        <w:t>l’utente</w:t>
+      </w:r>
+      <w:r>
+        <w:rPr>
+          <w:rFonts w:ascii="Times New Roman" w:hAnsi="Times New Roman" w:cs="Times New Roman"/>
+          <w:sz w:val="24"/>
+          <w:szCs w:val="24"/>
+        </w:rPr>
+        <w:t xml:space="preserve"> può decidere di non confermare e cliccare sul tasto “annulla”, gli eventuali dati inseriti non vengono salvati e l’utente rimane sulla scheda principale del task.</w:t>
       </w:r>
     </w:p>
     <w:p>
@@ -18805,7 +20217,29 @@
           <w:sz w:val="24"/>
           <w:szCs w:val="24"/>
         </w:rPr>
-        <w:t>Entry condition:</w:t>
+        <w:t xml:space="preserve">Entry </w:t>
+      </w:r>
+      <w:proofErr w:type="spellStart"/>
+      <w:r>
+        <w:rPr>
+          <w:rFonts w:ascii="Times New Roman" w:hAnsi="Times New Roman" w:cs="Times New Roman"/>
+          <w:b/>
+          <w:bCs/>
+          <w:sz w:val="24"/>
+          <w:szCs w:val="24"/>
+        </w:rPr>
+        <w:t>condition</w:t>
+      </w:r>
+      <w:proofErr w:type="spellEnd"/>
+      <w:r>
+        <w:rPr>
+          <w:rFonts w:ascii="Times New Roman" w:hAnsi="Times New Roman" w:cs="Times New Roman"/>
+          <w:b/>
+          <w:bCs/>
+          <w:sz w:val="24"/>
+          <w:szCs w:val="24"/>
+        </w:rPr>
+        <w:t>:</w:t>
       </w:r>
       <w:r>
         <w:rPr>
@@ -18844,6 +20278,7 @@
           <w:lang w:val="en-GB"/>
         </w:rPr>
       </w:pPr>
+      <w:proofErr w:type="spellStart"/>
       <w:r>
         <w:rPr>
           <w:rFonts w:ascii="Times New Roman" w:hAnsi="Times New Roman" w:cs="Times New Roman"/>
@@ -18853,7 +20288,43 @@
           <w:szCs w:val="24"/>
           <w:lang w:val="en-GB"/>
         </w:rPr>
-        <w:t>Flusso di eventi:</w:t>
+        <w:t>Flusso</w:t>
+      </w:r>
+      <w:proofErr w:type="spellEnd"/>
+      <w:r>
+        <w:rPr>
+          <w:rFonts w:ascii="Times New Roman" w:hAnsi="Times New Roman" w:cs="Times New Roman"/>
+          <w:b/>
+          <w:bCs/>
+          <w:sz w:val="24"/>
+          <w:szCs w:val="24"/>
+          <w:lang w:val="en-GB"/>
+        </w:rPr>
+        <w:t xml:space="preserve"> di </w:t>
+      </w:r>
+      <w:proofErr w:type="spellStart"/>
+      <w:r>
+        <w:rPr>
+          <w:rFonts w:ascii="Times New Roman" w:hAnsi="Times New Roman" w:cs="Times New Roman"/>
+          <w:b/>
+          <w:bCs/>
+          <w:sz w:val="24"/>
+          <w:szCs w:val="24"/>
+          <w:lang w:val="en-GB"/>
+        </w:rPr>
+        <w:t>eventi</w:t>
+      </w:r>
+      <w:proofErr w:type="spellEnd"/>
+      <w:r>
+        <w:rPr>
+          <w:rFonts w:ascii="Times New Roman" w:hAnsi="Times New Roman" w:cs="Times New Roman"/>
+          <w:b/>
+          <w:bCs/>
+          <w:sz w:val="24"/>
+          <w:szCs w:val="24"/>
+          <w:lang w:val="en-GB"/>
+        </w:rPr>
+        <w:t>:</w:t>
       </w:r>
       <w:r>
         <w:rPr>
@@ -19165,7 +20636,29 @@
           <w:sz w:val="24"/>
           <w:szCs w:val="24"/>
         </w:rPr>
-        <w:t>Exit condition:</w:t>
+        <w:t xml:space="preserve">Exit </w:t>
+      </w:r>
+      <w:proofErr w:type="spellStart"/>
+      <w:r>
+        <w:rPr>
+          <w:rFonts w:ascii="Times New Roman" w:hAnsi="Times New Roman" w:cs="Times New Roman"/>
+          <w:b/>
+          <w:bCs/>
+          <w:sz w:val="24"/>
+          <w:szCs w:val="24"/>
+        </w:rPr>
+        <w:t>condition</w:t>
+      </w:r>
+      <w:proofErr w:type="spellEnd"/>
+      <w:r>
+        <w:rPr>
+          <w:rFonts w:ascii="Times New Roman" w:hAnsi="Times New Roman" w:cs="Times New Roman"/>
+          <w:b/>
+          <w:bCs/>
+          <w:sz w:val="24"/>
+          <w:szCs w:val="24"/>
+        </w:rPr>
+        <w:t>:</w:t>
       </w:r>
     </w:p>
     <w:p>
@@ -19611,7 +21104,29 @@
           <w:sz w:val="24"/>
           <w:szCs w:val="24"/>
         </w:rPr>
-        <w:t xml:space="preserve">Entry condition: </w:t>
+        <w:t xml:space="preserve">Entry </w:t>
+      </w:r>
+      <w:proofErr w:type="spellStart"/>
+      <w:r>
+        <w:rPr>
+          <w:rFonts w:ascii="Times New Roman" w:hAnsi="Times New Roman" w:cs="Times New Roman"/>
+          <w:b/>
+          <w:bCs/>
+          <w:sz w:val="24"/>
+          <w:szCs w:val="24"/>
+        </w:rPr>
+        <w:t>condition</w:t>
+      </w:r>
+      <w:proofErr w:type="spellEnd"/>
+      <w:r>
+        <w:rPr>
+          <w:rFonts w:ascii="Times New Roman" w:hAnsi="Times New Roman" w:cs="Times New Roman"/>
+          <w:b/>
+          <w:bCs/>
+          <w:sz w:val="24"/>
+          <w:szCs w:val="24"/>
+        </w:rPr>
+        <w:t xml:space="preserve">: </w:t>
       </w:r>
     </w:p>
     <w:p>
@@ -19775,7 +21290,29 @@
           <w:sz w:val="24"/>
           <w:szCs w:val="24"/>
         </w:rPr>
-        <w:t xml:space="preserve">Exit condition: </w:t>
+        <w:t xml:space="preserve">Exit </w:t>
+      </w:r>
+      <w:proofErr w:type="spellStart"/>
+      <w:r>
+        <w:rPr>
+          <w:rFonts w:ascii="Times New Roman" w:hAnsi="Times New Roman" w:cs="Times New Roman"/>
+          <w:b/>
+          <w:bCs/>
+          <w:sz w:val="24"/>
+          <w:szCs w:val="24"/>
+        </w:rPr>
+        <w:t>condition</w:t>
+      </w:r>
+      <w:proofErr w:type="spellEnd"/>
+      <w:r>
+        <w:rPr>
+          <w:rFonts w:ascii="Times New Roman" w:hAnsi="Times New Roman" w:cs="Times New Roman"/>
+          <w:b/>
+          <w:bCs/>
+          <w:sz w:val="24"/>
+          <w:szCs w:val="24"/>
+        </w:rPr>
+        <w:t xml:space="preserve">: </w:t>
       </w:r>
     </w:p>
     <w:p>
@@ -19912,7 +21449,29 @@
           <w:sz w:val="24"/>
           <w:szCs w:val="24"/>
         </w:rPr>
-        <w:t xml:space="preserve">Entry condition: </w:t>
+        <w:t xml:space="preserve">Entry </w:t>
+      </w:r>
+      <w:proofErr w:type="spellStart"/>
+      <w:r>
+        <w:rPr>
+          <w:rFonts w:ascii="Times New Roman" w:hAnsi="Times New Roman" w:cs="Times New Roman"/>
+          <w:b/>
+          <w:bCs/>
+          <w:sz w:val="24"/>
+          <w:szCs w:val="24"/>
+        </w:rPr>
+        <w:t>condition</w:t>
+      </w:r>
+      <w:proofErr w:type="spellEnd"/>
+      <w:r>
+        <w:rPr>
+          <w:rFonts w:ascii="Times New Roman" w:hAnsi="Times New Roman" w:cs="Times New Roman"/>
+          <w:b/>
+          <w:bCs/>
+          <w:sz w:val="24"/>
+          <w:szCs w:val="24"/>
+        </w:rPr>
+        <w:t xml:space="preserve">: </w:t>
       </w:r>
     </w:p>
     <w:p>
@@ -19958,6 +21517,7 @@
           <w:szCs w:val="24"/>
         </w:rPr>
       </w:pPr>
+      <w:proofErr w:type="spellStart"/>
       <w:r>
         <w:rPr>
           <w:rFonts w:ascii="Times New Roman" w:hAnsi="Times New Roman" w:cs="Times New Roman"/>
@@ -19967,7 +21527,43 @@
           <w:szCs w:val="24"/>
           <w:lang w:val="en-GB"/>
         </w:rPr>
-        <w:t>Flusso di eventi:</w:t>
+        <w:t>Flusso</w:t>
+      </w:r>
+      <w:proofErr w:type="spellEnd"/>
+      <w:r>
+        <w:rPr>
+          <w:rFonts w:ascii="Times New Roman" w:hAnsi="Times New Roman" w:cs="Times New Roman"/>
+          <w:b/>
+          <w:bCs/>
+          <w:sz w:val="24"/>
+          <w:szCs w:val="24"/>
+          <w:lang w:val="en-GB"/>
+        </w:rPr>
+        <w:t xml:space="preserve"> di </w:t>
+      </w:r>
+      <w:proofErr w:type="spellStart"/>
+      <w:r>
+        <w:rPr>
+          <w:rFonts w:ascii="Times New Roman" w:hAnsi="Times New Roman" w:cs="Times New Roman"/>
+          <w:b/>
+          <w:bCs/>
+          <w:sz w:val="24"/>
+          <w:szCs w:val="24"/>
+          <w:lang w:val="en-GB"/>
+        </w:rPr>
+        <w:t>eventi</w:t>
+      </w:r>
+      <w:proofErr w:type="spellEnd"/>
+      <w:r>
+        <w:rPr>
+          <w:rFonts w:ascii="Times New Roman" w:hAnsi="Times New Roman" w:cs="Times New Roman"/>
+          <w:b/>
+          <w:bCs/>
+          <w:sz w:val="24"/>
+          <w:szCs w:val="24"/>
+          <w:lang w:val="en-GB"/>
+        </w:rPr>
+        <w:t>:</w:t>
       </w:r>
     </w:p>
     <w:p>
@@ -20121,7 +21717,29 @@
           <w:sz w:val="24"/>
           <w:szCs w:val="24"/>
         </w:rPr>
-        <w:t>Exit condition:</w:t>
+        <w:t xml:space="preserve">Exit </w:t>
+      </w:r>
+      <w:proofErr w:type="spellStart"/>
+      <w:r>
+        <w:rPr>
+          <w:rFonts w:ascii="Times New Roman" w:hAnsi="Times New Roman" w:cs="Times New Roman"/>
+          <w:b/>
+          <w:bCs/>
+          <w:sz w:val="24"/>
+          <w:szCs w:val="24"/>
+        </w:rPr>
+        <w:t>condition</w:t>
+      </w:r>
+      <w:proofErr w:type="spellEnd"/>
+      <w:r>
+        <w:rPr>
+          <w:rFonts w:ascii="Times New Roman" w:hAnsi="Times New Roman" w:cs="Times New Roman"/>
+          <w:b/>
+          <w:bCs/>
+          <w:sz w:val="24"/>
+          <w:szCs w:val="24"/>
+        </w:rPr>
+        <w:t>:</w:t>
       </w:r>
     </w:p>
     <w:p>
@@ -20338,6 +21956,7 @@
           <w:lang w:val="en-GB"/>
         </w:rPr>
       </w:pPr>
+      <w:proofErr w:type="spellStart"/>
       <w:r>
         <w:rPr>
           <w:rFonts w:ascii="Times New Roman" w:hAnsi="Times New Roman" w:cs="Times New Roman"/>
@@ -20354,7 +21973,17 @@
           <w:szCs w:val="24"/>
           <w:lang w:val="en-GB"/>
         </w:rPr>
-        <w:t>estore degli account</w:t>
+        <w:t>estore</w:t>
+      </w:r>
+      <w:proofErr w:type="spellEnd"/>
+      <w:r>
+        <w:rPr>
+          <w:rFonts w:ascii="Times New Roman" w:hAnsi="Times New Roman" w:cs="Times New Roman"/>
+          <w:sz w:val="24"/>
+          <w:szCs w:val="24"/>
+          <w:lang w:val="en-GB"/>
+        </w:rPr>
+        <w:t xml:space="preserve"> degli account</w:t>
       </w:r>
     </w:p>
     <w:p>
@@ -20612,7 +22241,29 @@
           <w:sz w:val="24"/>
           <w:szCs w:val="24"/>
         </w:rPr>
-        <w:t>Exit condition:</w:t>
+        <w:t xml:space="preserve">Exit </w:t>
+      </w:r>
+      <w:proofErr w:type="spellStart"/>
+      <w:r>
+        <w:rPr>
+          <w:rFonts w:ascii="Times New Roman" w:hAnsi="Times New Roman" w:cs="Times New Roman"/>
+          <w:b/>
+          <w:bCs/>
+          <w:sz w:val="24"/>
+          <w:szCs w:val="24"/>
+        </w:rPr>
+        <w:t>condition</w:t>
+      </w:r>
+      <w:proofErr w:type="spellEnd"/>
+      <w:r>
+        <w:rPr>
+          <w:rFonts w:ascii="Times New Roman" w:hAnsi="Times New Roman" w:cs="Times New Roman"/>
+          <w:b/>
+          <w:bCs/>
+          <w:sz w:val="24"/>
+          <w:szCs w:val="24"/>
+        </w:rPr>
+        <w:t>:</w:t>
       </w:r>
     </w:p>
     <w:p>
@@ -20848,7 +22499,29 @@
           <w:sz w:val="24"/>
           <w:szCs w:val="24"/>
         </w:rPr>
-        <w:t>Entry condition:</w:t>
+        <w:t xml:space="preserve">Entry </w:t>
+      </w:r>
+      <w:proofErr w:type="spellStart"/>
+      <w:r>
+        <w:rPr>
+          <w:rFonts w:ascii="Times New Roman" w:hAnsi="Times New Roman" w:cs="Times New Roman"/>
+          <w:b/>
+          <w:bCs/>
+          <w:sz w:val="24"/>
+          <w:szCs w:val="24"/>
+        </w:rPr>
+        <w:t>condition</w:t>
+      </w:r>
+      <w:proofErr w:type="spellEnd"/>
+      <w:r>
+        <w:rPr>
+          <w:rFonts w:ascii="Times New Roman" w:hAnsi="Times New Roman" w:cs="Times New Roman"/>
+          <w:b/>
+          <w:bCs/>
+          <w:sz w:val="24"/>
+          <w:szCs w:val="24"/>
+        </w:rPr>
+        <w:t>:</w:t>
       </w:r>
       <w:r>
         <w:rPr>
@@ -21076,7 +22749,29 @@
           <w:sz w:val="24"/>
           <w:szCs w:val="24"/>
         </w:rPr>
-        <w:t>Exit condition:</w:t>
+        <w:t xml:space="preserve">Exit </w:t>
+      </w:r>
+      <w:proofErr w:type="spellStart"/>
+      <w:r>
+        <w:rPr>
+          <w:rFonts w:ascii="Times New Roman" w:hAnsi="Times New Roman" w:cs="Times New Roman"/>
+          <w:b/>
+          <w:bCs/>
+          <w:sz w:val="24"/>
+          <w:szCs w:val="24"/>
+        </w:rPr>
+        <w:t>condition</w:t>
+      </w:r>
+      <w:proofErr w:type="spellEnd"/>
+      <w:r>
+        <w:rPr>
+          <w:rFonts w:ascii="Times New Roman" w:hAnsi="Times New Roman" w:cs="Times New Roman"/>
+          <w:b/>
+          <w:bCs/>
+          <w:sz w:val="24"/>
+          <w:szCs w:val="24"/>
+        </w:rPr>
+        <w:t>:</w:t>
       </w:r>
     </w:p>
     <w:p>
@@ -21345,7 +23040,29 @@
           <w:sz w:val="24"/>
           <w:szCs w:val="24"/>
         </w:rPr>
-        <w:t>Entry condition:</w:t>
+        <w:t xml:space="preserve">Entry </w:t>
+      </w:r>
+      <w:proofErr w:type="spellStart"/>
+      <w:r>
+        <w:rPr>
+          <w:rFonts w:ascii="Times New Roman" w:hAnsi="Times New Roman" w:cs="Times New Roman"/>
+          <w:b/>
+          <w:bCs/>
+          <w:sz w:val="24"/>
+          <w:szCs w:val="24"/>
+        </w:rPr>
+        <w:t>condition</w:t>
+      </w:r>
+      <w:proofErr w:type="spellEnd"/>
+      <w:r>
+        <w:rPr>
+          <w:rFonts w:ascii="Times New Roman" w:hAnsi="Times New Roman" w:cs="Times New Roman"/>
+          <w:b/>
+          <w:bCs/>
+          <w:sz w:val="24"/>
+          <w:szCs w:val="24"/>
+        </w:rPr>
+        <w:t>:</w:t>
       </w:r>
       <w:r>
         <w:rPr>
@@ -21541,7 +23258,29 @@
           <w:sz w:val="24"/>
           <w:szCs w:val="24"/>
         </w:rPr>
-        <w:t>Exit condition:</w:t>
+        <w:t xml:space="preserve">Exit </w:t>
+      </w:r>
+      <w:proofErr w:type="spellStart"/>
+      <w:r>
+        <w:rPr>
+          <w:rFonts w:ascii="Times New Roman" w:hAnsi="Times New Roman" w:cs="Times New Roman"/>
+          <w:b/>
+          <w:bCs/>
+          <w:sz w:val="24"/>
+          <w:szCs w:val="24"/>
+        </w:rPr>
+        <w:t>condition</w:t>
+      </w:r>
+      <w:proofErr w:type="spellEnd"/>
+      <w:r>
+        <w:rPr>
+          <w:rFonts w:ascii="Times New Roman" w:hAnsi="Times New Roman" w:cs="Times New Roman"/>
+          <w:b/>
+          <w:bCs/>
+          <w:sz w:val="24"/>
+          <w:szCs w:val="24"/>
+        </w:rPr>
+        <w:t>:</w:t>
       </w:r>
     </w:p>
     <w:p>
@@ -22093,8 +23832,21 @@
           <w:szCs w:val="24"/>
           <w:lang w:val="en-GB"/>
         </w:rPr>
-        <w:t>MU_HPD: Homepage dipendente</w:t>
-      </w:r>
+        <w:t xml:space="preserve">MU_HPD: Homepage </w:t>
+      </w:r>
+      <w:proofErr w:type="spellStart"/>
+      <w:r>
+        <w:rPr>
+          <w:rFonts w:ascii="Times New Roman" w:hAnsi="Times New Roman" w:cs="Times New Roman"/>
+          <w:b/>
+          <w:bCs/>
+          <w:sz w:val="24"/>
+          <w:szCs w:val="24"/>
+          <w:lang w:val="en-GB"/>
+        </w:rPr>
+        <w:t>dipendente</w:t>
+      </w:r>
+      <w:proofErr w:type="spellEnd"/>
     </w:p>
     <w:p>
       <w:pPr>
@@ -22119,7 +23871,7 @@
           <w:lang w:val="en-GB"/>
         </w:rPr>
         <w:drawing>
-          <wp:inline distT="0" distB="0" distL="0" distR="0" wp14:anchorId="5683C9BF" wp14:editId="6B613B1C">
+          <wp:inline distT="0" distB="0" distL="0" distR="0" wp14:anchorId="5683C9BF" wp14:editId="7177C1BA">
             <wp:extent cx="5440680" cy="3400354"/>
             <wp:effectExtent l="0" t="0" r="7620" b="0"/>
             <wp:docPr id="660034319" name="Immagine 2" descr="Immagine che contiene testo, schermata, numero, Carattere&#10;&#10;Il contenuto generato dall'IA potrebbe non essere corretto."/>
@@ -22183,8 +23935,21 @@
           <w:lang w:val="en-GB"/>
         </w:rPr>
         <w:lastRenderedPageBreak/>
-        <w:t>MU_HPS: Homepage supervisore</w:t>
-      </w:r>
+        <w:t xml:space="preserve">MU_HPS: Homepage </w:t>
+      </w:r>
+      <w:proofErr w:type="spellStart"/>
+      <w:r>
+        <w:rPr>
+          <w:rFonts w:ascii="Times New Roman" w:hAnsi="Times New Roman" w:cs="Times New Roman"/>
+          <w:b/>
+          <w:bCs/>
+          <w:sz w:val="24"/>
+          <w:szCs w:val="24"/>
+          <w:lang w:val="en-GB"/>
+        </w:rPr>
+        <w:t>supervisore</w:t>
+      </w:r>
+      <w:proofErr w:type="spellEnd"/>
     </w:p>
     <w:p>
       <w:pPr>
@@ -22222,7 +23987,7 @@
           <w:lang w:val="en-GB"/>
         </w:rPr>
         <w:drawing>
-          <wp:inline distT="0" distB="0" distL="0" distR="0" wp14:anchorId="41BD6075" wp14:editId="1A849552">
+          <wp:inline distT="0" distB="0" distL="0" distR="0" wp14:anchorId="41BD6075" wp14:editId="072D5738">
             <wp:extent cx="5620629" cy="3512820"/>
             <wp:effectExtent l="0" t="0" r="0" b="0"/>
             <wp:docPr id="699662393" name="Immagine 3" descr="Immagine che contiene testo, schermata, numero, Carattere&#10;&#10;Il contenuto generato dall'IA potrebbe non essere corretto."/>
@@ -22305,7 +24070,27 @@
           <w:bCs/>
           <w:lang w:val="en-GB"/>
         </w:rPr>
-        <w:t>MU_HPG: Homepage gestore degli account</w:t>
+        <w:t xml:space="preserve">MU_HPG: Homepage </w:t>
+      </w:r>
+      <w:proofErr w:type="spellStart"/>
+      <w:r>
+        <w:rPr>
+          <w:rFonts w:ascii="Times New Roman" w:hAnsi="Times New Roman" w:cs="Times New Roman"/>
+          <w:b/>
+          <w:bCs/>
+          <w:lang w:val="en-GB"/>
+        </w:rPr>
+        <w:t>gestore</w:t>
+      </w:r>
+      <w:proofErr w:type="spellEnd"/>
+      <w:r>
+        <w:rPr>
+          <w:rFonts w:ascii="Times New Roman" w:hAnsi="Times New Roman" w:cs="Times New Roman"/>
+          <w:b/>
+          <w:bCs/>
+          <w:lang w:val="en-GB"/>
+        </w:rPr>
+        <w:t xml:space="preserve"> degli account</w:t>
       </w:r>
     </w:p>
     <w:p>
@@ -22413,7 +24198,7 @@
           <w:noProof/>
         </w:rPr>
         <w:drawing>
-          <wp:inline distT="0" distB="0" distL="0" distR="0" wp14:anchorId="4812A537" wp14:editId="0997AAEA">
+          <wp:inline distT="0" distB="0" distL="0" distR="0" wp14:anchorId="4812A537" wp14:editId="2729BC66">
             <wp:extent cx="5478780" cy="3424166"/>
             <wp:effectExtent l="0" t="0" r="7620" b="5080"/>
             <wp:docPr id="197746461" name="Immagine 2" descr="Immagine che contiene testo, schermata, Carattere, logo&#10;&#10;Il contenuto generato dall'IA potrebbe non essere corretto."/>
@@ -22498,7 +24283,7 @@
           <w:noProof/>
         </w:rPr>
         <w:drawing>
-          <wp:inline distT="0" distB="0" distL="0" distR="0" wp14:anchorId="756B1DC4" wp14:editId="63748ED0">
+          <wp:inline distT="0" distB="0" distL="0" distR="0" wp14:anchorId="756B1DC4" wp14:editId="71D583AF">
             <wp:extent cx="5852282" cy="3657600"/>
             <wp:effectExtent l="0" t="0" r="0" b="0"/>
             <wp:docPr id="1927465388" name="Immagine 5" descr="Immagine che contiene testo, schermata, Carattere, logo&#10;&#10;Il contenuto generato dall'IA potrebbe non essere corretto."/>
@@ -22620,7 +24405,7 @@
           <w:noProof/>
         </w:rPr>
         <w:drawing>
-          <wp:inline distT="0" distB="0" distL="0" distR="0" wp14:anchorId="06C6EDE0" wp14:editId="04198E4B">
+          <wp:inline distT="0" distB="0" distL="0" distR="0" wp14:anchorId="06C6EDE0" wp14:editId="07AF7984">
             <wp:extent cx="6119495" cy="3824605"/>
             <wp:effectExtent l="0" t="0" r="0" b="4445"/>
             <wp:docPr id="698000308" name="Immagine 6" descr="Immagine che contiene testo, schermata, Carattere, logo&#10;&#10;Il contenuto generato dall'IA potrebbe non essere corretto."/>
@@ -22697,7 +24482,7 @@
           <w:noProof/>
         </w:rPr>
         <w:drawing>
-          <wp:inline distT="0" distB="0" distL="0" distR="0" wp14:anchorId="5901C17C" wp14:editId="6B3C51C3">
+          <wp:inline distT="0" distB="0" distL="0" distR="0" wp14:anchorId="5901C17C" wp14:editId="3B9CC146">
             <wp:extent cx="6119495" cy="3824605"/>
             <wp:effectExtent l="0" t="0" r="0" b="4445"/>
             <wp:docPr id="2029521408" name="Immagine 7" descr="Immagine che contiene testo, schermata, Carattere, logo&#10;&#10;Il contenuto generato dall'IA potrebbe non essere corretto."/>
@@ -22842,8 +24627,9 @@
           <w:bCs/>
           <w:lang w:val="en-GB"/>
         </w:rPr>
-        <w:t>MU_STD: Scheda task dip</w:t>
-      </w:r>
+        <w:t xml:space="preserve">MU_STD: </w:t>
+      </w:r>
+      <w:proofErr w:type="spellStart"/>
       <w:r>
         <w:rPr>
           <w:rFonts w:ascii="Times New Roman" w:hAnsi="Times New Roman" w:cs="Times New Roman"/>
@@ -22851,8 +24637,38 @@
           <w:bCs/>
           <w:lang w:val="en-GB"/>
         </w:rPr>
+        <w:t>Scheda</w:t>
+      </w:r>
+      <w:proofErr w:type="spellEnd"/>
+      <w:r>
+        <w:rPr>
+          <w:rFonts w:ascii="Times New Roman" w:hAnsi="Times New Roman" w:cs="Times New Roman"/>
+          <w:b/>
+          <w:bCs/>
+          <w:lang w:val="en-GB"/>
+        </w:rPr>
+        <w:t xml:space="preserve"> task </w:t>
+      </w:r>
+      <w:proofErr w:type="spellStart"/>
+      <w:r>
+        <w:rPr>
+          <w:rFonts w:ascii="Times New Roman" w:hAnsi="Times New Roman" w:cs="Times New Roman"/>
+          <w:b/>
+          <w:bCs/>
+          <w:lang w:val="en-GB"/>
+        </w:rPr>
+        <w:t>dip</w:t>
+      </w:r>
+      <w:r>
+        <w:rPr>
+          <w:rFonts w:ascii="Times New Roman" w:hAnsi="Times New Roman" w:cs="Times New Roman"/>
+          <w:b/>
+          <w:bCs/>
+          <w:lang w:val="en-GB"/>
+        </w:rPr>
         <w:t>endente</w:t>
       </w:r>
+      <w:proofErr w:type="spellEnd"/>
     </w:p>
     <w:p>
       <w:pPr>
@@ -22873,7 +24689,7 @@
           <w:lang w:val="en-GB"/>
         </w:rPr>
         <w:drawing>
-          <wp:inline distT="0" distB="0" distL="0" distR="0" wp14:anchorId="6540F779" wp14:editId="642E9CA5">
+          <wp:inline distT="0" distB="0" distL="0" distR="0" wp14:anchorId="6540F779" wp14:editId="6065C754">
             <wp:extent cx="5669280" cy="3543226"/>
             <wp:effectExtent l="0" t="0" r="7620" b="635"/>
             <wp:docPr id="1389287593" name="Immagine 8" descr="Immagine che contiene testo, schermata, Carattere&#10;&#10;Il contenuto generato dall'IA potrebbe non essere corretto."/>
@@ -22966,8 +24782,39 @@
           <w:lang w:val="en-GB"/>
         </w:rPr>
         <w:lastRenderedPageBreak/>
-        <w:t>MU_STS: Scheda task supervisore</w:t>
-      </w:r>
+        <w:t xml:space="preserve">MU_STS: </w:t>
+      </w:r>
+      <w:proofErr w:type="spellStart"/>
+      <w:r>
+        <w:rPr>
+          <w:rFonts w:ascii="Times New Roman" w:hAnsi="Times New Roman" w:cs="Times New Roman"/>
+          <w:b/>
+          <w:bCs/>
+          <w:lang w:val="en-GB"/>
+        </w:rPr>
+        <w:t>Scheda</w:t>
+      </w:r>
+      <w:proofErr w:type="spellEnd"/>
+      <w:r>
+        <w:rPr>
+          <w:rFonts w:ascii="Times New Roman" w:hAnsi="Times New Roman" w:cs="Times New Roman"/>
+          <w:b/>
+          <w:bCs/>
+          <w:lang w:val="en-GB"/>
+        </w:rPr>
+        <w:t xml:space="preserve"> task </w:t>
+      </w:r>
+      <w:proofErr w:type="spellStart"/>
+      <w:r>
+        <w:rPr>
+          <w:rFonts w:ascii="Times New Roman" w:hAnsi="Times New Roman" w:cs="Times New Roman"/>
+          <w:b/>
+          <w:bCs/>
+          <w:lang w:val="en-GB"/>
+        </w:rPr>
+        <w:t>supervisore</w:t>
+      </w:r>
+      <w:proofErr w:type="spellEnd"/>
     </w:p>
     <w:p>
       <w:pPr>
@@ -22988,7 +24835,7 @@
           <w:lang w:val="en-GB"/>
         </w:rPr>
         <w:drawing>
-          <wp:inline distT="0" distB="0" distL="0" distR="0" wp14:anchorId="4C86F219" wp14:editId="708CCA02">
+          <wp:inline distT="0" distB="0" distL="0" distR="0" wp14:anchorId="4C86F219" wp14:editId="37CA2121">
             <wp:extent cx="5356860" cy="3347968"/>
             <wp:effectExtent l="0" t="0" r="0" b="5080"/>
             <wp:docPr id="2028525728" name="Immagine 4" descr="Immagine che contiene testo, schermata, Carattere&#10;&#10;Il contenuto generato dall'IA potrebbe non essere corretto."/>
@@ -23075,7 +24922,7 @@
           <w:lang w:val="en-GB"/>
         </w:rPr>
         <w:drawing>
-          <wp:inline distT="0" distB="0" distL="0" distR="0" wp14:anchorId="1122F37E" wp14:editId="722AD726">
+          <wp:inline distT="0" distB="0" distL="0" distR="0" wp14:anchorId="1122F37E" wp14:editId="474EDEE7">
             <wp:extent cx="5494020" cy="3433691"/>
             <wp:effectExtent l="0" t="0" r="0" b="0"/>
             <wp:docPr id="738396581" name="Immagine 10" descr="Immagine che contiene testo, schermata, software, Carattere&#10;&#10;Il contenuto generato dall'IA potrebbe non essere corretto."/>
@@ -23197,7 +25044,7 @@
           <w:lang w:val="en-GB"/>
         </w:rPr>
         <w:drawing>
-          <wp:inline distT="0" distB="0" distL="0" distR="0" wp14:anchorId="0A1DE7E4" wp14:editId="50FF6DF9">
+          <wp:inline distT="0" distB="0" distL="0" distR="0" wp14:anchorId="0A1DE7E4" wp14:editId="23D89813">
             <wp:extent cx="4714366" cy="3977640"/>
             <wp:effectExtent l="0" t="0" r="0" b="3810"/>
             <wp:docPr id="1344844995" name="Immagine 12" descr="Immagine che contiene testo, schermata, Carattere, logo&#10;&#10;Il contenuto generato dall'IA potrebbe non essere corretto."/>
@@ -23271,7 +25118,16 @@
           <w:b/>
           <w:bCs/>
         </w:rPr>
-        <w:t>: Pop-up notifi</w:t>
+        <w:t xml:space="preserve">: Pop-up </w:t>
+      </w:r>
+      <w:proofErr w:type="spellStart"/>
+      <w:r>
+        <w:rPr>
+          <w:rFonts w:ascii="Times New Roman" w:hAnsi="Times New Roman" w:cs="Times New Roman"/>
+          <w:b/>
+          <w:bCs/>
+        </w:rPr>
+        <w:t>notifi</w:t>
       </w:r>
       <w:r>
         <w:rPr>
@@ -23282,6 +25138,7 @@
         </w:rPr>
         <w:t>che</w:t>
       </w:r>
+      <w:proofErr w:type="spellEnd"/>
     </w:p>
     <w:p>
       <w:pPr>
@@ -23473,7 +25330,27 @@
           <w:bCs/>
           <w:lang w:val="en-GB"/>
         </w:rPr>
-        <w:t>MU_PET: Pop-up eliminazione task</w:t>
+        <w:t xml:space="preserve">MU_PET: Pop-up </w:t>
+      </w:r>
+      <w:proofErr w:type="spellStart"/>
+      <w:r>
+        <w:rPr>
+          <w:rFonts w:ascii="Times New Roman" w:hAnsi="Times New Roman" w:cs="Times New Roman"/>
+          <w:b/>
+          <w:bCs/>
+          <w:lang w:val="en-GB"/>
+        </w:rPr>
+        <w:t>eliminazione</w:t>
+      </w:r>
+      <w:proofErr w:type="spellEnd"/>
+      <w:r>
+        <w:rPr>
+          <w:rFonts w:ascii="Times New Roman" w:hAnsi="Times New Roman" w:cs="Times New Roman"/>
+          <w:b/>
+          <w:bCs/>
+          <w:lang w:val="en-GB"/>
+        </w:rPr>
+        <w:t xml:space="preserve"> task</w:t>
       </w:r>
     </w:p>
     <w:p>
@@ -23578,6 +25455,7 @@
         </w:rPr>
       </w:pPr>
       <w:bookmarkStart w:id="36" w:name="_Toc212583050"/>
+      <w:proofErr w:type="spellStart"/>
       <w:r>
         <w:rPr>
           <w:lang w:val="en-GB"/>
@@ -23586,6 +25464,7 @@
         <w:t>Glossario</w:t>
       </w:r>
       <w:bookmarkEnd w:id="36"/>
+      <w:proofErr w:type="spellEnd"/>
     </w:p>
     <w:p>
       <w:pPr>
@@ -23630,14 +25509,25 @@
           <w:szCs w:val="24"/>
         </w:rPr>
       </w:pPr>
-      <w:r>
-        <w:rPr>
-          <w:rFonts w:ascii="Times New Roman" w:hAnsi="Times New Roman" w:cs="Times New Roman"/>
-          <w:b/>
-          <w:sz w:val="24"/>
-          <w:szCs w:val="24"/>
-        </w:rPr>
-        <w:t xml:space="preserve">Availability (Disponibilità): </w:t>
+      <w:proofErr w:type="spellStart"/>
+      <w:r>
+        <w:rPr>
+          <w:rFonts w:ascii="Times New Roman" w:hAnsi="Times New Roman" w:cs="Times New Roman"/>
+          <w:b/>
+          <w:sz w:val="24"/>
+          <w:szCs w:val="24"/>
+        </w:rPr>
+        <w:t>Availability</w:t>
+      </w:r>
+      <w:proofErr w:type="spellEnd"/>
+      <w:r>
+        <w:rPr>
+          <w:rFonts w:ascii="Times New Roman" w:hAnsi="Times New Roman" w:cs="Times New Roman"/>
+          <w:b/>
+          <w:sz w:val="24"/>
+          <w:szCs w:val="24"/>
+        </w:rPr>
+        <w:t xml:space="preserve"> (Disponibilità): </w:t>
       </w:r>
       <w:r>
         <w:rPr>
@@ -23684,14 +25574,25 @@
           <w:szCs w:val="24"/>
         </w:rPr>
       </w:pPr>
-      <w:r>
-        <w:rPr>
-          <w:rFonts w:ascii="Times New Roman" w:hAnsi="Times New Roman" w:cs="Times New Roman"/>
-          <w:b/>
-          <w:sz w:val="24"/>
-          <w:szCs w:val="24"/>
-        </w:rPr>
-        <w:t xml:space="preserve">Failover: </w:t>
+      <w:proofErr w:type="spellStart"/>
+      <w:r>
+        <w:rPr>
+          <w:rFonts w:ascii="Times New Roman" w:hAnsi="Times New Roman" w:cs="Times New Roman"/>
+          <w:b/>
+          <w:sz w:val="24"/>
+          <w:szCs w:val="24"/>
+        </w:rPr>
+        <w:t>Failover</w:t>
+      </w:r>
+      <w:proofErr w:type="spellEnd"/>
+      <w:r>
+        <w:rPr>
+          <w:rFonts w:ascii="Times New Roman" w:hAnsi="Times New Roman" w:cs="Times New Roman"/>
+          <w:b/>
+          <w:sz w:val="24"/>
+          <w:szCs w:val="24"/>
+        </w:rPr>
+        <w:t xml:space="preserve">: </w:t>
       </w:r>
       <w:r>
         <w:rPr>
@@ -23765,14 +25666,25 @@
           <w:szCs w:val="24"/>
         </w:rPr>
       </w:pPr>
-      <w:r>
-        <w:rPr>
-          <w:rFonts w:ascii="Times New Roman" w:hAnsi="Times New Roman" w:cs="Times New Roman"/>
-          <w:b/>
-          <w:sz w:val="24"/>
-          <w:szCs w:val="24"/>
-        </w:rPr>
-        <w:t xml:space="preserve">Penetration Testing: </w:t>
+      <w:proofErr w:type="spellStart"/>
+      <w:r>
+        <w:rPr>
+          <w:rFonts w:ascii="Times New Roman" w:hAnsi="Times New Roman" w:cs="Times New Roman"/>
+          <w:b/>
+          <w:sz w:val="24"/>
+          <w:szCs w:val="24"/>
+        </w:rPr>
+        <w:t>Penetration</w:t>
+      </w:r>
+      <w:proofErr w:type="spellEnd"/>
+      <w:r>
+        <w:rPr>
+          <w:rFonts w:ascii="Times New Roman" w:hAnsi="Times New Roman" w:cs="Times New Roman"/>
+          <w:b/>
+          <w:sz w:val="24"/>
+          <w:szCs w:val="24"/>
+        </w:rPr>
+        <w:t xml:space="preserve"> Testing: </w:t>
       </w:r>
       <w:r>
         <w:rPr>
@@ -23792,14 +25704,25 @@
           <w:szCs w:val="24"/>
         </w:rPr>
       </w:pPr>
-      <w:r>
-        <w:rPr>
-          <w:rFonts w:ascii="Times New Roman" w:hAnsi="Times New Roman" w:cs="Times New Roman"/>
-          <w:b/>
-          <w:sz w:val="24"/>
-          <w:szCs w:val="24"/>
-        </w:rPr>
-        <w:t xml:space="preserve">Piloting: </w:t>
+      <w:proofErr w:type="spellStart"/>
+      <w:r>
+        <w:rPr>
+          <w:rFonts w:ascii="Times New Roman" w:hAnsi="Times New Roman" w:cs="Times New Roman"/>
+          <w:b/>
+          <w:sz w:val="24"/>
+          <w:szCs w:val="24"/>
+        </w:rPr>
+        <w:t>Piloting</w:t>
+      </w:r>
+      <w:proofErr w:type="spellEnd"/>
+      <w:r>
+        <w:rPr>
+          <w:rFonts w:ascii="Times New Roman" w:hAnsi="Times New Roman" w:cs="Times New Roman"/>
+          <w:b/>
+          <w:sz w:val="24"/>
+          <w:szCs w:val="24"/>
+        </w:rPr>
+        <w:t xml:space="preserve">: </w:t>
       </w:r>
       <w:r>
         <w:rPr>
@@ -23819,14 +25742,25 @@
           <w:szCs w:val="24"/>
         </w:rPr>
       </w:pPr>
-      <w:r>
-        <w:rPr>
-          <w:rFonts w:ascii="Times New Roman" w:hAnsi="Times New Roman" w:cs="Times New Roman"/>
-          <w:b/>
-          <w:sz w:val="24"/>
-          <w:szCs w:val="24"/>
-        </w:rPr>
-        <w:t xml:space="preserve">Redundancy (Ridondanza): </w:t>
+      <w:proofErr w:type="spellStart"/>
+      <w:r>
+        <w:rPr>
+          <w:rFonts w:ascii="Times New Roman" w:hAnsi="Times New Roman" w:cs="Times New Roman"/>
+          <w:b/>
+          <w:sz w:val="24"/>
+          <w:szCs w:val="24"/>
+        </w:rPr>
+        <w:t>Redundancy</w:t>
+      </w:r>
+      <w:proofErr w:type="spellEnd"/>
+      <w:r>
+        <w:rPr>
+          <w:rFonts w:ascii="Times New Roman" w:hAnsi="Times New Roman" w:cs="Times New Roman"/>
+          <w:b/>
+          <w:sz w:val="24"/>
+          <w:szCs w:val="24"/>
+        </w:rPr>
+        <w:t xml:space="preserve"> (Ridondanza): </w:t>
       </w:r>
       <w:r>
         <w:rPr>
@@ -23934,7 +25868,27 @@
           <w:sz w:val="24"/>
           <w:szCs w:val="24"/>
         </w:rPr>
-        <w:t xml:space="preserve">Three-Tier Architecture: </w:t>
+        <w:t>Three-</w:t>
+      </w:r>
+      <w:proofErr w:type="spellStart"/>
+      <w:r>
+        <w:rPr>
+          <w:rFonts w:ascii="Times New Roman" w:hAnsi="Times New Roman" w:cs="Times New Roman"/>
+          <w:b/>
+          <w:sz w:val="24"/>
+          <w:szCs w:val="24"/>
+        </w:rPr>
+        <w:t>Tier</w:t>
+      </w:r>
+      <w:proofErr w:type="spellEnd"/>
+      <w:r>
+        <w:rPr>
+          <w:rFonts w:ascii="Times New Roman" w:hAnsi="Times New Roman" w:cs="Times New Roman"/>
+          <w:b/>
+          <w:sz w:val="24"/>
+          <w:szCs w:val="24"/>
+        </w:rPr>
+        <w:t xml:space="preserve"> Architecture: </w:t>
       </w:r>
       <w:r>
         <w:rPr>
@@ -23954,14 +25908,25 @@
           <w:szCs w:val="24"/>
         </w:rPr>
       </w:pPr>
-      <w:r>
-        <w:rPr>
-          <w:rFonts w:ascii="Times New Roman" w:hAnsi="Times New Roman" w:cs="Times New Roman"/>
-          <w:b/>
-          <w:sz w:val="24"/>
-          <w:szCs w:val="24"/>
-        </w:rPr>
-        <w:t xml:space="preserve">Uptime: </w:t>
+      <w:proofErr w:type="spellStart"/>
+      <w:r>
+        <w:rPr>
+          <w:rFonts w:ascii="Times New Roman" w:hAnsi="Times New Roman" w:cs="Times New Roman"/>
+          <w:b/>
+          <w:sz w:val="24"/>
+          <w:szCs w:val="24"/>
+        </w:rPr>
+        <w:t>Uptime</w:t>
+      </w:r>
+      <w:proofErr w:type="spellEnd"/>
+      <w:r>
+        <w:rPr>
+          <w:rFonts w:ascii="Times New Roman" w:hAnsi="Times New Roman" w:cs="Times New Roman"/>
+          <w:b/>
+          <w:sz w:val="24"/>
+          <w:szCs w:val="24"/>
+        </w:rPr>
+        <w:t xml:space="preserve">: </w:t>
       </w:r>
       <w:r>
         <w:rPr>
@@ -23988,7 +25953,27 @@
           <w:sz w:val="24"/>
           <w:szCs w:val="24"/>
         </w:rPr>
-        <w:t xml:space="preserve">User Acceptance Testing (UAT): </w:t>
+        <w:t xml:space="preserve">User </w:t>
+      </w:r>
+      <w:proofErr w:type="spellStart"/>
+      <w:r>
+        <w:rPr>
+          <w:rFonts w:ascii="Times New Roman" w:hAnsi="Times New Roman" w:cs="Times New Roman"/>
+          <w:b/>
+          <w:sz w:val="24"/>
+          <w:szCs w:val="24"/>
+        </w:rPr>
+        <w:t>Acceptance</w:t>
+      </w:r>
+      <w:proofErr w:type="spellEnd"/>
+      <w:r>
+        <w:rPr>
+          <w:rFonts w:ascii="Times New Roman" w:hAnsi="Times New Roman" w:cs="Times New Roman"/>
+          <w:b/>
+          <w:sz w:val="24"/>
+          <w:szCs w:val="24"/>
+        </w:rPr>
+        <w:t xml:space="preserve"> Testing (UAT): </w:t>
       </w:r>
       <w:r>
         <w:rPr>
@@ -24381,12 +26366,42 @@
             </w:rPr>
             <w:t xml:space="preserve">Documento: </w:t>
           </w:r>
+          <w:proofErr w:type="spellStart"/>
           <w:r>
             <w:rPr>
               <w:sz w:val="20"/>
             </w:rPr>
-            <w:t>Requirement analysis document</w:t>
+            <w:t>Requirement</w:t>
           </w:r>
+          <w:proofErr w:type="spellEnd"/>
+          <w:r>
+            <w:rPr>
+              <w:sz w:val="20"/>
+            </w:rPr>
+            <w:t xml:space="preserve"> </w:t>
+          </w:r>
+          <w:proofErr w:type="spellStart"/>
+          <w:r>
+            <w:rPr>
+              <w:sz w:val="20"/>
+            </w:rPr>
+            <w:t>analysis</w:t>
+          </w:r>
+          <w:proofErr w:type="spellEnd"/>
+          <w:r>
+            <w:rPr>
+              <w:sz w:val="20"/>
+            </w:rPr>
+            <w:t xml:space="preserve"> </w:t>
+          </w:r>
+          <w:proofErr w:type="spellStart"/>
+          <w:r>
+            <w:rPr>
+              <w:sz w:val="20"/>
+            </w:rPr>
+            <w:t>document</w:t>
+          </w:r>
+          <w:proofErr w:type="spellEnd"/>
         </w:p>
       </w:tc>
       <w:tc>

</xml_diff>